<commit_message>
Add file penelitian terkait
</commit_message>
<xml_diff>
--- a/BAB 4/v2 matrikulasi.docx
+++ b/BAB 4/v2 matrikulasi.docx
@@ -1361,8 +1361,6 @@
         </w:rPr>
         <w:t xml:space="preserve"> program matrikulasi.</w:t>
       </w:r>
-      <w:bookmarkStart w:id="0" w:name="_GoBack"/>
-      <w:bookmarkEnd w:id="0"/>
     </w:p>
     <w:p>
       <w:pPr>
@@ -1721,6 +1719,48 @@
           <w:sz w:val="24"/>
         </w:rPr>
       </w:pPr>
+    </w:p>
+    <w:p>
+      <w:pPr>
+        <w:spacing w:after="0" w:line="360" w:lineRule="auto"/>
+        <w:jc w:val="both"/>
+        <w:rPr>
+          <w:rFonts w:ascii="Times New Roman" w:hAnsi="Times New Roman" w:cs="Times New Roman"/>
+          <w:sz w:val="24"/>
+        </w:rPr>
+      </w:pPr>
+    </w:p>
+    <w:p>
+      <w:pPr>
+        <w:spacing w:after="0" w:line="360" w:lineRule="auto"/>
+        <w:jc w:val="both"/>
+        <w:rPr>
+          <w:rFonts w:ascii="Times New Roman" w:hAnsi="Times New Roman" w:cs="Times New Roman"/>
+          <w:sz w:val="24"/>
+        </w:rPr>
+      </w:pPr>
+    </w:p>
+    <w:p>
+      <w:pPr>
+        <w:spacing w:after="0" w:line="360" w:lineRule="auto"/>
+        <w:jc w:val="both"/>
+        <w:rPr>
+          <w:rFonts w:ascii="Times New Roman" w:hAnsi="Times New Roman" w:cs="Times New Roman"/>
+          <w:sz w:val="24"/>
+        </w:rPr>
+      </w:pPr>
+    </w:p>
+    <w:p>
+      <w:pPr>
+        <w:spacing w:after="0" w:line="360" w:lineRule="auto"/>
+        <w:jc w:val="both"/>
+        <w:rPr>
+          <w:rFonts w:ascii="Times New Roman" w:hAnsi="Times New Roman" w:cs="Times New Roman"/>
+          <w:sz w:val="24"/>
+        </w:rPr>
+      </w:pPr>
+      <w:bookmarkStart w:id="0" w:name="_GoBack"/>
+      <w:bookmarkEnd w:id="0"/>
     </w:p>
     <w:sectPr>
       <w:pgSz w:w="11906" w:h="16838"/>

</xml_diff>

<commit_message>
Add png and update file bab 4
</commit_message>
<xml_diff>
--- a/BAB 4/v2 matrikulasi.docx
+++ b/BAB 4/v2 matrikulasi.docx
@@ -1904,14 +1904,7 @@
           <w:rFonts w:ascii="Times New Roman" w:hAnsi="Times New Roman" w:cs="Times New Roman"/>
           <w:sz w:val="24"/>
         </w:rPr>
-        <w:t>I</w:t>
-      </w:r>
-      <w:r>
-        <w:rPr>
-          <w:rFonts w:ascii="Times New Roman" w:hAnsi="Times New Roman" w:cs="Times New Roman"/>
-          <w:sz w:val="24"/>
-        </w:rPr>
-        <w:t xml:space="preserve">nformasi </w:t>
+        <w:t xml:space="preserve">Informasi </w:t>
       </w:r>
       <w:r>
         <w:rPr>
@@ -2036,16 +2029,7 @@
           <w:rFonts w:ascii="Times New Roman" w:hAnsi="Times New Roman" w:cs="Times New Roman"/>
           <w:sz w:val="24"/>
         </w:rPr>
-        <w:t>Informasi akumulasi berdasar data presensi mahasiswa baik berupa data tulisan secara detil yang m</w:t>
-      </w:r>
-      <w:bookmarkStart w:id="0" w:name="_GoBack"/>
-      <w:bookmarkEnd w:id="0"/>
-      <w:r>
-        <w:rPr>
-          <w:rFonts w:ascii="Times New Roman" w:hAnsi="Times New Roman" w:cs="Times New Roman"/>
-          <w:sz w:val="24"/>
-        </w:rPr>
-        <w:t>engarah ke data presensi pembinaan maupun dalam bentuk grafik garis (</w:t>
+        <w:t>Informasi akumulasi berdasar data presensi mahasiswa baik berupa data tulisan secara detil yang mengarah ke data presensi pembinaan maupun dalam bentuk grafik garis (</w:t>
       </w:r>
       <w:r>
         <w:rPr>
@@ -2123,6 +2107,340 @@
           <w:sz w:val="24"/>
         </w:rPr>
       </w:pPr>
+    </w:p>
+    <w:p>
+      <w:pPr>
+        <w:spacing w:after="0" w:line="360" w:lineRule="auto"/>
+        <w:jc w:val="both"/>
+        <w:rPr>
+          <w:rFonts w:ascii="Times New Roman" w:hAnsi="Times New Roman" w:cs="Times New Roman"/>
+          <w:sz w:val="24"/>
+        </w:rPr>
+      </w:pPr>
+    </w:p>
+    <w:p>
+      <w:pPr>
+        <w:spacing w:after="0" w:line="360" w:lineRule="auto"/>
+        <w:ind w:left="709" w:hanging="709"/>
+        <w:rPr>
+          <w:rFonts w:ascii="Times New Roman" w:hAnsi="Times New Roman" w:cs="Times New Roman"/>
+          <w:b/>
+          <w:i/>
+          <w:sz w:val="24"/>
+        </w:rPr>
+      </w:pPr>
+      <w:r>
+        <w:rPr>
+          <w:rFonts w:ascii="Times New Roman" w:hAnsi="Times New Roman" w:cs="Times New Roman"/>
+          <w:b/>
+          <w:sz w:val="24"/>
+        </w:rPr>
+        <w:lastRenderedPageBreak/>
+        <w:t>4.1.5</w:t>
+      </w:r>
+      <w:r>
+        <w:rPr>
+          <w:rFonts w:ascii="Times New Roman" w:hAnsi="Times New Roman" w:cs="Times New Roman"/>
+          <w:b/>
+          <w:sz w:val="24"/>
+        </w:rPr>
+        <w:tab/>
+      </w:r>
+      <w:r>
+        <w:rPr>
+          <w:rFonts w:ascii="Times New Roman" w:hAnsi="Times New Roman" w:cs="Times New Roman"/>
+          <w:b/>
+          <w:sz w:val="24"/>
+        </w:rPr>
+        <w:t xml:space="preserve">Analisis Proses Bisnis Yang Berjalan Pada Pencatatan Absensi </w:t>
+      </w:r>
+      <w:r>
+        <w:rPr>
+          <w:rFonts w:ascii="Times New Roman" w:hAnsi="Times New Roman" w:cs="Times New Roman"/>
+          <w:b/>
+          <w:i/>
+          <w:sz w:val="24"/>
+        </w:rPr>
+        <w:t>Finger Print</w:t>
+      </w:r>
+    </w:p>
+    <w:p>
+      <w:pPr>
+        <w:spacing w:after="0" w:line="360" w:lineRule="auto"/>
+        <w:ind w:firstLine="709"/>
+        <w:jc w:val="both"/>
+        <w:rPr>
+          <w:rFonts w:ascii="Times New Roman" w:hAnsi="Times New Roman" w:cs="Times New Roman"/>
+          <w:sz w:val="24"/>
+        </w:rPr>
+      </w:pPr>
+      <w:r>
+        <w:rPr>
+          <w:rFonts w:ascii="Times New Roman" w:hAnsi="Times New Roman" w:cs="Times New Roman"/>
+          <w:sz w:val="24"/>
+        </w:rPr>
+        <w:t xml:space="preserve">Merupakan alur proses pencatatan absensi kegiatan mahasiswa dengan menggunakan mesin </w:t>
+      </w:r>
+      <w:r>
+        <w:rPr>
+          <w:rFonts w:ascii="Times New Roman" w:hAnsi="Times New Roman" w:cs="Times New Roman"/>
+          <w:i/>
+          <w:sz w:val="24"/>
+        </w:rPr>
+        <w:t>finger print</w:t>
+      </w:r>
+      <w:r>
+        <w:rPr>
+          <w:rFonts w:ascii="Times New Roman" w:hAnsi="Times New Roman" w:cs="Times New Roman"/>
+          <w:sz w:val="24"/>
+        </w:rPr>
+        <w:t>. Pencatatan dengan melakukan alat tersebut biasanya dilakukan dalam kondisi ketika seluruh mahasiswa berada pada satu tempat saat atau setelah menjalani kegiatan, seperti shalat wajib berjamaah, tahsin/tafidz dan saat menghadiri suatu seminar yang nilainya masuk dalam kategori ta’lim.</w:t>
+      </w:r>
+    </w:p>
+    <w:p>
+      <w:pPr>
+        <w:spacing w:after="0" w:line="360" w:lineRule="auto"/>
+        <w:jc w:val="both"/>
+        <w:rPr>
+          <w:rFonts w:ascii="Times New Roman" w:hAnsi="Times New Roman" w:cs="Times New Roman"/>
+          <w:sz w:val="24"/>
+        </w:rPr>
+      </w:pPr>
+      <w:r>
+        <w:rPr>
+          <w:rFonts w:ascii="Times New Roman" w:hAnsi="Times New Roman" w:cs="Times New Roman"/>
+          <w:sz w:val="24"/>
+        </w:rPr>
+        <w:pict>
+          <v:shapetype id="_x0000_t75" coordsize="21600,21600" o:spt="75" o:preferrelative="t" path="m@4@5l@4@11@9@11@9@5xe" filled="f" stroked="f">
+            <v:stroke joinstyle="miter"/>
+            <v:formulas>
+              <v:f eqn="if lineDrawn pixelLineWidth 0"/>
+              <v:f eqn="sum @0 1 0"/>
+              <v:f eqn="sum 0 0 @1"/>
+              <v:f eqn="prod @2 1 2"/>
+              <v:f eqn="prod @3 21600 pixelWidth"/>
+              <v:f eqn="prod @3 21600 pixelHeight"/>
+              <v:f eqn="sum @0 0 1"/>
+              <v:f eqn="prod @6 1 2"/>
+              <v:f eqn="prod @7 21600 pixelWidth"/>
+              <v:f eqn="sum @8 21600 0"/>
+              <v:f eqn="prod @7 21600 pixelHeight"/>
+              <v:f eqn="sum @10 21600 0"/>
+            </v:formulas>
+            <v:path o:extrusionok="f" gradientshapeok="t" o:connecttype="rect"/>
+            <o:lock v:ext="edit" aspectratio="t"/>
+          </v:shapetype>
+          <v:shape id="_x0000_i1025" type="#_x0000_t75" style="width:381.75pt;height:424.5pt">
+            <v:imagedata r:id="rId5" o:title="Proses Absensi Finger Print Mahasiswa v3"/>
+          </v:shape>
+        </w:pict>
+      </w:r>
+    </w:p>
+    <w:p>
+      <w:pPr>
+        <w:spacing w:after="0" w:line="360" w:lineRule="auto"/>
+        <w:ind w:left="709" w:hanging="709"/>
+        <w:jc w:val="center"/>
+        <w:rPr>
+          <w:rFonts w:ascii="Times New Roman" w:hAnsi="Times New Roman" w:cs="Times New Roman"/>
+          <w:b/>
+          <w:i/>
+          <w:sz w:val="24"/>
+        </w:rPr>
+      </w:pPr>
+      <w:r>
+        <w:rPr>
+          <w:rFonts w:ascii="Times New Roman" w:hAnsi="Times New Roman" w:cs="Times New Roman"/>
+          <w:b/>
+          <w:sz w:val="24"/>
+        </w:rPr>
+        <w:t xml:space="preserve">Gambar 4.1 Analisis </w:t>
+      </w:r>
+      <w:r>
+        <w:rPr>
+          <w:rFonts w:ascii="Times New Roman" w:hAnsi="Times New Roman" w:cs="Times New Roman"/>
+          <w:b/>
+          <w:sz w:val="24"/>
+        </w:rPr>
+        <w:t xml:space="preserve">Proses Bisnis Yang Berjalan Pada Pencatatan Absensi </w:t>
+      </w:r>
+      <w:r>
+        <w:rPr>
+          <w:rFonts w:ascii="Times New Roman" w:hAnsi="Times New Roman" w:cs="Times New Roman"/>
+          <w:b/>
+          <w:i/>
+          <w:sz w:val="24"/>
+        </w:rPr>
+        <w:t>Finger Print</w:t>
+      </w:r>
+    </w:p>
+    <w:p>
+      <w:pPr>
+        <w:spacing w:after="0" w:line="360" w:lineRule="auto"/>
+        <w:jc w:val="center"/>
+        <w:rPr>
+          <w:rFonts w:ascii="Times New Roman" w:hAnsi="Times New Roman" w:cs="Times New Roman"/>
+          <w:b/>
+          <w:sz w:val="24"/>
+        </w:rPr>
+      </w:pPr>
+    </w:p>
+    <w:p>
+      <w:pPr>
+        <w:spacing w:after="0" w:line="360" w:lineRule="auto"/>
+        <w:ind w:left="709" w:hanging="709"/>
+        <w:rPr>
+          <w:rFonts w:ascii="Times New Roman" w:hAnsi="Times New Roman" w:cs="Times New Roman"/>
+          <w:b/>
+          <w:sz w:val="24"/>
+        </w:rPr>
+      </w:pPr>
+      <w:r>
+        <w:rPr>
+          <w:rFonts w:ascii="Times New Roman" w:hAnsi="Times New Roman" w:cs="Times New Roman"/>
+          <w:b/>
+          <w:sz w:val="24"/>
+        </w:rPr>
+        <w:t>4.1.6</w:t>
+      </w:r>
+      <w:r>
+        <w:rPr>
+          <w:rFonts w:ascii="Times New Roman" w:hAnsi="Times New Roman" w:cs="Times New Roman"/>
+          <w:b/>
+          <w:sz w:val="24"/>
+        </w:rPr>
+        <w:tab/>
+        <w:t xml:space="preserve">Analisis Proses Bisnis Yang Berjalan Pada Pencatatan Absensi </w:t>
+      </w:r>
+      <w:r>
+        <w:rPr>
+          <w:rFonts w:ascii="Times New Roman" w:hAnsi="Times New Roman" w:cs="Times New Roman"/>
+          <w:b/>
+          <w:sz w:val="24"/>
+        </w:rPr>
+        <w:t>Manual</w:t>
+      </w:r>
+    </w:p>
+    <w:p>
+      <w:pPr>
+        <w:spacing w:after="0" w:line="360" w:lineRule="auto"/>
+        <w:ind w:firstLine="709"/>
+        <w:jc w:val="both"/>
+        <w:rPr>
+          <w:rFonts w:ascii="Times New Roman" w:hAnsi="Times New Roman" w:cs="Times New Roman"/>
+          <w:sz w:val="24"/>
+        </w:rPr>
+      </w:pPr>
+      <w:r>
+        <w:rPr>
+          <w:rFonts w:ascii="Times New Roman" w:hAnsi="Times New Roman" w:cs="Times New Roman"/>
+          <w:b/>
+          <w:sz w:val="24"/>
+        </w:rPr>
+        <w:tab/>
+      </w:r>
+      <w:r>
+        <w:rPr>
+          <w:rFonts w:ascii="Times New Roman" w:hAnsi="Times New Roman" w:cs="Times New Roman"/>
+          <w:sz w:val="24"/>
+        </w:rPr>
+        <w:t>Merupakan alur proses pencatatan absensi kegiatan mahasiswa dengan menulisnya secara manual pada form absen atau sejenisnya.</w:t>
+      </w:r>
+      <w:r>
+        <w:rPr>
+          <w:rFonts w:ascii="Times New Roman" w:hAnsi="Times New Roman" w:cs="Times New Roman"/>
+          <w:sz w:val="24"/>
+        </w:rPr>
+        <w:t xml:space="preserve"> Proses pencatatan seperti biasanya diterapkan ketika para mahasiswa berada pada tempat yang terpisah</w:t>
+      </w:r>
+      <w:r>
+        <w:rPr>
+          <w:rFonts w:ascii="Times New Roman" w:hAnsi="Times New Roman" w:cs="Times New Roman"/>
+          <w:sz w:val="24"/>
+        </w:rPr>
+        <w:t xml:space="preserve"> </w:t>
+      </w:r>
+      <w:r>
+        <w:rPr>
+          <w:rFonts w:ascii="Times New Roman" w:hAnsi="Times New Roman" w:cs="Times New Roman"/>
+          <w:sz w:val="24"/>
+        </w:rPr>
+        <w:t>seperti saat mahasiswa melakukan kegiatan ta’lim</w:t>
+      </w:r>
+      <w:r>
+        <w:rPr>
+          <w:rFonts w:ascii="Times New Roman" w:hAnsi="Times New Roman" w:cs="Times New Roman"/>
+          <w:sz w:val="24"/>
+        </w:rPr>
+        <w:t xml:space="preserve"> dengan pembina masing-masing. Pada kondisi tersebut </w:t>
+      </w:r>
+      <w:r>
+        <w:rPr>
+          <w:rFonts w:ascii="Times New Roman" w:hAnsi="Times New Roman" w:cs="Times New Roman"/>
+          <w:sz w:val="24"/>
+        </w:rPr>
+        <w:t>sulit dilakukan absensi menggunakan mesin finger print dengan ketersediaan alat yang terbatas.</w:t>
+      </w:r>
+      <w:r>
+        <w:rPr>
+          <w:rFonts w:ascii="Times New Roman" w:hAnsi="Times New Roman" w:cs="Times New Roman"/>
+          <w:sz w:val="24"/>
+        </w:rPr>
+        <w:t xml:space="preserve"> </w:t>
+      </w:r>
+    </w:p>
+    <w:p>
+      <w:pPr>
+        <w:spacing w:after="0" w:line="360" w:lineRule="auto"/>
+        <w:ind w:firstLine="709"/>
+        <w:jc w:val="both"/>
+        <w:rPr>
+          <w:rFonts w:ascii="Times New Roman" w:hAnsi="Times New Roman" w:cs="Times New Roman"/>
+          <w:sz w:val="24"/>
+        </w:rPr>
+      </w:pPr>
+      <w:r>
+        <w:rPr>
+          <w:rFonts w:ascii="Times New Roman" w:hAnsi="Times New Roman" w:cs="Times New Roman"/>
+          <w:sz w:val="24"/>
+        </w:rPr>
+        <w:pict>
+          <v:shape id="_x0000_i1026" type="#_x0000_t75" style="width:295.5pt;height:408.75pt">
+            <v:imagedata r:id="rId6" o:title="Proses Absensi Manual Mahasiswa v2"/>
+          </v:shape>
+        </w:pict>
+      </w:r>
+    </w:p>
+    <w:p>
+      <w:pPr>
+        <w:spacing w:after="0" w:line="360" w:lineRule="auto"/>
+        <w:ind w:left="709" w:hanging="709"/>
+        <w:jc w:val="center"/>
+        <w:rPr>
+          <w:rFonts w:ascii="Times New Roman" w:hAnsi="Times New Roman" w:cs="Times New Roman"/>
+          <w:b/>
+          <w:sz w:val="24"/>
+        </w:rPr>
+      </w:pPr>
+      <w:r>
+        <w:rPr>
+          <w:rFonts w:ascii="Times New Roman" w:hAnsi="Times New Roman" w:cs="Times New Roman"/>
+          <w:b/>
+          <w:sz w:val="24"/>
+        </w:rPr>
+        <w:t xml:space="preserve">Gambar 4.1 Analisis Proses Bisnis Yang Berjalan Pada Pencatatan Absensi </w:t>
+      </w:r>
+      <w:r>
+        <w:rPr>
+          <w:rFonts w:ascii="Times New Roman" w:hAnsi="Times New Roman" w:cs="Times New Roman"/>
+          <w:b/>
+          <w:sz w:val="24"/>
+        </w:rPr>
+        <w:t>Manual</w:t>
+      </w:r>
+      <w:bookmarkStart w:id="0" w:name="_GoBack"/>
+      <w:bookmarkEnd w:id="0"/>
     </w:p>
     <w:sectPr>
       <w:pgSz w:w="11906" w:h="16838"/>

</xml_diff>

<commit_message>
Add png and update bab 4
</commit_message>
<xml_diff>
--- a/BAB 4/v2 matrikulasi.docx
+++ b/BAB 4/v2 matrikulasi.docx
@@ -1161,7 +1161,21 @@
           <w:rFonts w:ascii="Times New Roman" w:hAnsi="Times New Roman" w:cs="Times New Roman"/>
           <w:sz w:val="24"/>
         </w:rPr>
-        <w:t>terdiri dari Ketua Matrikulasi, Admin Matrikulasi/Pembinaan, Admin Akademik, Admin TLC, Dosen, Mahasiswa, Pembina Mahasiswa, Orang Tua Mahasiswa</w:t>
+        <w:t>terdiri dari Ketua Matrikulas</w:t>
+      </w:r>
+      <w:r>
+        <w:rPr>
+          <w:rFonts w:ascii="Times New Roman" w:hAnsi="Times New Roman" w:cs="Times New Roman"/>
+          <w:sz w:val="24"/>
+        </w:rPr>
+        <w:t xml:space="preserve">i, Admin Matrikulasi/Pembinaan, </w:t>
+      </w:r>
+      <w:r>
+        <w:rPr>
+          <w:rFonts w:ascii="Times New Roman" w:hAnsi="Times New Roman" w:cs="Times New Roman"/>
+          <w:sz w:val="24"/>
+        </w:rPr>
+        <w:t>Mahasiswa, Pembina Mahasiswa, Orang Tua Mahasiswa</w:t>
       </w:r>
       <w:r>
         <w:rPr>
@@ -1175,14 +1189,7 @@
           <w:rFonts w:ascii="Times New Roman" w:hAnsi="Times New Roman" w:cs="Times New Roman"/>
           <w:sz w:val="24"/>
         </w:rPr>
-        <w:t>yang dapat berperan mengatur masukan dan keluaran ya</w:t>
-      </w:r>
-      <w:r>
-        <w:rPr>
-          <w:rFonts w:ascii="Times New Roman" w:hAnsi="Times New Roman" w:cs="Times New Roman"/>
-          <w:sz w:val="24"/>
-        </w:rPr>
-        <w:t xml:space="preserve">ng akan diproses kedalam sistem </w:t>
+        <w:t xml:space="preserve">yang dapat berperan mengatur masukan dan keluaran </w:t>
       </w:r>
       <w:r>
         <w:rPr>
@@ -1190,7 +1197,14 @@
           <w:sz w:val="24"/>
         </w:rPr>
         <w:lastRenderedPageBreak/>
-        <w:t>s</w:t>
+        <w:t>ya</w:t>
+      </w:r>
+      <w:r>
+        <w:rPr>
+          <w:rFonts w:ascii="Times New Roman" w:hAnsi="Times New Roman" w:cs="Times New Roman"/>
+          <w:sz w:val="24"/>
+        </w:rPr>
+        <w:t>ng akan diproses kedalam sistem s</w:t>
       </w:r>
       <w:r>
         <w:rPr>
@@ -1543,7 +1557,16 @@
           <w:rFonts w:ascii="Times New Roman" w:hAnsi="Times New Roman" w:cs="Times New Roman"/>
           <w:sz w:val="24"/>
         </w:rPr>
-        <w:t>Sebagai data yang akan diolah menjadi informasi tambahan dalam evaluasi serta bahan  pertimbangan pada keputusan yang akan diambil oleh pihak manajemen matrikulasi terhadap mahasiswa yang bersangkutan.</w:t>
+        <w:t xml:space="preserve">Sebagai data yang akan diolah menjadi informasi tambahan dalam evaluasi serta bahan  pertimbangan pada keputusan yang akan diambil oleh pihak manajemen matrikulasi terhadap mahasiswa </w:t>
+      </w:r>
+      <w:bookmarkStart w:id="0" w:name="_GoBack"/>
+      <w:bookmarkEnd w:id="0"/>
+      <w:r>
+        <w:rPr>
+          <w:rFonts w:ascii="Times New Roman" w:hAnsi="Times New Roman" w:cs="Times New Roman"/>
+          <w:sz w:val="24"/>
+        </w:rPr>
+        <w:t>yang bersangkutan.</w:t>
       </w:r>
     </w:p>
     <w:p>
@@ -2145,13 +2168,6 @@
           <w:sz w:val="24"/>
         </w:rPr>
         <w:tab/>
-      </w:r>
-      <w:r>
-        <w:rPr>
-          <w:rFonts w:ascii="Times New Roman" w:hAnsi="Times New Roman" w:cs="Times New Roman"/>
-          <w:b/>
-          <w:sz w:val="24"/>
-        </w:rPr>
         <w:t xml:space="preserve">Analisis Proses Bisnis Yang Berjalan Pada Pencatatan Absensi </w:t>
       </w:r>
       <w:r>
@@ -2179,7 +2195,21 @@
           <w:rFonts w:ascii="Times New Roman" w:hAnsi="Times New Roman" w:cs="Times New Roman"/>
           <w:sz w:val="24"/>
         </w:rPr>
-        <w:t xml:space="preserve">Merupakan alur proses pencatatan absensi kegiatan mahasiswa dengan menggunakan mesin </w:t>
+        <w:t xml:space="preserve">Merupakan alur proses </w:t>
+      </w:r>
+      <w:r>
+        <w:rPr>
+          <w:rFonts w:ascii="Times New Roman" w:hAnsi="Times New Roman" w:cs="Times New Roman"/>
+          <w:sz w:val="24"/>
+        </w:rPr>
+        <w:t xml:space="preserve">yang sedang berjalan pada </w:t>
+      </w:r>
+      <w:r>
+        <w:rPr>
+          <w:rFonts w:ascii="Times New Roman" w:hAnsi="Times New Roman" w:cs="Times New Roman"/>
+          <w:sz w:val="24"/>
+        </w:rPr>
+        <w:t xml:space="preserve">pencatatan absensi kegiatan mahasiswa dengan menggunakan mesin </w:t>
       </w:r>
       <w:r>
         <w:rPr>
@@ -2255,15 +2285,7 @@
           <w:b/>
           <w:sz w:val="24"/>
         </w:rPr>
-        <w:t xml:space="preserve">Gambar 4.1 Analisis </w:t>
-      </w:r>
-      <w:r>
-        <w:rPr>
-          <w:rFonts w:ascii="Times New Roman" w:hAnsi="Times New Roman" w:cs="Times New Roman"/>
-          <w:b/>
-          <w:sz w:val="24"/>
-        </w:rPr>
-        <w:t xml:space="preserve">Proses Bisnis Yang Berjalan Pada Pencatatan Absensi </w:t>
+        <w:t xml:space="preserve">Gambar 4.1 Analisis Proses Bisnis Yang Berjalan Pada Pencatatan Absensi </w:t>
       </w:r>
       <w:r>
         <w:rPr>
@@ -2345,7 +2367,21 @@
           <w:rFonts w:ascii="Times New Roman" w:hAnsi="Times New Roman" w:cs="Times New Roman"/>
           <w:sz w:val="24"/>
         </w:rPr>
-        <w:t>Merupakan alur proses pencatatan absensi kegiatan mahasiswa dengan menulisnya secara manual pada form absen atau sejenisnya.</w:t>
+        <w:t xml:space="preserve">Merupakan alur proses </w:t>
+      </w:r>
+      <w:r>
+        <w:rPr>
+          <w:rFonts w:ascii="Times New Roman" w:hAnsi="Times New Roman" w:cs="Times New Roman"/>
+          <w:sz w:val="24"/>
+        </w:rPr>
+        <w:t xml:space="preserve">yang sedang berjalan pada </w:t>
+      </w:r>
+      <w:r>
+        <w:rPr>
+          <w:rFonts w:ascii="Times New Roman" w:hAnsi="Times New Roman" w:cs="Times New Roman"/>
+          <w:sz w:val="24"/>
+        </w:rPr>
+        <w:t>pencatatan absensi kegiatan mahasiswa dengan menulisnya secara manual pada form absen atau sejenisnya.</w:t>
       </w:r>
       <w:r>
         <w:rPr>
@@ -2359,21 +2395,7 @@
           <w:rFonts w:ascii="Times New Roman" w:hAnsi="Times New Roman" w:cs="Times New Roman"/>
           <w:sz w:val="24"/>
         </w:rPr>
-        <w:t xml:space="preserve"> </w:t>
-      </w:r>
-      <w:r>
-        <w:rPr>
-          <w:rFonts w:ascii="Times New Roman" w:hAnsi="Times New Roman" w:cs="Times New Roman"/>
-          <w:sz w:val="24"/>
-        </w:rPr>
-        <w:t>seperti saat mahasiswa melakukan kegiatan ta’lim</w:t>
-      </w:r>
-      <w:r>
-        <w:rPr>
-          <w:rFonts w:ascii="Times New Roman" w:hAnsi="Times New Roman" w:cs="Times New Roman"/>
-          <w:sz w:val="24"/>
-        </w:rPr>
-        <w:t xml:space="preserve"> dengan pembina masing-masing. Pada kondisi tersebut </w:t>
+        <w:t xml:space="preserve"> seperti saat mahasiswa melakukan kegiatan ta’lim dengan pembina masing-masing. Pada kondisi tersebut </w:t>
       </w:r>
       <w:r>
         <w:rPr>
@@ -2429,18 +2451,563 @@
           <w:b/>
           <w:sz w:val="24"/>
         </w:rPr>
-        <w:t xml:space="preserve">Gambar 4.1 Analisis Proses Bisnis Yang Berjalan Pada Pencatatan Absensi </w:t>
-      </w:r>
-      <w:r>
-        <w:rPr>
-          <w:rFonts w:ascii="Times New Roman" w:hAnsi="Times New Roman" w:cs="Times New Roman"/>
-          <w:b/>
-          <w:sz w:val="24"/>
-        </w:rPr>
-        <w:t>Manual</w:t>
-      </w:r>
-      <w:bookmarkStart w:id="0" w:name="_GoBack"/>
-      <w:bookmarkEnd w:id="0"/>
+        <w:t>Gambar 4.2</w:t>
+      </w:r>
+      <w:r>
+        <w:rPr>
+          <w:rFonts w:ascii="Times New Roman" w:hAnsi="Times New Roman" w:cs="Times New Roman"/>
+          <w:b/>
+          <w:sz w:val="24"/>
+        </w:rPr>
+        <w:t xml:space="preserve"> Analisis Proses Bisnis Yang Berjalan Pada Pencatatan Absensi Manual</w:t>
+      </w:r>
+    </w:p>
+    <w:p>
+      <w:pPr>
+        <w:spacing w:after="0" w:line="360" w:lineRule="auto"/>
+        <w:ind w:left="709" w:hanging="709"/>
+        <w:rPr>
+          <w:rFonts w:ascii="Times New Roman" w:hAnsi="Times New Roman" w:cs="Times New Roman"/>
+          <w:b/>
+          <w:sz w:val="24"/>
+        </w:rPr>
+      </w:pPr>
+      <w:r>
+        <w:rPr>
+          <w:rFonts w:ascii="Times New Roman" w:hAnsi="Times New Roman" w:cs="Times New Roman"/>
+          <w:b/>
+          <w:sz w:val="24"/>
+        </w:rPr>
+        <w:lastRenderedPageBreak/>
+        <w:t>4.1.7</w:t>
+      </w:r>
+      <w:r>
+        <w:rPr>
+          <w:rFonts w:ascii="Times New Roman" w:hAnsi="Times New Roman" w:cs="Times New Roman"/>
+          <w:b/>
+          <w:sz w:val="24"/>
+        </w:rPr>
+        <w:tab/>
+        <w:t xml:space="preserve">Analisis Proses Bisnis Yang Berjalan Pada </w:t>
+      </w:r>
+      <w:r>
+        <w:rPr>
+          <w:rFonts w:ascii="Times New Roman" w:hAnsi="Times New Roman" w:cs="Times New Roman"/>
+          <w:b/>
+          <w:sz w:val="24"/>
+        </w:rPr>
+        <w:t>Pencatatan Hafalan Quran</w:t>
+      </w:r>
+    </w:p>
+    <w:p>
+      <w:pPr>
+        <w:spacing w:after="0" w:line="360" w:lineRule="auto"/>
+        <w:ind w:firstLine="709"/>
+        <w:jc w:val="both"/>
+        <w:rPr>
+          <w:rFonts w:ascii="Times New Roman" w:hAnsi="Times New Roman" w:cs="Times New Roman"/>
+          <w:sz w:val="24"/>
+        </w:rPr>
+      </w:pPr>
+      <w:r>
+        <w:rPr>
+          <w:noProof/>
+        </w:rPr>
+        <w:pict>
+          <v:shape id="_x0000_s1028" type="#_x0000_t75" style="position:absolute;left:0;text-align:left;margin-left:-.15pt;margin-top:39.95pt;width:400.5pt;height:460.5pt;z-index:251659264;mso-position-horizontal-relative:text;mso-position-vertical-relative:text;mso-width-relative:page;mso-height-relative:page">
+            <v:imagedata r:id="rId7" o:title="Proses Setoran Hafalan Quran Mahasiswa v2"/>
+          </v:shape>
+        </w:pict>
+      </w:r>
+      <w:r>
+        <w:rPr>
+          <w:rFonts w:ascii="Times New Roman" w:hAnsi="Times New Roman" w:cs="Times New Roman"/>
+          <w:sz w:val="24"/>
+        </w:rPr>
+        <w:t>Gambar dibawah m</w:t>
+      </w:r>
+      <w:r>
+        <w:rPr>
+          <w:rFonts w:ascii="Times New Roman" w:hAnsi="Times New Roman" w:cs="Times New Roman"/>
+          <w:sz w:val="24"/>
+        </w:rPr>
+        <w:t xml:space="preserve">erupakan alur proses </w:t>
+      </w:r>
+      <w:r>
+        <w:rPr>
+          <w:rFonts w:ascii="Times New Roman" w:hAnsi="Times New Roman" w:cs="Times New Roman"/>
+          <w:sz w:val="24"/>
+        </w:rPr>
+        <w:t xml:space="preserve">yang sedang berjalan pada </w:t>
+      </w:r>
+      <w:r>
+        <w:rPr>
+          <w:rFonts w:ascii="Times New Roman" w:hAnsi="Times New Roman" w:cs="Times New Roman"/>
+          <w:sz w:val="24"/>
+        </w:rPr>
+        <w:t>pencatatan hafalan quran mahasiswa.</w:t>
+      </w:r>
+    </w:p>
+    <w:p>
+      <w:pPr>
+        <w:spacing w:after="0" w:line="360" w:lineRule="auto"/>
+        <w:ind w:firstLine="709"/>
+        <w:jc w:val="both"/>
+        <w:rPr>
+          <w:rFonts w:ascii="Times New Roman" w:hAnsi="Times New Roman" w:cs="Times New Roman"/>
+          <w:sz w:val="24"/>
+        </w:rPr>
+      </w:pPr>
+    </w:p>
+    <w:p>
+      <w:pPr>
+        <w:spacing w:after="0" w:line="360" w:lineRule="auto"/>
+        <w:ind w:left="709" w:hanging="709"/>
+        <w:rPr>
+          <w:rFonts w:ascii="Times New Roman" w:hAnsi="Times New Roman" w:cs="Times New Roman"/>
+          <w:b/>
+          <w:sz w:val="24"/>
+        </w:rPr>
+      </w:pPr>
+    </w:p>
+    <w:p>
+      <w:pPr>
+        <w:spacing w:after="0" w:line="360" w:lineRule="auto"/>
+        <w:ind w:left="709" w:hanging="709"/>
+        <w:rPr>
+          <w:rFonts w:ascii="Times New Roman" w:hAnsi="Times New Roman" w:cs="Times New Roman"/>
+          <w:b/>
+          <w:sz w:val="24"/>
+        </w:rPr>
+      </w:pPr>
+    </w:p>
+    <w:p>
+      <w:pPr>
+        <w:spacing w:after="0" w:line="360" w:lineRule="auto"/>
+        <w:ind w:left="709" w:hanging="709"/>
+        <w:rPr>
+          <w:rFonts w:ascii="Times New Roman" w:hAnsi="Times New Roman" w:cs="Times New Roman"/>
+          <w:b/>
+          <w:sz w:val="24"/>
+        </w:rPr>
+      </w:pPr>
+    </w:p>
+    <w:p>
+      <w:pPr>
+        <w:spacing w:after="0" w:line="360" w:lineRule="auto"/>
+        <w:ind w:left="709" w:hanging="709"/>
+        <w:rPr>
+          <w:rFonts w:ascii="Times New Roman" w:hAnsi="Times New Roman" w:cs="Times New Roman"/>
+          <w:b/>
+          <w:sz w:val="24"/>
+        </w:rPr>
+      </w:pPr>
+    </w:p>
+    <w:p>
+      <w:pPr>
+        <w:spacing w:after="0" w:line="360" w:lineRule="auto"/>
+        <w:ind w:left="709" w:hanging="709"/>
+        <w:rPr>
+          <w:rFonts w:ascii="Times New Roman" w:hAnsi="Times New Roman" w:cs="Times New Roman"/>
+          <w:b/>
+          <w:sz w:val="24"/>
+        </w:rPr>
+      </w:pPr>
+    </w:p>
+    <w:p>
+      <w:pPr>
+        <w:spacing w:after="0" w:line="360" w:lineRule="auto"/>
+        <w:ind w:left="709" w:hanging="709"/>
+        <w:rPr>
+          <w:rFonts w:ascii="Times New Roman" w:hAnsi="Times New Roman" w:cs="Times New Roman"/>
+          <w:b/>
+          <w:sz w:val="24"/>
+        </w:rPr>
+      </w:pPr>
+    </w:p>
+    <w:p>
+      <w:pPr>
+        <w:spacing w:after="0" w:line="360" w:lineRule="auto"/>
+        <w:ind w:left="709" w:hanging="709"/>
+        <w:rPr>
+          <w:rFonts w:ascii="Times New Roman" w:hAnsi="Times New Roman" w:cs="Times New Roman"/>
+          <w:b/>
+          <w:sz w:val="24"/>
+        </w:rPr>
+      </w:pPr>
+    </w:p>
+    <w:p>
+      <w:pPr>
+        <w:spacing w:after="0" w:line="360" w:lineRule="auto"/>
+        <w:ind w:left="709" w:hanging="709"/>
+        <w:rPr>
+          <w:rFonts w:ascii="Times New Roman" w:hAnsi="Times New Roman" w:cs="Times New Roman"/>
+          <w:b/>
+          <w:sz w:val="24"/>
+        </w:rPr>
+      </w:pPr>
+    </w:p>
+    <w:p>
+      <w:pPr>
+        <w:spacing w:after="0" w:line="360" w:lineRule="auto"/>
+        <w:ind w:left="709" w:hanging="709"/>
+        <w:rPr>
+          <w:rFonts w:ascii="Times New Roman" w:hAnsi="Times New Roman" w:cs="Times New Roman"/>
+          <w:b/>
+          <w:sz w:val="24"/>
+        </w:rPr>
+      </w:pPr>
+    </w:p>
+    <w:p>
+      <w:pPr>
+        <w:spacing w:after="0" w:line="360" w:lineRule="auto"/>
+        <w:ind w:left="709" w:hanging="709"/>
+        <w:rPr>
+          <w:rFonts w:ascii="Times New Roman" w:hAnsi="Times New Roman" w:cs="Times New Roman"/>
+          <w:b/>
+          <w:sz w:val="24"/>
+        </w:rPr>
+      </w:pPr>
+    </w:p>
+    <w:p>
+      <w:pPr>
+        <w:spacing w:after="0" w:line="360" w:lineRule="auto"/>
+        <w:ind w:left="709" w:hanging="709"/>
+        <w:rPr>
+          <w:rFonts w:ascii="Times New Roman" w:hAnsi="Times New Roman" w:cs="Times New Roman"/>
+          <w:b/>
+          <w:sz w:val="24"/>
+        </w:rPr>
+      </w:pPr>
+    </w:p>
+    <w:p>
+      <w:pPr>
+        <w:spacing w:after="0" w:line="360" w:lineRule="auto"/>
+        <w:ind w:left="709" w:hanging="709"/>
+        <w:rPr>
+          <w:rFonts w:ascii="Times New Roman" w:hAnsi="Times New Roman" w:cs="Times New Roman"/>
+          <w:b/>
+          <w:sz w:val="24"/>
+        </w:rPr>
+      </w:pPr>
+    </w:p>
+    <w:p>
+      <w:pPr>
+        <w:spacing w:after="0" w:line="360" w:lineRule="auto"/>
+        <w:ind w:left="709" w:hanging="709"/>
+        <w:rPr>
+          <w:rFonts w:ascii="Times New Roman" w:hAnsi="Times New Roman" w:cs="Times New Roman"/>
+          <w:b/>
+          <w:sz w:val="24"/>
+        </w:rPr>
+      </w:pPr>
+    </w:p>
+    <w:p>
+      <w:pPr>
+        <w:spacing w:after="0" w:line="360" w:lineRule="auto"/>
+        <w:ind w:left="709" w:hanging="709"/>
+        <w:rPr>
+          <w:rFonts w:ascii="Times New Roman" w:hAnsi="Times New Roman" w:cs="Times New Roman"/>
+          <w:b/>
+          <w:sz w:val="24"/>
+        </w:rPr>
+      </w:pPr>
+    </w:p>
+    <w:p>
+      <w:pPr>
+        <w:spacing w:after="0" w:line="360" w:lineRule="auto"/>
+        <w:ind w:left="709" w:hanging="709"/>
+        <w:rPr>
+          <w:rFonts w:ascii="Times New Roman" w:hAnsi="Times New Roman" w:cs="Times New Roman"/>
+          <w:b/>
+          <w:sz w:val="24"/>
+        </w:rPr>
+      </w:pPr>
+    </w:p>
+    <w:p>
+      <w:pPr>
+        <w:spacing w:after="0" w:line="360" w:lineRule="auto"/>
+        <w:ind w:left="709" w:hanging="709"/>
+        <w:rPr>
+          <w:rFonts w:ascii="Times New Roman" w:hAnsi="Times New Roman" w:cs="Times New Roman"/>
+          <w:b/>
+          <w:sz w:val="24"/>
+        </w:rPr>
+      </w:pPr>
+    </w:p>
+    <w:p>
+      <w:pPr>
+        <w:spacing w:after="0" w:line="360" w:lineRule="auto"/>
+        <w:ind w:left="709" w:hanging="709"/>
+        <w:rPr>
+          <w:rFonts w:ascii="Times New Roman" w:hAnsi="Times New Roman" w:cs="Times New Roman"/>
+          <w:b/>
+          <w:sz w:val="24"/>
+        </w:rPr>
+      </w:pPr>
+    </w:p>
+    <w:p>
+      <w:pPr>
+        <w:spacing w:after="0" w:line="360" w:lineRule="auto"/>
+        <w:ind w:left="709" w:hanging="709"/>
+        <w:rPr>
+          <w:rFonts w:ascii="Times New Roman" w:hAnsi="Times New Roman" w:cs="Times New Roman"/>
+          <w:b/>
+          <w:sz w:val="24"/>
+        </w:rPr>
+      </w:pPr>
+    </w:p>
+    <w:p>
+      <w:pPr>
+        <w:spacing w:after="0" w:line="360" w:lineRule="auto"/>
+        <w:ind w:left="709" w:hanging="709"/>
+        <w:rPr>
+          <w:rFonts w:ascii="Times New Roman" w:hAnsi="Times New Roman" w:cs="Times New Roman"/>
+          <w:b/>
+          <w:sz w:val="24"/>
+        </w:rPr>
+      </w:pPr>
+    </w:p>
+    <w:p>
+      <w:pPr>
+        <w:spacing w:after="0" w:line="360" w:lineRule="auto"/>
+        <w:ind w:left="709" w:hanging="709"/>
+        <w:rPr>
+          <w:rFonts w:ascii="Times New Roman" w:hAnsi="Times New Roman" w:cs="Times New Roman"/>
+          <w:b/>
+          <w:sz w:val="24"/>
+        </w:rPr>
+      </w:pPr>
+    </w:p>
+    <w:p>
+      <w:pPr>
+        <w:spacing w:after="0" w:line="360" w:lineRule="auto"/>
+        <w:ind w:left="709" w:hanging="709"/>
+        <w:rPr>
+          <w:rFonts w:ascii="Times New Roman" w:hAnsi="Times New Roman" w:cs="Times New Roman"/>
+          <w:b/>
+          <w:sz w:val="24"/>
+        </w:rPr>
+      </w:pPr>
+    </w:p>
+    <w:p>
+      <w:pPr>
+        <w:spacing w:after="0" w:line="360" w:lineRule="auto"/>
+        <w:ind w:left="709" w:hanging="709"/>
+        <w:rPr>
+          <w:rFonts w:ascii="Times New Roman" w:hAnsi="Times New Roman" w:cs="Times New Roman"/>
+          <w:b/>
+          <w:sz w:val="24"/>
+        </w:rPr>
+      </w:pPr>
+    </w:p>
+    <w:p>
+      <w:pPr>
+        <w:spacing w:after="0" w:line="360" w:lineRule="auto"/>
+        <w:ind w:left="709" w:hanging="709"/>
+        <w:jc w:val="center"/>
+        <w:rPr>
+          <w:rFonts w:ascii="Times New Roman" w:hAnsi="Times New Roman" w:cs="Times New Roman"/>
+          <w:b/>
+          <w:sz w:val="24"/>
+        </w:rPr>
+      </w:pPr>
+      <w:r>
+        <w:rPr>
+          <w:rFonts w:ascii="Times New Roman" w:hAnsi="Times New Roman" w:cs="Times New Roman"/>
+          <w:b/>
+          <w:sz w:val="24"/>
+        </w:rPr>
+        <w:t>Gambar 4.3</w:t>
+      </w:r>
+      <w:r>
+        <w:rPr>
+          <w:rFonts w:ascii="Times New Roman" w:hAnsi="Times New Roman" w:cs="Times New Roman"/>
+          <w:b/>
+          <w:sz w:val="24"/>
+        </w:rPr>
+        <w:t xml:space="preserve"> Analisis Proses Bisnis Yang Berjalan Pada Pencatatan </w:t>
+      </w:r>
+      <w:r>
+        <w:rPr>
+          <w:rFonts w:ascii="Times New Roman" w:hAnsi="Times New Roman" w:cs="Times New Roman"/>
+          <w:b/>
+          <w:sz w:val="24"/>
+        </w:rPr>
+        <w:t>Hafalan Quran</w:t>
+      </w:r>
+    </w:p>
+    <w:p>
+      <w:pPr>
+        <w:spacing w:after="0" w:line="360" w:lineRule="auto"/>
+        <w:ind w:left="709" w:hanging="709"/>
+        <w:rPr>
+          <w:rFonts w:ascii="Times New Roman" w:hAnsi="Times New Roman" w:cs="Times New Roman"/>
+          <w:b/>
+          <w:sz w:val="24"/>
+        </w:rPr>
+      </w:pPr>
+    </w:p>
+    <w:p>
+      <w:pPr>
+        <w:spacing w:after="0" w:line="360" w:lineRule="auto"/>
+        <w:ind w:left="709" w:hanging="709"/>
+        <w:rPr>
+          <w:rFonts w:ascii="Times New Roman" w:hAnsi="Times New Roman" w:cs="Times New Roman"/>
+          <w:b/>
+          <w:sz w:val="24"/>
+        </w:rPr>
+      </w:pPr>
+    </w:p>
+    <w:p>
+      <w:pPr>
+        <w:spacing w:after="0" w:line="360" w:lineRule="auto"/>
+        <w:ind w:left="709" w:hanging="709"/>
+        <w:rPr>
+          <w:rFonts w:ascii="Times New Roman" w:hAnsi="Times New Roman" w:cs="Times New Roman"/>
+          <w:b/>
+          <w:sz w:val="24"/>
+        </w:rPr>
+      </w:pPr>
+    </w:p>
+    <w:p>
+      <w:pPr>
+        <w:spacing w:after="0" w:line="360" w:lineRule="auto"/>
+        <w:ind w:left="709" w:hanging="709"/>
+        <w:rPr>
+          <w:rFonts w:ascii="Times New Roman" w:hAnsi="Times New Roman" w:cs="Times New Roman"/>
+          <w:b/>
+          <w:sz w:val="24"/>
+        </w:rPr>
+      </w:pPr>
+      <w:r>
+        <w:rPr>
+          <w:rFonts w:ascii="Times New Roman" w:hAnsi="Times New Roman" w:cs="Times New Roman"/>
+          <w:b/>
+          <w:sz w:val="24"/>
+        </w:rPr>
+        <w:lastRenderedPageBreak/>
+        <w:t>4.1.8</w:t>
+      </w:r>
+      <w:r>
+        <w:rPr>
+          <w:rFonts w:ascii="Times New Roman" w:hAnsi="Times New Roman" w:cs="Times New Roman"/>
+          <w:b/>
+          <w:sz w:val="24"/>
+        </w:rPr>
+        <w:tab/>
+        <w:t xml:space="preserve">Analisis Proses Bisnis Yang Berjalan Pada Pencatatan </w:t>
+      </w:r>
+      <w:r>
+        <w:rPr>
+          <w:rFonts w:ascii="Times New Roman" w:hAnsi="Times New Roman" w:cs="Times New Roman"/>
+          <w:b/>
+          <w:sz w:val="24"/>
+        </w:rPr>
+        <w:t>Pelanggaran</w:t>
+      </w:r>
+    </w:p>
+    <w:p>
+      <w:pPr>
+        <w:spacing w:after="0" w:line="360" w:lineRule="auto"/>
+        <w:ind w:firstLine="709"/>
+        <w:jc w:val="both"/>
+        <w:rPr>
+          <w:rFonts w:ascii="Times New Roman" w:hAnsi="Times New Roman" w:cs="Times New Roman"/>
+          <w:sz w:val="24"/>
+        </w:rPr>
+      </w:pPr>
+      <w:r>
+        <w:rPr>
+          <w:rFonts w:ascii="Times New Roman" w:hAnsi="Times New Roman" w:cs="Times New Roman"/>
+          <w:sz w:val="24"/>
+        </w:rPr>
+        <w:t xml:space="preserve">Gambar dibawah merupakan alur proses yang sedang berjalan pada pencatatan </w:t>
+      </w:r>
+      <w:r>
+        <w:rPr>
+          <w:rFonts w:ascii="Times New Roman" w:hAnsi="Times New Roman" w:cs="Times New Roman"/>
+          <w:sz w:val="24"/>
+        </w:rPr>
+        <w:t>pelanggaran</w:t>
+      </w:r>
+      <w:r>
+        <w:rPr>
+          <w:rFonts w:ascii="Times New Roman" w:hAnsi="Times New Roman" w:cs="Times New Roman"/>
+          <w:sz w:val="24"/>
+        </w:rPr>
+        <w:t xml:space="preserve"> mahasiswa.</w:t>
+      </w:r>
+    </w:p>
+    <w:p>
+      <w:pPr>
+        <w:spacing w:after="0" w:line="360" w:lineRule="auto"/>
+        <w:ind w:left="709" w:hanging="709"/>
+        <w:rPr>
+          <w:rFonts w:ascii="Times New Roman" w:hAnsi="Times New Roman" w:cs="Times New Roman"/>
+          <w:b/>
+          <w:sz w:val="24"/>
+        </w:rPr>
+      </w:pPr>
+      <w:r>
+        <w:rPr>
+          <w:rFonts w:ascii="Times New Roman" w:hAnsi="Times New Roman" w:cs="Times New Roman"/>
+          <w:b/>
+          <w:sz w:val="24"/>
+        </w:rPr>
+        <w:pict>
+          <v:shape id="_x0000_i1027" type="#_x0000_t75" style="width:400.5pt;height:510pt">
+            <v:imagedata r:id="rId8" o:title="Proses Pencatatan Pelanggaran Mahasiswa v2"/>
+          </v:shape>
+        </w:pict>
+      </w:r>
+    </w:p>
+    <w:p>
+      <w:pPr>
+        <w:spacing w:after="0" w:line="360" w:lineRule="auto"/>
+        <w:ind w:left="709" w:hanging="709"/>
+        <w:jc w:val="center"/>
+        <w:rPr>
+          <w:rFonts w:ascii="Times New Roman" w:hAnsi="Times New Roman" w:cs="Times New Roman"/>
+          <w:b/>
+          <w:sz w:val="24"/>
+        </w:rPr>
+      </w:pPr>
+      <w:r>
+        <w:rPr>
+          <w:rFonts w:ascii="Times New Roman" w:hAnsi="Times New Roman" w:cs="Times New Roman"/>
+          <w:b/>
+          <w:sz w:val="24"/>
+        </w:rPr>
+        <w:t>Gambar 4.4</w:t>
+      </w:r>
+      <w:r>
+        <w:rPr>
+          <w:rFonts w:ascii="Times New Roman" w:hAnsi="Times New Roman" w:cs="Times New Roman"/>
+          <w:b/>
+          <w:sz w:val="24"/>
+        </w:rPr>
+        <w:t xml:space="preserve"> Analisis Proses Bisnis Yang Berjalan Pada Pencatatan</w:t>
+      </w:r>
+      <w:r>
+        <w:rPr>
+          <w:rFonts w:ascii="Times New Roman" w:hAnsi="Times New Roman" w:cs="Times New Roman"/>
+          <w:b/>
+          <w:sz w:val="24"/>
+        </w:rPr>
+        <w:t xml:space="preserve"> Pelanggaran</w:t>
+      </w:r>
+    </w:p>
+    <w:p>
+      <w:pPr>
+        <w:spacing w:after="0" w:line="360" w:lineRule="auto"/>
+        <w:ind w:left="709" w:hanging="709"/>
+        <w:rPr>
+          <w:rFonts w:ascii="Times New Roman" w:hAnsi="Times New Roman" w:cs="Times New Roman"/>
+          <w:b/>
+          <w:sz w:val="24"/>
+        </w:rPr>
+      </w:pPr>
     </w:p>
     <w:sectPr>
       <w:pgSz w:w="11906" w:h="16838"/>

</xml_diff>

<commit_message>
Update Ujian tahsin Tahfidz
</commit_message>
<xml_diff>
--- a/BAB 4/v2 matrikulasi.docx
+++ b/BAB 4/v2 matrikulasi.docx
@@ -1557,16 +1557,7 @@
           <w:rFonts w:ascii="Times New Roman" w:hAnsi="Times New Roman" w:cs="Times New Roman"/>
           <w:sz w:val="24"/>
         </w:rPr>
-        <w:t xml:space="preserve">Sebagai data yang akan diolah menjadi informasi tambahan dalam evaluasi serta bahan  pertimbangan pada keputusan yang akan diambil oleh pihak manajemen matrikulasi terhadap mahasiswa </w:t>
-      </w:r>
-      <w:bookmarkStart w:id="0" w:name="_GoBack"/>
-      <w:bookmarkEnd w:id="0"/>
-      <w:r>
-        <w:rPr>
-          <w:rFonts w:ascii="Times New Roman" w:hAnsi="Times New Roman" w:cs="Times New Roman"/>
-          <w:sz w:val="24"/>
-        </w:rPr>
-        <w:t>yang bersangkutan.</w:t>
+        <w:t>Sebagai data yang akan diolah menjadi informasi tambahan dalam evaluasi serta bahan  pertimbangan pada keputusan yang akan diambil oleh pihak manajemen matrikulasi terhadap mahasiswa yang bersangkutan.</w:t>
       </w:r>
     </w:p>
     <w:p>
@@ -2224,7 +2215,21 @@
           <w:rFonts w:ascii="Times New Roman" w:hAnsi="Times New Roman" w:cs="Times New Roman"/>
           <w:sz w:val="24"/>
         </w:rPr>
-        <w:t>. Pencatatan dengan melakukan alat tersebut biasanya dilakukan dalam kondisi ketika seluruh mahasiswa berada pada satu tempat saat atau setelah menjalani kegiatan, seperti shalat wajib berjamaah, tahsin/tafidz dan saat menghadiri suatu seminar yang nilainya masuk dalam kategori ta’lim.</w:t>
+        <w:t xml:space="preserve">. Pencatatan dengan melakukan alat tersebut biasanya dilakukan dalam kondisi ketika seluruh mahasiswa berada pada satu tempat </w:t>
+      </w:r>
+      <w:r>
+        <w:rPr>
+          <w:rFonts w:ascii="Times New Roman" w:hAnsi="Times New Roman" w:cs="Times New Roman"/>
+          <w:sz w:val="24"/>
+        </w:rPr>
+        <w:t xml:space="preserve">saat </w:t>
+      </w:r>
+      <w:r>
+        <w:rPr>
+          <w:rFonts w:ascii="Times New Roman" w:hAnsi="Times New Roman" w:cs="Times New Roman"/>
+          <w:sz w:val="24"/>
+        </w:rPr>
+        <w:t>menjalani kegiatan, seperti shalat wajib berjamaah, tahsin/tafidz dan saat menghadiri suatu seminar yang nilainya masuk dalam kategori ta’lim.</w:t>
       </w:r>
     </w:p>
     <w:p>
@@ -2488,15 +2493,7 @@
           <w:sz w:val="24"/>
         </w:rPr>
         <w:tab/>
-        <w:t xml:space="preserve">Analisis Proses Bisnis Yang Berjalan Pada </w:t>
-      </w:r>
-      <w:r>
-        <w:rPr>
-          <w:rFonts w:ascii="Times New Roman" w:hAnsi="Times New Roman" w:cs="Times New Roman"/>
-          <w:b/>
-          <w:sz w:val="24"/>
-        </w:rPr>
-        <w:t>Pencatatan Hafalan Quran</w:t>
+        <w:t>Analisis Proses Bisnis Yang Berjalan Pada Pencatatan Hafalan Quran</w:t>
       </w:r>
     </w:p>
     <w:p>
@@ -2531,15 +2528,10 @@
           <w:rFonts w:ascii="Times New Roman" w:hAnsi="Times New Roman" w:cs="Times New Roman"/>
           <w:sz w:val="24"/>
         </w:rPr>
-        <w:t xml:space="preserve">erupakan alur proses </w:t>
-      </w:r>
-      <w:r>
-        <w:rPr>
-          <w:rFonts w:ascii="Times New Roman" w:hAnsi="Times New Roman" w:cs="Times New Roman"/>
-          <w:sz w:val="24"/>
-        </w:rPr>
-        <w:t xml:space="preserve">yang sedang berjalan pada </w:t>
-      </w:r>
+        <w:t xml:space="preserve">erupakan alur proses yang sedang berjalan pada </w:t>
+      </w:r>
+      <w:bookmarkStart w:id="0" w:name="_GoBack"/>
+      <w:bookmarkEnd w:id="0"/>
       <w:r>
         <w:rPr>
           <w:rFonts w:ascii="Times New Roman" w:hAnsi="Times New Roman" w:cs="Times New Roman"/>
@@ -2818,23 +2810,7 @@
           <w:b/>
           <w:sz w:val="24"/>
         </w:rPr>
-        <w:t>Gambar 4.3</w:t>
-      </w:r>
-      <w:r>
-        <w:rPr>
-          <w:rFonts w:ascii="Times New Roman" w:hAnsi="Times New Roman" w:cs="Times New Roman"/>
-          <w:b/>
-          <w:sz w:val="24"/>
-        </w:rPr>
-        <w:t xml:space="preserve"> Analisis Proses Bisnis Yang Berjalan Pada Pencatatan </w:t>
-      </w:r>
-      <w:r>
-        <w:rPr>
-          <w:rFonts w:ascii="Times New Roman" w:hAnsi="Times New Roman" w:cs="Times New Roman"/>
-          <w:b/>
-          <w:sz w:val="24"/>
-        </w:rPr>
-        <w:t>Hafalan Quran</w:t>
+        <w:t>Gambar 4.3 Analisis Proses Bisnis Yang Berjalan Pada Pencatatan Hafalan Quran</w:t>
       </w:r>
     </w:p>
     <w:p>
@@ -2896,15 +2872,7 @@
           <w:sz w:val="24"/>
         </w:rPr>
         <w:tab/>
-        <w:t xml:space="preserve">Analisis Proses Bisnis Yang Berjalan Pada Pencatatan </w:t>
-      </w:r>
-      <w:r>
-        <w:rPr>
-          <w:rFonts w:ascii="Times New Roman" w:hAnsi="Times New Roman" w:cs="Times New Roman"/>
-          <w:b/>
-          <w:sz w:val="24"/>
-        </w:rPr>
-        <w:t>Pelanggaran</w:t>
+        <w:t>Analisis Proses Bisnis Yang Berjalan Pada Pencatatan Pelanggaran</w:t>
       </w:r>
     </w:p>
     <w:p>
@@ -2922,21 +2890,7 @@
           <w:rFonts w:ascii="Times New Roman" w:hAnsi="Times New Roman" w:cs="Times New Roman"/>
           <w:sz w:val="24"/>
         </w:rPr>
-        <w:t xml:space="preserve">Gambar dibawah merupakan alur proses yang sedang berjalan pada pencatatan </w:t>
-      </w:r>
-      <w:r>
-        <w:rPr>
-          <w:rFonts w:ascii="Times New Roman" w:hAnsi="Times New Roman" w:cs="Times New Roman"/>
-          <w:sz w:val="24"/>
-        </w:rPr>
-        <w:t>pelanggaran</w:t>
-      </w:r>
-      <w:r>
-        <w:rPr>
-          <w:rFonts w:ascii="Times New Roman" w:hAnsi="Times New Roman" w:cs="Times New Roman"/>
-          <w:sz w:val="24"/>
-        </w:rPr>
-        <w:t xml:space="preserve"> mahasiswa.</w:t>
+        <w:t>Gambar dibawah merupakan alur proses yang sedang berjalan pada pencatatan pelanggaran mahasiswa.</w:t>
       </w:r>
     </w:p>
     <w:p>
@@ -2979,23 +2933,7 @@
           <w:b/>
           <w:sz w:val="24"/>
         </w:rPr>
-        <w:t>Gambar 4.4</w:t>
-      </w:r>
-      <w:r>
-        <w:rPr>
-          <w:rFonts w:ascii="Times New Roman" w:hAnsi="Times New Roman" w:cs="Times New Roman"/>
-          <w:b/>
-          <w:sz w:val="24"/>
-        </w:rPr>
-        <w:t xml:space="preserve"> Analisis Proses Bisnis Yang Berjalan Pada Pencatatan</w:t>
-      </w:r>
-      <w:r>
-        <w:rPr>
-          <w:rFonts w:ascii="Times New Roman" w:hAnsi="Times New Roman" w:cs="Times New Roman"/>
-          <w:b/>
-          <w:sz w:val="24"/>
-        </w:rPr>
-        <w:t xml:space="preserve"> Pelanggaran</w:t>
+        <w:t>Gambar 4.4 Analisis Proses Bisnis Yang Berjalan Pada Pencatatan Pelanggaran</w:t>
       </w:r>
     </w:p>
     <w:p>

</xml_diff>

<commit_message>
Update and add file
</commit_message>
<xml_diff>
--- a/BAB 4/v2 matrikulasi.docx
+++ b/BAB 4/v2 matrikulasi.docx
@@ -94,7 +94,16 @@
           <w:rFonts w:ascii="Times New Roman" w:hAnsi="Times New Roman" w:cs="Times New Roman"/>
           <w:sz w:val="24"/>
         </w:rPr>
-        <w:t>Hasil dari penelitian ini terdiri dari hasil analisis sistem yang dilakukan untuk mendeskripsikan seluruh kebutuhan sistem. Kebutuhan sistem terdiri dari beberapa hasil analisis, yaitu : analisis kebutuhan fungsional, analisis kebutuhan pengguna, analisis masukan dan keluaran sistem, analisis sistem yang sedang berjalan dan analisis sistem yang diusulkan.</w:t>
+        <w:t>Hasil dari penelitian ini terdiri dari hasil analisis sistem yang dilakukan untuk mendeskripsikan seluruh kebutuhan sistem. Kebu</w:t>
+      </w:r>
+      <w:bookmarkStart w:id="0" w:name="_GoBack"/>
+      <w:bookmarkEnd w:id="0"/>
+      <w:r>
+        <w:rPr>
+          <w:rFonts w:ascii="Times New Roman" w:hAnsi="Times New Roman" w:cs="Times New Roman"/>
+          <w:sz w:val="24"/>
+        </w:rPr>
+        <w:t>tuhan sistem terdiri dari beberapa hasil analisis, yaitu : analisis kebutuhan fungsional, analisis kebutuhan pengguna, analisis masukan dan keluaran sistem, analisis sistem yang sedang berjalan dan analisis sistem yang diusulkan.</w:t>
       </w:r>
     </w:p>
     <w:p>
@@ -354,7 +363,21 @@
           <w:rFonts w:ascii="Times New Roman" w:hAnsi="Times New Roman" w:cs="Times New Roman"/>
           <w:sz w:val="24"/>
         </w:rPr>
-        <w:t>Kemampuan untuk menghitung/rekap data monitoring berdasar periode-periode yang telah ditentukan.</w:t>
+        <w:t xml:space="preserve">Kemampuan untuk </w:t>
+      </w:r>
+      <w:r>
+        <w:rPr>
+          <w:rFonts w:ascii="Times New Roman" w:hAnsi="Times New Roman" w:cs="Times New Roman"/>
+          <w:sz w:val="24"/>
+        </w:rPr>
+        <w:t>mengakumulasi atau merekapitulasi</w:t>
+      </w:r>
+      <w:r>
+        <w:rPr>
+          <w:rFonts w:ascii="Times New Roman" w:hAnsi="Times New Roman" w:cs="Times New Roman"/>
+          <w:sz w:val="24"/>
+        </w:rPr>
+        <w:t xml:space="preserve"> data monitoring berdasar periode-periode yang telah ditentukan.</w:t>
       </w:r>
     </w:p>
     <w:p>
@@ -430,7 +453,21 @@
           <w:rFonts w:ascii="Times New Roman" w:hAnsi="Times New Roman" w:cs="Times New Roman"/>
           <w:sz w:val="24"/>
         </w:rPr>
-        <w:t>Kemampuan untuk menghasilkan laporan dari berbagai kegiatan berdasar data rekapitulasi yang telah akumulasikan.</w:t>
+        <w:t xml:space="preserve">Kemampuan untuk </w:t>
+      </w:r>
+      <w:r>
+        <w:rPr>
+          <w:rFonts w:ascii="Times New Roman" w:hAnsi="Times New Roman" w:cs="Times New Roman"/>
+          <w:sz w:val="24"/>
+        </w:rPr>
+        <w:t>mencetak</w:t>
+      </w:r>
+      <w:r>
+        <w:rPr>
+          <w:rFonts w:ascii="Times New Roman" w:hAnsi="Times New Roman" w:cs="Times New Roman"/>
+          <w:sz w:val="24"/>
+        </w:rPr>
+        <w:t xml:space="preserve"> laporan dari berbagai kegiatan berdasar data rekapitulasi yang telah akumulasikan.</w:t>
       </w:r>
     </w:p>
     <w:p>
@@ -674,7 +711,35 @@
                 <w:rFonts w:ascii="Times New Roman" w:hAnsi="Times New Roman" w:cs="Times New Roman"/>
                 <w:sz w:val="24"/>
               </w:rPr>
-              <w:t xml:space="preserve">menampilkan dan </w:t>
+              <w:t>menampilkan</w:t>
+            </w:r>
+            <w:r>
+              <w:rPr>
+                <w:rFonts w:ascii="Times New Roman" w:hAnsi="Times New Roman" w:cs="Times New Roman"/>
+                <w:sz w:val="24"/>
+              </w:rPr>
+              <w:t xml:space="preserve"> informasi &amp; rekapitulasi monitoring</w:t>
+            </w:r>
+            <w:r>
+              <w:rPr>
+                <w:rFonts w:ascii="Times New Roman" w:hAnsi="Times New Roman" w:cs="Times New Roman"/>
+                <w:sz w:val="24"/>
+              </w:rPr>
+              <w:t xml:space="preserve"> </w:t>
+            </w:r>
+            <w:r>
+              <w:rPr>
+                <w:rFonts w:ascii="Times New Roman" w:hAnsi="Times New Roman" w:cs="Times New Roman"/>
+                <w:sz w:val="24"/>
+              </w:rPr>
+              <w:t>serta</w:t>
+            </w:r>
+            <w:r>
+              <w:rPr>
+                <w:rFonts w:ascii="Times New Roman" w:hAnsi="Times New Roman" w:cs="Times New Roman"/>
+                <w:sz w:val="24"/>
+              </w:rPr>
+              <w:t xml:space="preserve"> </w:t>
             </w:r>
             <w:r>
               <w:rPr>
@@ -688,7 +753,21 @@
                 <w:rFonts w:ascii="Times New Roman" w:hAnsi="Times New Roman" w:cs="Times New Roman"/>
                 <w:sz w:val="24"/>
               </w:rPr>
-              <w:t>ncetak laporan dari semua aktor lainnya</w:t>
+              <w:t xml:space="preserve">ncetak </w:t>
+            </w:r>
+            <w:r>
+              <w:rPr>
+                <w:rFonts w:ascii="Times New Roman" w:hAnsi="Times New Roman" w:cs="Times New Roman"/>
+                <w:sz w:val="24"/>
+              </w:rPr>
+              <w:t>laporan dari seluruh kegiatan, menentukan target hafalan quran mahasiswa, menentukan jad</w:t>
+            </w:r>
+            <w:r>
+              <w:rPr>
+                <w:rFonts w:ascii="Times New Roman" w:hAnsi="Times New Roman" w:cs="Times New Roman"/>
+                <w:sz w:val="24"/>
+              </w:rPr>
+              <w:t>wal kepulangan rutin mahasiswa dan memvalidasi berita acara serta surat peringatan yang terkait dengan pelanggaran mahasiswa</w:t>
             </w:r>
           </w:p>
         </w:tc>
@@ -771,7 +850,67 @@
                 <w:rFonts w:ascii="Times New Roman" w:hAnsi="Times New Roman" w:cs="Times New Roman"/>
                 <w:sz w:val="24"/>
               </w:rPr>
-              <w:t xml:space="preserve"> yang diberikan otoritas untuk menangani data dan informasi pada program pembinaan</w:t>
+              <w:t xml:space="preserve"> yang diberikan otoritas untuk </w:t>
+            </w:r>
+            <w:r>
+              <w:rPr>
+                <w:rFonts w:ascii="Times New Roman" w:hAnsi="Times New Roman" w:cs="Times New Roman"/>
+                <w:sz w:val="24"/>
+              </w:rPr>
+              <w:t>menampilkan informasi &amp; rekapitulasi monitoring serta mencetak laporan dari seluruh kegiatan</w:t>
+            </w:r>
+            <w:r>
+              <w:rPr>
+                <w:rFonts w:ascii="Times New Roman" w:hAnsi="Times New Roman" w:cs="Times New Roman"/>
+                <w:sz w:val="24"/>
+              </w:rPr>
+              <w:t>, meng-</w:t>
+            </w:r>
+            <w:r>
+              <w:rPr>
+                <w:rFonts w:ascii="Times New Roman" w:hAnsi="Times New Roman" w:cs="Times New Roman"/>
+                <w:i/>
+                <w:sz w:val="24"/>
+              </w:rPr>
+              <w:t>import</w:t>
+            </w:r>
+            <w:r>
+              <w:rPr>
+                <w:rFonts w:ascii="Times New Roman" w:hAnsi="Times New Roman" w:cs="Times New Roman"/>
+                <w:i/>
+                <w:sz w:val="24"/>
+              </w:rPr>
+              <w:t xml:space="preserve"> </w:t>
+            </w:r>
+            <w:r>
+              <w:rPr>
+                <w:rFonts w:ascii="Times New Roman" w:hAnsi="Times New Roman" w:cs="Times New Roman"/>
+                <w:sz w:val="24"/>
+              </w:rPr>
+              <w:t xml:space="preserve">database dari mesin </w:t>
+            </w:r>
+            <w:r>
+              <w:rPr>
+                <w:rFonts w:ascii="Times New Roman" w:hAnsi="Times New Roman" w:cs="Times New Roman"/>
+                <w:i/>
+                <w:sz w:val="24"/>
+              </w:rPr>
+              <w:t>finger print</w:t>
+            </w:r>
+            <w:r>
+              <w:rPr>
+                <w:rFonts w:ascii="Times New Roman" w:hAnsi="Times New Roman" w:cs="Times New Roman"/>
+                <w:i/>
+                <w:sz w:val="24"/>
+              </w:rPr>
+              <w:t xml:space="preserve">, </w:t>
+            </w:r>
+            <w:r>
+              <w:rPr>
+                <w:rFonts w:ascii="Times New Roman" w:hAnsi="Times New Roman" w:cs="Times New Roman"/>
+                <w:sz w:val="24"/>
+              </w:rPr>
+              <w:t>memvalidasi preseni mahasiswa, memvalidasi hafalan quran mahasiswa, menentukan jadwal ujian tahsin, menentukan penguji ujian</w:t>
             </w:r>
           </w:p>
         </w:tc>
@@ -854,7 +993,42 @@
                 <w:rFonts w:ascii="Times New Roman" w:hAnsi="Times New Roman" w:cs="Times New Roman"/>
                 <w:sz w:val="24"/>
               </w:rPr>
-              <w:t xml:space="preserve"> yang diberikan otoritas untuk menampilan informasi monitoring terkait semua program matrikulasi</w:t>
+              <w:t xml:space="preserve"> yang diberikan otoritas untuk menampilan informasi monitoring terkait semua </w:t>
+            </w:r>
+            <w:r>
+              <w:rPr>
+                <w:rFonts w:ascii="Times New Roman" w:hAnsi="Times New Roman" w:cs="Times New Roman"/>
+                <w:sz w:val="24"/>
+              </w:rPr>
+              <w:t>kegiatan</w:t>
+            </w:r>
+            <w:r>
+              <w:rPr>
+                <w:rFonts w:ascii="Times New Roman" w:hAnsi="Times New Roman" w:cs="Times New Roman"/>
+                <w:sz w:val="24"/>
+              </w:rPr>
+              <w:t xml:space="preserve"> </w:t>
+            </w:r>
+            <w:r>
+              <w:rPr>
+                <w:rFonts w:ascii="Times New Roman" w:hAnsi="Times New Roman" w:cs="Times New Roman"/>
+                <w:sz w:val="24"/>
+              </w:rPr>
+              <w:t xml:space="preserve">pembinaan pada program </w:t>
+            </w:r>
+            <w:r>
+              <w:rPr>
+                <w:rFonts w:ascii="Times New Roman" w:hAnsi="Times New Roman" w:cs="Times New Roman"/>
+                <w:sz w:val="24"/>
+              </w:rPr>
+              <w:t>matrikulasi</w:t>
+            </w:r>
+            <w:r>
+              <w:rPr>
+                <w:rFonts w:ascii="Times New Roman" w:hAnsi="Times New Roman" w:cs="Times New Roman"/>
+                <w:sz w:val="24"/>
+              </w:rPr>
+              <w:t>, mencetak laporan konseling, mencetak surat peringatan</w:t>
             </w:r>
           </w:p>
         </w:tc>
@@ -937,7 +1111,64 @@
                 <w:rFonts w:ascii="Times New Roman" w:hAnsi="Times New Roman" w:cs="Times New Roman"/>
                 <w:sz w:val="24"/>
               </w:rPr>
-              <w:t xml:space="preserve"> yang diberikan otoritas untuk menginput absen tahsin/tahfidz, ta’lim dan konfirmasi absen shalat</w:t>
+              <w:t xml:space="preserve"> yang diberika</w:t>
+            </w:r>
+            <w:r>
+              <w:rPr>
+                <w:rFonts w:ascii="Times New Roman" w:hAnsi="Times New Roman" w:cs="Times New Roman"/>
+                <w:sz w:val="24"/>
+              </w:rPr>
+              <w:t>n otoritas untuk menginput</w:t>
+            </w:r>
+            <w:r>
+              <w:rPr>
+                <w:rFonts w:ascii="Times New Roman" w:hAnsi="Times New Roman" w:cs="Times New Roman"/>
+                <w:sz w:val="24"/>
+              </w:rPr>
+              <w:t xml:space="preserve"> data &amp; </w:t>
+            </w:r>
+            <w:r>
+              <w:rPr>
+                <w:rFonts w:ascii="Times New Roman" w:hAnsi="Times New Roman" w:cs="Times New Roman"/>
+                <w:sz w:val="24"/>
+              </w:rPr>
+              <w:lastRenderedPageBreak/>
+              <w:t>keterangan</w:t>
+            </w:r>
+            <w:r>
+              <w:rPr>
+                <w:rFonts w:ascii="Times New Roman" w:hAnsi="Times New Roman" w:cs="Times New Roman"/>
+                <w:sz w:val="24"/>
+              </w:rPr>
+              <w:t xml:space="preserve"> presensi</w:t>
+            </w:r>
+            <w:r>
+              <w:rPr>
+                <w:rFonts w:ascii="Times New Roman" w:hAnsi="Times New Roman" w:cs="Times New Roman"/>
+                <w:sz w:val="24"/>
+              </w:rPr>
+              <w:t xml:space="preserve"> </w:t>
+            </w:r>
+            <w:r>
+              <w:rPr>
+                <w:rFonts w:ascii="Times New Roman" w:hAnsi="Times New Roman" w:cs="Times New Roman"/>
+                <w:sz w:val="24"/>
+              </w:rPr>
+              <w:t>mahasiswa pada semua kegiatan, menginput berita acara kegiatan ta’lim, menginput deskrip</w:t>
+            </w:r>
+            <w:r>
+              <w:rPr>
+                <w:rFonts w:ascii="Times New Roman" w:hAnsi="Times New Roman" w:cs="Times New Roman"/>
+                <w:sz w:val="24"/>
+              </w:rPr>
+              <w:t>si pembinaan bulanan mahasiswa,mengisi formulir berita acara ujian tahsin, menginput nilai hasil ujian tahsin</w:t>
+            </w:r>
+            <w:r>
+              <w:rPr>
+                <w:rFonts w:ascii="Times New Roman" w:hAnsi="Times New Roman" w:cs="Times New Roman"/>
+                <w:sz w:val="24"/>
+              </w:rPr>
+              <w:t>, menginput berita acara konseling mahasiswa</w:t>
             </w:r>
           </w:p>
         </w:tc>
@@ -961,6 +1192,7 @@
                 <w:rFonts w:ascii="Times New Roman" w:hAnsi="Times New Roman" w:cs="Times New Roman"/>
                 <w:sz w:val="24"/>
               </w:rPr>
+              <w:lastRenderedPageBreak/>
               <w:t>5</w:t>
             </w:r>
           </w:p>
@@ -1020,7 +1252,42 @@
                 <w:rFonts w:ascii="Times New Roman" w:hAnsi="Times New Roman" w:cs="Times New Roman"/>
                 <w:sz w:val="24"/>
               </w:rPr>
-              <w:t xml:space="preserve"> yang diberikan otoritas untuk menampilkan informasi monitoring mahasiswa pada semua program matrikulasi</w:t>
+              <w:t xml:space="preserve"> yang diberikan otoritas untuk menampilkan</w:t>
+            </w:r>
+            <w:r>
+              <w:rPr>
+                <w:rFonts w:ascii="Times New Roman" w:hAnsi="Times New Roman" w:cs="Times New Roman"/>
+                <w:sz w:val="24"/>
+              </w:rPr>
+              <w:t xml:space="preserve"> seluruh</w:t>
+            </w:r>
+            <w:r>
+              <w:rPr>
+                <w:rFonts w:ascii="Times New Roman" w:hAnsi="Times New Roman" w:cs="Times New Roman"/>
+                <w:sz w:val="24"/>
+              </w:rPr>
+              <w:t xml:space="preserve"> informasi monitoring </w:t>
+            </w:r>
+            <w:r>
+              <w:rPr>
+                <w:rFonts w:ascii="Times New Roman" w:hAnsi="Times New Roman" w:cs="Times New Roman"/>
+                <w:sz w:val="24"/>
+              </w:rPr>
+              <w:t xml:space="preserve">pada kegiatan mahasiswa </w:t>
+            </w:r>
+            <w:r>
+              <w:rPr>
+                <w:rFonts w:ascii="Times New Roman" w:hAnsi="Times New Roman" w:cs="Times New Roman"/>
+                <w:sz w:val="24"/>
+              </w:rPr>
+              <w:t>mahasiswa</w:t>
+            </w:r>
+            <w:r>
+              <w:rPr>
+                <w:rFonts w:ascii="Times New Roman" w:hAnsi="Times New Roman" w:cs="Times New Roman"/>
+                <w:sz w:val="24"/>
+              </w:rPr>
+              <w:t>, mencetak laporan pembinaan bulanan mahasiswa</w:t>
             </w:r>
           </w:p>
         </w:tc>
@@ -1189,15 +1456,7 @@
           <w:rFonts w:ascii="Times New Roman" w:hAnsi="Times New Roman" w:cs="Times New Roman"/>
           <w:sz w:val="24"/>
         </w:rPr>
-        <w:t xml:space="preserve">yang dapat berperan mengatur masukan dan keluaran </w:t>
-      </w:r>
-      <w:r>
-        <w:rPr>
-          <w:rFonts w:ascii="Times New Roman" w:hAnsi="Times New Roman" w:cs="Times New Roman"/>
-          <w:sz w:val="24"/>
-        </w:rPr>
-        <w:lastRenderedPageBreak/>
-        <w:t>ya</w:t>
+        <w:t>yang dapat berperan mengatur masukan dan keluaran ya</w:t>
       </w:r>
       <w:r>
         <w:rPr>
@@ -1452,6 +1711,7 @@
           <w:rFonts w:ascii="Times New Roman" w:hAnsi="Times New Roman" w:cs="Times New Roman"/>
           <w:sz w:val="24"/>
         </w:rPr>
+        <w:lastRenderedPageBreak/>
         <w:t>Walaupun tidak menjadi kriteria kelulusan matrikulasi, data ini dibutuhkan untuk masukan dalam pemenuhan target pencapaian hafalan</w:t>
       </w:r>
       <w:r>
@@ -1741,15 +2001,7 @@
           <w:rFonts w:ascii="Times New Roman" w:hAnsi="Times New Roman" w:cs="Times New Roman"/>
           <w:sz w:val="24"/>
         </w:rPr>
-        <w:t xml:space="preserve"> sebagai informasi paling dasar pada sistem </w:t>
-      </w:r>
-      <w:r>
-        <w:rPr>
-          <w:rFonts w:ascii="Times New Roman" w:hAnsi="Times New Roman" w:cs="Times New Roman"/>
-          <w:sz w:val="24"/>
-        </w:rPr>
-        <w:lastRenderedPageBreak/>
-        <w:t>monitoring ini.</w:t>
+        <w:t xml:space="preserve"> sebagai informasi paling dasar pada sistem monitoring ini.</w:t>
       </w:r>
       <w:r>
         <w:rPr>
@@ -1925,7 +2177,15 @@
           <w:rFonts w:ascii="Times New Roman" w:hAnsi="Times New Roman" w:cs="Times New Roman"/>
           <w:sz w:val="24"/>
         </w:rPr>
-        <w:t xml:space="preserve">ini berupa data tulisan secara detil maupun tampilan grafik berdasar dari akumulasi pelanggaran yang sudah dilakukan. Sistem juga diberi fitur dalam mengklasifikasi suatu pelanggaran sesuai peraturan yang telah ditentukan dalam rangka memberikan rekomendasi langkah yang pantas diambil oleh manajemen </w:t>
+        <w:t xml:space="preserve">ini berupa data tulisan secara detil maupun tampilan grafik berdasar dari akumulasi pelanggaran yang sudah dilakukan. Sistem juga diberi fitur dalam mengklasifikasi suatu pelanggaran sesuai peraturan yang telah </w:t>
+      </w:r>
+      <w:r>
+        <w:rPr>
+          <w:rFonts w:ascii="Times New Roman" w:hAnsi="Times New Roman" w:cs="Times New Roman"/>
+          <w:sz w:val="24"/>
+        </w:rPr>
+        <w:lastRenderedPageBreak/>
+        <w:t xml:space="preserve">ditentukan dalam rangka memberikan rekomendasi langkah yang pantas diambil oleh manajemen </w:t>
       </w:r>
       <w:r>
         <w:rPr>
@@ -2149,7 +2409,6 @@
           <w:b/>
           <w:sz w:val="24"/>
         </w:rPr>
-        <w:lastRenderedPageBreak/>
         <w:t>4.1.5</w:t>
       </w:r>
       <w:r>
@@ -2246,6 +2505,7 @@
           <w:rFonts w:ascii="Times New Roman" w:hAnsi="Times New Roman" w:cs="Times New Roman"/>
           <w:sz w:val="24"/>
         </w:rPr>
+        <w:lastRenderedPageBreak/>
         <w:pict>
           <v:shapetype id="_x0000_t75" coordsize="21600,21600" o:spt="75" o:preferrelative="t" path="m@4@5l@4@11@9@11@9@5xe" filled="f" stroked="f">
             <v:stroke joinstyle="miter"/>
@@ -2267,7 +2527,7 @@
             <o:lock v:ext="edit" aspectratio="t"/>
           </v:shapetype>
           <v:shape id="_x0000_i1025" type="#_x0000_t75" style="width:381.75pt;height:424.5pt">
-            <v:imagedata r:id="rId5" o:title="Proses Absensi Finger Print Mahasiswa v3"/>
+            <v:imagedata r:id="rId7" o:title="Proses Absensi Finger Print Mahasiswa v3"/>
           </v:shape>
         </w:pict>
       </w:r>
@@ -2414,7 +2674,15 @@
           <w:rFonts w:ascii="Times New Roman" w:hAnsi="Times New Roman" w:cs="Times New Roman"/>
           <w:sz w:val="24"/>
         </w:rPr>
-        <w:t xml:space="preserve"> seperti saat mahasiswa melakukan kegiatan ta’lim dengan pembina masing-masing. Pada kondisi tersebut </w:t>
+        <w:t xml:space="preserve"> seperti saat mahasiswa melakukan kegiatan ta’lim </w:t>
+      </w:r>
+      <w:r>
+        <w:rPr>
+          <w:rFonts w:ascii="Times New Roman" w:hAnsi="Times New Roman" w:cs="Times New Roman"/>
+          <w:sz w:val="24"/>
+        </w:rPr>
+        <w:lastRenderedPageBreak/>
+        <w:t xml:space="preserve">dengan pembina masing-masing. Pada kondisi tersebut </w:t>
       </w:r>
       <w:r>
         <w:rPr>
@@ -2462,7 +2730,7 @@
         </w:rPr>
         <w:pict>
           <v:shape id="_x0000_i1026" type="#_x0000_t75" style="width:295.5pt;height:408.75pt">
-            <v:imagedata r:id="rId6" o:title="Proses Absensi Manual Mahasiswa v2"/>
+            <v:imagedata r:id="rId8" o:title="Proses Absensi Manual Mahasiswa v2"/>
           </v:shape>
         </w:pict>
       </w:r>
@@ -2499,6 +2767,90 @@
       <w:pPr>
         <w:spacing w:after="0" w:line="360" w:lineRule="auto"/>
         <w:ind w:left="709" w:hanging="709"/>
+        <w:jc w:val="center"/>
+        <w:rPr>
+          <w:rFonts w:ascii="Times New Roman" w:hAnsi="Times New Roman" w:cs="Times New Roman"/>
+          <w:b/>
+          <w:sz w:val="24"/>
+        </w:rPr>
+      </w:pPr>
+    </w:p>
+    <w:p>
+      <w:pPr>
+        <w:spacing w:after="0" w:line="360" w:lineRule="auto"/>
+        <w:ind w:left="709" w:hanging="709"/>
+        <w:jc w:val="center"/>
+        <w:rPr>
+          <w:rFonts w:ascii="Times New Roman" w:hAnsi="Times New Roman" w:cs="Times New Roman"/>
+          <w:b/>
+          <w:sz w:val="24"/>
+        </w:rPr>
+      </w:pPr>
+    </w:p>
+    <w:p>
+      <w:pPr>
+        <w:spacing w:after="0" w:line="360" w:lineRule="auto"/>
+        <w:ind w:left="709" w:hanging="709"/>
+        <w:jc w:val="center"/>
+        <w:rPr>
+          <w:rFonts w:ascii="Times New Roman" w:hAnsi="Times New Roman" w:cs="Times New Roman"/>
+          <w:b/>
+          <w:sz w:val="24"/>
+        </w:rPr>
+      </w:pPr>
+    </w:p>
+    <w:p>
+      <w:pPr>
+        <w:spacing w:after="0" w:line="360" w:lineRule="auto"/>
+        <w:ind w:left="709" w:hanging="709"/>
+        <w:jc w:val="center"/>
+        <w:rPr>
+          <w:rFonts w:ascii="Times New Roman" w:hAnsi="Times New Roman" w:cs="Times New Roman"/>
+          <w:b/>
+          <w:sz w:val="24"/>
+        </w:rPr>
+      </w:pPr>
+    </w:p>
+    <w:p>
+      <w:pPr>
+        <w:spacing w:after="0" w:line="360" w:lineRule="auto"/>
+        <w:ind w:left="709" w:hanging="709"/>
+        <w:jc w:val="center"/>
+        <w:rPr>
+          <w:rFonts w:ascii="Times New Roman" w:hAnsi="Times New Roman" w:cs="Times New Roman"/>
+          <w:b/>
+          <w:sz w:val="24"/>
+        </w:rPr>
+      </w:pPr>
+    </w:p>
+    <w:p>
+      <w:pPr>
+        <w:spacing w:after="0" w:line="360" w:lineRule="auto"/>
+        <w:ind w:left="709" w:hanging="709"/>
+        <w:jc w:val="center"/>
+        <w:rPr>
+          <w:rFonts w:ascii="Times New Roman" w:hAnsi="Times New Roman" w:cs="Times New Roman"/>
+          <w:b/>
+          <w:sz w:val="24"/>
+        </w:rPr>
+      </w:pPr>
+    </w:p>
+    <w:p>
+      <w:pPr>
+        <w:spacing w:after="0" w:line="360" w:lineRule="auto"/>
+        <w:ind w:left="709" w:hanging="709"/>
+        <w:jc w:val="center"/>
+        <w:rPr>
+          <w:rFonts w:ascii="Times New Roman" w:hAnsi="Times New Roman" w:cs="Times New Roman"/>
+          <w:b/>
+          <w:sz w:val="24"/>
+        </w:rPr>
+      </w:pPr>
+    </w:p>
+    <w:p>
+      <w:pPr>
+        <w:spacing w:after="0" w:line="360" w:lineRule="auto"/>
+        <w:ind w:left="709" w:hanging="709"/>
         <w:rPr>
           <w:rFonts w:ascii="Times New Roman" w:hAnsi="Times New Roman" w:cs="Times New Roman"/>
           <w:b/>
@@ -2540,7 +2892,7 @@
         </w:rPr>
         <w:pict>
           <v:shape id="_x0000_s1028" type="#_x0000_t75" style="position:absolute;left:0;text-align:left;margin-left:-.15pt;margin-top:39.95pt;width:400.5pt;height:460.5pt;z-index:251659264;mso-position-horizontal-relative:text;mso-position-vertical-relative:text;mso-width-relative:page;mso-height-relative:page">
-            <v:imagedata r:id="rId7" o:title="Proses Setoran Hafalan Quran Mahasiswa v2"/>
+            <v:imagedata r:id="rId9" o:title="Proses Setoran Hafalan Quran Mahasiswa v2"/>
           </v:shape>
         </w:pict>
       </w:r>
@@ -2891,15 +3243,7 @@
           <w:sz w:val="24"/>
         </w:rPr>
         <w:tab/>
-        <w:t xml:space="preserve">Analisis Proses Bisnis Yang Berjalan Pada </w:t>
-      </w:r>
-      <w:r>
-        <w:rPr>
-          <w:rFonts w:ascii="Times New Roman" w:hAnsi="Times New Roman" w:cs="Times New Roman"/>
-          <w:b/>
-          <w:sz w:val="24"/>
-        </w:rPr>
-        <w:t>Pelaksanaan Ujian Tahsin/Tahfidz</w:t>
+        <w:t>Analisis Proses Bisnis Yang Berjalan Pada Pelaksanaan Ujian Tahsin/Tahfidz</w:t>
       </w:r>
     </w:p>
     <w:p>
@@ -2943,8 +3287,8 @@
           <w:sz w:val="24"/>
         </w:rPr>
         <w:pict>
-          <v:shape id="_x0000_i1028" type="#_x0000_t75" style="width:343.5pt;height:484.5pt">
-            <v:imagedata r:id="rId8" o:title="Proses Ujian TahsinTahfidz Mahasiswa v1"/>
+          <v:shape id="_x0000_i1027" type="#_x0000_t75" style="width:343.5pt;height:484.5pt">
+            <v:imagedata r:id="rId10" o:title="Proses Ujian TahsinTahfidz Mahasiswa v1"/>
           </v:shape>
         </w:pict>
       </w:r>
@@ -2966,15 +3310,7 @@
           <w:b/>
           <w:sz w:val="24"/>
         </w:rPr>
-        <w:t>Gambar 4.4</w:t>
-      </w:r>
-      <w:r>
-        <w:rPr>
-          <w:rFonts w:ascii="Times New Roman" w:hAnsi="Times New Roman" w:cs="Times New Roman"/>
-          <w:b/>
-          <w:sz w:val="24"/>
-        </w:rPr>
-        <w:t xml:space="preserve"> Analisis Proses Bisnis Yang Berjalan Pada Pelaksanaan Ujian Tahsin/Tahfidz</w:t>
+        <w:t>Gambar 4.4 Analisis Proses Bisnis Yang Berjalan Pada Pelaksanaan Ujian Tahsin/Tahfidz</w:t>
       </w:r>
     </w:p>
     <w:p>
@@ -3051,8 +3387,8 @@
           <w:sz w:val="24"/>
         </w:rPr>
         <w:pict>
-          <v:shape id="_x0000_i1027" type="#_x0000_t75" style="width:400.5pt;height:510pt">
-            <v:imagedata r:id="rId9" o:title="Proses Pencatatan Pelanggaran Mahasiswa v2"/>
+          <v:shape id="_x0000_i1028" type="#_x0000_t75" style="width:400.5pt;height:510pt">
+            <v:imagedata r:id="rId11" o:title="Proses Pencatatan Pelanggaran Mahasiswa v2"/>
           </v:shape>
         </w:pict>
       </w:r>
@@ -3084,1183 +3420,6 @@
         </w:rPr>
         <w:t xml:space="preserve"> Analisis Proses Bisnis Yang Berjalan Pada Pencatatan Pelanggaran</w:t>
       </w:r>
-    </w:p>
-    <w:p>
-      <w:pPr>
-        <w:spacing w:after="0" w:line="360" w:lineRule="auto"/>
-        <w:ind w:left="709" w:hanging="709"/>
-        <w:rPr>
-          <w:rFonts w:ascii="Times New Roman" w:hAnsi="Times New Roman" w:cs="Times New Roman"/>
-          <w:b/>
-          <w:sz w:val="24"/>
-        </w:rPr>
-      </w:pPr>
-    </w:p>
-    <w:p>
-      <w:pPr>
-        <w:spacing w:after="0" w:line="360" w:lineRule="auto"/>
-        <w:jc w:val="both"/>
-        <w:rPr>
-          <w:rFonts w:ascii="Times New Roman" w:hAnsi="Times New Roman" w:cs="Times New Roman"/>
-          <w:b/>
-          <w:sz w:val="24"/>
-        </w:rPr>
-      </w:pPr>
-      <w:r>
-        <w:rPr>
-          <w:rFonts w:ascii="Times New Roman" w:hAnsi="Times New Roman" w:cs="Times New Roman"/>
-          <w:b/>
-          <w:sz w:val="24"/>
-        </w:rPr>
-        <w:lastRenderedPageBreak/>
-        <w:t>4.1.10</w:t>
-      </w:r>
-      <w:r>
-        <w:rPr>
-          <w:rFonts w:ascii="Times New Roman" w:hAnsi="Times New Roman" w:cs="Times New Roman"/>
-          <w:b/>
-          <w:sz w:val="24"/>
-        </w:rPr>
-        <w:tab/>
-        <w:t xml:space="preserve">Analisis Proses Bisnis Yang </w:t>
-      </w:r>
-      <w:r>
-        <w:rPr>
-          <w:rFonts w:ascii="Times New Roman" w:hAnsi="Times New Roman" w:cs="Times New Roman"/>
-          <w:b/>
-          <w:sz w:val="24"/>
-        </w:rPr>
-        <w:t xml:space="preserve">Diusulkan Pada </w:t>
-      </w:r>
-      <w:r>
-        <w:rPr>
-          <w:rFonts w:ascii="Times New Roman" w:hAnsi="Times New Roman" w:cs="Times New Roman"/>
-          <w:b/>
-          <w:sz w:val="24"/>
-        </w:rPr>
-        <w:t>Presensi Mahasiswa</w:t>
-      </w:r>
-    </w:p>
-    <w:p>
-      <w:pPr>
-        <w:spacing w:after="0" w:line="360" w:lineRule="auto"/>
-        <w:jc w:val="both"/>
-        <w:rPr>
-          <w:rFonts w:ascii="Times New Roman" w:hAnsi="Times New Roman" w:cs="Times New Roman"/>
-          <w:b/>
-          <w:sz w:val="24"/>
-        </w:rPr>
-      </w:pPr>
-    </w:p>
-    <w:p>
-      <w:pPr>
-        <w:spacing w:after="0" w:line="360" w:lineRule="auto"/>
-        <w:jc w:val="both"/>
-        <w:rPr>
-          <w:rFonts w:ascii="Times New Roman" w:hAnsi="Times New Roman" w:cs="Times New Roman"/>
-          <w:b/>
-          <w:sz w:val="24"/>
-        </w:rPr>
-      </w:pPr>
-    </w:p>
-    <w:p>
-      <w:pPr>
-        <w:spacing w:after="0" w:line="360" w:lineRule="auto"/>
-        <w:jc w:val="both"/>
-        <w:rPr>
-          <w:rFonts w:ascii="Times New Roman" w:hAnsi="Times New Roman" w:cs="Times New Roman"/>
-          <w:b/>
-          <w:sz w:val="24"/>
-        </w:rPr>
-      </w:pPr>
-    </w:p>
-    <w:p>
-      <w:pPr>
-        <w:spacing w:after="0" w:line="360" w:lineRule="auto"/>
-        <w:jc w:val="both"/>
-        <w:rPr>
-          <w:rFonts w:ascii="Times New Roman" w:hAnsi="Times New Roman" w:cs="Times New Roman"/>
-          <w:b/>
-          <w:sz w:val="24"/>
-        </w:rPr>
-      </w:pPr>
-    </w:p>
-    <w:p>
-      <w:pPr>
-        <w:spacing w:after="0" w:line="360" w:lineRule="auto"/>
-        <w:jc w:val="both"/>
-        <w:rPr>
-          <w:rFonts w:ascii="Times New Roman" w:hAnsi="Times New Roman" w:cs="Times New Roman"/>
-          <w:b/>
-          <w:sz w:val="24"/>
-        </w:rPr>
-      </w:pPr>
-    </w:p>
-    <w:p>
-      <w:pPr>
-        <w:spacing w:after="0" w:line="360" w:lineRule="auto"/>
-        <w:jc w:val="both"/>
-        <w:rPr>
-          <w:rFonts w:ascii="Times New Roman" w:hAnsi="Times New Roman" w:cs="Times New Roman"/>
-          <w:b/>
-          <w:sz w:val="24"/>
-        </w:rPr>
-      </w:pPr>
-    </w:p>
-    <w:p>
-      <w:pPr>
-        <w:spacing w:after="0" w:line="360" w:lineRule="auto"/>
-        <w:jc w:val="both"/>
-        <w:rPr>
-          <w:rFonts w:ascii="Times New Roman" w:hAnsi="Times New Roman" w:cs="Times New Roman"/>
-          <w:b/>
-          <w:sz w:val="24"/>
-        </w:rPr>
-      </w:pPr>
-    </w:p>
-    <w:p>
-      <w:pPr>
-        <w:spacing w:after="0" w:line="360" w:lineRule="auto"/>
-        <w:jc w:val="both"/>
-        <w:rPr>
-          <w:rFonts w:ascii="Times New Roman" w:hAnsi="Times New Roman" w:cs="Times New Roman"/>
-          <w:b/>
-          <w:sz w:val="24"/>
-        </w:rPr>
-      </w:pPr>
-    </w:p>
-    <w:p>
-      <w:pPr>
-        <w:spacing w:after="0" w:line="360" w:lineRule="auto"/>
-        <w:jc w:val="both"/>
-        <w:rPr>
-          <w:rFonts w:ascii="Times New Roman" w:hAnsi="Times New Roman" w:cs="Times New Roman"/>
-          <w:b/>
-          <w:sz w:val="24"/>
-        </w:rPr>
-      </w:pPr>
-    </w:p>
-    <w:p>
-      <w:pPr>
-        <w:spacing w:after="0" w:line="360" w:lineRule="auto"/>
-        <w:jc w:val="both"/>
-        <w:rPr>
-          <w:rFonts w:ascii="Times New Roman" w:hAnsi="Times New Roman" w:cs="Times New Roman"/>
-          <w:b/>
-          <w:sz w:val="24"/>
-        </w:rPr>
-      </w:pPr>
-    </w:p>
-    <w:p>
-      <w:pPr>
-        <w:spacing w:after="0" w:line="360" w:lineRule="auto"/>
-        <w:jc w:val="both"/>
-        <w:rPr>
-          <w:rFonts w:ascii="Times New Roman" w:hAnsi="Times New Roman" w:cs="Times New Roman"/>
-          <w:b/>
-          <w:sz w:val="24"/>
-        </w:rPr>
-      </w:pPr>
-    </w:p>
-    <w:p>
-      <w:pPr>
-        <w:spacing w:after="0" w:line="360" w:lineRule="auto"/>
-        <w:jc w:val="both"/>
-        <w:rPr>
-          <w:rFonts w:ascii="Times New Roman" w:hAnsi="Times New Roman" w:cs="Times New Roman"/>
-          <w:b/>
-          <w:sz w:val="24"/>
-        </w:rPr>
-      </w:pPr>
-    </w:p>
-    <w:p>
-      <w:pPr>
-        <w:spacing w:after="0" w:line="360" w:lineRule="auto"/>
-        <w:jc w:val="both"/>
-        <w:rPr>
-          <w:rFonts w:ascii="Times New Roman" w:hAnsi="Times New Roman" w:cs="Times New Roman"/>
-          <w:b/>
-          <w:sz w:val="24"/>
-        </w:rPr>
-      </w:pPr>
-    </w:p>
-    <w:p>
-      <w:pPr>
-        <w:spacing w:after="0" w:line="360" w:lineRule="auto"/>
-        <w:jc w:val="both"/>
-        <w:rPr>
-          <w:rFonts w:ascii="Times New Roman" w:hAnsi="Times New Roman" w:cs="Times New Roman"/>
-          <w:b/>
-          <w:sz w:val="24"/>
-        </w:rPr>
-      </w:pPr>
-    </w:p>
-    <w:p>
-      <w:pPr>
-        <w:spacing w:after="0" w:line="360" w:lineRule="auto"/>
-        <w:jc w:val="both"/>
-        <w:rPr>
-          <w:rFonts w:ascii="Times New Roman" w:hAnsi="Times New Roman" w:cs="Times New Roman"/>
-          <w:sz w:val="24"/>
-        </w:rPr>
-      </w:pPr>
-    </w:p>
-    <w:p>
-      <w:pPr>
-        <w:spacing w:after="0" w:line="360" w:lineRule="auto"/>
-        <w:ind w:left="709" w:hanging="709"/>
-        <w:rPr>
-          <w:rFonts w:ascii="Times New Roman" w:hAnsi="Times New Roman" w:cs="Times New Roman"/>
-          <w:b/>
-          <w:sz w:val="24"/>
-        </w:rPr>
-      </w:pPr>
-    </w:p>
-    <w:p>
-      <w:pPr>
-        <w:spacing w:after="0" w:line="360" w:lineRule="auto"/>
-        <w:ind w:left="709" w:hanging="709"/>
-        <w:rPr>
-          <w:rFonts w:ascii="Times New Roman" w:hAnsi="Times New Roman" w:cs="Times New Roman"/>
-          <w:b/>
-          <w:sz w:val="24"/>
-        </w:rPr>
-      </w:pPr>
-    </w:p>
-    <w:p>
-      <w:pPr>
-        <w:spacing w:after="0" w:line="360" w:lineRule="auto"/>
-        <w:ind w:left="709" w:hanging="709"/>
-        <w:rPr>
-          <w:rFonts w:ascii="Times New Roman" w:hAnsi="Times New Roman" w:cs="Times New Roman"/>
-          <w:b/>
-          <w:sz w:val="24"/>
-        </w:rPr>
-      </w:pPr>
-    </w:p>
-    <w:p>
-      <w:pPr>
-        <w:spacing w:after="0" w:line="360" w:lineRule="auto"/>
-        <w:ind w:left="709" w:hanging="709"/>
-        <w:rPr>
-          <w:rFonts w:ascii="Times New Roman" w:hAnsi="Times New Roman" w:cs="Times New Roman"/>
-          <w:b/>
-          <w:sz w:val="24"/>
-        </w:rPr>
-      </w:pPr>
-    </w:p>
-    <w:p>
-      <w:pPr>
-        <w:spacing w:after="0" w:line="360" w:lineRule="auto"/>
-        <w:ind w:left="709" w:hanging="709"/>
-        <w:rPr>
-          <w:rFonts w:ascii="Times New Roman" w:hAnsi="Times New Roman" w:cs="Times New Roman"/>
-          <w:b/>
-          <w:sz w:val="24"/>
-        </w:rPr>
-      </w:pPr>
-    </w:p>
-    <w:p>
-      <w:pPr>
-        <w:spacing w:after="0" w:line="360" w:lineRule="auto"/>
-        <w:ind w:left="709" w:hanging="709"/>
-        <w:rPr>
-          <w:rFonts w:ascii="Times New Roman" w:hAnsi="Times New Roman" w:cs="Times New Roman"/>
-          <w:b/>
-          <w:sz w:val="24"/>
-        </w:rPr>
-      </w:pPr>
-    </w:p>
-    <w:p>
-      <w:pPr>
-        <w:spacing w:after="0" w:line="360" w:lineRule="auto"/>
-        <w:ind w:left="709" w:hanging="709"/>
-        <w:rPr>
-          <w:rFonts w:ascii="Times New Roman" w:hAnsi="Times New Roman" w:cs="Times New Roman"/>
-          <w:b/>
-          <w:sz w:val="24"/>
-        </w:rPr>
-      </w:pPr>
-    </w:p>
-    <w:p>
-      <w:pPr>
-        <w:spacing w:after="0" w:line="360" w:lineRule="auto"/>
-        <w:ind w:left="709" w:hanging="709"/>
-        <w:rPr>
-          <w:rFonts w:ascii="Times New Roman" w:hAnsi="Times New Roman" w:cs="Times New Roman"/>
-          <w:b/>
-          <w:sz w:val="24"/>
-        </w:rPr>
-      </w:pPr>
-    </w:p>
-    <w:p>
-      <w:pPr>
-        <w:spacing w:after="0" w:line="360" w:lineRule="auto"/>
-        <w:ind w:left="709" w:hanging="709"/>
-        <w:rPr>
-          <w:rFonts w:ascii="Times New Roman" w:hAnsi="Times New Roman" w:cs="Times New Roman"/>
-          <w:b/>
-          <w:sz w:val="24"/>
-        </w:rPr>
-      </w:pPr>
-    </w:p>
-    <w:p>
-      <w:pPr>
-        <w:spacing w:after="0" w:line="360" w:lineRule="auto"/>
-        <w:ind w:left="709" w:hanging="709"/>
-        <w:rPr>
-          <w:rFonts w:ascii="Times New Roman" w:hAnsi="Times New Roman" w:cs="Times New Roman"/>
-          <w:b/>
-          <w:sz w:val="24"/>
-        </w:rPr>
-      </w:pPr>
-    </w:p>
-    <w:p>
-      <w:pPr>
-        <w:spacing w:after="0" w:line="360" w:lineRule="auto"/>
-        <w:ind w:left="709" w:hanging="709"/>
-        <w:rPr>
-          <w:rFonts w:ascii="Times New Roman" w:hAnsi="Times New Roman" w:cs="Times New Roman"/>
-          <w:b/>
-          <w:sz w:val="24"/>
-        </w:rPr>
-      </w:pPr>
-    </w:p>
-    <w:p>
-      <w:pPr>
-        <w:spacing w:after="0" w:line="360" w:lineRule="auto"/>
-        <w:ind w:left="709" w:hanging="709"/>
-        <w:rPr>
-          <w:rFonts w:ascii="Times New Roman" w:hAnsi="Times New Roman" w:cs="Times New Roman"/>
-          <w:b/>
-          <w:sz w:val="24"/>
-        </w:rPr>
-      </w:pPr>
-    </w:p>
-    <w:p>
-      <w:pPr>
-        <w:spacing w:after="0" w:line="360" w:lineRule="auto"/>
-        <w:ind w:left="709" w:hanging="709"/>
-        <w:rPr>
-          <w:rFonts w:ascii="Times New Roman" w:hAnsi="Times New Roman" w:cs="Times New Roman"/>
-          <w:b/>
-          <w:sz w:val="24"/>
-        </w:rPr>
-      </w:pPr>
-    </w:p>
-    <w:p>
-      <w:pPr>
-        <w:spacing w:after="0" w:line="360" w:lineRule="auto"/>
-        <w:ind w:left="709" w:hanging="709"/>
-        <w:rPr>
-          <w:rFonts w:ascii="Times New Roman" w:hAnsi="Times New Roman" w:cs="Times New Roman"/>
-          <w:b/>
-          <w:sz w:val="24"/>
-        </w:rPr>
-      </w:pPr>
-    </w:p>
-    <w:p>
-      <w:pPr>
-        <w:spacing w:after="0" w:line="360" w:lineRule="auto"/>
-        <w:ind w:left="709" w:hanging="709"/>
-        <w:rPr>
-          <w:rFonts w:ascii="Times New Roman" w:hAnsi="Times New Roman" w:cs="Times New Roman"/>
-          <w:b/>
-          <w:sz w:val="24"/>
-        </w:rPr>
-      </w:pPr>
-    </w:p>
-    <w:p>
-      <w:pPr>
-        <w:spacing w:after="0" w:line="360" w:lineRule="auto"/>
-        <w:jc w:val="both"/>
-        <w:rPr>
-          <w:rFonts w:ascii="Times New Roman" w:hAnsi="Times New Roman" w:cs="Times New Roman"/>
-          <w:b/>
-          <w:sz w:val="24"/>
-        </w:rPr>
-      </w:pPr>
-      <w:r>
-        <w:rPr>
-          <w:rFonts w:ascii="Times New Roman" w:hAnsi="Times New Roman" w:cs="Times New Roman"/>
-          <w:b/>
-          <w:sz w:val="24"/>
-        </w:rPr>
-        <w:lastRenderedPageBreak/>
-        <w:t>4.1.11</w:t>
-      </w:r>
-      <w:r>
-        <w:rPr>
-          <w:rFonts w:ascii="Times New Roman" w:hAnsi="Times New Roman" w:cs="Times New Roman"/>
-          <w:b/>
-          <w:sz w:val="24"/>
-        </w:rPr>
-        <w:tab/>
-        <w:t xml:space="preserve">Analisis Proses Bisnis Yang Diusulkan Pada </w:t>
-      </w:r>
-      <w:r>
-        <w:rPr>
-          <w:rFonts w:ascii="Times New Roman" w:hAnsi="Times New Roman" w:cs="Times New Roman"/>
-          <w:b/>
-          <w:sz w:val="24"/>
-        </w:rPr>
-        <w:t xml:space="preserve">Hafalan Quran </w:t>
-      </w:r>
-      <w:bookmarkStart w:id="0" w:name="_GoBack"/>
-      <w:bookmarkEnd w:id="0"/>
-      <w:r>
-        <w:rPr>
-          <w:rFonts w:ascii="Times New Roman" w:hAnsi="Times New Roman" w:cs="Times New Roman"/>
-          <w:b/>
-          <w:sz w:val="24"/>
-        </w:rPr>
-        <w:t>Mahasiswa</w:t>
-      </w:r>
-    </w:p>
-    <w:p>
-      <w:pPr>
-        <w:spacing w:after="0" w:line="360" w:lineRule="auto"/>
-        <w:ind w:left="709" w:hanging="709"/>
-        <w:rPr>
-          <w:rFonts w:ascii="Times New Roman" w:hAnsi="Times New Roman" w:cs="Times New Roman"/>
-          <w:b/>
-          <w:sz w:val="24"/>
-        </w:rPr>
-      </w:pPr>
-    </w:p>
-    <w:p>
-      <w:pPr>
-        <w:spacing w:after="0" w:line="360" w:lineRule="auto"/>
-        <w:ind w:left="709" w:hanging="709"/>
-        <w:rPr>
-          <w:rFonts w:ascii="Times New Roman" w:hAnsi="Times New Roman" w:cs="Times New Roman"/>
-          <w:b/>
-          <w:sz w:val="24"/>
-        </w:rPr>
-      </w:pPr>
-    </w:p>
-    <w:p>
-      <w:pPr>
-        <w:spacing w:after="0" w:line="360" w:lineRule="auto"/>
-        <w:ind w:left="709" w:hanging="709"/>
-        <w:rPr>
-          <w:rFonts w:ascii="Times New Roman" w:hAnsi="Times New Roman" w:cs="Times New Roman"/>
-          <w:b/>
-          <w:sz w:val="24"/>
-        </w:rPr>
-      </w:pPr>
-    </w:p>
-    <w:p>
-      <w:pPr>
-        <w:spacing w:after="0" w:line="360" w:lineRule="auto"/>
-        <w:ind w:left="709" w:hanging="709"/>
-        <w:rPr>
-          <w:rFonts w:ascii="Times New Roman" w:hAnsi="Times New Roman" w:cs="Times New Roman"/>
-          <w:b/>
-          <w:sz w:val="24"/>
-        </w:rPr>
-      </w:pPr>
-    </w:p>
-    <w:p>
-      <w:pPr>
-        <w:spacing w:after="0" w:line="360" w:lineRule="auto"/>
-        <w:ind w:left="709" w:hanging="709"/>
-        <w:rPr>
-          <w:rFonts w:ascii="Times New Roman" w:hAnsi="Times New Roman" w:cs="Times New Roman"/>
-          <w:b/>
-          <w:sz w:val="24"/>
-        </w:rPr>
-      </w:pPr>
-    </w:p>
-    <w:p>
-      <w:pPr>
-        <w:spacing w:after="0" w:line="360" w:lineRule="auto"/>
-        <w:ind w:left="709" w:hanging="709"/>
-        <w:rPr>
-          <w:rFonts w:ascii="Times New Roman" w:hAnsi="Times New Roman" w:cs="Times New Roman"/>
-          <w:b/>
-          <w:sz w:val="24"/>
-        </w:rPr>
-      </w:pPr>
-    </w:p>
-    <w:p>
-      <w:pPr>
-        <w:spacing w:after="0" w:line="360" w:lineRule="auto"/>
-        <w:ind w:left="709" w:hanging="709"/>
-        <w:rPr>
-          <w:rFonts w:ascii="Times New Roman" w:hAnsi="Times New Roman" w:cs="Times New Roman"/>
-          <w:b/>
-          <w:sz w:val="24"/>
-        </w:rPr>
-      </w:pPr>
-    </w:p>
-    <w:p>
-      <w:pPr>
-        <w:spacing w:after="0" w:line="360" w:lineRule="auto"/>
-        <w:ind w:left="709" w:hanging="709"/>
-        <w:rPr>
-          <w:rFonts w:ascii="Times New Roman" w:hAnsi="Times New Roman" w:cs="Times New Roman"/>
-          <w:b/>
-          <w:sz w:val="24"/>
-        </w:rPr>
-      </w:pPr>
-    </w:p>
-    <w:p>
-      <w:pPr>
-        <w:spacing w:after="0" w:line="360" w:lineRule="auto"/>
-        <w:ind w:left="709" w:hanging="709"/>
-        <w:rPr>
-          <w:rFonts w:ascii="Times New Roman" w:hAnsi="Times New Roman" w:cs="Times New Roman"/>
-          <w:b/>
-          <w:sz w:val="24"/>
-        </w:rPr>
-      </w:pPr>
-    </w:p>
-    <w:p>
-      <w:pPr>
-        <w:spacing w:after="0" w:line="360" w:lineRule="auto"/>
-        <w:ind w:left="709" w:hanging="709"/>
-        <w:rPr>
-          <w:rFonts w:ascii="Times New Roman" w:hAnsi="Times New Roman" w:cs="Times New Roman"/>
-          <w:b/>
-          <w:sz w:val="24"/>
-        </w:rPr>
-      </w:pPr>
-    </w:p>
-    <w:p>
-      <w:pPr>
-        <w:spacing w:after="0" w:line="360" w:lineRule="auto"/>
-        <w:ind w:left="709" w:hanging="709"/>
-        <w:rPr>
-          <w:rFonts w:ascii="Times New Roman" w:hAnsi="Times New Roman" w:cs="Times New Roman"/>
-          <w:b/>
-          <w:sz w:val="24"/>
-        </w:rPr>
-      </w:pPr>
-    </w:p>
-    <w:p>
-      <w:pPr>
-        <w:spacing w:after="0" w:line="360" w:lineRule="auto"/>
-        <w:ind w:left="709" w:hanging="709"/>
-        <w:rPr>
-          <w:rFonts w:ascii="Times New Roman" w:hAnsi="Times New Roman" w:cs="Times New Roman"/>
-          <w:b/>
-          <w:sz w:val="24"/>
-        </w:rPr>
-      </w:pPr>
-    </w:p>
-    <w:p>
-      <w:pPr>
-        <w:spacing w:after="0" w:line="360" w:lineRule="auto"/>
-        <w:ind w:left="709" w:hanging="709"/>
-        <w:rPr>
-          <w:rFonts w:ascii="Times New Roman" w:hAnsi="Times New Roman" w:cs="Times New Roman"/>
-          <w:b/>
-          <w:sz w:val="24"/>
-        </w:rPr>
-      </w:pPr>
-    </w:p>
-    <w:p>
-      <w:pPr>
-        <w:spacing w:after="0" w:line="360" w:lineRule="auto"/>
-        <w:ind w:left="709" w:hanging="709"/>
-        <w:rPr>
-          <w:rFonts w:ascii="Times New Roman" w:hAnsi="Times New Roman" w:cs="Times New Roman"/>
-          <w:b/>
-          <w:sz w:val="24"/>
-        </w:rPr>
-      </w:pPr>
-    </w:p>
-    <w:p>
-      <w:pPr>
-        <w:spacing w:after="0" w:line="360" w:lineRule="auto"/>
-        <w:ind w:left="709" w:hanging="709"/>
-        <w:rPr>
-          <w:rFonts w:ascii="Times New Roman" w:hAnsi="Times New Roman" w:cs="Times New Roman"/>
-          <w:b/>
-          <w:sz w:val="24"/>
-        </w:rPr>
-      </w:pPr>
-    </w:p>
-    <w:p>
-      <w:pPr>
-        <w:spacing w:after="0" w:line="360" w:lineRule="auto"/>
-        <w:ind w:left="709" w:hanging="709"/>
-        <w:rPr>
-          <w:rFonts w:ascii="Times New Roman" w:hAnsi="Times New Roman" w:cs="Times New Roman"/>
-          <w:b/>
-          <w:sz w:val="24"/>
-        </w:rPr>
-      </w:pPr>
-    </w:p>
-    <w:p>
-      <w:pPr>
-        <w:spacing w:after="0" w:line="360" w:lineRule="auto"/>
-        <w:ind w:left="709" w:hanging="709"/>
-        <w:rPr>
-          <w:rFonts w:ascii="Times New Roman" w:hAnsi="Times New Roman" w:cs="Times New Roman"/>
-          <w:b/>
-          <w:sz w:val="24"/>
-        </w:rPr>
-      </w:pPr>
-    </w:p>
-    <w:p>
-      <w:pPr>
-        <w:spacing w:after="0" w:line="360" w:lineRule="auto"/>
-        <w:ind w:left="709" w:hanging="709"/>
-        <w:rPr>
-          <w:rFonts w:ascii="Times New Roman" w:hAnsi="Times New Roman" w:cs="Times New Roman"/>
-          <w:b/>
-          <w:sz w:val="24"/>
-        </w:rPr>
-      </w:pPr>
-    </w:p>
-    <w:p>
-      <w:pPr>
-        <w:spacing w:after="0" w:line="360" w:lineRule="auto"/>
-        <w:ind w:left="709" w:hanging="709"/>
-        <w:rPr>
-          <w:rFonts w:ascii="Times New Roman" w:hAnsi="Times New Roman" w:cs="Times New Roman"/>
-          <w:b/>
-          <w:sz w:val="24"/>
-        </w:rPr>
-      </w:pPr>
-    </w:p>
-    <w:p>
-      <w:pPr>
-        <w:spacing w:after="0" w:line="360" w:lineRule="auto"/>
-        <w:ind w:left="709" w:hanging="709"/>
-        <w:rPr>
-          <w:rFonts w:ascii="Times New Roman" w:hAnsi="Times New Roman" w:cs="Times New Roman"/>
-          <w:b/>
-          <w:sz w:val="24"/>
-        </w:rPr>
-      </w:pPr>
-    </w:p>
-    <w:p>
-      <w:pPr>
-        <w:spacing w:after="0" w:line="360" w:lineRule="auto"/>
-        <w:ind w:left="709" w:hanging="709"/>
-        <w:rPr>
-          <w:rFonts w:ascii="Times New Roman" w:hAnsi="Times New Roman" w:cs="Times New Roman"/>
-          <w:b/>
-          <w:sz w:val="24"/>
-        </w:rPr>
-      </w:pPr>
-    </w:p>
-    <w:p>
-      <w:pPr>
-        <w:spacing w:after="0" w:line="360" w:lineRule="auto"/>
-        <w:ind w:left="709" w:hanging="709"/>
-        <w:rPr>
-          <w:rFonts w:ascii="Times New Roman" w:hAnsi="Times New Roman" w:cs="Times New Roman"/>
-          <w:b/>
-          <w:sz w:val="24"/>
-        </w:rPr>
-      </w:pPr>
-    </w:p>
-    <w:p>
-      <w:pPr>
-        <w:spacing w:after="0" w:line="360" w:lineRule="auto"/>
-        <w:ind w:left="709" w:hanging="709"/>
-        <w:rPr>
-          <w:rFonts w:ascii="Times New Roman" w:hAnsi="Times New Roman" w:cs="Times New Roman"/>
-          <w:b/>
-          <w:sz w:val="24"/>
-        </w:rPr>
-      </w:pPr>
-    </w:p>
-    <w:p>
-      <w:pPr>
-        <w:spacing w:after="0" w:line="360" w:lineRule="auto"/>
-        <w:ind w:left="709" w:hanging="709"/>
-        <w:rPr>
-          <w:rFonts w:ascii="Times New Roman" w:hAnsi="Times New Roman" w:cs="Times New Roman"/>
-          <w:b/>
-          <w:sz w:val="24"/>
-        </w:rPr>
-      </w:pPr>
-    </w:p>
-    <w:p>
-      <w:pPr>
-        <w:spacing w:after="0" w:line="360" w:lineRule="auto"/>
-        <w:ind w:left="709" w:hanging="709"/>
-        <w:rPr>
-          <w:rFonts w:ascii="Times New Roman" w:hAnsi="Times New Roman" w:cs="Times New Roman"/>
-          <w:b/>
-          <w:sz w:val="24"/>
-        </w:rPr>
-      </w:pPr>
-    </w:p>
-    <w:p>
-      <w:pPr>
-        <w:spacing w:after="0" w:line="360" w:lineRule="auto"/>
-        <w:ind w:left="709" w:hanging="709"/>
-        <w:rPr>
-          <w:rFonts w:ascii="Times New Roman" w:hAnsi="Times New Roman" w:cs="Times New Roman"/>
-          <w:b/>
-          <w:sz w:val="24"/>
-        </w:rPr>
-      </w:pPr>
-    </w:p>
-    <w:p>
-      <w:pPr>
-        <w:spacing w:after="0" w:line="360" w:lineRule="auto"/>
-        <w:ind w:left="709" w:hanging="709"/>
-        <w:rPr>
-          <w:rFonts w:ascii="Times New Roman" w:hAnsi="Times New Roman" w:cs="Times New Roman"/>
-          <w:b/>
-          <w:sz w:val="24"/>
-        </w:rPr>
-      </w:pPr>
-    </w:p>
-    <w:p>
-      <w:pPr>
-        <w:spacing w:after="0" w:line="360" w:lineRule="auto"/>
-        <w:ind w:left="709" w:hanging="709"/>
-        <w:rPr>
-          <w:rFonts w:ascii="Times New Roman" w:hAnsi="Times New Roman" w:cs="Times New Roman"/>
-          <w:b/>
-          <w:sz w:val="24"/>
-        </w:rPr>
-      </w:pPr>
-    </w:p>
-    <w:p>
-      <w:pPr>
-        <w:spacing w:after="0" w:line="360" w:lineRule="auto"/>
-        <w:ind w:left="709" w:hanging="709"/>
-        <w:rPr>
-          <w:rFonts w:ascii="Times New Roman" w:hAnsi="Times New Roman" w:cs="Times New Roman"/>
-          <w:b/>
-          <w:sz w:val="24"/>
-        </w:rPr>
-      </w:pPr>
-    </w:p>
-    <w:p>
-      <w:pPr>
-        <w:spacing w:after="0" w:line="360" w:lineRule="auto"/>
-        <w:jc w:val="both"/>
-        <w:rPr>
-          <w:rFonts w:ascii="Times New Roman" w:hAnsi="Times New Roman" w:cs="Times New Roman"/>
-          <w:b/>
-          <w:sz w:val="24"/>
-        </w:rPr>
-      </w:pPr>
-      <w:r>
-        <w:rPr>
-          <w:rFonts w:ascii="Times New Roman" w:hAnsi="Times New Roman" w:cs="Times New Roman"/>
-          <w:b/>
-          <w:sz w:val="24"/>
-        </w:rPr>
-        <w:lastRenderedPageBreak/>
-        <w:t>4.1.12</w:t>
-      </w:r>
-      <w:r>
-        <w:rPr>
-          <w:rFonts w:ascii="Times New Roman" w:hAnsi="Times New Roman" w:cs="Times New Roman"/>
-          <w:b/>
-          <w:sz w:val="24"/>
-        </w:rPr>
-        <w:tab/>
-        <w:t xml:space="preserve">Analisis Proses Bisnis Yang Diusulkan Pada </w:t>
-      </w:r>
-      <w:r>
-        <w:rPr>
-          <w:rFonts w:ascii="Times New Roman" w:hAnsi="Times New Roman" w:cs="Times New Roman"/>
-          <w:b/>
-          <w:sz w:val="24"/>
-        </w:rPr>
-        <w:t>Ujian Tahsin/Tahfidz</w:t>
-      </w:r>
-    </w:p>
-    <w:p>
-      <w:pPr>
-        <w:spacing w:after="0" w:line="360" w:lineRule="auto"/>
-        <w:jc w:val="both"/>
-        <w:rPr>
-          <w:rFonts w:ascii="Times New Roman" w:hAnsi="Times New Roman" w:cs="Times New Roman"/>
-          <w:b/>
-          <w:sz w:val="24"/>
-        </w:rPr>
-      </w:pPr>
-    </w:p>
-    <w:p>
-      <w:pPr>
-        <w:spacing w:after="0" w:line="360" w:lineRule="auto"/>
-        <w:jc w:val="both"/>
-        <w:rPr>
-          <w:rFonts w:ascii="Times New Roman" w:hAnsi="Times New Roman" w:cs="Times New Roman"/>
-          <w:b/>
-          <w:sz w:val="24"/>
-        </w:rPr>
-      </w:pPr>
-    </w:p>
-    <w:p>
-      <w:pPr>
-        <w:spacing w:after="0" w:line="360" w:lineRule="auto"/>
-        <w:jc w:val="both"/>
-        <w:rPr>
-          <w:rFonts w:ascii="Times New Roman" w:hAnsi="Times New Roman" w:cs="Times New Roman"/>
-          <w:b/>
-          <w:sz w:val="24"/>
-        </w:rPr>
-      </w:pPr>
-    </w:p>
-    <w:p>
-      <w:pPr>
-        <w:spacing w:after="0" w:line="360" w:lineRule="auto"/>
-        <w:jc w:val="both"/>
-        <w:rPr>
-          <w:rFonts w:ascii="Times New Roman" w:hAnsi="Times New Roman" w:cs="Times New Roman"/>
-          <w:b/>
-          <w:sz w:val="24"/>
-        </w:rPr>
-      </w:pPr>
-    </w:p>
-    <w:p>
-      <w:pPr>
-        <w:spacing w:after="0" w:line="360" w:lineRule="auto"/>
-        <w:jc w:val="both"/>
-        <w:rPr>
-          <w:rFonts w:ascii="Times New Roman" w:hAnsi="Times New Roman" w:cs="Times New Roman"/>
-          <w:b/>
-          <w:sz w:val="24"/>
-        </w:rPr>
-      </w:pPr>
-    </w:p>
-    <w:p>
-      <w:pPr>
-        <w:spacing w:after="0" w:line="360" w:lineRule="auto"/>
-        <w:jc w:val="both"/>
-        <w:rPr>
-          <w:rFonts w:ascii="Times New Roman" w:hAnsi="Times New Roman" w:cs="Times New Roman"/>
-          <w:b/>
-          <w:sz w:val="24"/>
-        </w:rPr>
-      </w:pPr>
-    </w:p>
-    <w:p>
-      <w:pPr>
-        <w:spacing w:after="0" w:line="360" w:lineRule="auto"/>
-        <w:jc w:val="both"/>
-        <w:rPr>
-          <w:rFonts w:ascii="Times New Roman" w:hAnsi="Times New Roman" w:cs="Times New Roman"/>
-          <w:b/>
-          <w:sz w:val="24"/>
-        </w:rPr>
-      </w:pPr>
-    </w:p>
-    <w:p>
-      <w:pPr>
-        <w:spacing w:after="0" w:line="360" w:lineRule="auto"/>
-        <w:jc w:val="both"/>
-        <w:rPr>
-          <w:rFonts w:ascii="Times New Roman" w:hAnsi="Times New Roman" w:cs="Times New Roman"/>
-          <w:b/>
-          <w:sz w:val="24"/>
-        </w:rPr>
-      </w:pPr>
-    </w:p>
-    <w:p>
-      <w:pPr>
-        <w:spacing w:after="0" w:line="360" w:lineRule="auto"/>
-        <w:jc w:val="both"/>
-        <w:rPr>
-          <w:rFonts w:ascii="Times New Roman" w:hAnsi="Times New Roman" w:cs="Times New Roman"/>
-          <w:b/>
-          <w:sz w:val="24"/>
-        </w:rPr>
-      </w:pPr>
-    </w:p>
-    <w:p>
-      <w:pPr>
-        <w:spacing w:after="0" w:line="360" w:lineRule="auto"/>
-        <w:jc w:val="both"/>
-        <w:rPr>
-          <w:rFonts w:ascii="Times New Roman" w:hAnsi="Times New Roman" w:cs="Times New Roman"/>
-          <w:b/>
-          <w:sz w:val="24"/>
-        </w:rPr>
-      </w:pPr>
-    </w:p>
-    <w:p>
-      <w:pPr>
-        <w:spacing w:after="0" w:line="360" w:lineRule="auto"/>
-        <w:jc w:val="both"/>
-        <w:rPr>
-          <w:rFonts w:ascii="Times New Roman" w:hAnsi="Times New Roman" w:cs="Times New Roman"/>
-          <w:b/>
-          <w:sz w:val="24"/>
-        </w:rPr>
-      </w:pPr>
-    </w:p>
-    <w:p>
-      <w:pPr>
-        <w:spacing w:after="0" w:line="360" w:lineRule="auto"/>
-        <w:jc w:val="both"/>
-        <w:rPr>
-          <w:rFonts w:ascii="Times New Roman" w:hAnsi="Times New Roman" w:cs="Times New Roman"/>
-          <w:b/>
-          <w:sz w:val="24"/>
-        </w:rPr>
-      </w:pPr>
-    </w:p>
-    <w:p>
-      <w:pPr>
-        <w:spacing w:after="0" w:line="360" w:lineRule="auto"/>
-        <w:jc w:val="both"/>
-        <w:rPr>
-          <w:rFonts w:ascii="Times New Roman" w:hAnsi="Times New Roman" w:cs="Times New Roman"/>
-          <w:b/>
-          <w:sz w:val="24"/>
-        </w:rPr>
-      </w:pPr>
-    </w:p>
-    <w:p>
-      <w:pPr>
-        <w:spacing w:after="0" w:line="360" w:lineRule="auto"/>
-        <w:jc w:val="both"/>
-        <w:rPr>
-          <w:rFonts w:ascii="Times New Roman" w:hAnsi="Times New Roman" w:cs="Times New Roman"/>
-          <w:b/>
-          <w:sz w:val="24"/>
-        </w:rPr>
-      </w:pPr>
-    </w:p>
-    <w:p>
-      <w:pPr>
-        <w:spacing w:after="0" w:line="360" w:lineRule="auto"/>
-        <w:jc w:val="both"/>
-        <w:rPr>
-          <w:rFonts w:ascii="Times New Roman" w:hAnsi="Times New Roman" w:cs="Times New Roman"/>
-          <w:b/>
-          <w:sz w:val="24"/>
-        </w:rPr>
-      </w:pPr>
-    </w:p>
-    <w:p>
-      <w:pPr>
-        <w:spacing w:after="0" w:line="360" w:lineRule="auto"/>
-        <w:jc w:val="both"/>
-        <w:rPr>
-          <w:rFonts w:ascii="Times New Roman" w:hAnsi="Times New Roman" w:cs="Times New Roman"/>
-          <w:b/>
-          <w:sz w:val="24"/>
-        </w:rPr>
-      </w:pPr>
-    </w:p>
-    <w:p>
-      <w:pPr>
-        <w:spacing w:after="0" w:line="360" w:lineRule="auto"/>
-        <w:jc w:val="both"/>
-        <w:rPr>
-          <w:rFonts w:ascii="Times New Roman" w:hAnsi="Times New Roman" w:cs="Times New Roman"/>
-          <w:b/>
-          <w:sz w:val="24"/>
-        </w:rPr>
-      </w:pPr>
-    </w:p>
-    <w:p>
-      <w:pPr>
-        <w:spacing w:after="0" w:line="360" w:lineRule="auto"/>
-        <w:jc w:val="both"/>
-        <w:rPr>
-          <w:rFonts w:ascii="Times New Roman" w:hAnsi="Times New Roman" w:cs="Times New Roman"/>
-          <w:b/>
-          <w:sz w:val="24"/>
-        </w:rPr>
-      </w:pPr>
-    </w:p>
-    <w:p>
-      <w:pPr>
-        <w:spacing w:after="0" w:line="360" w:lineRule="auto"/>
-        <w:jc w:val="both"/>
-        <w:rPr>
-          <w:rFonts w:ascii="Times New Roman" w:hAnsi="Times New Roman" w:cs="Times New Roman"/>
-          <w:b/>
-          <w:sz w:val="24"/>
-        </w:rPr>
-      </w:pPr>
-    </w:p>
-    <w:p>
-      <w:pPr>
-        <w:spacing w:after="0" w:line="360" w:lineRule="auto"/>
-        <w:jc w:val="both"/>
-        <w:rPr>
-          <w:rFonts w:ascii="Times New Roman" w:hAnsi="Times New Roman" w:cs="Times New Roman"/>
-          <w:b/>
-          <w:sz w:val="24"/>
-        </w:rPr>
-      </w:pPr>
-    </w:p>
-    <w:p>
-      <w:pPr>
-        <w:spacing w:after="0" w:line="360" w:lineRule="auto"/>
-        <w:jc w:val="both"/>
-        <w:rPr>
-          <w:rFonts w:ascii="Times New Roman" w:hAnsi="Times New Roman" w:cs="Times New Roman"/>
-          <w:b/>
-          <w:sz w:val="24"/>
-        </w:rPr>
-      </w:pPr>
-    </w:p>
-    <w:p>
-      <w:pPr>
-        <w:spacing w:after="0" w:line="360" w:lineRule="auto"/>
-        <w:jc w:val="both"/>
-        <w:rPr>
-          <w:rFonts w:ascii="Times New Roman" w:hAnsi="Times New Roman" w:cs="Times New Roman"/>
-          <w:b/>
-          <w:sz w:val="24"/>
-        </w:rPr>
-      </w:pPr>
-    </w:p>
-    <w:p>
-      <w:pPr>
-        <w:spacing w:after="0" w:line="360" w:lineRule="auto"/>
-        <w:jc w:val="both"/>
-        <w:rPr>
-          <w:rFonts w:ascii="Times New Roman" w:hAnsi="Times New Roman" w:cs="Times New Roman"/>
-          <w:b/>
-          <w:sz w:val="24"/>
-        </w:rPr>
-      </w:pPr>
-    </w:p>
-    <w:p>
-      <w:pPr>
-        <w:spacing w:after="0" w:line="360" w:lineRule="auto"/>
-        <w:jc w:val="both"/>
-        <w:rPr>
-          <w:rFonts w:ascii="Times New Roman" w:hAnsi="Times New Roman" w:cs="Times New Roman"/>
-          <w:b/>
-          <w:sz w:val="24"/>
-        </w:rPr>
-      </w:pPr>
-    </w:p>
-    <w:p>
-      <w:pPr>
-        <w:spacing w:after="0" w:line="360" w:lineRule="auto"/>
-        <w:jc w:val="both"/>
-        <w:rPr>
-          <w:rFonts w:ascii="Times New Roman" w:hAnsi="Times New Roman" w:cs="Times New Roman"/>
-          <w:b/>
-          <w:sz w:val="24"/>
-        </w:rPr>
-      </w:pPr>
-    </w:p>
-    <w:p>
-      <w:pPr>
-        <w:spacing w:after="0" w:line="360" w:lineRule="auto"/>
-        <w:jc w:val="both"/>
-        <w:rPr>
-          <w:rFonts w:ascii="Times New Roman" w:hAnsi="Times New Roman" w:cs="Times New Roman"/>
-          <w:b/>
-          <w:sz w:val="24"/>
-        </w:rPr>
-      </w:pPr>
-    </w:p>
-    <w:p>
-      <w:pPr>
-        <w:spacing w:after="0" w:line="360" w:lineRule="auto"/>
-        <w:jc w:val="both"/>
-        <w:rPr>
-          <w:rFonts w:ascii="Times New Roman" w:hAnsi="Times New Roman" w:cs="Times New Roman"/>
-          <w:b/>
-          <w:sz w:val="24"/>
-        </w:rPr>
-      </w:pPr>
-    </w:p>
-    <w:p>
-      <w:pPr>
-        <w:spacing w:after="0" w:line="360" w:lineRule="auto"/>
-        <w:jc w:val="both"/>
-        <w:rPr>
-          <w:rFonts w:ascii="Times New Roman" w:hAnsi="Times New Roman" w:cs="Times New Roman"/>
-          <w:b/>
-          <w:sz w:val="24"/>
-        </w:rPr>
-      </w:pPr>
-    </w:p>
-    <w:p>
-      <w:pPr>
-        <w:spacing w:after="0" w:line="360" w:lineRule="auto"/>
-        <w:jc w:val="both"/>
-        <w:rPr>
-          <w:rFonts w:ascii="Times New Roman" w:hAnsi="Times New Roman" w:cs="Times New Roman"/>
-          <w:b/>
-          <w:sz w:val="24"/>
-        </w:rPr>
-      </w:pPr>
-    </w:p>
-    <w:p>
-      <w:pPr>
-        <w:spacing w:after="0" w:line="360" w:lineRule="auto"/>
-        <w:jc w:val="both"/>
-        <w:rPr>
-          <w:rFonts w:ascii="Times New Roman" w:hAnsi="Times New Roman" w:cs="Times New Roman"/>
-          <w:b/>
-          <w:sz w:val="24"/>
-        </w:rPr>
-      </w:pPr>
-    </w:p>
-    <w:p>
-      <w:pPr>
-        <w:spacing w:after="0" w:line="360" w:lineRule="auto"/>
-        <w:jc w:val="both"/>
-        <w:rPr>
-          <w:rFonts w:ascii="Times New Roman" w:hAnsi="Times New Roman" w:cs="Times New Roman"/>
-          <w:b/>
-          <w:sz w:val="24"/>
-        </w:rPr>
-      </w:pPr>
-      <w:r>
-        <w:rPr>
-          <w:rFonts w:ascii="Times New Roman" w:hAnsi="Times New Roman" w:cs="Times New Roman"/>
-          <w:b/>
-          <w:sz w:val="24"/>
-        </w:rPr>
-        <w:lastRenderedPageBreak/>
-        <w:t>4.1.13</w:t>
-      </w:r>
-      <w:r>
-        <w:rPr>
-          <w:rFonts w:ascii="Times New Roman" w:hAnsi="Times New Roman" w:cs="Times New Roman"/>
-          <w:b/>
-          <w:sz w:val="24"/>
-        </w:rPr>
-        <w:tab/>
-        <w:t>Analisis Proses Bisnis Yang Diusulkan Pada</w:t>
-      </w:r>
-      <w:r>
-        <w:rPr>
-          <w:rFonts w:ascii="Times New Roman" w:hAnsi="Times New Roman" w:cs="Times New Roman"/>
-          <w:b/>
-          <w:sz w:val="24"/>
-        </w:rPr>
-        <w:t xml:space="preserve"> Pelanggaran Mahasiswa</w:t>
-      </w:r>
-    </w:p>
-    <w:p>
-      <w:pPr>
-        <w:spacing w:after="0" w:line="360" w:lineRule="auto"/>
-        <w:jc w:val="both"/>
-        <w:rPr>
-          <w:rFonts w:ascii="Times New Roman" w:hAnsi="Times New Roman" w:cs="Times New Roman"/>
-          <w:b/>
-          <w:sz w:val="24"/>
-        </w:rPr>
-      </w:pPr>
-    </w:p>
-    <w:p>
-      <w:pPr>
-        <w:spacing w:after="0" w:line="360" w:lineRule="auto"/>
-        <w:ind w:left="709" w:hanging="709"/>
-        <w:rPr>
-          <w:rFonts w:ascii="Times New Roman" w:hAnsi="Times New Roman" w:cs="Times New Roman"/>
-          <w:b/>
-          <w:sz w:val="24"/>
-        </w:rPr>
-      </w:pPr>
     </w:p>
     <w:sectPr>
       <w:pgSz w:w="11906" w:h="16838"/>
@@ -4270,6 +3429,56 @@
     </w:sectPr>
   </w:body>
 </w:document>
+</file>
+
+<file path=word/endnotes.xml><?xml version="1.0" encoding="utf-8"?>
+<w:endnotes xmlns:wpc="http://schemas.microsoft.com/office/word/2010/wordprocessingCanvas" xmlns:mc="http://schemas.openxmlformats.org/markup-compatibility/2006" xmlns:o="urn:schemas-microsoft-com:office:office" xmlns:r="http://schemas.openxmlformats.org/officeDocument/2006/relationships" xmlns:m="http://schemas.openxmlformats.org/officeDocument/2006/math" xmlns:v="urn:schemas-microsoft-com:vml" xmlns:wp14="http://schemas.microsoft.com/office/word/2010/wordprocessingDrawing" xmlns:wp="http://schemas.openxmlformats.org/drawingml/2006/wordprocessingDrawing" xmlns:w10="urn:schemas-microsoft-com:office:word" xmlns:w="http://schemas.openxmlformats.org/wordprocessingml/2006/main" xmlns:w14="http://schemas.microsoft.com/office/word/2010/wordml" xmlns:w15="http://schemas.microsoft.com/office/word/2012/wordml" xmlns:wpg="http://schemas.microsoft.com/office/word/2010/wordprocessingGroup" xmlns:wpi="http://schemas.microsoft.com/office/word/2010/wordprocessingInk" xmlns:wne="http://schemas.microsoft.com/office/word/2006/wordml" xmlns:wps="http://schemas.microsoft.com/office/word/2010/wordprocessingShape" mc:Ignorable="w14 w15 wp14">
+  <w:endnote w:type="separator" w:id="-1">
+    <w:p>
+      <w:pPr>
+        <w:spacing w:after="0" w:line="240" w:lineRule="auto"/>
+      </w:pPr>
+      <w:r>
+        <w:separator/>
+      </w:r>
+    </w:p>
+  </w:endnote>
+  <w:endnote w:type="continuationSeparator" w:id="0">
+    <w:p>
+      <w:pPr>
+        <w:spacing w:after="0" w:line="240" w:lineRule="auto"/>
+      </w:pPr>
+      <w:r>
+        <w:continuationSeparator/>
+      </w:r>
+    </w:p>
+  </w:endnote>
+</w:endnotes>
+</file>
+
+<file path=word/footnotes.xml><?xml version="1.0" encoding="utf-8"?>
+<w:footnotes xmlns:wpc="http://schemas.microsoft.com/office/word/2010/wordprocessingCanvas" xmlns:mc="http://schemas.openxmlformats.org/markup-compatibility/2006" xmlns:o="urn:schemas-microsoft-com:office:office" xmlns:r="http://schemas.openxmlformats.org/officeDocument/2006/relationships" xmlns:m="http://schemas.openxmlformats.org/officeDocument/2006/math" xmlns:v="urn:schemas-microsoft-com:vml" xmlns:wp14="http://schemas.microsoft.com/office/word/2010/wordprocessingDrawing" xmlns:wp="http://schemas.openxmlformats.org/drawingml/2006/wordprocessingDrawing" xmlns:w10="urn:schemas-microsoft-com:office:word" xmlns:w="http://schemas.openxmlformats.org/wordprocessingml/2006/main" xmlns:w14="http://schemas.microsoft.com/office/word/2010/wordml" xmlns:w15="http://schemas.microsoft.com/office/word/2012/wordml" xmlns:wpg="http://schemas.microsoft.com/office/word/2010/wordprocessingGroup" xmlns:wpi="http://schemas.microsoft.com/office/word/2010/wordprocessingInk" xmlns:wne="http://schemas.microsoft.com/office/word/2006/wordml" xmlns:wps="http://schemas.microsoft.com/office/word/2010/wordprocessingShape" mc:Ignorable="w14 w15 wp14">
+  <w:footnote w:type="separator" w:id="-1">
+    <w:p>
+      <w:pPr>
+        <w:spacing w:after="0" w:line="240" w:lineRule="auto"/>
+      </w:pPr>
+      <w:r>
+        <w:separator/>
+      </w:r>
+    </w:p>
+  </w:footnote>
+  <w:footnote w:type="continuationSeparator" w:id="0">
+    <w:p>
+      <w:pPr>
+        <w:spacing w:after="0" w:line="240" w:lineRule="auto"/>
+      </w:pPr>
+      <w:r>
+        <w:continuationSeparator/>
+      </w:r>
+    </w:p>
+  </w:footnote>
+</w:footnotes>
 </file>
 
 <file path=word/numbering.xml><?xml version="1.0" encoding="utf-8"?>
@@ -5100,6 +4309,50 @@
       </w:tblCellMar>
     </w:tblPr>
   </w:style>
+  <w:style w:type="paragraph" w:styleId="Header">
+    <w:name w:val="header"/>
+    <w:basedOn w:val="Normal"/>
+    <w:link w:val="HeaderChar"/>
+    <w:uiPriority w:val="99"/>
+    <w:unhideWhenUsed/>
+    <w:rsid w:val="00387FC0"/>
+    <w:pPr>
+      <w:tabs>
+        <w:tab w:val="center" w:pos="4513"/>
+        <w:tab w:val="right" w:pos="9026"/>
+      </w:tabs>
+      <w:spacing w:after="0" w:line="240" w:lineRule="auto"/>
+    </w:pPr>
+  </w:style>
+  <w:style w:type="character" w:customStyle="1" w:styleId="HeaderChar">
+    <w:name w:val="Header Char"/>
+    <w:basedOn w:val="DefaultParagraphFont"/>
+    <w:link w:val="Header"/>
+    <w:uiPriority w:val="99"/>
+    <w:rsid w:val="00387FC0"/>
+  </w:style>
+  <w:style w:type="paragraph" w:styleId="Footer">
+    <w:name w:val="footer"/>
+    <w:basedOn w:val="Normal"/>
+    <w:link w:val="FooterChar"/>
+    <w:uiPriority w:val="99"/>
+    <w:unhideWhenUsed/>
+    <w:rsid w:val="00387FC0"/>
+    <w:pPr>
+      <w:tabs>
+        <w:tab w:val="center" w:pos="4513"/>
+        <w:tab w:val="right" w:pos="9026"/>
+      </w:tabs>
+      <w:spacing w:after="0" w:line="240" w:lineRule="auto"/>
+    </w:pPr>
+  </w:style>
+  <w:style w:type="character" w:customStyle="1" w:styleId="FooterChar">
+    <w:name w:val="Footer Char"/>
+    <w:basedOn w:val="DefaultParagraphFont"/>
+    <w:link w:val="Footer"/>
+    <w:uiPriority w:val="99"/>
+    <w:rsid w:val="00387FC0"/>
+  </w:style>
 </w:styles>
 </file>
 

</xml_diff>

<commit_message>
update s/d analisis keluaran sistem
</commit_message>
<xml_diff>
--- a/BAB 4/v2 matrikulasi.docx
+++ b/BAB 4/v2 matrikulasi.docx
@@ -1,6 +1,6 @@
 
 <file path=word/document.xml><?xml version="1.0" encoding="utf-8"?>
-<w:document xmlns:wpc="http://schemas.microsoft.com/office/word/2010/wordprocessingCanvas" xmlns:mc="http://schemas.openxmlformats.org/markup-compatibility/2006" xmlns:o="urn:schemas-microsoft-com:office:office" xmlns:r="http://schemas.openxmlformats.org/officeDocument/2006/relationships" xmlns:m="http://schemas.openxmlformats.org/officeDocument/2006/math" xmlns:v="urn:schemas-microsoft-com:vml" xmlns:wp14="http://schemas.microsoft.com/office/word/2010/wordprocessingDrawing" xmlns:wp="http://schemas.openxmlformats.org/drawingml/2006/wordprocessingDrawing" xmlns:w10="urn:schemas-microsoft-com:office:word" xmlns:w="http://schemas.openxmlformats.org/wordprocessingml/2006/main" xmlns:w14="http://schemas.microsoft.com/office/word/2010/wordml" xmlns:w15="http://schemas.microsoft.com/office/word/2012/wordml" xmlns:wpg="http://schemas.microsoft.com/office/word/2010/wordprocessingGroup" xmlns:wpi="http://schemas.microsoft.com/office/word/2010/wordprocessingInk" xmlns:wne="http://schemas.microsoft.com/office/word/2006/wordml" xmlns:wps="http://schemas.microsoft.com/office/word/2010/wordprocessingShape" mc:Ignorable="w14 w15 wp14">
+<w:document xmlns:wpc="http://schemas.microsoft.com/office/word/2010/wordprocessingCanvas" xmlns:cx="http://schemas.microsoft.com/office/drawing/2014/chartex" xmlns:mc="http://schemas.openxmlformats.org/markup-compatibility/2006" xmlns:o="urn:schemas-microsoft-com:office:office" xmlns:r="http://schemas.openxmlformats.org/officeDocument/2006/relationships" xmlns:m="http://schemas.openxmlformats.org/officeDocument/2006/math" xmlns:v="urn:schemas-microsoft-com:vml" xmlns:wp14="http://schemas.microsoft.com/office/word/2010/wordprocessingDrawing" xmlns:wp="http://schemas.openxmlformats.org/drawingml/2006/wordprocessingDrawing" xmlns:w10="urn:schemas-microsoft-com:office:word" xmlns:w="http://schemas.openxmlformats.org/wordprocessingml/2006/main" xmlns:w14="http://schemas.microsoft.com/office/word/2010/wordml" xmlns:w15="http://schemas.microsoft.com/office/word/2012/wordml" xmlns:w16se="http://schemas.microsoft.com/office/word/2015/wordml/symex" xmlns:wpg="http://schemas.microsoft.com/office/word/2010/wordprocessingGroup" xmlns:wpi="http://schemas.microsoft.com/office/word/2010/wordprocessingInk" xmlns:wne="http://schemas.microsoft.com/office/word/2006/wordml" xmlns:wps="http://schemas.microsoft.com/office/word/2010/wordprocessingShape" mc:Ignorable="w14 w15 w16se wp14">
   <w:body>
     <w:p>
       <w:pPr>
@@ -78,8 +78,6 @@
         <w:tab/>
         <w:t>Hasil Analisis</w:t>
       </w:r>
-      <w:bookmarkStart w:id="0" w:name="_GoBack"/>
-      <w:bookmarkEnd w:id="0"/>
     </w:p>
     <w:p>
       <w:pPr>
@@ -196,45 +194,67 @@
           <w:rFonts w:ascii="Times New Roman" w:hAnsi="Times New Roman" w:cs="Times New Roman"/>
           <w:sz w:val="24"/>
         </w:rPr>
-        <w:t xml:space="preserve">data dari mesin </w:t>
+        <w:t>data</w:t>
+      </w:r>
+      <w:r>
+        <w:rPr>
+          <w:rFonts w:ascii="Times New Roman" w:hAnsi="Times New Roman" w:cs="Times New Roman"/>
+          <w:sz w:val="24"/>
+          <w:lang w:val="en-ID"/>
+        </w:rPr>
+        <w:t xml:space="preserve">base </w:t>
+      </w:r>
+      <w:proofErr w:type="spellStart"/>
+      <w:r>
+        <w:rPr>
+          <w:rFonts w:ascii="Times New Roman" w:hAnsi="Times New Roman" w:cs="Times New Roman"/>
+          <w:sz w:val="24"/>
+          <w:lang w:val="en-ID"/>
+        </w:rPr>
+        <w:t>presensi</w:t>
+      </w:r>
+      <w:proofErr w:type="spellEnd"/>
+      <w:r>
+        <w:rPr>
+          <w:rFonts w:ascii="Times New Roman" w:hAnsi="Times New Roman" w:cs="Times New Roman"/>
+          <w:sz w:val="24"/>
+          <w:lang w:val="en-ID"/>
+        </w:rPr>
+        <w:t xml:space="preserve"> </w:t>
       </w:r>
       <w:r>
         <w:rPr>
           <w:rFonts w:ascii="Times New Roman" w:hAnsi="Times New Roman" w:cs="Times New Roman"/>
           <w:i/>
           <w:sz w:val="24"/>
-        </w:rPr>
-        <w:t>finger print</w:t>
-      </w:r>
-      <w:r>
-        <w:rPr>
-          <w:rFonts w:ascii="Times New Roman" w:hAnsi="Times New Roman" w:cs="Times New Roman"/>
-          <w:i/>
-          <w:sz w:val="24"/>
-        </w:rPr>
-        <w:t xml:space="preserve"> </w:t>
-      </w:r>
-      <w:r>
-        <w:rPr>
-          <w:rFonts w:ascii="Times New Roman" w:hAnsi="Times New Roman" w:cs="Times New Roman"/>
-          <w:sz w:val="24"/>
-        </w:rPr>
-        <w:t>lalu mengkonversikan format data awal yang berupa waktu (</w:t>
-      </w:r>
-      <w:r>
-        <w:rPr>
-          <w:rFonts w:ascii="Times New Roman" w:hAnsi="Times New Roman" w:cs="Times New Roman"/>
-          <w:i/>
-          <w:sz w:val="24"/>
-        </w:rPr>
-        <w:t>time</w:t>
-      </w:r>
-      <w:r>
-        <w:rPr>
-          <w:rFonts w:ascii="Times New Roman" w:hAnsi="Times New Roman" w:cs="Times New Roman"/>
-          <w:sz w:val="24"/>
-        </w:rPr>
-        <w:t>) menjadi bilangan satuan.</w:t>
+          <w:lang w:val="en-ID"/>
+        </w:rPr>
+        <w:t>fingerprint</w:t>
+      </w:r>
+      <w:r>
+        <w:rPr>
+          <w:rFonts w:ascii="Times New Roman" w:hAnsi="Times New Roman" w:cs="Times New Roman"/>
+          <w:sz w:val="24"/>
+          <w:lang w:val="en-ID"/>
+        </w:rPr>
+        <w:t xml:space="preserve"> </w:t>
+      </w:r>
+      <w:proofErr w:type="spellStart"/>
+      <w:r>
+        <w:rPr>
+          <w:rFonts w:ascii="Times New Roman" w:hAnsi="Times New Roman" w:cs="Times New Roman"/>
+          <w:sz w:val="24"/>
+          <w:lang w:val="en-ID"/>
+        </w:rPr>
+        <w:t>mahasiswa</w:t>
+      </w:r>
+      <w:proofErr w:type="spellEnd"/>
+      <w:r>
+        <w:rPr>
+          <w:rFonts w:ascii="Times New Roman" w:hAnsi="Times New Roman" w:cs="Times New Roman"/>
+          <w:sz w:val="24"/>
+        </w:rPr>
+        <w:t>.</w:t>
       </w:r>
     </w:p>
     <w:p>
@@ -252,42 +272,301 @@
           <w:sz w:val="24"/>
         </w:rPr>
       </w:pPr>
-      <w:r>
-        <w:rPr>
-          <w:rFonts w:ascii="Times New Roman" w:hAnsi="Times New Roman" w:cs="Times New Roman"/>
-          <w:sz w:val="24"/>
-        </w:rPr>
-        <w:t xml:space="preserve">Kemampuan untuk menampilakan informasi terkait </w:t>
-      </w:r>
-      <w:r>
-        <w:rPr>
-          <w:rFonts w:ascii="Times New Roman" w:hAnsi="Times New Roman" w:cs="Times New Roman"/>
-          <w:sz w:val="24"/>
-        </w:rPr>
-        <w:t xml:space="preserve">data </w:t>
+      <w:proofErr w:type="spellStart"/>
+      <w:r>
+        <w:rPr>
+          <w:rFonts w:ascii="Times New Roman" w:hAnsi="Times New Roman" w:cs="Times New Roman"/>
+          <w:sz w:val="24"/>
+          <w:lang w:val="en-ID"/>
+        </w:rPr>
+        <w:t>Kemampuan</w:t>
+      </w:r>
+      <w:proofErr w:type="spellEnd"/>
+      <w:r>
+        <w:rPr>
+          <w:rFonts w:ascii="Times New Roman" w:hAnsi="Times New Roman" w:cs="Times New Roman"/>
+          <w:sz w:val="24"/>
+          <w:lang w:val="en-ID"/>
+        </w:rPr>
+        <w:t xml:space="preserve"> </w:t>
+      </w:r>
+      <w:proofErr w:type="spellStart"/>
+      <w:r>
+        <w:rPr>
+          <w:rFonts w:ascii="Times New Roman" w:hAnsi="Times New Roman" w:cs="Times New Roman"/>
+          <w:sz w:val="24"/>
+          <w:lang w:val="en-ID"/>
+        </w:rPr>
+        <w:t>untuk</w:t>
+      </w:r>
+      <w:proofErr w:type="spellEnd"/>
+      <w:r>
+        <w:rPr>
+          <w:rFonts w:ascii="Times New Roman" w:hAnsi="Times New Roman" w:cs="Times New Roman"/>
+          <w:sz w:val="24"/>
+          <w:lang w:val="en-ID"/>
+        </w:rPr>
+        <w:t xml:space="preserve"> </w:t>
+      </w:r>
+      <w:proofErr w:type="spellStart"/>
+      <w:r>
+        <w:rPr>
+          <w:rFonts w:ascii="Times New Roman" w:hAnsi="Times New Roman" w:cs="Times New Roman"/>
+          <w:sz w:val="24"/>
+          <w:lang w:val="en-ID"/>
+        </w:rPr>
+        <w:t>melakukan</w:t>
+      </w:r>
+      <w:proofErr w:type="spellEnd"/>
+      <w:r>
+        <w:rPr>
+          <w:rFonts w:ascii="Times New Roman" w:hAnsi="Times New Roman" w:cs="Times New Roman"/>
+          <w:sz w:val="24"/>
+          <w:lang w:val="en-ID"/>
+        </w:rPr>
+        <w:t xml:space="preserve"> </w:t>
+      </w:r>
+      <w:proofErr w:type="spellStart"/>
+      <w:r>
+        <w:rPr>
+          <w:rFonts w:ascii="Times New Roman" w:hAnsi="Times New Roman" w:cs="Times New Roman"/>
+          <w:sz w:val="24"/>
+          <w:lang w:val="en-ID"/>
+        </w:rPr>
+        <w:t>perhitungan</w:t>
+      </w:r>
+      <w:proofErr w:type="spellEnd"/>
+      <w:r>
+        <w:rPr>
+          <w:rFonts w:ascii="Times New Roman" w:hAnsi="Times New Roman" w:cs="Times New Roman"/>
+          <w:sz w:val="24"/>
+          <w:lang w:val="en-ID"/>
+        </w:rPr>
+        <w:t xml:space="preserve"> </w:t>
+      </w:r>
+      <w:proofErr w:type="spellStart"/>
+      <w:r>
+        <w:rPr>
+          <w:rFonts w:ascii="Times New Roman" w:hAnsi="Times New Roman" w:cs="Times New Roman"/>
+          <w:sz w:val="24"/>
+          <w:lang w:val="en-ID"/>
+        </w:rPr>
+        <w:t>nilai</w:t>
+      </w:r>
+      <w:proofErr w:type="spellEnd"/>
+      <w:r>
+        <w:rPr>
+          <w:rFonts w:ascii="Times New Roman" w:hAnsi="Times New Roman" w:cs="Times New Roman"/>
+          <w:sz w:val="24"/>
+          <w:lang w:val="en-ID"/>
+        </w:rPr>
+        <w:t xml:space="preserve"> </w:t>
+      </w:r>
+      <w:proofErr w:type="spellStart"/>
+      <w:r>
+        <w:rPr>
+          <w:rFonts w:ascii="Times New Roman" w:hAnsi="Times New Roman" w:cs="Times New Roman"/>
+          <w:sz w:val="24"/>
+          <w:lang w:val="en-ID"/>
+        </w:rPr>
+        <w:t>presensi</w:t>
+      </w:r>
+      <w:proofErr w:type="spellEnd"/>
+      <w:r>
+        <w:rPr>
+          <w:rFonts w:ascii="Times New Roman" w:hAnsi="Times New Roman" w:cs="Times New Roman"/>
+          <w:sz w:val="24"/>
+          <w:lang w:val="en-ID"/>
+        </w:rPr>
+        <w:t xml:space="preserve"> yang </w:t>
+      </w:r>
+      <w:proofErr w:type="spellStart"/>
+      <w:r>
+        <w:rPr>
+          <w:rFonts w:ascii="Times New Roman" w:hAnsi="Times New Roman" w:cs="Times New Roman"/>
+          <w:sz w:val="24"/>
+          <w:lang w:val="en-ID"/>
+        </w:rPr>
+        <w:t>diperoleh</w:t>
+      </w:r>
+      <w:proofErr w:type="spellEnd"/>
+      <w:r>
+        <w:rPr>
+          <w:rFonts w:ascii="Times New Roman" w:hAnsi="Times New Roman" w:cs="Times New Roman"/>
+          <w:sz w:val="24"/>
+          <w:lang w:val="en-ID"/>
+        </w:rPr>
+        <w:t xml:space="preserve"> </w:t>
+      </w:r>
+      <w:proofErr w:type="spellStart"/>
+      <w:r>
+        <w:rPr>
+          <w:rFonts w:ascii="Times New Roman" w:hAnsi="Times New Roman" w:cs="Times New Roman"/>
+          <w:sz w:val="24"/>
+          <w:lang w:val="en-ID"/>
+        </w:rPr>
+        <w:t>mahasiswa</w:t>
+      </w:r>
+      <w:proofErr w:type="spellEnd"/>
+      <w:r>
+        <w:rPr>
+          <w:rFonts w:ascii="Times New Roman" w:hAnsi="Times New Roman" w:cs="Times New Roman"/>
+          <w:sz w:val="24"/>
+          <w:lang w:val="en-ID"/>
+        </w:rPr>
+        <w:t xml:space="preserve"> </w:t>
+      </w:r>
+      <w:proofErr w:type="spellStart"/>
+      <w:r>
+        <w:rPr>
+          <w:rFonts w:ascii="Times New Roman" w:hAnsi="Times New Roman" w:cs="Times New Roman"/>
+          <w:sz w:val="24"/>
+          <w:lang w:val="en-ID"/>
+        </w:rPr>
+        <w:t>berdasarkan</w:t>
+      </w:r>
+      <w:proofErr w:type="spellEnd"/>
+      <w:r>
+        <w:rPr>
+          <w:rFonts w:ascii="Times New Roman" w:hAnsi="Times New Roman" w:cs="Times New Roman"/>
+          <w:sz w:val="24"/>
+          <w:lang w:val="en-ID"/>
+        </w:rPr>
+        <w:t xml:space="preserve"> </w:t>
+      </w:r>
+      <w:proofErr w:type="spellStart"/>
+      <w:r>
+        <w:rPr>
+          <w:rFonts w:ascii="Times New Roman" w:hAnsi="Times New Roman" w:cs="Times New Roman"/>
+          <w:sz w:val="24"/>
+          <w:lang w:val="en-ID"/>
+        </w:rPr>
+        <w:t>jumlah</w:t>
+      </w:r>
+      <w:proofErr w:type="spellEnd"/>
+      <w:r>
+        <w:rPr>
+          <w:rFonts w:ascii="Times New Roman" w:hAnsi="Times New Roman" w:cs="Times New Roman"/>
+          <w:sz w:val="24"/>
+          <w:lang w:val="en-ID"/>
+        </w:rPr>
+        <w:t xml:space="preserve"> </w:t>
+      </w:r>
+      <w:proofErr w:type="spellStart"/>
+      <w:r>
+        <w:rPr>
+          <w:rFonts w:ascii="Times New Roman" w:hAnsi="Times New Roman" w:cs="Times New Roman"/>
+          <w:sz w:val="24"/>
+          <w:lang w:val="en-ID"/>
+        </w:rPr>
+        <w:t>presensi</w:t>
+      </w:r>
+      <w:proofErr w:type="spellEnd"/>
+      <w:r>
+        <w:rPr>
+          <w:rFonts w:ascii="Times New Roman" w:hAnsi="Times New Roman" w:cs="Times New Roman"/>
+          <w:sz w:val="24"/>
+          <w:lang w:val="en-ID"/>
+        </w:rPr>
+        <w:t xml:space="preserve"> </w:t>
       </w:r>
       <w:r>
         <w:rPr>
           <w:rFonts w:ascii="Times New Roman" w:hAnsi="Times New Roman" w:cs="Times New Roman"/>
           <w:i/>
           <w:sz w:val="24"/>
-        </w:rPr>
-        <w:t>monitoring</w:t>
+          <w:lang w:val="en-ID"/>
+        </w:rPr>
+        <w:t>tapping</w:t>
+      </w:r>
+      <w:r>
+        <w:rPr>
+          <w:rFonts w:ascii="Times New Roman" w:hAnsi="Times New Roman" w:cs="Times New Roman"/>
+          <w:sz w:val="24"/>
+          <w:lang w:val="en-ID"/>
+        </w:rPr>
+        <w:t xml:space="preserve"> </w:t>
       </w:r>
       <w:r>
         <w:rPr>
           <w:rFonts w:ascii="Times New Roman" w:hAnsi="Times New Roman" w:cs="Times New Roman"/>
           <w:i/>
           <w:sz w:val="24"/>
-        </w:rPr>
-        <w:t xml:space="preserve"> </w:t>
-      </w:r>
-      <w:r>
-        <w:rPr>
-          <w:rFonts w:ascii="Times New Roman" w:hAnsi="Times New Roman" w:cs="Times New Roman"/>
-          <w:sz w:val="24"/>
-        </w:rPr>
-        <w:t>secara informatif.</w:t>
+          <w:lang w:val="en-ID"/>
+        </w:rPr>
+        <w:t>fingerprint</w:t>
+      </w:r>
+      <w:r>
+        <w:rPr>
+          <w:rFonts w:ascii="Times New Roman" w:hAnsi="Times New Roman" w:cs="Times New Roman"/>
+          <w:i/>
+          <w:sz w:val="24"/>
+          <w:lang w:val="en-ID"/>
+        </w:rPr>
+        <w:t xml:space="preserve"> </w:t>
+      </w:r>
+      <w:proofErr w:type="spellStart"/>
+      <w:r>
+        <w:rPr>
+          <w:rFonts w:ascii="Times New Roman" w:hAnsi="Times New Roman" w:cs="Times New Roman"/>
+          <w:sz w:val="24"/>
+          <w:lang w:val="en-ID"/>
+        </w:rPr>
+        <w:t>dan</w:t>
+      </w:r>
+      <w:proofErr w:type="spellEnd"/>
+      <w:r>
+        <w:rPr>
+          <w:rFonts w:ascii="Times New Roman" w:hAnsi="Times New Roman" w:cs="Times New Roman"/>
+          <w:sz w:val="24"/>
+          <w:lang w:val="en-ID"/>
+        </w:rPr>
+        <w:t xml:space="preserve"> </w:t>
+      </w:r>
+      <w:proofErr w:type="spellStart"/>
+      <w:r>
+        <w:rPr>
+          <w:rFonts w:ascii="Times New Roman" w:hAnsi="Times New Roman" w:cs="Times New Roman"/>
+          <w:sz w:val="24"/>
+          <w:lang w:val="en-ID"/>
+        </w:rPr>
+        <w:t>jumlah</w:t>
+      </w:r>
+      <w:proofErr w:type="spellEnd"/>
+      <w:r>
+        <w:rPr>
+          <w:rFonts w:ascii="Times New Roman" w:hAnsi="Times New Roman" w:cs="Times New Roman"/>
+          <w:sz w:val="24"/>
+          <w:lang w:val="en-ID"/>
+        </w:rPr>
+        <w:t xml:space="preserve"> </w:t>
+      </w:r>
+      <w:proofErr w:type="spellStart"/>
+      <w:r>
+        <w:rPr>
+          <w:rFonts w:ascii="Times New Roman" w:hAnsi="Times New Roman" w:cs="Times New Roman"/>
+          <w:sz w:val="24"/>
+          <w:lang w:val="en-ID"/>
+        </w:rPr>
+        <w:t>presensi</w:t>
+      </w:r>
+      <w:proofErr w:type="spellEnd"/>
+      <w:r>
+        <w:rPr>
+          <w:rFonts w:ascii="Times New Roman" w:hAnsi="Times New Roman" w:cs="Times New Roman"/>
+          <w:sz w:val="24"/>
+          <w:lang w:val="en-ID"/>
+        </w:rPr>
+        <w:t xml:space="preserve"> manual</w:t>
+      </w:r>
+      <w:r>
+        <w:rPr>
+          <w:rFonts w:ascii="Times New Roman" w:hAnsi="Times New Roman" w:cs="Times New Roman"/>
+          <w:i/>
+          <w:sz w:val="24"/>
+          <w:lang w:val="en-ID"/>
+        </w:rPr>
+        <w:t>.</w:t>
       </w:r>
     </w:p>
     <w:p>
@@ -305,35 +584,347 @@
           <w:sz w:val="24"/>
         </w:rPr>
       </w:pPr>
-      <w:r>
-        <w:rPr>
-          <w:rFonts w:ascii="Times New Roman" w:hAnsi="Times New Roman" w:cs="Times New Roman"/>
-          <w:sz w:val="24"/>
-        </w:rPr>
-        <w:t xml:space="preserve">Kemampuan untuk melakukan pencarian terhadap suatu </w:t>
-      </w:r>
-      <w:r>
-        <w:rPr>
-          <w:rFonts w:ascii="Times New Roman" w:hAnsi="Times New Roman" w:cs="Times New Roman"/>
-          <w:i/>
-          <w:sz w:val="24"/>
-        </w:rPr>
-        <w:t>record</w:t>
-      </w:r>
-      <w:r>
-        <w:rPr>
-          <w:rFonts w:ascii="Times New Roman" w:hAnsi="Times New Roman" w:cs="Times New Roman"/>
-          <w:i/>
-          <w:sz w:val="24"/>
-        </w:rPr>
-        <w:t xml:space="preserve"> </w:t>
-      </w:r>
-      <w:r>
-        <w:rPr>
-          <w:rFonts w:ascii="Times New Roman" w:hAnsi="Times New Roman" w:cs="Times New Roman"/>
-          <w:sz w:val="24"/>
-        </w:rPr>
-        <w:t>dalam sistem.</w:t>
+      <w:proofErr w:type="spellStart"/>
+      <w:r>
+        <w:rPr>
+          <w:rFonts w:ascii="Times New Roman" w:hAnsi="Times New Roman" w:cs="Times New Roman"/>
+          <w:sz w:val="24"/>
+          <w:lang w:val="en-ID"/>
+        </w:rPr>
+        <w:t>Kemampuan</w:t>
+      </w:r>
+      <w:proofErr w:type="spellEnd"/>
+      <w:r>
+        <w:rPr>
+          <w:rFonts w:ascii="Times New Roman" w:hAnsi="Times New Roman" w:cs="Times New Roman"/>
+          <w:sz w:val="24"/>
+          <w:lang w:val="en-ID"/>
+        </w:rPr>
+        <w:t xml:space="preserve"> </w:t>
+      </w:r>
+      <w:proofErr w:type="spellStart"/>
+      <w:r>
+        <w:rPr>
+          <w:rFonts w:ascii="Times New Roman" w:hAnsi="Times New Roman" w:cs="Times New Roman"/>
+          <w:sz w:val="24"/>
+          <w:lang w:val="en-ID"/>
+        </w:rPr>
+        <w:t>untuk</w:t>
+      </w:r>
+      <w:proofErr w:type="spellEnd"/>
+      <w:r>
+        <w:rPr>
+          <w:rFonts w:ascii="Times New Roman" w:hAnsi="Times New Roman" w:cs="Times New Roman"/>
+          <w:sz w:val="24"/>
+          <w:lang w:val="en-ID"/>
+        </w:rPr>
+        <w:t xml:space="preserve"> </w:t>
+      </w:r>
+      <w:proofErr w:type="spellStart"/>
+      <w:r>
+        <w:rPr>
+          <w:rFonts w:ascii="Times New Roman" w:hAnsi="Times New Roman" w:cs="Times New Roman"/>
+          <w:sz w:val="24"/>
+          <w:lang w:val="en-ID"/>
+        </w:rPr>
+        <w:t>melakukan</w:t>
+      </w:r>
+      <w:proofErr w:type="spellEnd"/>
+      <w:r>
+        <w:rPr>
+          <w:rFonts w:ascii="Times New Roman" w:hAnsi="Times New Roman" w:cs="Times New Roman"/>
+          <w:sz w:val="24"/>
+          <w:lang w:val="en-ID"/>
+        </w:rPr>
+        <w:t xml:space="preserve"> </w:t>
+      </w:r>
+      <w:proofErr w:type="spellStart"/>
+      <w:r>
+        <w:rPr>
+          <w:rFonts w:ascii="Times New Roman" w:hAnsi="Times New Roman" w:cs="Times New Roman"/>
+          <w:sz w:val="24"/>
+          <w:lang w:val="en-ID"/>
+        </w:rPr>
+        <w:t>perhitungan</w:t>
+      </w:r>
+      <w:proofErr w:type="spellEnd"/>
+      <w:r>
+        <w:rPr>
+          <w:rFonts w:ascii="Times New Roman" w:hAnsi="Times New Roman" w:cs="Times New Roman"/>
+          <w:sz w:val="24"/>
+          <w:lang w:val="en-ID"/>
+        </w:rPr>
+        <w:t xml:space="preserve"> </w:t>
+      </w:r>
+      <w:proofErr w:type="spellStart"/>
+      <w:r>
+        <w:rPr>
+          <w:rFonts w:ascii="Times New Roman" w:hAnsi="Times New Roman" w:cs="Times New Roman"/>
+          <w:sz w:val="24"/>
+          <w:lang w:val="en-ID"/>
+        </w:rPr>
+        <w:t>akumulasi</w:t>
+      </w:r>
+      <w:proofErr w:type="spellEnd"/>
+      <w:r>
+        <w:rPr>
+          <w:rFonts w:ascii="Times New Roman" w:hAnsi="Times New Roman" w:cs="Times New Roman"/>
+          <w:sz w:val="24"/>
+          <w:lang w:val="en-ID"/>
+        </w:rPr>
+        <w:t xml:space="preserve"> </w:t>
+      </w:r>
+      <w:proofErr w:type="spellStart"/>
+      <w:r>
+        <w:rPr>
+          <w:rFonts w:ascii="Times New Roman" w:hAnsi="Times New Roman" w:cs="Times New Roman"/>
+          <w:sz w:val="24"/>
+          <w:lang w:val="en-ID"/>
+        </w:rPr>
+        <w:t>nilai</w:t>
+      </w:r>
+      <w:proofErr w:type="spellEnd"/>
+      <w:r>
+        <w:rPr>
+          <w:rFonts w:ascii="Times New Roman" w:hAnsi="Times New Roman" w:cs="Times New Roman"/>
+          <w:sz w:val="24"/>
+          <w:lang w:val="en-ID"/>
+        </w:rPr>
+        <w:t xml:space="preserve"> </w:t>
+      </w:r>
+      <w:proofErr w:type="spellStart"/>
+      <w:r>
+        <w:rPr>
+          <w:rFonts w:ascii="Times New Roman" w:hAnsi="Times New Roman" w:cs="Times New Roman"/>
+          <w:sz w:val="24"/>
+          <w:lang w:val="en-ID"/>
+        </w:rPr>
+        <w:t>akhir</w:t>
+      </w:r>
+      <w:proofErr w:type="spellEnd"/>
+      <w:r>
+        <w:rPr>
+          <w:rFonts w:ascii="Times New Roman" w:hAnsi="Times New Roman" w:cs="Times New Roman"/>
+          <w:sz w:val="24"/>
+          <w:lang w:val="en-ID"/>
+        </w:rPr>
+        <w:t xml:space="preserve"> </w:t>
+      </w:r>
+      <w:proofErr w:type="spellStart"/>
+      <w:r>
+        <w:rPr>
+          <w:rFonts w:ascii="Times New Roman" w:hAnsi="Times New Roman" w:cs="Times New Roman"/>
+          <w:sz w:val="24"/>
+          <w:lang w:val="en-ID"/>
+        </w:rPr>
+        <w:t>mahasiswa</w:t>
+      </w:r>
+      <w:proofErr w:type="spellEnd"/>
+      <w:r>
+        <w:rPr>
+          <w:rFonts w:ascii="Times New Roman" w:hAnsi="Times New Roman" w:cs="Times New Roman"/>
+          <w:sz w:val="24"/>
+          <w:lang w:val="en-ID"/>
+        </w:rPr>
+        <w:t xml:space="preserve"> </w:t>
+      </w:r>
+      <w:proofErr w:type="spellStart"/>
+      <w:r>
+        <w:rPr>
+          <w:rFonts w:ascii="Times New Roman" w:hAnsi="Times New Roman" w:cs="Times New Roman"/>
+          <w:sz w:val="24"/>
+          <w:lang w:val="en-ID"/>
+        </w:rPr>
+        <w:t>berdasar</w:t>
+      </w:r>
+      <w:proofErr w:type="spellEnd"/>
+      <w:r>
+        <w:rPr>
+          <w:rFonts w:ascii="Times New Roman" w:hAnsi="Times New Roman" w:cs="Times New Roman"/>
+          <w:sz w:val="24"/>
+          <w:lang w:val="en-ID"/>
+        </w:rPr>
+        <w:t xml:space="preserve"> </w:t>
+      </w:r>
+      <w:proofErr w:type="spellStart"/>
+      <w:r>
+        <w:rPr>
+          <w:rFonts w:ascii="Times New Roman" w:hAnsi="Times New Roman" w:cs="Times New Roman"/>
+          <w:sz w:val="24"/>
+          <w:lang w:val="en-ID"/>
+        </w:rPr>
+        <w:t>semua</w:t>
+      </w:r>
+      <w:proofErr w:type="spellEnd"/>
+      <w:r>
+        <w:rPr>
+          <w:rFonts w:ascii="Times New Roman" w:hAnsi="Times New Roman" w:cs="Times New Roman"/>
+          <w:sz w:val="24"/>
+          <w:lang w:val="en-ID"/>
+        </w:rPr>
+        <w:t xml:space="preserve"> </w:t>
+      </w:r>
+      <w:proofErr w:type="spellStart"/>
+      <w:r>
+        <w:rPr>
+          <w:rFonts w:ascii="Times New Roman" w:hAnsi="Times New Roman" w:cs="Times New Roman"/>
+          <w:sz w:val="24"/>
+          <w:lang w:val="en-ID"/>
+        </w:rPr>
+        <w:t>kriteria</w:t>
+      </w:r>
+      <w:proofErr w:type="spellEnd"/>
+      <w:r>
+        <w:rPr>
+          <w:rFonts w:ascii="Times New Roman" w:hAnsi="Times New Roman" w:cs="Times New Roman"/>
+          <w:sz w:val="24"/>
+          <w:lang w:val="en-ID"/>
+        </w:rPr>
+        <w:t xml:space="preserve"> </w:t>
+      </w:r>
+      <w:proofErr w:type="spellStart"/>
+      <w:r>
+        <w:rPr>
+          <w:rFonts w:ascii="Times New Roman" w:hAnsi="Times New Roman" w:cs="Times New Roman"/>
+          <w:sz w:val="24"/>
+          <w:lang w:val="en-ID"/>
+        </w:rPr>
+        <w:t>penilaian</w:t>
+      </w:r>
+      <w:proofErr w:type="spellEnd"/>
+      <w:r>
+        <w:rPr>
+          <w:rFonts w:ascii="Times New Roman" w:hAnsi="Times New Roman" w:cs="Times New Roman"/>
+          <w:sz w:val="24"/>
+          <w:lang w:val="en-ID"/>
+        </w:rPr>
+        <w:t xml:space="preserve"> </w:t>
+      </w:r>
+      <w:proofErr w:type="spellStart"/>
+      <w:r>
+        <w:rPr>
+          <w:rFonts w:ascii="Times New Roman" w:hAnsi="Times New Roman" w:cs="Times New Roman"/>
+          <w:sz w:val="24"/>
+          <w:lang w:val="en-ID"/>
+        </w:rPr>
+        <w:t>meliputi</w:t>
+      </w:r>
+      <w:proofErr w:type="spellEnd"/>
+      <w:r>
+        <w:rPr>
+          <w:rFonts w:ascii="Times New Roman" w:hAnsi="Times New Roman" w:cs="Times New Roman"/>
+          <w:sz w:val="24"/>
+          <w:lang w:val="en-ID"/>
+        </w:rPr>
+        <w:t xml:space="preserve"> </w:t>
+      </w:r>
+      <w:proofErr w:type="spellStart"/>
+      <w:r>
+        <w:rPr>
+          <w:rFonts w:ascii="Times New Roman" w:hAnsi="Times New Roman" w:cs="Times New Roman"/>
+          <w:sz w:val="24"/>
+          <w:lang w:val="en-ID"/>
+        </w:rPr>
+        <w:t>shalat</w:t>
+      </w:r>
+      <w:proofErr w:type="spellEnd"/>
+      <w:r>
+        <w:rPr>
+          <w:rFonts w:ascii="Times New Roman" w:hAnsi="Times New Roman" w:cs="Times New Roman"/>
+          <w:sz w:val="24"/>
+          <w:lang w:val="en-ID"/>
+        </w:rPr>
+        <w:t xml:space="preserve"> </w:t>
+      </w:r>
+      <w:proofErr w:type="spellStart"/>
+      <w:r>
+        <w:rPr>
+          <w:rFonts w:ascii="Times New Roman" w:hAnsi="Times New Roman" w:cs="Times New Roman"/>
+          <w:sz w:val="24"/>
+          <w:lang w:val="en-ID"/>
+        </w:rPr>
+        <w:t>wajib</w:t>
+      </w:r>
+      <w:proofErr w:type="spellEnd"/>
+      <w:r>
+        <w:rPr>
+          <w:rFonts w:ascii="Times New Roman" w:hAnsi="Times New Roman" w:cs="Times New Roman"/>
+          <w:sz w:val="24"/>
+          <w:lang w:val="en-ID"/>
+        </w:rPr>
+        <w:t xml:space="preserve">, </w:t>
+      </w:r>
+      <w:proofErr w:type="spellStart"/>
+      <w:r>
+        <w:rPr>
+          <w:rFonts w:ascii="Times New Roman" w:hAnsi="Times New Roman" w:cs="Times New Roman"/>
+          <w:sz w:val="24"/>
+          <w:lang w:val="en-ID"/>
+        </w:rPr>
+        <w:t>ta’lim</w:t>
+      </w:r>
+      <w:proofErr w:type="spellEnd"/>
+      <w:r>
+        <w:rPr>
+          <w:rFonts w:ascii="Times New Roman" w:hAnsi="Times New Roman" w:cs="Times New Roman"/>
+          <w:sz w:val="24"/>
+          <w:lang w:val="en-ID"/>
+        </w:rPr>
+        <w:t xml:space="preserve"> </w:t>
+      </w:r>
+      <w:proofErr w:type="spellStart"/>
+      <w:r>
+        <w:rPr>
+          <w:rFonts w:ascii="Times New Roman" w:hAnsi="Times New Roman" w:cs="Times New Roman"/>
+          <w:sz w:val="24"/>
+          <w:lang w:val="en-ID"/>
+        </w:rPr>
+        <w:t>dan</w:t>
+      </w:r>
+      <w:proofErr w:type="spellEnd"/>
+      <w:r>
+        <w:rPr>
+          <w:rFonts w:ascii="Times New Roman" w:hAnsi="Times New Roman" w:cs="Times New Roman"/>
+          <w:sz w:val="24"/>
+          <w:lang w:val="en-ID"/>
+        </w:rPr>
+        <w:t xml:space="preserve"> </w:t>
+      </w:r>
+      <w:proofErr w:type="spellStart"/>
+      <w:r>
+        <w:rPr>
+          <w:rFonts w:ascii="Times New Roman" w:hAnsi="Times New Roman" w:cs="Times New Roman"/>
+          <w:sz w:val="24"/>
+          <w:lang w:val="en-ID"/>
+        </w:rPr>
+        <w:t>tahsin</w:t>
+      </w:r>
+      <w:proofErr w:type="spellEnd"/>
+      <w:r>
+        <w:rPr>
+          <w:rFonts w:ascii="Times New Roman" w:hAnsi="Times New Roman" w:cs="Times New Roman"/>
+          <w:sz w:val="24"/>
+          <w:lang w:val="en-ID"/>
+        </w:rPr>
+        <w:t>/</w:t>
+      </w:r>
+      <w:proofErr w:type="spellStart"/>
+      <w:r>
+        <w:rPr>
+          <w:rFonts w:ascii="Times New Roman" w:hAnsi="Times New Roman" w:cs="Times New Roman"/>
+          <w:sz w:val="24"/>
+          <w:lang w:val="en-ID"/>
+        </w:rPr>
+        <w:t>tahfidz</w:t>
+      </w:r>
+      <w:proofErr w:type="spellEnd"/>
+      <w:r>
+        <w:rPr>
+          <w:rFonts w:ascii="Times New Roman" w:hAnsi="Times New Roman" w:cs="Times New Roman"/>
+          <w:sz w:val="24"/>
+          <w:lang w:val="en-ID"/>
+        </w:rPr>
+        <w:t>.</w:t>
       </w:r>
     </w:p>
     <w:p>
@@ -351,26 +942,113 @@
           <w:sz w:val="24"/>
         </w:rPr>
       </w:pPr>
-      <w:r>
-        <w:rPr>
-          <w:rFonts w:ascii="Times New Roman" w:hAnsi="Times New Roman" w:cs="Times New Roman"/>
-          <w:sz w:val="24"/>
-        </w:rPr>
-        <w:t xml:space="preserve">Kemampuan untuk </w:t>
-      </w:r>
-      <w:r>
-        <w:rPr>
-          <w:rFonts w:ascii="Times New Roman" w:hAnsi="Times New Roman" w:cs="Times New Roman"/>
-          <w:sz w:val="24"/>
-        </w:rPr>
-        <w:t>mengakumulasi atau merekapitulasi</w:t>
-      </w:r>
-      <w:r>
-        <w:rPr>
-          <w:rFonts w:ascii="Times New Roman" w:hAnsi="Times New Roman" w:cs="Times New Roman"/>
-          <w:sz w:val="24"/>
-        </w:rPr>
-        <w:t xml:space="preserve"> data monitoring berdasar periode-periode yang telah ditentukan.</w:t>
+      <w:proofErr w:type="spellStart"/>
+      <w:r>
+        <w:rPr>
+          <w:rFonts w:ascii="Times New Roman" w:hAnsi="Times New Roman" w:cs="Times New Roman"/>
+          <w:sz w:val="24"/>
+          <w:lang w:val="en-ID"/>
+        </w:rPr>
+        <w:t>Kemampuan</w:t>
+      </w:r>
+      <w:proofErr w:type="spellEnd"/>
+      <w:r>
+        <w:rPr>
+          <w:rFonts w:ascii="Times New Roman" w:hAnsi="Times New Roman" w:cs="Times New Roman"/>
+          <w:sz w:val="24"/>
+          <w:lang w:val="en-ID"/>
+        </w:rPr>
+        <w:t xml:space="preserve"> </w:t>
+      </w:r>
+      <w:proofErr w:type="spellStart"/>
+      <w:r>
+        <w:rPr>
+          <w:rFonts w:ascii="Times New Roman" w:hAnsi="Times New Roman" w:cs="Times New Roman"/>
+          <w:sz w:val="24"/>
+          <w:lang w:val="en-ID"/>
+        </w:rPr>
+        <w:t>untuk</w:t>
+      </w:r>
+      <w:proofErr w:type="spellEnd"/>
+      <w:r>
+        <w:rPr>
+          <w:rFonts w:ascii="Times New Roman" w:hAnsi="Times New Roman" w:cs="Times New Roman"/>
+          <w:sz w:val="24"/>
+          <w:lang w:val="en-ID"/>
+        </w:rPr>
+        <w:t xml:space="preserve"> </w:t>
+      </w:r>
+      <w:proofErr w:type="spellStart"/>
+      <w:r>
+        <w:rPr>
+          <w:rFonts w:ascii="Times New Roman" w:hAnsi="Times New Roman" w:cs="Times New Roman"/>
+          <w:sz w:val="24"/>
+          <w:lang w:val="en-ID"/>
+        </w:rPr>
+        <w:t>memfasilitasi</w:t>
+      </w:r>
+      <w:proofErr w:type="spellEnd"/>
+      <w:r>
+        <w:rPr>
+          <w:rFonts w:ascii="Times New Roman" w:hAnsi="Times New Roman" w:cs="Times New Roman"/>
+          <w:sz w:val="24"/>
+          <w:lang w:val="en-ID"/>
+        </w:rPr>
+        <w:t xml:space="preserve"> proses </w:t>
+      </w:r>
+      <w:proofErr w:type="spellStart"/>
+      <w:r>
+        <w:rPr>
+          <w:rFonts w:ascii="Times New Roman" w:hAnsi="Times New Roman" w:cs="Times New Roman"/>
+          <w:sz w:val="24"/>
+          <w:lang w:val="en-ID"/>
+        </w:rPr>
+        <w:t>penambahan</w:t>
+      </w:r>
+      <w:proofErr w:type="spellEnd"/>
+      <w:r>
+        <w:rPr>
+          <w:rFonts w:ascii="Times New Roman" w:hAnsi="Times New Roman" w:cs="Times New Roman"/>
+          <w:sz w:val="24"/>
+          <w:lang w:val="en-ID"/>
+        </w:rPr>
+        <w:t xml:space="preserve"> </w:t>
+      </w:r>
+      <w:proofErr w:type="spellStart"/>
+      <w:r>
+        <w:rPr>
+          <w:rFonts w:ascii="Times New Roman" w:hAnsi="Times New Roman" w:cs="Times New Roman"/>
+          <w:sz w:val="24"/>
+          <w:lang w:val="en-ID"/>
+        </w:rPr>
+        <w:t>presensi</w:t>
+      </w:r>
+      <w:proofErr w:type="spellEnd"/>
+      <w:r>
+        <w:rPr>
+          <w:rFonts w:ascii="Times New Roman" w:hAnsi="Times New Roman" w:cs="Times New Roman"/>
+          <w:sz w:val="24"/>
+          <w:lang w:val="en-ID"/>
+        </w:rPr>
+        <w:t xml:space="preserve"> </w:t>
+      </w:r>
+      <w:proofErr w:type="spellStart"/>
+      <w:r>
+        <w:rPr>
+          <w:rFonts w:ascii="Times New Roman" w:hAnsi="Times New Roman" w:cs="Times New Roman"/>
+          <w:sz w:val="24"/>
+          <w:lang w:val="en-ID"/>
+        </w:rPr>
+        <w:t>secara</w:t>
+      </w:r>
+      <w:proofErr w:type="spellEnd"/>
+      <w:r>
+        <w:rPr>
+          <w:rFonts w:ascii="Times New Roman" w:hAnsi="Times New Roman" w:cs="Times New Roman"/>
+          <w:sz w:val="24"/>
+          <w:lang w:val="en-ID"/>
+        </w:rPr>
+        <w:t xml:space="preserve"> manual.</w:t>
       </w:r>
     </w:p>
     <w:p>
@@ -388,19 +1066,167 @@
           <w:sz w:val="24"/>
         </w:rPr>
       </w:pPr>
-      <w:r>
-        <w:rPr>
-          <w:rFonts w:ascii="Times New Roman" w:hAnsi="Times New Roman" w:cs="Times New Roman"/>
-          <w:sz w:val="24"/>
-        </w:rPr>
-        <w:t xml:space="preserve">Kemampuan untuk </w:t>
-      </w:r>
-      <w:r>
-        <w:rPr>
-          <w:rFonts w:ascii="Times New Roman" w:hAnsi="Times New Roman" w:cs="Times New Roman"/>
-          <w:sz w:val="24"/>
-        </w:rPr>
-        <w:t>mendukung pengubahan data yang terkait, meliputi kemampuan menambah, mengubah, menampilkan dan menghapus data sesuai hak akses pada masing-masing aktor.</w:t>
+      <w:proofErr w:type="spellStart"/>
+      <w:r>
+        <w:rPr>
+          <w:rFonts w:ascii="Times New Roman" w:hAnsi="Times New Roman" w:cs="Times New Roman"/>
+          <w:sz w:val="24"/>
+          <w:lang w:val="en-ID"/>
+        </w:rPr>
+        <w:t>Kemampuan</w:t>
+      </w:r>
+      <w:proofErr w:type="spellEnd"/>
+      <w:r>
+        <w:rPr>
+          <w:rFonts w:ascii="Times New Roman" w:hAnsi="Times New Roman" w:cs="Times New Roman"/>
+          <w:sz w:val="24"/>
+          <w:lang w:val="en-ID"/>
+        </w:rPr>
+        <w:t xml:space="preserve"> </w:t>
+      </w:r>
+      <w:proofErr w:type="spellStart"/>
+      <w:r>
+        <w:rPr>
+          <w:rFonts w:ascii="Times New Roman" w:hAnsi="Times New Roman" w:cs="Times New Roman"/>
+          <w:sz w:val="24"/>
+          <w:lang w:val="en-ID"/>
+        </w:rPr>
+        <w:t>untuk</w:t>
+      </w:r>
+      <w:proofErr w:type="spellEnd"/>
+      <w:r>
+        <w:rPr>
+          <w:rFonts w:ascii="Times New Roman" w:hAnsi="Times New Roman" w:cs="Times New Roman"/>
+          <w:sz w:val="24"/>
+          <w:lang w:val="en-ID"/>
+        </w:rPr>
+        <w:t xml:space="preserve"> </w:t>
+      </w:r>
+      <w:proofErr w:type="spellStart"/>
+      <w:r>
+        <w:rPr>
+          <w:rFonts w:ascii="Times New Roman" w:hAnsi="Times New Roman" w:cs="Times New Roman"/>
+          <w:sz w:val="24"/>
+          <w:lang w:val="en-ID"/>
+        </w:rPr>
+        <w:t>menampilkan</w:t>
+      </w:r>
+      <w:proofErr w:type="spellEnd"/>
+      <w:r>
+        <w:rPr>
+          <w:rFonts w:ascii="Times New Roman" w:hAnsi="Times New Roman" w:cs="Times New Roman"/>
+          <w:sz w:val="24"/>
+          <w:lang w:val="en-ID"/>
+        </w:rPr>
+        <w:t xml:space="preserve"> </w:t>
+      </w:r>
+      <w:proofErr w:type="spellStart"/>
+      <w:r>
+        <w:rPr>
+          <w:rFonts w:ascii="Times New Roman" w:hAnsi="Times New Roman" w:cs="Times New Roman"/>
+          <w:sz w:val="24"/>
+          <w:lang w:val="en-ID"/>
+        </w:rPr>
+        <w:t>informasi</w:t>
+      </w:r>
+      <w:proofErr w:type="spellEnd"/>
+      <w:r>
+        <w:rPr>
+          <w:rFonts w:ascii="Times New Roman" w:hAnsi="Times New Roman" w:cs="Times New Roman"/>
+          <w:sz w:val="24"/>
+          <w:lang w:val="en-ID"/>
+        </w:rPr>
+        <w:t xml:space="preserve"> </w:t>
+      </w:r>
+      <w:proofErr w:type="spellStart"/>
+      <w:r>
+        <w:rPr>
+          <w:rFonts w:ascii="Times New Roman" w:hAnsi="Times New Roman" w:cs="Times New Roman"/>
+          <w:sz w:val="24"/>
+          <w:lang w:val="en-ID"/>
+        </w:rPr>
+        <w:t>melalui</w:t>
+      </w:r>
+      <w:proofErr w:type="spellEnd"/>
+      <w:r>
+        <w:rPr>
+          <w:rFonts w:ascii="Times New Roman" w:hAnsi="Times New Roman" w:cs="Times New Roman"/>
+          <w:sz w:val="24"/>
+          <w:lang w:val="en-ID"/>
+        </w:rPr>
+        <w:t xml:space="preserve"> </w:t>
+      </w:r>
+      <w:proofErr w:type="spellStart"/>
+      <w:r>
+        <w:rPr>
+          <w:rFonts w:ascii="Times New Roman" w:hAnsi="Times New Roman" w:cs="Times New Roman"/>
+          <w:sz w:val="24"/>
+          <w:lang w:val="en-ID"/>
+        </w:rPr>
+        <w:t>tabel</w:t>
+      </w:r>
+      <w:proofErr w:type="spellEnd"/>
+      <w:r>
+        <w:rPr>
+          <w:rFonts w:ascii="Times New Roman" w:hAnsi="Times New Roman" w:cs="Times New Roman"/>
+          <w:sz w:val="24"/>
+          <w:lang w:val="en-ID"/>
+        </w:rPr>
+        <w:t xml:space="preserve"> data </w:t>
+      </w:r>
+      <w:proofErr w:type="spellStart"/>
+      <w:r>
+        <w:rPr>
+          <w:rFonts w:ascii="Times New Roman" w:hAnsi="Times New Roman" w:cs="Times New Roman"/>
+          <w:sz w:val="24"/>
+          <w:lang w:val="en-ID"/>
+        </w:rPr>
+        <w:t>maupun</w:t>
+      </w:r>
+      <w:proofErr w:type="spellEnd"/>
+      <w:r>
+        <w:rPr>
+          <w:rFonts w:ascii="Times New Roman" w:hAnsi="Times New Roman" w:cs="Times New Roman"/>
+          <w:sz w:val="24"/>
+          <w:lang w:val="en-ID"/>
+        </w:rPr>
+        <w:t xml:space="preserve"> </w:t>
+      </w:r>
+      <w:proofErr w:type="spellStart"/>
+      <w:r>
+        <w:rPr>
+          <w:rFonts w:ascii="Times New Roman" w:hAnsi="Times New Roman" w:cs="Times New Roman"/>
+          <w:sz w:val="24"/>
+          <w:lang w:val="en-ID"/>
+        </w:rPr>
+        <w:t>melalui</w:t>
+      </w:r>
+      <w:proofErr w:type="spellEnd"/>
+      <w:r>
+        <w:rPr>
+          <w:rFonts w:ascii="Times New Roman" w:hAnsi="Times New Roman" w:cs="Times New Roman"/>
+          <w:sz w:val="24"/>
+          <w:lang w:val="en-ID"/>
+        </w:rPr>
+        <w:t xml:space="preserve"> </w:t>
+      </w:r>
+      <w:proofErr w:type="spellStart"/>
+      <w:r>
+        <w:rPr>
+          <w:rFonts w:ascii="Times New Roman" w:hAnsi="Times New Roman" w:cs="Times New Roman"/>
+          <w:sz w:val="24"/>
+          <w:lang w:val="en-ID"/>
+        </w:rPr>
+        <w:t>grafik</w:t>
+      </w:r>
+      <w:proofErr w:type="spellEnd"/>
+      <w:r>
+        <w:rPr>
+          <w:rFonts w:ascii="Times New Roman" w:hAnsi="Times New Roman" w:cs="Times New Roman"/>
+          <w:sz w:val="24"/>
+          <w:lang w:val="en-ID"/>
+        </w:rPr>
+        <w:t>.</w:t>
       </w:r>
     </w:p>
     <w:p>
@@ -418,12 +1244,167 @@
           <w:sz w:val="24"/>
         </w:rPr>
       </w:pPr>
-      <w:r>
-        <w:rPr>
-          <w:rFonts w:ascii="Times New Roman" w:hAnsi="Times New Roman" w:cs="Times New Roman"/>
-          <w:sz w:val="24"/>
-        </w:rPr>
-        <w:t>Kemampuan untuk memfasilitasi proses perhitungan penilaian mahasiswa terhadap suatu program matrikulasi yang telah terinput kedalam sistem.</w:t>
+      <w:proofErr w:type="spellStart"/>
+      <w:r>
+        <w:rPr>
+          <w:rFonts w:ascii="Times New Roman" w:hAnsi="Times New Roman" w:cs="Times New Roman"/>
+          <w:sz w:val="24"/>
+          <w:lang w:val="en-ID"/>
+        </w:rPr>
+        <w:t>Kemampuan</w:t>
+      </w:r>
+      <w:proofErr w:type="spellEnd"/>
+      <w:r>
+        <w:rPr>
+          <w:rFonts w:ascii="Times New Roman" w:hAnsi="Times New Roman" w:cs="Times New Roman"/>
+          <w:sz w:val="24"/>
+          <w:lang w:val="en-ID"/>
+        </w:rPr>
+        <w:t xml:space="preserve"> </w:t>
+      </w:r>
+      <w:proofErr w:type="spellStart"/>
+      <w:r>
+        <w:rPr>
+          <w:rFonts w:ascii="Times New Roman" w:hAnsi="Times New Roman" w:cs="Times New Roman"/>
+          <w:sz w:val="24"/>
+          <w:lang w:val="en-ID"/>
+        </w:rPr>
+        <w:t>untuk</w:t>
+      </w:r>
+      <w:proofErr w:type="spellEnd"/>
+      <w:r>
+        <w:rPr>
+          <w:rFonts w:ascii="Times New Roman" w:hAnsi="Times New Roman" w:cs="Times New Roman"/>
+          <w:sz w:val="24"/>
+          <w:lang w:val="en-ID"/>
+        </w:rPr>
+        <w:t xml:space="preserve"> </w:t>
+      </w:r>
+      <w:proofErr w:type="spellStart"/>
+      <w:r>
+        <w:rPr>
+          <w:rFonts w:ascii="Times New Roman" w:hAnsi="Times New Roman" w:cs="Times New Roman"/>
+          <w:sz w:val="24"/>
+          <w:lang w:val="en-ID"/>
+        </w:rPr>
+        <w:t>melakukan</w:t>
+      </w:r>
+      <w:proofErr w:type="spellEnd"/>
+      <w:r>
+        <w:rPr>
+          <w:rFonts w:ascii="Times New Roman" w:hAnsi="Times New Roman" w:cs="Times New Roman"/>
+          <w:sz w:val="24"/>
+          <w:lang w:val="en-ID"/>
+        </w:rPr>
+        <w:t xml:space="preserve"> </w:t>
+      </w:r>
+      <w:proofErr w:type="spellStart"/>
+      <w:r>
+        <w:rPr>
+          <w:rFonts w:ascii="Times New Roman" w:hAnsi="Times New Roman" w:cs="Times New Roman"/>
+          <w:sz w:val="24"/>
+          <w:lang w:val="en-ID"/>
+        </w:rPr>
+        <w:t>perbandingan</w:t>
+      </w:r>
+      <w:proofErr w:type="spellEnd"/>
+      <w:r>
+        <w:rPr>
+          <w:rFonts w:ascii="Times New Roman" w:hAnsi="Times New Roman" w:cs="Times New Roman"/>
+          <w:sz w:val="24"/>
+          <w:lang w:val="en-ID"/>
+        </w:rPr>
+        <w:t xml:space="preserve"> data yang </w:t>
+      </w:r>
+      <w:proofErr w:type="spellStart"/>
+      <w:r>
+        <w:rPr>
+          <w:rFonts w:ascii="Times New Roman" w:hAnsi="Times New Roman" w:cs="Times New Roman"/>
+          <w:sz w:val="24"/>
+          <w:lang w:val="en-ID"/>
+        </w:rPr>
+        <w:t>ditampilkan</w:t>
+      </w:r>
+      <w:proofErr w:type="spellEnd"/>
+      <w:r>
+        <w:rPr>
+          <w:rFonts w:ascii="Times New Roman" w:hAnsi="Times New Roman" w:cs="Times New Roman"/>
+          <w:sz w:val="24"/>
+          <w:lang w:val="en-ID"/>
+        </w:rPr>
+        <w:t xml:space="preserve"> </w:t>
+      </w:r>
+      <w:proofErr w:type="spellStart"/>
+      <w:r>
+        <w:rPr>
+          <w:rFonts w:ascii="Times New Roman" w:hAnsi="Times New Roman" w:cs="Times New Roman"/>
+          <w:sz w:val="24"/>
+          <w:lang w:val="en-ID"/>
+        </w:rPr>
+        <w:t>dalam</w:t>
+      </w:r>
+      <w:proofErr w:type="spellEnd"/>
+      <w:r>
+        <w:rPr>
+          <w:rFonts w:ascii="Times New Roman" w:hAnsi="Times New Roman" w:cs="Times New Roman"/>
+          <w:sz w:val="24"/>
+          <w:lang w:val="en-ID"/>
+        </w:rPr>
+        <w:t xml:space="preserve"> </w:t>
+      </w:r>
+      <w:proofErr w:type="spellStart"/>
+      <w:r>
+        <w:rPr>
+          <w:rFonts w:ascii="Times New Roman" w:hAnsi="Times New Roman" w:cs="Times New Roman"/>
+          <w:sz w:val="24"/>
+          <w:lang w:val="en-ID"/>
+        </w:rPr>
+        <w:t>bentuk</w:t>
+      </w:r>
+      <w:proofErr w:type="spellEnd"/>
+      <w:r>
+        <w:rPr>
+          <w:rFonts w:ascii="Times New Roman" w:hAnsi="Times New Roman" w:cs="Times New Roman"/>
+          <w:sz w:val="24"/>
+          <w:lang w:val="en-ID"/>
+        </w:rPr>
+        <w:t xml:space="preserve"> </w:t>
+      </w:r>
+      <w:proofErr w:type="spellStart"/>
+      <w:r>
+        <w:rPr>
+          <w:rFonts w:ascii="Times New Roman" w:hAnsi="Times New Roman" w:cs="Times New Roman"/>
+          <w:sz w:val="24"/>
+          <w:lang w:val="en-ID"/>
+        </w:rPr>
+        <w:t>grafik</w:t>
+      </w:r>
+      <w:proofErr w:type="spellEnd"/>
+      <w:r>
+        <w:rPr>
+          <w:rFonts w:ascii="Times New Roman" w:hAnsi="Times New Roman" w:cs="Times New Roman"/>
+          <w:sz w:val="24"/>
+          <w:lang w:val="en-ID"/>
+        </w:rPr>
+        <w:t xml:space="preserve"> </w:t>
+      </w:r>
+      <w:proofErr w:type="spellStart"/>
+      <w:r>
+        <w:rPr>
+          <w:rFonts w:ascii="Times New Roman" w:hAnsi="Times New Roman" w:cs="Times New Roman"/>
+          <w:sz w:val="24"/>
+          <w:lang w:val="en-ID"/>
+        </w:rPr>
+        <w:t>atau</w:t>
+      </w:r>
+      <w:proofErr w:type="spellEnd"/>
+      <w:r>
+        <w:rPr>
+          <w:rFonts w:ascii="Times New Roman" w:hAnsi="Times New Roman" w:cs="Times New Roman"/>
+          <w:sz w:val="24"/>
+          <w:lang w:val="en-ID"/>
+        </w:rPr>
+        <w:t xml:space="preserve"> label.</w:t>
       </w:r>
     </w:p>
     <w:p>
@@ -441,6 +1422,559 @@
           <w:sz w:val="24"/>
         </w:rPr>
       </w:pPr>
+      <w:proofErr w:type="spellStart"/>
+      <w:r>
+        <w:rPr>
+          <w:rFonts w:ascii="Times New Roman" w:hAnsi="Times New Roman" w:cs="Times New Roman"/>
+          <w:sz w:val="24"/>
+          <w:lang w:val="en-ID"/>
+        </w:rPr>
+        <w:t>Kemampuan</w:t>
+      </w:r>
+      <w:proofErr w:type="spellEnd"/>
+      <w:r>
+        <w:rPr>
+          <w:rFonts w:ascii="Times New Roman" w:hAnsi="Times New Roman" w:cs="Times New Roman"/>
+          <w:sz w:val="24"/>
+          <w:lang w:val="en-ID"/>
+        </w:rPr>
+        <w:t xml:space="preserve"> </w:t>
+      </w:r>
+      <w:proofErr w:type="spellStart"/>
+      <w:r>
+        <w:rPr>
+          <w:rFonts w:ascii="Times New Roman" w:hAnsi="Times New Roman" w:cs="Times New Roman"/>
+          <w:sz w:val="24"/>
+          <w:lang w:val="en-ID"/>
+        </w:rPr>
+        <w:t>untuk</w:t>
+      </w:r>
+      <w:proofErr w:type="spellEnd"/>
+      <w:r>
+        <w:rPr>
+          <w:rFonts w:ascii="Times New Roman" w:hAnsi="Times New Roman" w:cs="Times New Roman"/>
+          <w:sz w:val="24"/>
+          <w:lang w:val="en-ID"/>
+        </w:rPr>
+        <w:t xml:space="preserve"> </w:t>
+      </w:r>
+      <w:proofErr w:type="spellStart"/>
+      <w:r>
+        <w:rPr>
+          <w:rFonts w:ascii="Times New Roman" w:hAnsi="Times New Roman" w:cs="Times New Roman"/>
+          <w:sz w:val="24"/>
+          <w:lang w:val="en-ID"/>
+        </w:rPr>
+        <w:t>menampilkan</w:t>
+      </w:r>
+      <w:proofErr w:type="spellEnd"/>
+      <w:r>
+        <w:rPr>
+          <w:rFonts w:ascii="Times New Roman" w:hAnsi="Times New Roman" w:cs="Times New Roman"/>
+          <w:sz w:val="24"/>
+          <w:lang w:val="en-ID"/>
+        </w:rPr>
+        <w:t xml:space="preserve"> data </w:t>
+      </w:r>
+      <w:proofErr w:type="spellStart"/>
+      <w:r>
+        <w:rPr>
+          <w:rFonts w:ascii="Times New Roman" w:hAnsi="Times New Roman" w:cs="Times New Roman"/>
+          <w:sz w:val="24"/>
+          <w:lang w:val="en-ID"/>
+        </w:rPr>
+        <w:t>presensi</w:t>
+      </w:r>
+      <w:proofErr w:type="spellEnd"/>
+      <w:r>
+        <w:rPr>
+          <w:rFonts w:ascii="Times New Roman" w:hAnsi="Times New Roman" w:cs="Times New Roman"/>
+          <w:sz w:val="24"/>
+          <w:lang w:val="en-ID"/>
+        </w:rPr>
+        <w:t xml:space="preserve"> </w:t>
+      </w:r>
+      <w:proofErr w:type="spellStart"/>
+      <w:r>
+        <w:rPr>
+          <w:rFonts w:ascii="Times New Roman" w:hAnsi="Times New Roman" w:cs="Times New Roman"/>
+          <w:sz w:val="24"/>
+          <w:lang w:val="en-ID"/>
+        </w:rPr>
+        <w:t>mahasiswa</w:t>
+      </w:r>
+      <w:proofErr w:type="spellEnd"/>
+      <w:r>
+        <w:rPr>
+          <w:rFonts w:ascii="Times New Roman" w:hAnsi="Times New Roman" w:cs="Times New Roman"/>
+          <w:sz w:val="24"/>
+          <w:lang w:val="en-ID"/>
+        </w:rPr>
+        <w:t xml:space="preserve"> </w:t>
+      </w:r>
+      <w:proofErr w:type="spellStart"/>
+      <w:r>
+        <w:rPr>
+          <w:rFonts w:ascii="Times New Roman" w:hAnsi="Times New Roman" w:cs="Times New Roman"/>
+          <w:sz w:val="24"/>
+          <w:lang w:val="en-ID"/>
+        </w:rPr>
+        <w:t>secara</w:t>
+      </w:r>
+      <w:proofErr w:type="spellEnd"/>
+      <w:r>
+        <w:rPr>
+          <w:rFonts w:ascii="Times New Roman" w:hAnsi="Times New Roman" w:cs="Times New Roman"/>
+          <w:sz w:val="24"/>
+          <w:lang w:val="en-ID"/>
+        </w:rPr>
+        <w:t xml:space="preserve"> </w:t>
+      </w:r>
+      <w:proofErr w:type="spellStart"/>
+      <w:r>
+        <w:rPr>
+          <w:rFonts w:ascii="Times New Roman" w:hAnsi="Times New Roman" w:cs="Times New Roman"/>
+          <w:sz w:val="24"/>
+          <w:lang w:val="en-ID"/>
+        </w:rPr>
+        <w:t>detil</w:t>
+      </w:r>
+      <w:proofErr w:type="spellEnd"/>
+      <w:r>
+        <w:rPr>
+          <w:rFonts w:ascii="Times New Roman" w:hAnsi="Times New Roman" w:cs="Times New Roman"/>
+          <w:sz w:val="24"/>
+          <w:lang w:val="en-ID"/>
+        </w:rPr>
+        <w:t xml:space="preserve"> </w:t>
+      </w:r>
+      <w:proofErr w:type="spellStart"/>
+      <w:r>
+        <w:rPr>
+          <w:rFonts w:ascii="Times New Roman" w:hAnsi="Times New Roman" w:cs="Times New Roman"/>
+          <w:sz w:val="24"/>
+          <w:lang w:val="en-ID"/>
+        </w:rPr>
+        <w:t>dalam</w:t>
+      </w:r>
+      <w:proofErr w:type="spellEnd"/>
+      <w:r>
+        <w:rPr>
+          <w:rFonts w:ascii="Times New Roman" w:hAnsi="Times New Roman" w:cs="Times New Roman"/>
+          <w:sz w:val="24"/>
+          <w:lang w:val="en-ID"/>
+        </w:rPr>
+        <w:t xml:space="preserve"> </w:t>
+      </w:r>
+      <w:proofErr w:type="spellStart"/>
+      <w:r>
+        <w:rPr>
+          <w:rFonts w:ascii="Times New Roman" w:hAnsi="Times New Roman" w:cs="Times New Roman"/>
+          <w:sz w:val="24"/>
+          <w:lang w:val="en-ID"/>
+        </w:rPr>
+        <w:t>bentuk</w:t>
+      </w:r>
+      <w:proofErr w:type="spellEnd"/>
+      <w:r>
+        <w:rPr>
+          <w:rFonts w:ascii="Times New Roman" w:hAnsi="Times New Roman" w:cs="Times New Roman"/>
+          <w:sz w:val="24"/>
+          <w:lang w:val="en-ID"/>
+        </w:rPr>
+        <w:t xml:space="preserve"> </w:t>
+      </w:r>
+      <w:proofErr w:type="spellStart"/>
+      <w:r>
+        <w:rPr>
+          <w:rFonts w:ascii="Times New Roman" w:hAnsi="Times New Roman" w:cs="Times New Roman"/>
+          <w:sz w:val="24"/>
+          <w:lang w:val="en-ID"/>
+        </w:rPr>
+        <w:t>waktu</w:t>
+      </w:r>
+      <w:proofErr w:type="spellEnd"/>
+      <w:r>
+        <w:rPr>
+          <w:rFonts w:ascii="Times New Roman" w:hAnsi="Times New Roman" w:cs="Times New Roman"/>
+          <w:sz w:val="24"/>
+          <w:lang w:val="en-ID"/>
+        </w:rPr>
+        <w:t>.</w:t>
+      </w:r>
+    </w:p>
+    <w:p>
+      <w:pPr>
+        <w:pStyle w:val="ListParagraph"/>
+        <w:numPr>
+          <w:ilvl w:val="0"/>
+          <w:numId w:val="1"/>
+        </w:numPr>
+        <w:spacing w:after="0" w:line="360" w:lineRule="auto"/>
+        <w:ind w:left="709" w:hanging="283"/>
+        <w:jc w:val="both"/>
+        <w:rPr>
+          <w:rFonts w:ascii="Times New Roman" w:hAnsi="Times New Roman" w:cs="Times New Roman"/>
+          <w:sz w:val="24"/>
+        </w:rPr>
+      </w:pPr>
+      <w:proofErr w:type="spellStart"/>
+      <w:r>
+        <w:rPr>
+          <w:rFonts w:ascii="Times New Roman" w:hAnsi="Times New Roman" w:cs="Times New Roman"/>
+          <w:sz w:val="24"/>
+          <w:lang w:val="en-ID"/>
+        </w:rPr>
+        <w:t>Kemampuan</w:t>
+      </w:r>
+      <w:proofErr w:type="spellEnd"/>
+      <w:r>
+        <w:rPr>
+          <w:rFonts w:ascii="Times New Roman" w:hAnsi="Times New Roman" w:cs="Times New Roman"/>
+          <w:sz w:val="24"/>
+          <w:lang w:val="en-ID"/>
+        </w:rPr>
+        <w:t xml:space="preserve"> </w:t>
+      </w:r>
+      <w:proofErr w:type="spellStart"/>
+      <w:r>
+        <w:rPr>
+          <w:rFonts w:ascii="Times New Roman" w:hAnsi="Times New Roman" w:cs="Times New Roman"/>
+          <w:sz w:val="24"/>
+          <w:lang w:val="en-ID"/>
+        </w:rPr>
+        <w:t>untuk</w:t>
+      </w:r>
+      <w:proofErr w:type="spellEnd"/>
+      <w:r>
+        <w:rPr>
+          <w:rFonts w:ascii="Times New Roman" w:hAnsi="Times New Roman" w:cs="Times New Roman"/>
+          <w:sz w:val="24"/>
+          <w:lang w:val="en-ID"/>
+        </w:rPr>
+        <w:t xml:space="preserve"> </w:t>
+      </w:r>
+      <w:proofErr w:type="spellStart"/>
+      <w:r>
+        <w:rPr>
+          <w:rFonts w:ascii="Times New Roman" w:hAnsi="Times New Roman" w:cs="Times New Roman"/>
+          <w:sz w:val="24"/>
+          <w:lang w:val="en-ID"/>
+        </w:rPr>
+        <w:t>menampilkan</w:t>
+      </w:r>
+      <w:proofErr w:type="spellEnd"/>
+      <w:r>
+        <w:rPr>
+          <w:rFonts w:ascii="Times New Roman" w:hAnsi="Times New Roman" w:cs="Times New Roman"/>
+          <w:sz w:val="24"/>
+          <w:lang w:val="en-ID"/>
+        </w:rPr>
+        <w:t xml:space="preserve"> </w:t>
+      </w:r>
+      <w:proofErr w:type="spellStart"/>
+      <w:r>
+        <w:rPr>
+          <w:rFonts w:ascii="Times New Roman" w:hAnsi="Times New Roman" w:cs="Times New Roman"/>
+          <w:sz w:val="24"/>
+          <w:lang w:val="en-ID"/>
+        </w:rPr>
+        <w:t>perbandingan</w:t>
+      </w:r>
+      <w:proofErr w:type="spellEnd"/>
+      <w:r>
+        <w:rPr>
+          <w:rFonts w:ascii="Times New Roman" w:hAnsi="Times New Roman" w:cs="Times New Roman"/>
+          <w:sz w:val="24"/>
+          <w:lang w:val="en-ID"/>
+        </w:rPr>
+        <w:t xml:space="preserve"> </w:t>
+      </w:r>
+      <w:proofErr w:type="spellStart"/>
+      <w:r>
+        <w:rPr>
+          <w:rFonts w:ascii="Times New Roman" w:hAnsi="Times New Roman" w:cs="Times New Roman"/>
+          <w:sz w:val="24"/>
+          <w:lang w:val="en-ID"/>
+        </w:rPr>
+        <w:t>grafik</w:t>
+      </w:r>
+      <w:proofErr w:type="spellEnd"/>
+      <w:r>
+        <w:rPr>
+          <w:rFonts w:ascii="Times New Roman" w:hAnsi="Times New Roman" w:cs="Times New Roman"/>
+          <w:sz w:val="24"/>
+          <w:lang w:val="en-ID"/>
+        </w:rPr>
+        <w:t xml:space="preserve"> </w:t>
+      </w:r>
+      <w:proofErr w:type="spellStart"/>
+      <w:r>
+        <w:rPr>
+          <w:rFonts w:ascii="Times New Roman" w:hAnsi="Times New Roman" w:cs="Times New Roman"/>
+          <w:sz w:val="24"/>
+          <w:lang w:val="en-ID"/>
+        </w:rPr>
+        <w:t>nilai</w:t>
+      </w:r>
+      <w:proofErr w:type="spellEnd"/>
+      <w:r>
+        <w:rPr>
+          <w:rFonts w:ascii="Times New Roman" w:hAnsi="Times New Roman" w:cs="Times New Roman"/>
+          <w:sz w:val="24"/>
+          <w:lang w:val="en-ID"/>
+        </w:rPr>
+        <w:t xml:space="preserve"> </w:t>
+      </w:r>
+      <w:proofErr w:type="spellStart"/>
+      <w:r>
+        <w:rPr>
+          <w:rFonts w:ascii="Times New Roman" w:hAnsi="Times New Roman" w:cs="Times New Roman"/>
+          <w:sz w:val="24"/>
+          <w:lang w:val="en-ID"/>
+        </w:rPr>
+        <w:t>mahasiswa</w:t>
+      </w:r>
+      <w:proofErr w:type="spellEnd"/>
+      <w:r>
+        <w:rPr>
+          <w:rFonts w:ascii="Times New Roman" w:hAnsi="Times New Roman" w:cs="Times New Roman"/>
+          <w:sz w:val="24"/>
+          <w:lang w:val="en-ID"/>
+        </w:rPr>
+        <w:t xml:space="preserve"> </w:t>
+      </w:r>
+      <w:proofErr w:type="spellStart"/>
+      <w:r>
+        <w:rPr>
+          <w:rFonts w:ascii="Times New Roman" w:hAnsi="Times New Roman" w:cs="Times New Roman"/>
+          <w:sz w:val="24"/>
+          <w:lang w:val="en-ID"/>
+        </w:rPr>
+        <w:t>pada</w:t>
+      </w:r>
+      <w:proofErr w:type="spellEnd"/>
+      <w:r>
+        <w:rPr>
+          <w:rFonts w:ascii="Times New Roman" w:hAnsi="Times New Roman" w:cs="Times New Roman"/>
+          <w:sz w:val="24"/>
+          <w:lang w:val="en-ID"/>
+        </w:rPr>
+        <w:t xml:space="preserve"> </w:t>
+      </w:r>
+      <w:proofErr w:type="spellStart"/>
+      <w:r>
+        <w:rPr>
+          <w:rFonts w:ascii="Times New Roman" w:hAnsi="Times New Roman" w:cs="Times New Roman"/>
+          <w:sz w:val="24"/>
+          <w:lang w:val="en-ID"/>
+        </w:rPr>
+        <w:t>periode</w:t>
+      </w:r>
+      <w:proofErr w:type="spellEnd"/>
+      <w:r>
+        <w:rPr>
+          <w:rFonts w:ascii="Times New Roman" w:hAnsi="Times New Roman" w:cs="Times New Roman"/>
+          <w:sz w:val="24"/>
+          <w:lang w:val="en-ID"/>
+        </w:rPr>
+        <w:t xml:space="preserve"> </w:t>
+      </w:r>
+      <w:proofErr w:type="spellStart"/>
+      <w:r>
+        <w:rPr>
+          <w:rFonts w:ascii="Times New Roman" w:hAnsi="Times New Roman" w:cs="Times New Roman"/>
+          <w:sz w:val="24"/>
+          <w:lang w:val="en-ID"/>
+        </w:rPr>
+        <w:t>tertentu</w:t>
+      </w:r>
+      <w:proofErr w:type="spellEnd"/>
+      <w:r>
+        <w:rPr>
+          <w:rFonts w:ascii="Times New Roman" w:hAnsi="Times New Roman" w:cs="Times New Roman"/>
+          <w:sz w:val="24"/>
+          <w:lang w:val="en-ID"/>
+        </w:rPr>
+        <w:t xml:space="preserve"> </w:t>
+      </w:r>
+      <w:proofErr w:type="spellStart"/>
+      <w:r>
+        <w:rPr>
+          <w:rFonts w:ascii="Times New Roman" w:hAnsi="Times New Roman" w:cs="Times New Roman"/>
+          <w:sz w:val="24"/>
+          <w:lang w:val="en-ID"/>
+        </w:rPr>
+        <w:t>dengan</w:t>
+      </w:r>
+      <w:proofErr w:type="spellEnd"/>
+      <w:r>
+        <w:rPr>
+          <w:rFonts w:ascii="Times New Roman" w:hAnsi="Times New Roman" w:cs="Times New Roman"/>
+          <w:sz w:val="24"/>
+          <w:lang w:val="en-ID"/>
+        </w:rPr>
+        <w:t xml:space="preserve"> </w:t>
+      </w:r>
+      <w:proofErr w:type="spellStart"/>
+      <w:r>
+        <w:rPr>
+          <w:rFonts w:ascii="Times New Roman" w:hAnsi="Times New Roman" w:cs="Times New Roman"/>
+          <w:sz w:val="24"/>
+          <w:lang w:val="en-ID"/>
+        </w:rPr>
+        <w:t>periode</w:t>
+      </w:r>
+      <w:proofErr w:type="spellEnd"/>
+      <w:r>
+        <w:rPr>
+          <w:rFonts w:ascii="Times New Roman" w:hAnsi="Times New Roman" w:cs="Times New Roman"/>
+          <w:sz w:val="24"/>
+          <w:lang w:val="en-ID"/>
+        </w:rPr>
+        <w:t xml:space="preserve"> </w:t>
+      </w:r>
+      <w:proofErr w:type="spellStart"/>
+      <w:r>
+        <w:rPr>
+          <w:rFonts w:ascii="Times New Roman" w:hAnsi="Times New Roman" w:cs="Times New Roman"/>
+          <w:sz w:val="24"/>
+          <w:lang w:val="en-ID"/>
+        </w:rPr>
+        <w:t>sebelumnya</w:t>
+      </w:r>
+      <w:proofErr w:type="spellEnd"/>
+      <w:r>
+        <w:rPr>
+          <w:rFonts w:ascii="Times New Roman" w:hAnsi="Times New Roman" w:cs="Times New Roman"/>
+          <w:sz w:val="24"/>
+          <w:lang w:val="en-ID"/>
+        </w:rPr>
+        <w:t>.</w:t>
+      </w:r>
+    </w:p>
+    <w:p>
+      <w:pPr>
+        <w:pStyle w:val="ListParagraph"/>
+        <w:numPr>
+          <w:ilvl w:val="0"/>
+          <w:numId w:val="1"/>
+        </w:numPr>
+        <w:spacing w:after="0" w:line="360" w:lineRule="auto"/>
+        <w:ind w:left="709" w:hanging="283"/>
+        <w:jc w:val="both"/>
+        <w:rPr>
+          <w:rFonts w:ascii="Times New Roman" w:hAnsi="Times New Roman" w:cs="Times New Roman"/>
+          <w:sz w:val="24"/>
+        </w:rPr>
+      </w:pPr>
+      <w:r>
+        <w:rPr>
+          <w:rFonts w:ascii="Times New Roman" w:hAnsi="Times New Roman" w:cs="Times New Roman"/>
+          <w:sz w:val="24"/>
+        </w:rPr>
+        <w:lastRenderedPageBreak/>
+        <w:t>Kemampuan untuk menampil</w:t>
+      </w:r>
+      <w:r>
+        <w:rPr>
+          <w:rFonts w:ascii="Times New Roman" w:hAnsi="Times New Roman" w:cs="Times New Roman"/>
+          <w:sz w:val="24"/>
+        </w:rPr>
+        <w:t xml:space="preserve">kan informasi terkait </w:t>
+      </w:r>
+      <w:r>
+        <w:rPr>
+          <w:rFonts w:ascii="Times New Roman" w:hAnsi="Times New Roman" w:cs="Times New Roman"/>
+          <w:sz w:val="24"/>
+        </w:rPr>
+        <w:t xml:space="preserve">data </w:t>
+      </w:r>
+      <w:r>
+        <w:rPr>
+          <w:rFonts w:ascii="Times New Roman" w:hAnsi="Times New Roman" w:cs="Times New Roman"/>
+          <w:i/>
+          <w:sz w:val="24"/>
+        </w:rPr>
+        <w:t>monitoring</w:t>
+      </w:r>
+      <w:r>
+        <w:rPr>
+          <w:rFonts w:ascii="Times New Roman" w:hAnsi="Times New Roman" w:cs="Times New Roman"/>
+          <w:i/>
+          <w:sz w:val="24"/>
+        </w:rPr>
+        <w:t xml:space="preserve"> </w:t>
+      </w:r>
+      <w:r>
+        <w:rPr>
+          <w:rFonts w:ascii="Times New Roman" w:hAnsi="Times New Roman" w:cs="Times New Roman"/>
+          <w:sz w:val="24"/>
+        </w:rPr>
+        <w:t>secara informatif.</w:t>
+      </w:r>
+    </w:p>
+    <w:p>
+      <w:pPr>
+        <w:pStyle w:val="ListParagraph"/>
+        <w:numPr>
+          <w:ilvl w:val="0"/>
+          <w:numId w:val="1"/>
+        </w:numPr>
+        <w:spacing w:after="0" w:line="360" w:lineRule="auto"/>
+        <w:ind w:left="709" w:hanging="283"/>
+        <w:jc w:val="both"/>
+        <w:rPr>
+          <w:rFonts w:ascii="Times New Roman" w:hAnsi="Times New Roman" w:cs="Times New Roman"/>
+          <w:sz w:val="24"/>
+        </w:rPr>
+      </w:pPr>
+      <w:r>
+        <w:rPr>
+          <w:rFonts w:ascii="Times New Roman" w:hAnsi="Times New Roman" w:cs="Times New Roman"/>
+          <w:sz w:val="24"/>
+        </w:rPr>
+        <w:t xml:space="preserve">Kemampuan untuk melakukan pencarian terhadap suatu </w:t>
+      </w:r>
+      <w:r>
+        <w:rPr>
+          <w:rFonts w:ascii="Times New Roman" w:hAnsi="Times New Roman" w:cs="Times New Roman"/>
+          <w:i/>
+          <w:sz w:val="24"/>
+        </w:rPr>
+        <w:t>record</w:t>
+      </w:r>
+      <w:r>
+        <w:rPr>
+          <w:rFonts w:ascii="Times New Roman" w:hAnsi="Times New Roman" w:cs="Times New Roman"/>
+          <w:i/>
+          <w:sz w:val="24"/>
+        </w:rPr>
+        <w:t xml:space="preserve"> </w:t>
+      </w:r>
+      <w:r>
+        <w:rPr>
+          <w:rFonts w:ascii="Times New Roman" w:hAnsi="Times New Roman" w:cs="Times New Roman"/>
+          <w:sz w:val="24"/>
+        </w:rPr>
+        <w:t>dalam sistem.</w:t>
+      </w:r>
+    </w:p>
+    <w:p>
+      <w:pPr>
+        <w:pStyle w:val="ListParagraph"/>
+        <w:numPr>
+          <w:ilvl w:val="0"/>
+          <w:numId w:val="1"/>
+        </w:numPr>
+        <w:spacing w:after="0" w:line="360" w:lineRule="auto"/>
+        <w:ind w:left="709" w:hanging="283"/>
+        <w:jc w:val="both"/>
+        <w:rPr>
+          <w:rFonts w:ascii="Times New Roman" w:hAnsi="Times New Roman" w:cs="Times New Roman"/>
+          <w:sz w:val="24"/>
+        </w:rPr>
+      </w:pPr>
       <w:r>
         <w:rPr>
           <w:rFonts w:ascii="Times New Roman" w:hAnsi="Times New Roman" w:cs="Times New Roman"/>
@@ -453,6 +1987,96 @@
           <w:rFonts w:ascii="Times New Roman" w:hAnsi="Times New Roman" w:cs="Times New Roman"/>
           <w:sz w:val="24"/>
         </w:rPr>
+        <w:t>mengakumulasi atau merekapitulasi</w:t>
+      </w:r>
+      <w:r>
+        <w:rPr>
+          <w:rFonts w:ascii="Times New Roman" w:hAnsi="Times New Roman" w:cs="Times New Roman"/>
+          <w:sz w:val="24"/>
+        </w:rPr>
+        <w:t xml:space="preserve"> data monitoring berdasar periode-periode yang telah ditentukan.</w:t>
+      </w:r>
+    </w:p>
+    <w:p>
+      <w:pPr>
+        <w:pStyle w:val="ListParagraph"/>
+        <w:numPr>
+          <w:ilvl w:val="0"/>
+          <w:numId w:val="1"/>
+        </w:numPr>
+        <w:spacing w:after="0" w:line="360" w:lineRule="auto"/>
+        <w:ind w:left="709" w:hanging="283"/>
+        <w:jc w:val="both"/>
+        <w:rPr>
+          <w:rFonts w:ascii="Times New Roman" w:hAnsi="Times New Roman" w:cs="Times New Roman"/>
+          <w:sz w:val="24"/>
+        </w:rPr>
+      </w:pPr>
+      <w:r>
+        <w:rPr>
+          <w:rFonts w:ascii="Times New Roman" w:hAnsi="Times New Roman" w:cs="Times New Roman"/>
+          <w:sz w:val="24"/>
+        </w:rPr>
+        <w:t xml:space="preserve">Kemampuan untuk </w:t>
+      </w:r>
+      <w:r>
+        <w:rPr>
+          <w:rFonts w:ascii="Times New Roman" w:hAnsi="Times New Roman" w:cs="Times New Roman"/>
+          <w:sz w:val="24"/>
+        </w:rPr>
+        <w:t>mendukung pengubahan data yang terkait, meliputi kemampuan menambah, mengubah, menampilkan dan menghapus data sesuai hak akses pada masing-masing aktor.</w:t>
+      </w:r>
+    </w:p>
+    <w:p>
+      <w:pPr>
+        <w:pStyle w:val="ListParagraph"/>
+        <w:numPr>
+          <w:ilvl w:val="0"/>
+          <w:numId w:val="1"/>
+        </w:numPr>
+        <w:spacing w:after="0" w:line="360" w:lineRule="auto"/>
+        <w:ind w:left="709" w:hanging="283"/>
+        <w:jc w:val="both"/>
+        <w:rPr>
+          <w:rFonts w:ascii="Times New Roman" w:hAnsi="Times New Roman" w:cs="Times New Roman"/>
+          <w:sz w:val="24"/>
+        </w:rPr>
+      </w:pPr>
+      <w:r>
+        <w:rPr>
+          <w:rFonts w:ascii="Times New Roman" w:hAnsi="Times New Roman" w:cs="Times New Roman"/>
+          <w:sz w:val="24"/>
+        </w:rPr>
+        <w:t>Kemampuan untuk memfasilitasi proses perhitungan penilaian mahasiswa terhadap suatu program matrikulasi yang telah terinput kedalam sistem.</w:t>
+      </w:r>
+    </w:p>
+    <w:p>
+      <w:pPr>
+        <w:pStyle w:val="ListParagraph"/>
+        <w:numPr>
+          <w:ilvl w:val="0"/>
+          <w:numId w:val="1"/>
+        </w:numPr>
+        <w:spacing w:after="0" w:line="360" w:lineRule="auto"/>
+        <w:ind w:left="709" w:hanging="283"/>
+        <w:jc w:val="both"/>
+        <w:rPr>
+          <w:rFonts w:ascii="Times New Roman" w:hAnsi="Times New Roman" w:cs="Times New Roman"/>
+          <w:sz w:val="24"/>
+        </w:rPr>
+      </w:pPr>
+      <w:r>
+        <w:rPr>
+          <w:rFonts w:ascii="Times New Roman" w:hAnsi="Times New Roman" w:cs="Times New Roman"/>
+          <w:sz w:val="24"/>
+        </w:rPr>
+        <w:t xml:space="preserve">Kemampuan untuk </w:t>
+      </w:r>
+      <w:r>
+        <w:rPr>
+          <w:rFonts w:ascii="Times New Roman" w:hAnsi="Times New Roman" w:cs="Times New Roman"/>
+          <w:sz w:val="24"/>
+        </w:rPr>
         <w:t>mencetak</w:t>
       </w:r>
       <w:r>
@@ -499,7 +2123,6 @@
           <w:b/>
           <w:sz w:val="24"/>
         </w:rPr>
-        <w:lastRenderedPageBreak/>
         <w:t>4.1.2</w:t>
       </w:r>
       <w:r>
@@ -655,12 +2278,22 @@
                 <w:sz w:val="24"/>
               </w:rPr>
             </w:pPr>
+            <w:proofErr w:type="spellStart"/>
             <w:r>
               <w:rPr>
                 <w:rFonts w:ascii="Times New Roman" w:hAnsi="Times New Roman" w:cs="Times New Roman"/>
                 <w:sz w:val="24"/>
-              </w:rPr>
-              <w:t>Ketua Matrikulasi</w:t>
+                <w:lang w:val="en-ID"/>
+              </w:rPr>
+              <w:t>Kepala</w:t>
+            </w:r>
+            <w:proofErr w:type="spellEnd"/>
+            <w:r>
+              <w:rPr>
+                <w:rFonts w:ascii="Times New Roman" w:hAnsi="Times New Roman" w:cs="Times New Roman"/>
+                <w:sz w:val="24"/>
+              </w:rPr>
+              <w:t xml:space="preserve"> Matrikulasi</w:t>
             </w:r>
           </w:p>
         </w:tc>
@@ -850,7 +2483,15 @@
                 <w:rFonts w:ascii="Times New Roman" w:hAnsi="Times New Roman" w:cs="Times New Roman"/>
                 <w:sz w:val="24"/>
               </w:rPr>
-              <w:t>menampilkan informasi &amp; rekapitulasi monitoring serta mencetak laporan dari seluruh kegiatan, meng-</w:t>
+              <w:t xml:space="preserve">menampilkan informasi </w:t>
+            </w:r>
+            <w:r>
+              <w:rPr>
+                <w:rFonts w:ascii="Times New Roman" w:hAnsi="Times New Roman" w:cs="Times New Roman"/>
+                <w:sz w:val="24"/>
+              </w:rPr>
+              <w:lastRenderedPageBreak/>
+              <w:t>&amp; rekapitulasi monitoring serta mencetak laporan dari seluruh kegiatan, meng-</w:t>
             </w:r>
             <w:r>
               <w:rPr>
@@ -920,6 +2561,7 @@
                 <w:rFonts w:ascii="Times New Roman" w:hAnsi="Times New Roman" w:cs="Times New Roman"/>
                 <w:sz w:val="24"/>
               </w:rPr>
+              <w:lastRenderedPageBreak/>
               <w:t>3</w:t>
             </w:r>
           </w:p>
@@ -1111,15 +2753,7 @@
                 <w:rFonts w:ascii="Times New Roman" w:hAnsi="Times New Roman" w:cs="Times New Roman"/>
                 <w:sz w:val="24"/>
               </w:rPr>
-              <w:t xml:space="preserve"> data &amp; </w:t>
-            </w:r>
-            <w:r>
-              <w:rPr>
-                <w:rFonts w:ascii="Times New Roman" w:hAnsi="Times New Roman" w:cs="Times New Roman"/>
-                <w:sz w:val="24"/>
-              </w:rPr>
-              <w:lastRenderedPageBreak/>
-              <w:t>keterangan</w:t>
+              <w:t xml:space="preserve"> data &amp; keterangan</w:t>
             </w:r>
             <w:r>
               <w:rPr>
@@ -1178,7 +2812,6 @@
                 <w:rFonts w:ascii="Times New Roman" w:hAnsi="Times New Roman" w:cs="Times New Roman"/>
                 <w:sz w:val="24"/>
               </w:rPr>
-              <w:lastRenderedPageBreak/>
               <w:t>5</w:t>
             </w:r>
           </w:p>
@@ -1342,6 +2975,7 @@
           <w:b/>
           <w:sz w:val="24"/>
         </w:rPr>
+        <w:lastRenderedPageBreak/>
         <w:tab/>
       </w:r>
       <w:r>
@@ -1611,8 +3245,41 @@
         <w:rPr>
           <w:rFonts w:ascii="Times New Roman" w:hAnsi="Times New Roman" w:cs="Times New Roman"/>
           <w:sz w:val="24"/>
-        </w:rPr>
-        <w:t xml:space="preserve">data presensi mahasiswa yang berasal dari mesin </w:t>
+          <w:lang w:val="en-ID"/>
+        </w:rPr>
+        <w:t>database</w:t>
+      </w:r>
+      <w:r>
+        <w:rPr>
+          <w:rFonts w:ascii="Times New Roman" w:hAnsi="Times New Roman" w:cs="Times New Roman"/>
+          <w:sz w:val="24"/>
+        </w:rPr>
+        <w:t xml:space="preserve"> presensi mahasiswa</w:t>
+      </w:r>
+      <w:r>
+        <w:rPr>
+          <w:rFonts w:ascii="Times New Roman" w:hAnsi="Times New Roman" w:cs="Times New Roman"/>
+          <w:sz w:val="24"/>
+          <w:lang w:val="en-ID"/>
+        </w:rPr>
+        <w:t xml:space="preserve"> </w:t>
+      </w:r>
+      <w:proofErr w:type="spellStart"/>
+      <w:r>
+        <w:rPr>
+          <w:rFonts w:ascii="Times New Roman" w:hAnsi="Times New Roman" w:cs="Times New Roman"/>
+          <w:sz w:val="24"/>
+          <w:lang w:val="en-ID"/>
+        </w:rPr>
+        <w:t>baik</w:t>
+      </w:r>
+      <w:proofErr w:type="spellEnd"/>
+      <w:r>
+        <w:rPr>
+          <w:rFonts w:ascii="Times New Roman" w:hAnsi="Times New Roman" w:cs="Times New Roman"/>
+          <w:sz w:val="24"/>
+        </w:rPr>
+        <w:t xml:space="preserve"> yang berasal dari mesin </w:t>
       </w:r>
       <w:r>
         <w:rPr>
@@ -1620,14 +3287,44 @@
           <w:i/>
           <w:sz w:val="24"/>
         </w:rPr>
-        <w:t>finger print</w:t>
-      </w:r>
-      <w:r>
-        <w:rPr>
-          <w:rFonts w:ascii="Times New Roman" w:hAnsi="Times New Roman" w:cs="Times New Roman"/>
-          <w:sz w:val="24"/>
-        </w:rPr>
-        <w:t xml:space="preserve"> sebagai </w:t>
+        <w:t>finger</w:t>
+      </w:r>
+      <w:r>
+        <w:rPr>
+          <w:rFonts w:ascii="Times New Roman" w:hAnsi="Times New Roman" w:cs="Times New Roman"/>
+          <w:i/>
+          <w:sz w:val="24"/>
+        </w:rPr>
+        <w:t>print</w:t>
+      </w:r>
+      <w:r>
+        <w:rPr>
+          <w:rFonts w:ascii="Times New Roman" w:hAnsi="Times New Roman" w:cs="Times New Roman"/>
+          <w:sz w:val="24"/>
+        </w:rPr>
+        <w:t xml:space="preserve"> maupun presensi </w:t>
+      </w:r>
+      <w:r>
+        <w:rPr>
+          <w:rFonts w:ascii="Times New Roman" w:hAnsi="Times New Roman" w:cs="Times New Roman"/>
+          <w:sz w:val="24"/>
+          <w:lang w:val="en-ID"/>
+        </w:rPr>
+        <w:t xml:space="preserve">input </w:t>
+      </w:r>
+      <w:r>
+        <w:rPr>
+          <w:rFonts w:ascii="Times New Roman" w:hAnsi="Times New Roman" w:cs="Times New Roman"/>
+          <w:sz w:val="24"/>
+        </w:rPr>
+        <w:t xml:space="preserve">manual </w:t>
+      </w:r>
+      <w:r>
+        <w:rPr>
+          <w:rFonts w:ascii="Times New Roman" w:hAnsi="Times New Roman" w:cs="Times New Roman"/>
+          <w:sz w:val="24"/>
+        </w:rPr>
+        <w:t xml:space="preserve">sebagai </w:t>
       </w:r>
       <w:r>
         <w:rPr>
@@ -1641,21 +3338,38 @@
           <w:rFonts w:ascii="Times New Roman" w:hAnsi="Times New Roman" w:cs="Times New Roman"/>
           <w:sz w:val="24"/>
         </w:rPr>
-        <w:t>masukan dari semua</w:t>
-      </w:r>
-      <w:r>
-        <w:rPr>
-          <w:rFonts w:ascii="Times New Roman" w:hAnsi="Times New Roman" w:cs="Times New Roman"/>
-          <w:sz w:val="24"/>
-        </w:rPr>
-        <w:t xml:space="preserve"> presensi</w:t>
-      </w:r>
-      <w:r>
-        <w:rPr>
-          <w:rFonts w:ascii="Times New Roman" w:hAnsi="Times New Roman" w:cs="Times New Roman"/>
-          <w:sz w:val="24"/>
-        </w:rPr>
-        <w:t xml:space="preserve"> program matrikulasi.</w:t>
+        <w:t xml:space="preserve">masukan dari </w:t>
+      </w:r>
+      <w:r>
+        <w:rPr>
+          <w:rFonts w:ascii="Times New Roman" w:hAnsi="Times New Roman" w:cs="Times New Roman"/>
+          <w:sz w:val="24"/>
+        </w:rPr>
+        <w:t>presensi</w:t>
+      </w:r>
+      <w:r>
+        <w:rPr>
+          <w:rFonts w:ascii="Times New Roman" w:hAnsi="Times New Roman" w:cs="Times New Roman"/>
+          <w:sz w:val="24"/>
+        </w:rPr>
+        <w:t xml:space="preserve"> </w:t>
+      </w:r>
+      <w:proofErr w:type="spellStart"/>
+      <w:r>
+        <w:rPr>
+          <w:rFonts w:ascii="Times New Roman" w:hAnsi="Times New Roman" w:cs="Times New Roman"/>
+          <w:sz w:val="24"/>
+          <w:lang w:val="en-ID"/>
+        </w:rPr>
+        <w:t>mahasiswa</w:t>
+      </w:r>
+      <w:proofErr w:type="spellEnd"/>
+      <w:r>
+        <w:rPr>
+          <w:rFonts w:ascii="Times New Roman" w:hAnsi="Times New Roman" w:cs="Times New Roman"/>
+          <w:sz w:val="24"/>
+        </w:rPr>
+        <w:t>.</w:t>
       </w:r>
     </w:p>
     <w:p>
@@ -1678,7 +3392,80 @@
           <w:rFonts w:ascii="Times New Roman" w:hAnsi="Times New Roman" w:cs="Times New Roman"/>
           <w:sz w:val="24"/>
         </w:rPr>
-        <w:t>Data Hafalan Quran Mahasiswa</w:t>
+        <w:t xml:space="preserve">Data </w:t>
+      </w:r>
+      <w:proofErr w:type="spellStart"/>
+      <w:r>
+        <w:rPr>
+          <w:rFonts w:ascii="Times New Roman" w:hAnsi="Times New Roman" w:cs="Times New Roman"/>
+          <w:sz w:val="24"/>
+          <w:lang w:val="en-ID"/>
+        </w:rPr>
+        <w:t>Dispensasi</w:t>
+      </w:r>
+      <w:proofErr w:type="spellEnd"/>
+      <w:r>
+        <w:rPr>
+          <w:rFonts w:ascii="Times New Roman" w:hAnsi="Times New Roman" w:cs="Times New Roman"/>
+          <w:sz w:val="24"/>
+          <w:lang w:val="en-ID"/>
+        </w:rPr>
+        <w:t xml:space="preserve"> </w:t>
+      </w:r>
+      <w:proofErr w:type="spellStart"/>
+      <w:r>
+        <w:rPr>
+          <w:rFonts w:ascii="Times New Roman" w:hAnsi="Times New Roman" w:cs="Times New Roman"/>
+          <w:sz w:val="24"/>
+          <w:lang w:val="en-ID"/>
+        </w:rPr>
+        <w:t>Presensi</w:t>
+      </w:r>
+      <w:proofErr w:type="spellEnd"/>
+      <w:r>
+        <w:rPr>
+          <w:rFonts w:ascii="Times New Roman" w:hAnsi="Times New Roman" w:cs="Times New Roman"/>
+          <w:sz w:val="24"/>
+          <w:lang w:val="en-ID"/>
+        </w:rPr>
+        <w:t xml:space="preserve"> </w:t>
+      </w:r>
+      <w:proofErr w:type="spellStart"/>
+      <w:r>
+        <w:rPr>
+          <w:rFonts w:ascii="Times New Roman" w:hAnsi="Times New Roman" w:cs="Times New Roman"/>
+          <w:sz w:val="24"/>
+          <w:lang w:val="en-ID"/>
+        </w:rPr>
+        <w:t>Mahasiswa</w:t>
+      </w:r>
+      <w:proofErr w:type="spellEnd"/>
+      <w:r>
+        <w:rPr>
+          <w:rFonts w:ascii="Times New Roman" w:hAnsi="Times New Roman" w:cs="Times New Roman"/>
+          <w:sz w:val="24"/>
+          <w:lang w:val="en-ID"/>
+        </w:rPr>
+        <w:t xml:space="preserve"> (</w:t>
+      </w:r>
+      <w:proofErr w:type="spellStart"/>
+      <w:r>
+        <w:rPr>
+          <w:rFonts w:ascii="Times New Roman" w:hAnsi="Times New Roman" w:cs="Times New Roman"/>
+          <w:i/>
+          <w:sz w:val="24"/>
+          <w:lang w:val="en-ID"/>
+        </w:rPr>
+        <w:t>Udzur</w:t>
+      </w:r>
+      <w:proofErr w:type="spellEnd"/>
+      <w:r>
+        <w:rPr>
+          <w:rFonts w:ascii="Times New Roman" w:hAnsi="Times New Roman" w:cs="Times New Roman"/>
+          <w:sz w:val="24"/>
+          <w:lang w:val="en-ID"/>
+        </w:rPr>
+        <w:t>)</w:t>
       </w:r>
     </w:p>
     <w:p>
@@ -1696,23 +3483,397 @@
         <w:rPr>
           <w:rFonts w:ascii="Times New Roman" w:hAnsi="Times New Roman" w:cs="Times New Roman"/>
           <w:sz w:val="24"/>
-        </w:rPr>
-        <w:lastRenderedPageBreak/>
-        <w:t>Walaupun tidak menjadi kriteria kelulusan matrikulasi, data ini dibutuhkan untuk masukan dalam pemenuhan target pencapaian hafalan</w:t>
-      </w:r>
-      <w:r>
-        <w:rPr>
-          <w:rFonts w:ascii="Times New Roman" w:hAnsi="Times New Roman" w:cs="Times New Roman"/>
-          <w:sz w:val="24"/>
-        </w:rPr>
-        <w:t xml:space="preserve"> </w:t>
-      </w:r>
-      <w:r>
-        <w:rPr>
-          <w:rFonts w:ascii="Times New Roman" w:hAnsi="Times New Roman" w:cs="Times New Roman"/>
-          <w:sz w:val="24"/>
-        </w:rPr>
-        <w:t>yang telah ditentukan.</w:t>
+          <w:lang w:val="en-ID"/>
+        </w:rPr>
+        <w:t xml:space="preserve">Data </w:t>
+      </w:r>
+      <w:proofErr w:type="spellStart"/>
+      <w:r>
+        <w:rPr>
+          <w:rFonts w:ascii="Times New Roman" w:hAnsi="Times New Roman" w:cs="Times New Roman"/>
+          <w:sz w:val="24"/>
+          <w:lang w:val="en-ID"/>
+        </w:rPr>
+        <w:t>dispensasi</w:t>
+      </w:r>
+      <w:proofErr w:type="spellEnd"/>
+      <w:r>
+        <w:rPr>
+          <w:rFonts w:ascii="Times New Roman" w:hAnsi="Times New Roman" w:cs="Times New Roman"/>
+          <w:sz w:val="24"/>
+          <w:lang w:val="en-ID"/>
+        </w:rPr>
+        <w:t xml:space="preserve"> </w:t>
+      </w:r>
+      <w:proofErr w:type="spellStart"/>
+      <w:r>
+        <w:rPr>
+          <w:rFonts w:ascii="Times New Roman" w:hAnsi="Times New Roman" w:cs="Times New Roman"/>
+          <w:sz w:val="24"/>
+          <w:lang w:val="en-ID"/>
+        </w:rPr>
+        <w:t>ini</w:t>
+      </w:r>
+      <w:proofErr w:type="spellEnd"/>
+      <w:r>
+        <w:rPr>
+          <w:rFonts w:ascii="Times New Roman" w:hAnsi="Times New Roman" w:cs="Times New Roman"/>
+          <w:sz w:val="24"/>
+          <w:lang w:val="en-ID"/>
+        </w:rPr>
+        <w:t xml:space="preserve"> </w:t>
+      </w:r>
+      <w:proofErr w:type="spellStart"/>
+      <w:r>
+        <w:rPr>
+          <w:rFonts w:ascii="Times New Roman" w:hAnsi="Times New Roman" w:cs="Times New Roman"/>
+          <w:sz w:val="24"/>
+          <w:lang w:val="en-ID"/>
+        </w:rPr>
+        <w:t>diakumulasikan</w:t>
+      </w:r>
+      <w:proofErr w:type="spellEnd"/>
+      <w:r>
+        <w:rPr>
+          <w:rFonts w:ascii="Times New Roman" w:hAnsi="Times New Roman" w:cs="Times New Roman"/>
+          <w:sz w:val="24"/>
+          <w:lang w:val="en-ID"/>
+        </w:rPr>
+        <w:t xml:space="preserve"> </w:t>
+      </w:r>
+      <w:proofErr w:type="spellStart"/>
+      <w:r>
+        <w:rPr>
+          <w:rFonts w:ascii="Times New Roman" w:hAnsi="Times New Roman" w:cs="Times New Roman"/>
+          <w:sz w:val="24"/>
+          <w:lang w:val="en-ID"/>
+        </w:rPr>
+        <w:t>dan</w:t>
+      </w:r>
+      <w:proofErr w:type="spellEnd"/>
+      <w:r>
+        <w:rPr>
+          <w:rFonts w:ascii="Times New Roman" w:hAnsi="Times New Roman" w:cs="Times New Roman"/>
+          <w:sz w:val="24"/>
+          <w:lang w:val="en-ID"/>
+        </w:rPr>
+        <w:t xml:space="preserve"> </w:t>
+      </w:r>
+      <w:proofErr w:type="spellStart"/>
+      <w:r>
+        <w:rPr>
+          <w:rFonts w:ascii="Times New Roman" w:hAnsi="Times New Roman" w:cs="Times New Roman"/>
+          <w:sz w:val="24"/>
+          <w:lang w:val="en-ID"/>
+        </w:rPr>
+        <w:t>menjadi</w:t>
+      </w:r>
+      <w:proofErr w:type="spellEnd"/>
+      <w:r>
+        <w:rPr>
+          <w:rFonts w:ascii="Times New Roman" w:hAnsi="Times New Roman" w:cs="Times New Roman"/>
+          <w:sz w:val="24"/>
+          <w:lang w:val="en-ID"/>
+        </w:rPr>
+        <w:t xml:space="preserve"> </w:t>
+      </w:r>
+      <w:proofErr w:type="spellStart"/>
+      <w:r>
+        <w:rPr>
+          <w:rFonts w:ascii="Times New Roman" w:hAnsi="Times New Roman" w:cs="Times New Roman"/>
+          <w:sz w:val="24"/>
+          <w:lang w:val="en-ID"/>
+        </w:rPr>
+        <w:t>bagian</w:t>
+      </w:r>
+      <w:proofErr w:type="spellEnd"/>
+      <w:r>
+        <w:rPr>
+          <w:rFonts w:ascii="Times New Roman" w:hAnsi="Times New Roman" w:cs="Times New Roman"/>
+          <w:sz w:val="24"/>
+          <w:lang w:val="en-ID"/>
+        </w:rPr>
+        <w:t xml:space="preserve"> </w:t>
+      </w:r>
+      <w:proofErr w:type="spellStart"/>
+      <w:r>
+        <w:rPr>
+          <w:rFonts w:ascii="Times New Roman" w:hAnsi="Times New Roman" w:cs="Times New Roman"/>
+          <w:sz w:val="24"/>
+          <w:lang w:val="en-ID"/>
+        </w:rPr>
+        <w:t>dalam</w:t>
+      </w:r>
+      <w:proofErr w:type="spellEnd"/>
+      <w:r>
+        <w:rPr>
+          <w:rFonts w:ascii="Times New Roman" w:hAnsi="Times New Roman" w:cs="Times New Roman"/>
+          <w:sz w:val="24"/>
+          <w:lang w:val="en-ID"/>
+        </w:rPr>
+        <w:t xml:space="preserve"> proses </w:t>
+      </w:r>
+      <w:proofErr w:type="spellStart"/>
+      <w:r>
+        <w:rPr>
+          <w:rFonts w:ascii="Times New Roman" w:hAnsi="Times New Roman" w:cs="Times New Roman"/>
+          <w:sz w:val="24"/>
+          <w:lang w:val="en-ID"/>
+        </w:rPr>
+        <w:t>penilaian</w:t>
+      </w:r>
+      <w:proofErr w:type="spellEnd"/>
+      <w:r>
+        <w:rPr>
+          <w:rFonts w:ascii="Times New Roman" w:hAnsi="Times New Roman" w:cs="Times New Roman"/>
+          <w:sz w:val="24"/>
+          <w:lang w:val="en-ID"/>
+        </w:rPr>
+        <w:t xml:space="preserve"> </w:t>
+      </w:r>
+      <w:proofErr w:type="spellStart"/>
+      <w:r>
+        <w:rPr>
+          <w:rFonts w:ascii="Times New Roman" w:hAnsi="Times New Roman" w:cs="Times New Roman"/>
+          <w:sz w:val="24"/>
+          <w:lang w:val="en-ID"/>
+        </w:rPr>
+        <w:t>presensi</w:t>
+      </w:r>
+      <w:proofErr w:type="spellEnd"/>
+      <w:r>
+        <w:rPr>
+          <w:rFonts w:ascii="Times New Roman" w:hAnsi="Times New Roman" w:cs="Times New Roman"/>
+          <w:sz w:val="24"/>
+          <w:lang w:val="en-ID"/>
+        </w:rPr>
+        <w:t xml:space="preserve"> </w:t>
+      </w:r>
+      <w:proofErr w:type="spellStart"/>
+      <w:r>
+        <w:rPr>
+          <w:rFonts w:ascii="Times New Roman" w:hAnsi="Times New Roman" w:cs="Times New Roman"/>
+          <w:sz w:val="24"/>
+          <w:lang w:val="en-ID"/>
+        </w:rPr>
+        <w:t>mahasiswa</w:t>
+      </w:r>
+      <w:proofErr w:type="spellEnd"/>
+      <w:r>
+        <w:rPr>
+          <w:rFonts w:ascii="Times New Roman" w:hAnsi="Times New Roman" w:cs="Times New Roman"/>
+          <w:sz w:val="24"/>
+          <w:lang w:val="en-ID"/>
+        </w:rPr>
+        <w:t xml:space="preserve">. </w:t>
+      </w:r>
+      <w:proofErr w:type="spellStart"/>
+      <w:r>
+        <w:rPr>
+          <w:rFonts w:ascii="Times New Roman" w:hAnsi="Times New Roman" w:cs="Times New Roman"/>
+          <w:sz w:val="24"/>
+          <w:lang w:val="en-ID"/>
+        </w:rPr>
+        <w:t>Dispensasi</w:t>
+      </w:r>
+      <w:proofErr w:type="spellEnd"/>
+      <w:r>
+        <w:rPr>
+          <w:rFonts w:ascii="Times New Roman" w:hAnsi="Times New Roman" w:cs="Times New Roman"/>
+          <w:sz w:val="24"/>
+          <w:lang w:val="en-ID"/>
+        </w:rPr>
+        <w:t xml:space="preserve"> </w:t>
+      </w:r>
+      <w:proofErr w:type="spellStart"/>
+      <w:r>
+        <w:rPr>
+          <w:rFonts w:ascii="Times New Roman" w:hAnsi="Times New Roman" w:cs="Times New Roman"/>
+          <w:sz w:val="24"/>
+          <w:lang w:val="en-ID"/>
+        </w:rPr>
+        <w:t>atau</w:t>
+      </w:r>
+      <w:proofErr w:type="spellEnd"/>
+      <w:r>
+        <w:rPr>
+          <w:rFonts w:ascii="Times New Roman" w:hAnsi="Times New Roman" w:cs="Times New Roman"/>
+          <w:sz w:val="24"/>
+          <w:lang w:val="en-ID"/>
+        </w:rPr>
+        <w:t xml:space="preserve"> </w:t>
+      </w:r>
+      <w:proofErr w:type="spellStart"/>
+      <w:r>
+        <w:rPr>
+          <w:rFonts w:ascii="Times New Roman" w:hAnsi="Times New Roman" w:cs="Times New Roman"/>
+          <w:i/>
+          <w:sz w:val="24"/>
+          <w:lang w:val="en-ID"/>
+        </w:rPr>
+        <w:t>udzur</w:t>
+      </w:r>
+      <w:proofErr w:type="spellEnd"/>
+      <w:r>
+        <w:rPr>
+          <w:rFonts w:ascii="Times New Roman" w:hAnsi="Times New Roman" w:cs="Times New Roman"/>
+          <w:i/>
+          <w:sz w:val="24"/>
+          <w:lang w:val="en-ID"/>
+        </w:rPr>
+        <w:t xml:space="preserve"> </w:t>
+      </w:r>
+      <w:r>
+        <w:rPr>
+          <w:rFonts w:ascii="Times New Roman" w:hAnsi="Times New Roman" w:cs="Times New Roman"/>
+          <w:sz w:val="24"/>
+          <w:lang w:val="en-ID"/>
+        </w:rPr>
+        <w:t xml:space="preserve">yang </w:t>
+      </w:r>
+      <w:proofErr w:type="spellStart"/>
+      <w:r>
+        <w:rPr>
+          <w:rFonts w:ascii="Times New Roman" w:hAnsi="Times New Roman" w:cs="Times New Roman"/>
+          <w:sz w:val="24"/>
+          <w:lang w:val="en-ID"/>
+        </w:rPr>
+        <w:t>berlaku</w:t>
+      </w:r>
+      <w:proofErr w:type="spellEnd"/>
+      <w:r>
+        <w:rPr>
+          <w:rFonts w:ascii="Times New Roman" w:hAnsi="Times New Roman" w:cs="Times New Roman"/>
+          <w:sz w:val="24"/>
+          <w:lang w:val="en-ID"/>
+        </w:rPr>
+        <w:t xml:space="preserve"> </w:t>
+      </w:r>
+      <w:proofErr w:type="spellStart"/>
+      <w:r>
+        <w:rPr>
+          <w:rFonts w:ascii="Times New Roman" w:hAnsi="Times New Roman" w:cs="Times New Roman"/>
+          <w:sz w:val="24"/>
+          <w:lang w:val="en-ID"/>
+        </w:rPr>
+        <w:t>meliputi</w:t>
+      </w:r>
+      <w:proofErr w:type="spellEnd"/>
+      <w:r>
+        <w:rPr>
+          <w:rFonts w:ascii="Times New Roman" w:hAnsi="Times New Roman" w:cs="Times New Roman"/>
+          <w:sz w:val="24"/>
+          <w:lang w:val="en-ID"/>
+        </w:rPr>
+        <w:t xml:space="preserve"> </w:t>
+      </w:r>
+      <w:proofErr w:type="spellStart"/>
+      <w:r>
+        <w:rPr>
+          <w:rFonts w:ascii="Times New Roman" w:hAnsi="Times New Roman" w:cs="Times New Roman"/>
+          <w:sz w:val="24"/>
+          <w:lang w:val="en-ID"/>
+        </w:rPr>
+        <w:t>sakit</w:t>
+      </w:r>
+      <w:proofErr w:type="spellEnd"/>
+      <w:r>
+        <w:rPr>
+          <w:rFonts w:ascii="Times New Roman" w:hAnsi="Times New Roman" w:cs="Times New Roman"/>
+          <w:sz w:val="24"/>
+          <w:lang w:val="en-ID"/>
+        </w:rPr>
+        <w:t xml:space="preserve">, </w:t>
+      </w:r>
+      <w:proofErr w:type="spellStart"/>
+      <w:r>
+        <w:rPr>
+          <w:rFonts w:ascii="Times New Roman" w:hAnsi="Times New Roman" w:cs="Times New Roman"/>
+          <w:sz w:val="24"/>
+          <w:lang w:val="en-ID"/>
+        </w:rPr>
+        <w:t>hujan</w:t>
+      </w:r>
+      <w:proofErr w:type="spellEnd"/>
+      <w:r>
+        <w:rPr>
+          <w:rFonts w:ascii="Times New Roman" w:hAnsi="Times New Roman" w:cs="Times New Roman"/>
+          <w:sz w:val="24"/>
+          <w:lang w:val="en-ID"/>
+        </w:rPr>
+        <w:t xml:space="preserve"> </w:t>
+      </w:r>
+      <w:proofErr w:type="spellStart"/>
+      <w:r>
+        <w:rPr>
+          <w:rFonts w:ascii="Times New Roman" w:hAnsi="Times New Roman" w:cs="Times New Roman"/>
+          <w:sz w:val="24"/>
+          <w:lang w:val="en-ID"/>
+        </w:rPr>
+        <w:t>dan</w:t>
+      </w:r>
+      <w:proofErr w:type="spellEnd"/>
+      <w:r>
+        <w:rPr>
+          <w:rFonts w:ascii="Times New Roman" w:hAnsi="Times New Roman" w:cs="Times New Roman"/>
+          <w:sz w:val="24"/>
+          <w:lang w:val="en-ID"/>
+        </w:rPr>
+        <w:t xml:space="preserve"> </w:t>
+      </w:r>
+      <w:proofErr w:type="spellStart"/>
+      <w:r>
+        <w:rPr>
+          <w:rFonts w:ascii="Times New Roman" w:hAnsi="Times New Roman" w:cs="Times New Roman"/>
+          <w:sz w:val="24"/>
+          <w:lang w:val="en-ID"/>
+        </w:rPr>
+        <w:t>haid</w:t>
+      </w:r>
+      <w:proofErr w:type="spellEnd"/>
+      <w:r>
+        <w:rPr>
+          <w:rFonts w:ascii="Times New Roman" w:hAnsi="Times New Roman" w:cs="Times New Roman"/>
+          <w:sz w:val="24"/>
+          <w:lang w:val="en-ID"/>
+        </w:rPr>
+        <w:t xml:space="preserve"> (</w:t>
+      </w:r>
+      <w:proofErr w:type="spellStart"/>
+      <w:r>
+        <w:rPr>
+          <w:rFonts w:ascii="Times New Roman" w:hAnsi="Times New Roman" w:cs="Times New Roman"/>
+          <w:sz w:val="24"/>
+          <w:lang w:val="en-ID"/>
+        </w:rPr>
+        <w:t>untuk</w:t>
+      </w:r>
+      <w:proofErr w:type="spellEnd"/>
+      <w:r>
+        <w:rPr>
+          <w:rFonts w:ascii="Times New Roman" w:hAnsi="Times New Roman" w:cs="Times New Roman"/>
+          <w:sz w:val="24"/>
+          <w:lang w:val="en-ID"/>
+        </w:rPr>
+        <w:t xml:space="preserve"> </w:t>
+      </w:r>
+      <w:proofErr w:type="spellStart"/>
+      <w:r>
+        <w:rPr>
+          <w:rFonts w:ascii="Times New Roman" w:hAnsi="Times New Roman" w:cs="Times New Roman"/>
+          <w:sz w:val="24"/>
+          <w:lang w:val="en-ID"/>
+        </w:rPr>
+        <w:t>perempuan</w:t>
+      </w:r>
+      <w:proofErr w:type="spellEnd"/>
+      <w:r>
+        <w:rPr>
+          <w:rFonts w:ascii="Times New Roman" w:hAnsi="Times New Roman" w:cs="Times New Roman"/>
+          <w:sz w:val="24"/>
+          <w:lang w:val="en-ID"/>
+        </w:rPr>
+        <w:t>).</w:t>
       </w:r>
     </w:p>
     <w:p>
@@ -1734,9 +3895,38 @@
         <w:rPr>
           <w:rFonts w:ascii="Times New Roman" w:hAnsi="Times New Roman" w:cs="Times New Roman"/>
           <w:sz w:val="24"/>
-        </w:rPr>
-        <w:t>Data Kegiatan Mahasiswa</w:t>
-      </w:r>
+          <w:lang w:val="en-ID"/>
+        </w:rPr>
+        <w:t xml:space="preserve">Data </w:t>
+      </w:r>
+      <w:proofErr w:type="spellStart"/>
+      <w:r>
+        <w:rPr>
+          <w:rFonts w:ascii="Times New Roman" w:hAnsi="Times New Roman" w:cs="Times New Roman"/>
+          <w:sz w:val="24"/>
+          <w:lang w:val="en-ID"/>
+        </w:rPr>
+        <w:t>Hafalan</w:t>
+      </w:r>
+      <w:proofErr w:type="spellEnd"/>
+      <w:r>
+        <w:rPr>
+          <w:rFonts w:ascii="Times New Roman" w:hAnsi="Times New Roman" w:cs="Times New Roman"/>
+          <w:sz w:val="24"/>
+          <w:lang w:val="en-ID"/>
+        </w:rPr>
+        <w:t xml:space="preserve"> Quran </w:t>
+      </w:r>
+      <w:proofErr w:type="spellStart"/>
+      <w:r>
+        <w:rPr>
+          <w:rFonts w:ascii="Times New Roman" w:hAnsi="Times New Roman" w:cs="Times New Roman"/>
+          <w:sz w:val="24"/>
+          <w:lang w:val="en-ID"/>
+        </w:rPr>
+        <w:t>Mahasiswa</w:t>
+      </w:r>
+      <w:proofErr w:type="spellEnd"/>
     </w:p>
     <w:p>
       <w:pPr>
@@ -1754,14 +3944,21 @@
           <w:rFonts w:ascii="Times New Roman" w:hAnsi="Times New Roman" w:cs="Times New Roman"/>
           <w:sz w:val="24"/>
         </w:rPr>
-        <w:t>Sistem ini membutuhkan data kegiatan berdasar kategori yang telah ditentukan untuk menunjang mahasiswa dalam mendapatkan nilai pada kegiatan bersangkutan</w:t>
-      </w:r>
-      <w:r>
-        <w:rPr>
-          <w:rFonts w:ascii="Times New Roman" w:hAnsi="Times New Roman" w:cs="Times New Roman"/>
-          <w:sz w:val="24"/>
-        </w:rPr>
-        <w:t>.</w:t>
+        <w:t>Walaupun tidak menjadi kriteria kelulusan matrikulasi, data ini dibutuhkan untuk masukan dalam pemenuhan target pencapaian hafalan</w:t>
+      </w:r>
+      <w:r>
+        <w:rPr>
+          <w:rFonts w:ascii="Times New Roman" w:hAnsi="Times New Roman" w:cs="Times New Roman"/>
+          <w:sz w:val="24"/>
+        </w:rPr>
+        <w:t xml:space="preserve"> </w:t>
+      </w:r>
+      <w:r>
+        <w:rPr>
+          <w:rFonts w:ascii="Times New Roman" w:hAnsi="Times New Roman" w:cs="Times New Roman"/>
+          <w:sz w:val="24"/>
+        </w:rPr>
+        <w:t>yang telah ditentukan.</w:t>
       </w:r>
     </w:p>
     <w:p>
@@ -1784,14 +3981,42 @@
           <w:rFonts w:ascii="Times New Roman" w:hAnsi="Times New Roman" w:cs="Times New Roman"/>
           <w:sz w:val="24"/>
         </w:rPr>
-        <w:t>Data Pelanggaran Mahasiswa</w:t>
-      </w:r>
+        <w:t>D</w:t>
+      </w:r>
+      <w:proofErr w:type="spellStart"/>
+      <w:r>
+        <w:rPr>
+          <w:rFonts w:ascii="Times New Roman" w:hAnsi="Times New Roman" w:cs="Times New Roman"/>
+          <w:sz w:val="24"/>
+          <w:lang w:val="en-ID"/>
+        </w:rPr>
+        <w:t>ata</w:t>
+      </w:r>
+      <w:proofErr w:type="spellEnd"/>
+      <w:r>
+        <w:rPr>
+          <w:rFonts w:ascii="Times New Roman" w:hAnsi="Times New Roman" w:cs="Times New Roman"/>
+          <w:sz w:val="24"/>
+          <w:lang w:val="en-ID"/>
+        </w:rPr>
+        <w:t xml:space="preserve"> </w:t>
+      </w:r>
+      <w:proofErr w:type="spellStart"/>
+      <w:r>
+        <w:rPr>
+          <w:rFonts w:ascii="Times New Roman" w:hAnsi="Times New Roman" w:cs="Times New Roman"/>
+          <w:sz w:val="24"/>
+          <w:lang w:val="en-ID"/>
+        </w:rPr>
+        <w:t>Periode</w:t>
+      </w:r>
+      <w:proofErr w:type="spellEnd"/>
     </w:p>
     <w:p>
       <w:pPr>
         <w:pStyle w:val="ListParagraph"/>
         <w:spacing w:after="0" w:line="360" w:lineRule="auto"/>
-        <w:ind w:left="567" w:firstLine="142"/>
+        <w:ind w:left="426" w:firstLine="283"/>
         <w:jc w:val="both"/>
         <w:rPr>
           <w:rFonts w:ascii="Times New Roman" w:hAnsi="Times New Roman" w:cs="Times New Roman"/>
@@ -1802,8 +4027,189 @@
         <w:rPr>
           <w:rFonts w:ascii="Times New Roman" w:hAnsi="Times New Roman" w:cs="Times New Roman"/>
           <w:sz w:val="24"/>
-        </w:rPr>
-        <w:t>Sebagai data yang akan diolah menjadi informasi tambahan dalam evaluasi serta bahan  pertimbangan pada keputusan yang akan diambil oleh pihak manajemen matrikulasi terhadap mahasiswa yang bersangkutan.</w:t>
+          <w:lang w:val="en-ID"/>
+        </w:rPr>
+        <w:t xml:space="preserve">Data </w:t>
+      </w:r>
+      <w:proofErr w:type="spellStart"/>
+      <w:r>
+        <w:rPr>
+          <w:rFonts w:ascii="Times New Roman" w:hAnsi="Times New Roman" w:cs="Times New Roman"/>
+          <w:sz w:val="24"/>
+          <w:lang w:val="en-ID"/>
+        </w:rPr>
+        <w:t>periode</w:t>
+      </w:r>
+      <w:proofErr w:type="spellEnd"/>
+      <w:r>
+        <w:rPr>
+          <w:rFonts w:ascii="Times New Roman" w:hAnsi="Times New Roman" w:cs="Times New Roman"/>
+          <w:sz w:val="24"/>
+          <w:lang w:val="en-ID"/>
+        </w:rPr>
+        <w:t xml:space="preserve"> </w:t>
+      </w:r>
+      <w:proofErr w:type="spellStart"/>
+      <w:r>
+        <w:rPr>
+          <w:rFonts w:ascii="Times New Roman" w:hAnsi="Times New Roman" w:cs="Times New Roman"/>
+          <w:sz w:val="24"/>
+          <w:lang w:val="en-ID"/>
+        </w:rPr>
+        <w:t>ini</w:t>
+      </w:r>
+      <w:proofErr w:type="spellEnd"/>
+      <w:r>
+        <w:rPr>
+          <w:rFonts w:ascii="Times New Roman" w:hAnsi="Times New Roman" w:cs="Times New Roman"/>
+          <w:sz w:val="24"/>
+          <w:lang w:val="en-ID"/>
+        </w:rPr>
+        <w:t xml:space="preserve"> </w:t>
+      </w:r>
+      <w:proofErr w:type="spellStart"/>
+      <w:r>
+        <w:rPr>
+          <w:rFonts w:ascii="Times New Roman" w:hAnsi="Times New Roman" w:cs="Times New Roman"/>
+          <w:sz w:val="24"/>
+          <w:lang w:val="en-ID"/>
+        </w:rPr>
+        <w:t>dibutuhkan</w:t>
+      </w:r>
+      <w:proofErr w:type="spellEnd"/>
+      <w:r>
+        <w:rPr>
+          <w:rFonts w:ascii="Times New Roman" w:hAnsi="Times New Roman" w:cs="Times New Roman"/>
+          <w:sz w:val="24"/>
+          <w:lang w:val="en-ID"/>
+        </w:rPr>
+        <w:t xml:space="preserve"> </w:t>
+      </w:r>
+      <w:proofErr w:type="spellStart"/>
+      <w:r>
+        <w:rPr>
+          <w:rFonts w:ascii="Times New Roman" w:hAnsi="Times New Roman" w:cs="Times New Roman"/>
+          <w:sz w:val="24"/>
+          <w:lang w:val="en-ID"/>
+        </w:rPr>
+        <w:t>untuk</w:t>
+      </w:r>
+      <w:proofErr w:type="spellEnd"/>
+      <w:r>
+        <w:rPr>
+          <w:rFonts w:ascii="Times New Roman" w:hAnsi="Times New Roman" w:cs="Times New Roman"/>
+          <w:sz w:val="24"/>
+          <w:lang w:val="en-ID"/>
+        </w:rPr>
+        <w:t xml:space="preserve"> </w:t>
+      </w:r>
+      <w:proofErr w:type="spellStart"/>
+      <w:r>
+        <w:rPr>
+          <w:rFonts w:ascii="Times New Roman" w:hAnsi="Times New Roman" w:cs="Times New Roman"/>
+          <w:sz w:val="24"/>
+          <w:lang w:val="en-ID"/>
+        </w:rPr>
+        <w:t>menentukan</w:t>
+      </w:r>
+      <w:proofErr w:type="spellEnd"/>
+      <w:r>
+        <w:rPr>
+          <w:rFonts w:ascii="Times New Roman" w:hAnsi="Times New Roman" w:cs="Times New Roman"/>
+          <w:sz w:val="24"/>
+          <w:lang w:val="en-ID"/>
+        </w:rPr>
+        <w:t xml:space="preserve"> </w:t>
+      </w:r>
+      <w:proofErr w:type="spellStart"/>
+      <w:r>
+        <w:rPr>
+          <w:rFonts w:ascii="Times New Roman" w:hAnsi="Times New Roman" w:cs="Times New Roman"/>
+          <w:sz w:val="24"/>
+          <w:lang w:val="en-ID"/>
+        </w:rPr>
+        <w:t>rentang</w:t>
+      </w:r>
+      <w:proofErr w:type="spellEnd"/>
+      <w:r>
+        <w:rPr>
+          <w:rFonts w:ascii="Times New Roman" w:hAnsi="Times New Roman" w:cs="Times New Roman"/>
+          <w:sz w:val="24"/>
+          <w:lang w:val="en-ID"/>
+        </w:rPr>
+        <w:t xml:space="preserve"> </w:t>
+      </w:r>
+      <w:proofErr w:type="spellStart"/>
+      <w:r>
+        <w:rPr>
+          <w:rFonts w:ascii="Times New Roman" w:hAnsi="Times New Roman" w:cs="Times New Roman"/>
+          <w:sz w:val="24"/>
+          <w:lang w:val="en-ID"/>
+        </w:rPr>
+        <w:t>waktu</w:t>
+      </w:r>
+      <w:proofErr w:type="spellEnd"/>
+      <w:r>
+        <w:rPr>
+          <w:rFonts w:ascii="Times New Roman" w:hAnsi="Times New Roman" w:cs="Times New Roman"/>
+          <w:sz w:val="24"/>
+          <w:lang w:val="en-ID"/>
+        </w:rPr>
+        <w:t xml:space="preserve"> </w:t>
+      </w:r>
+      <w:proofErr w:type="spellStart"/>
+      <w:r>
+        <w:rPr>
+          <w:rFonts w:ascii="Times New Roman" w:hAnsi="Times New Roman" w:cs="Times New Roman"/>
+          <w:sz w:val="24"/>
+          <w:lang w:val="en-ID"/>
+        </w:rPr>
+        <w:t>suatu</w:t>
+      </w:r>
+      <w:proofErr w:type="spellEnd"/>
+      <w:r>
+        <w:rPr>
+          <w:rFonts w:ascii="Times New Roman" w:hAnsi="Times New Roman" w:cs="Times New Roman"/>
+          <w:sz w:val="24"/>
+          <w:lang w:val="en-ID"/>
+        </w:rPr>
+        <w:t xml:space="preserve"> </w:t>
+      </w:r>
+      <w:proofErr w:type="spellStart"/>
+      <w:r>
+        <w:rPr>
+          <w:rFonts w:ascii="Times New Roman" w:hAnsi="Times New Roman" w:cs="Times New Roman"/>
+          <w:sz w:val="24"/>
+          <w:lang w:val="en-ID"/>
+        </w:rPr>
+        <w:t>periode</w:t>
+      </w:r>
+      <w:proofErr w:type="spellEnd"/>
+      <w:r>
+        <w:rPr>
+          <w:rFonts w:ascii="Times New Roman" w:hAnsi="Times New Roman" w:cs="Times New Roman"/>
+          <w:sz w:val="24"/>
+          <w:lang w:val="en-ID"/>
+        </w:rPr>
+        <w:t xml:space="preserve"> </w:t>
+      </w:r>
+      <w:proofErr w:type="spellStart"/>
+      <w:r>
+        <w:rPr>
+          <w:rFonts w:ascii="Times New Roman" w:hAnsi="Times New Roman" w:cs="Times New Roman"/>
+          <w:sz w:val="24"/>
+          <w:lang w:val="en-ID"/>
+        </w:rPr>
+        <w:t>penilaian</w:t>
+      </w:r>
+      <w:proofErr w:type="spellEnd"/>
+      <w:r>
+        <w:rPr>
+          <w:rFonts w:ascii="Times New Roman" w:hAnsi="Times New Roman" w:cs="Times New Roman"/>
+          <w:sz w:val="24"/>
+          <w:lang w:val="en-ID"/>
+        </w:rPr>
+        <w:t>.</w:t>
       </w:r>
     </w:p>
     <w:p>
@@ -1826,7 +4232,7 @@
           <w:rFonts w:ascii="Times New Roman" w:hAnsi="Times New Roman" w:cs="Times New Roman"/>
           <w:sz w:val="24"/>
         </w:rPr>
-        <w:t>Data Pembinaan Bulanan</w:t>
+        <w:t>Data Pelanggaran Mahasiswa</w:t>
       </w:r>
     </w:p>
     <w:p>
@@ -1845,23 +4251,20 @@
           <w:rFonts w:ascii="Times New Roman" w:hAnsi="Times New Roman" w:cs="Times New Roman"/>
           <w:sz w:val="24"/>
         </w:rPr>
-        <w:t xml:space="preserve">Sistem ini membutuhkan data pembinaan bulanan yang berupa kalimat deskriptif yang diinputkan oleh </w:t>
-      </w:r>
-      <w:r>
-        <w:rPr>
-          <w:rFonts w:ascii="Times New Roman" w:hAnsi="Times New Roman" w:cs="Times New Roman"/>
-          <w:i/>
-          <w:sz w:val="24"/>
-        </w:rPr>
-        <w:t>user</w:t>
-      </w:r>
-      <w:r>
-        <w:rPr>
-          <w:rFonts w:ascii="Times New Roman" w:hAnsi="Times New Roman" w:cs="Times New Roman"/>
-          <w:sz w:val="24"/>
-        </w:rPr>
-        <w:t xml:space="preserve"> Pembina Mahasiswa sebagai salah satu data yang nantinya akan dijadikan Laporan Pembinaan Bulanan.</w:t>
-      </w:r>
+        <w:t>Sebagai data yang akan diolah menjadi informasi tambahan dalam evaluasi serta bahan  pertimbangan pada keputusan yang akan diambil oleh pihak manajemen matrikulasi terhadap mahasiswa yang bersangkutan.</w:t>
+      </w:r>
+    </w:p>
+    <w:p>
+      <w:pPr>
+        <w:pStyle w:val="ListParagraph"/>
+        <w:spacing w:after="0" w:line="360" w:lineRule="auto"/>
+        <w:ind w:left="426" w:firstLine="283"/>
+        <w:jc w:val="both"/>
+        <w:rPr>
+          <w:rFonts w:ascii="Times New Roman" w:hAnsi="Times New Roman" w:cs="Times New Roman"/>
+          <w:sz w:val="24"/>
+        </w:rPr>
+      </w:pPr>
     </w:p>
     <w:p>
       <w:pPr>
@@ -1891,6 +4294,7 @@
           <w:b/>
           <w:sz w:val="24"/>
         </w:rPr>
+        <w:lastRenderedPageBreak/>
         <w:t>4.1.4</w:t>
       </w:r>
       <w:r>
@@ -1950,170 +4354,315 @@
           <w:numId w:val="4"/>
         </w:numPr>
         <w:spacing w:after="0" w:line="360" w:lineRule="auto"/>
-        <w:ind w:left="709" w:hanging="425"/>
-        <w:rPr>
-          <w:rFonts w:ascii="Times New Roman" w:hAnsi="Times New Roman" w:cs="Times New Roman"/>
-          <w:sz w:val="24"/>
-        </w:rPr>
-      </w:pPr>
-      <w:r>
-        <w:rPr>
-          <w:rFonts w:ascii="Times New Roman" w:hAnsi="Times New Roman" w:cs="Times New Roman"/>
-          <w:sz w:val="24"/>
-        </w:rPr>
-        <w:t>Informasi mengenai presensi pembinaan mahasiswa</w:t>
-      </w:r>
-    </w:p>
-    <w:p>
-      <w:pPr>
-        <w:pStyle w:val="ListParagraph"/>
-        <w:spacing w:after="0" w:line="360" w:lineRule="auto"/>
-        <w:ind w:left="284" w:firstLine="425"/>
-        <w:jc w:val="both"/>
-        <w:rPr>
-          <w:rFonts w:ascii="Times New Roman" w:hAnsi="Times New Roman" w:cs="Times New Roman"/>
-          <w:sz w:val="24"/>
-        </w:rPr>
-      </w:pPr>
-      <w:r>
-        <w:rPr>
-          <w:rFonts w:ascii="Times New Roman" w:hAnsi="Times New Roman" w:cs="Times New Roman"/>
-          <w:sz w:val="24"/>
-        </w:rPr>
-        <w:t>Informasi presensi pembinaan mahasiswa terdiri dari presensi shalat wajib berjamaah, tahsin/tahfidz dan ta’lim</w:t>
-      </w:r>
-      <w:r>
-        <w:rPr>
-          <w:rFonts w:ascii="Times New Roman" w:hAnsi="Times New Roman" w:cs="Times New Roman"/>
-          <w:sz w:val="24"/>
-        </w:rPr>
-        <w:t xml:space="preserve"> sebagai informasi paling dasar pada sistem monitoring ini.</w:t>
-      </w:r>
-      <w:r>
-        <w:rPr>
-          <w:rFonts w:ascii="Times New Roman" w:hAnsi="Times New Roman" w:cs="Times New Roman"/>
-          <w:sz w:val="24"/>
-        </w:rPr>
-        <w:t xml:space="preserve"> Pada </w:t>
-      </w:r>
-      <w:r>
-        <w:rPr>
-          <w:rFonts w:ascii="Times New Roman" w:hAnsi="Times New Roman" w:cs="Times New Roman"/>
-          <w:sz w:val="24"/>
-        </w:rPr>
-        <w:t>bagian</w:t>
-      </w:r>
-      <w:r>
-        <w:rPr>
-          <w:rFonts w:ascii="Times New Roman" w:hAnsi="Times New Roman" w:cs="Times New Roman"/>
-          <w:sz w:val="24"/>
-        </w:rPr>
-        <w:t xml:space="preserve"> ini sistem akan m</w:t>
-      </w:r>
-      <w:r>
-        <w:rPr>
-          <w:rFonts w:ascii="Times New Roman" w:hAnsi="Times New Roman" w:cs="Times New Roman"/>
-          <w:sz w:val="24"/>
-        </w:rPr>
-        <w:t xml:space="preserve">enampilkan informasi berbentuk </w:t>
-      </w:r>
-      <w:r>
-        <w:rPr>
-          <w:rFonts w:ascii="Times New Roman" w:hAnsi="Times New Roman" w:cs="Times New Roman"/>
-          <w:sz w:val="24"/>
-        </w:rPr>
-        <w:t xml:space="preserve">data </w:t>
-      </w:r>
-      <w:r>
-        <w:rPr>
-          <w:rFonts w:ascii="Times New Roman" w:hAnsi="Times New Roman" w:cs="Times New Roman"/>
-          <w:sz w:val="24"/>
-        </w:rPr>
-        <w:t xml:space="preserve">tulisan </w:t>
-      </w:r>
-      <w:r>
-        <w:rPr>
-          <w:rFonts w:ascii="Times New Roman" w:hAnsi="Times New Roman" w:cs="Times New Roman"/>
-          <w:sz w:val="24"/>
-        </w:rPr>
-        <w:t>waktu (</w:t>
-      </w:r>
-      <w:r>
-        <w:rPr>
-          <w:rFonts w:ascii="Times New Roman" w:hAnsi="Times New Roman" w:cs="Times New Roman"/>
-          <w:i/>
-          <w:sz w:val="24"/>
-        </w:rPr>
-        <w:t>time</w:t>
-      </w:r>
-      <w:r>
-        <w:rPr>
-          <w:rFonts w:ascii="Times New Roman" w:hAnsi="Times New Roman" w:cs="Times New Roman"/>
-          <w:sz w:val="24"/>
-        </w:rPr>
-        <w:t xml:space="preserve">) </w:t>
-      </w:r>
-      <w:r>
-        <w:rPr>
-          <w:rFonts w:ascii="Times New Roman" w:hAnsi="Times New Roman" w:cs="Times New Roman"/>
-          <w:sz w:val="24"/>
-        </w:rPr>
-        <w:t xml:space="preserve">dan warna untuk mempermudah </w:t>
-      </w:r>
-      <w:r>
-        <w:rPr>
-          <w:rFonts w:ascii="Times New Roman" w:hAnsi="Times New Roman" w:cs="Times New Roman"/>
-          <w:i/>
-          <w:sz w:val="24"/>
-        </w:rPr>
-        <w:t>user</w:t>
-      </w:r>
-      <w:r>
-        <w:rPr>
-          <w:rFonts w:ascii="Times New Roman" w:hAnsi="Times New Roman" w:cs="Times New Roman"/>
-          <w:sz w:val="24"/>
-        </w:rPr>
-        <w:t xml:space="preserve"> dalam membacanya. Ditampilkan juga status dari </w:t>
-      </w:r>
-      <w:r>
-        <w:rPr>
-          <w:rFonts w:ascii="Times New Roman" w:hAnsi="Times New Roman" w:cs="Times New Roman"/>
-          <w:sz w:val="24"/>
-        </w:rPr>
-        <w:t xml:space="preserve">perkembangan </w:t>
-      </w:r>
-      <w:r>
-        <w:rPr>
-          <w:rFonts w:ascii="Times New Roman" w:hAnsi="Times New Roman" w:cs="Times New Roman"/>
-          <w:sz w:val="24"/>
-        </w:rPr>
-        <w:t xml:space="preserve">kegiatan bersangkutan berdasar nilai </w:t>
-      </w:r>
-      <w:r>
-        <w:rPr>
-          <w:rFonts w:ascii="Times New Roman" w:hAnsi="Times New Roman" w:cs="Times New Roman"/>
-          <w:sz w:val="24"/>
-        </w:rPr>
-        <w:t xml:space="preserve">masing-masing mahasiswa </w:t>
-      </w:r>
-      <w:r>
-        <w:rPr>
-          <w:rFonts w:ascii="Times New Roman" w:hAnsi="Times New Roman" w:cs="Times New Roman"/>
-          <w:sz w:val="24"/>
-        </w:rPr>
-        <w:t>apakah meraih peningkatan, nilai tetap, atau penurunan</w:t>
-      </w:r>
-      <w:r>
-        <w:rPr>
-          <w:rFonts w:ascii="Times New Roman" w:hAnsi="Times New Roman" w:cs="Times New Roman"/>
-          <w:sz w:val="24"/>
-        </w:rPr>
-        <w:t xml:space="preserve"> dari periode sebelumnya</w:t>
-      </w:r>
-      <w:r>
-        <w:rPr>
-          <w:rFonts w:ascii="Times New Roman" w:hAnsi="Times New Roman" w:cs="Times New Roman"/>
-          <w:sz w:val="24"/>
+        <w:rPr>
+          <w:rFonts w:ascii="Times New Roman" w:hAnsi="Times New Roman" w:cs="Times New Roman"/>
+          <w:sz w:val="24"/>
+          <w:lang w:val="en-ID"/>
+        </w:rPr>
+      </w:pPr>
+      <w:proofErr w:type="spellStart"/>
+      <w:r>
+        <w:rPr>
+          <w:rFonts w:ascii="Times New Roman" w:hAnsi="Times New Roman" w:cs="Times New Roman"/>
+          <w:sz w:val="24"/>
+          <w:lang w:val="en-ID"/>
+        </w:rPr>
+        <w:t>Informasi</w:t>
+      </w:r>
+      <w:proofErr w:type="spellEnd"/>
+      <w:r>
+        <w:rPr>
+          <w:rFonts w:ascii="Times New Roman" w:hAnsi="Times New Roman" w:cs="Times New Roman"/>
+          <w:sz w:val="24"/>
+          <w:lang w:val="en-ID"/>
+        </w:rPr>
+        <w:t xml:space="preserve"> </w:t>
+      </w:r>
+      <w:proofErr w:type="spellStart"/>
+      <w:r>
+        <w:rPr>
+          <w:rFonts w:ascii="Times New Roman" w:hAnsi="Times New Roman" w:cs="Times New Roman"/>
+          <w:sz w:val="24"/>
+          <w:lang w:val="en-ID"/>
+        </w:rPr>
+        <w:t>mengenai</w:t>
+      </w:r>
+      <w:proofErr w:type="spellEnd"/>
+      <w:r>
+        <w:rPr>
+          <w:rFonts w:ascii="Times New Roman" w:hAnsi="Times New Roman" w:cs="Times New Roman"/>
+          <w:sz w:val="24"/>
+          <w:lang w:val="en-ID"/>
+        </w:rPr>
+        <w:t xml:space="preserve"> </w:t>
+      </w:r>
+      <w:proofErr w:type="spellStart"/>
+      <w:r>
+        <w:rPr>
+          <w:rFonts w:ascii="Times New Roman" w:hAnsi="Times New Roman" w:cs="Times New Roman"/>
+          <w:sz w:val="24"/>
+          <w:lang w:val="en-ID"/>
+        </w:rPr>
+        <w:t>nilai</w:t>
+      </w:r>
+      <w:proofErr w:type="spellEnd"/>
+      <w:r>
+        <w:rPr>
+          <w:rFonts w:ascii="Times New Roman" w:hAnsi="Times New Roman" w:cs="Times New Roman"/>
+          <w:sz w:val="24"/>
+          <w:lang w:val="en-ID"/>
+        </w:rPr>
+        <w:t xml:space="preserve"> </w:t>
+      </w:r>
+      <w:proofErr w:type="spellStart"/>
+      <w:r>
+        <w:rPr>
+          <w:rFonts w:ascii="Times New Roman" w:hAnsi="Times New Roman" w:cs="Times New Roman"/>
+          <w:sz w:val="24"/>
+          <w:lang w:val="en-ID"/>
+        </w:rPr>
+        <w:t>mahasiswa</w:t>
+      </w:r>
+      <w:proofErr w:type="spellEnd"/>
+      <w:r>
+        <w:rPr>
+          <w:rFonts w:ascii="Times New Roman" w:hAnsi="Times New Roman" w:cs="Times New Roman"/>
+          <w:sz w:val="24"/>
+          <w:lang w:val="en-ID"/>
+        </w:rPr>
+        <w:t xml:space="preserve"> </w:t>
+      </w:r>
+      <w:proofErr w:type="spellStart"/>
+      <w:r>
+        <w:rPr>
+          <w:rFonts w:ascii="Times New Roman" w:hAnsi="Times New Roman" w:cs="Times New Roman"/>
+          <w:sz w:val="24"/>
+          <w:lang w:val="en-ID"/>
+        </w:rPr>
+        <w:t>meliputi</w:t>
+      </w:r>
+      <w:proofErr w:type="spellEnd"/>
+      <w:r>
+        <w:rPr>
+          <w:rFonts w:ascii="Times New Roman" w:hAnsi="Times New Roman" w:cs="Times New Roman"/>
+          <w:sz w:val="24"/>
+          <w:lang w:val="en-ID"/>
+        </w:rPr>
+        <w:t xml:space="preserve"> </w:t>
+      </w:r>
+      <w:proofErr w:type="spellStart"/>
+      <w:r>
+        <w:rPr>
+          <w:rFonts w:ascii="Times New Roman" w:hAnsi="Times New Roman" w:cs="Times New Roman"/>
+          <w:sz w:val="24"/>
+          <w:lang w:val="en-ID"/>
+        </w:rPr>
+        <w:t>kriteria</w:t>
+      </w:r>
+      <w:proofErr w:type="spellEnd"/>
+      <w:r>
+        <w:rPr>
+          <w:rFonts w:ascii="Times New Roman" w:hAnsi="Times New Roman" w:cs="Times New Roman"/>
+          <w:sz w:val="24"/>
+          <w:lang w:val="en-ID"/>
+        </w:rPr>
+        <w:t xml:space="preserve"> </w:t>
+      </w:r>
+      <w:proofErr w:type="spellStart"/>
+      <w:r>
+        <w:rPr>
+          <w:rFonts w:ascii="Times New Roman" w:hAnsi="Times New Roman" w:cs="Times New Roman"/>
+          <w:sz w:val="24"/>
+          <w:lang w:val="en-ID"/>
+        </w:rPr>
+        <w:t>shalat</w:t>
+      </w:r>
+      <w:proofErr w:type="spellEnd"/>
+      <w:r>
+        <w:rPr>
+          <w:rFonts w:ascii="Times New Roman" w:hAnsi="Times New Roman" w:cs="Times New Roman"/>
+          <w:sz w:val="24"/>
+          <w:lang w:val="en-ID"/>
+        </w:rPr>
+        <w:t xml:space="preserve"> </w:t>
+      </w:r>
+      <w:proofErr w:type="spellStart"/>
+      <w:r>
+        <w:rPr>
+          <w:rFonts w:ascii="Times New Roman" w:hAnsi="Times New Roman" w:cs="Times New Roman"/>
+          <w:sz w:val="24"/>
+          <w:lang w:val="en-ID"/>
+        </w:rPr>
+        <w:t>wajib</w:t>
+      </w:r>
+      <w:proofErr w:type="spellEnd"/>
+      <w:r>
+        <w:rPr>
+          <w:rFonts w:ascii="Times New Roman" w:hAnsi="Times New Roman" w:cs="Times New Roman"/>
+          <w:sz w:val="24"/>
+          <w:lang w:val="en-ID"/>
+        </w:rPr>
+        <w:t xml:space="preserve">, </w:t>
+      </w:r>
+      <w:proofErr w:type="spellStart"/>
+      <w:r>
+        <w:rPr>
+          <w:rFonts w:ascii="Times New Roman" w:hAnsi="Times New Roman" w:cs="Times New Roman"/>
+          <w:sz w:val="24"/>
+          <w:lang w:val="en-ID"/>
+        </w:rPr>
+        <w:t>ta’lim</w:t>
+      </w:r>
+      <w:proofErr w:type="spellEnd"/>
+      <w:r>
+        <w:rPr>
+          <w:rFonts w:ascii="Times New Roman" w:hAnsi="Times New Roman" w:cs="Times New Roman"/>
+          <w:sz w:val="24"/>
+          <w:lang w:val="en-ID"/>
+        </w:rPr>
+        <w:t xml:space="preserve"> </w:t>
+      </w:r>
+      <w:proofErr w:type="spellStart"/>
+      <w:r>
+        <w:rPr>
+          <w:rFonts w:ascii="Times New Roman" w:hAnsi="Times New Roman" w:cs="Times New Roman"/>
+          <w:sz w:val="24"/>
+          <w:lang w:val="en-ID"/>
+        </w:rPr>
+        <w:t>dan</w:t>
+      </w:r>
+      <w:proofErr w:type="spellEnd"/>
+      <w:r>
+        <w:rPr>
+          <w:rFonts w:ascii="Times New Roman" w:hAnsi="Times New Roman" w:cs="Times New Roman"/>
+          <w:sz w:val="24"/>
+          <w:lang w:val="en-ID"/>
+        </w:rPr>
+        <w:t xml:space="preserve"> </w:t>
+      </w:r>
+      <w:proofErr w:type="spellStart"/>
+      <w:r>
+        <w:rPr>
+          <w:rFonts w:ascii="Times New Roman" w:hAnsi="Times New Roman" w:cs="Times New Roman"/>
+          <w:sz w:val="24"/>
+          <w:lang w:val="en-ID"/>
+        </w:rPr>
+        <w:t>tahsin</w:t>
+      </w:r>
+      <w:proofErr w:type="spellEnd"/>
+      <w:r>
+        <w:rPr>
+          <w:rFonts w:ascii="Times New Roman" w:hAnsi="Times New Roman" w:cs="Times New Roman"/>
+          <w:sz w:val="24"/>
+          <w:lang w:val="en-ID"/>
+        </w:rPr>
+        <w:t>/</w:t>
+      </w:r>
+      <w:proofErr w:type="spellStart"/>
+      <w:r>
+        <w:rPr>
+          <w:rFonts w:ascii="Times New Roman" w:hAnsi="Times New Roman" w:cs="Times New Roman"/>
+          <w:sz w:val="24"/>
+          <w:lang w:val="en-ID"/>
+        </w:rPr>
+        <w:t>tahfidz</w:t>
+      </w:r>
+      <w:proofErr w:type="spellEnd"/>
+      <w:r>
+        <w:rPr>
+          <w:rFonts w:ascii="Times New Roman" w:hAnsi="Times New Roman" w:cs="Times New Roman"/>
+          <w:sz w:val="24"/>
+          <w:lang w:val="en-ID"/>
+        </w:rPr>
+        <w:t xml:space="preserve"> </w:t>
+      </w:r>
+      <w:proofErr w:type="spellStart"/>
+      <w:r>
+        <w:rPr>
+          <w:rFonts w:ascii="Times New Roman" w:hAnsi="Times New Roman" w:cs="Times New Roman"/>
+          <w:sz w:val="24"/>
+          <w:lang w:val="en-ID"/>
+        </w:rPr>
+        <w:t>dalam</w:t>
+      </w:r>
+      <w:proofErr w:type="spellEnd"/>
+      <w:r>
+        <w:rPr>
+          <w:rFonts w:ascii="Times New Roman" w:hAnsi="Times New Roman" w:cs="Times New Roman"/>
+          <w:sz w:val="24"/>
+          <w:lang w:val="en-ID"/>
+        </w:rPr>
+        <w:t xml:space="preserve"> </w:t>
+      </w:r>
+      <w:proofErr w:type="spellStart"/>
+      <w:r>
+        <w:rPr>
+          <w:rFonts w:ascii="Times New Roman" w:hAnsi="Times New Roman" w:cs="Times New Roman"/>
+          <w:sz w:val="24"/>
+          <w:lang w:val="en-ID"/>
+        </w:rPr>
+        <w:t>bentuk</w:t>
+      </w:r>
+      <w:proofErr w:type="spellEnd"/>
+      <w:r>
+        <w:rPr>
+          <w:rFonts w:ascii="Times New Roman" w:hAnsi="Times New Roman" w:cs="Times New Roman"/>
+          <w:sz w:val="24"/>
+          <w:lang w:val="en-ID"/>
+        </w:rPr>
+        <w:t xml:space="preserve"> </w:t>
+      </w:r>
+      <w:proofErr w:type="spellStart"/>
+      <w:r>
+        <w:rPr>
+          <w:rFonts w:ascii="Times New Roman" w:hAnsi="Times New Roman" w:cs="Times New Roman"/>
+          <w:sz w:val="24"/>
+          <w:lang w:val="en-ID"/>
+        </w:rPr>
+        <w:t>tabel</w:t>
+      </w:r>
+      <w:proofErr w:type="spellEnd"/>
+      <w:r>
+        <w:rPr>
+          <w:rFonts w:ascii="Times New Roman" w:hAnsi="Times New Roman" w:cs="Times New Roman"/>
+          <w:sz w:val="24"/>
+          <w:lang w:val="en-ID"/>
+        </w:rPr>
+        <w:t xml:space="preserve"> data </w:t>
+      </w:r>
+      <w:proofErr w:type="spellStart"/>
+      <w:r>
+        <w:rPr>
+          <w:rFonts w:ascii="Times New Roman" w:hAnsi="Times New Roman" w:cs="Times New Roman"/>
+          <w:sz w:val="24"/>
+          <w:lang w:val="en-ID"/>
+        </w:rPr>
+        <w:t>serta</w:t>
+      </w:r>
+      <w:proofErr w:type="spellEnd"/>
+      <w:r>
+        <w:rPr>
+          <w:rFonts w:ascii="Times New Roman" w:hAnsi="Times New Roman" w:cs="Times New Roman"/>
+          <w:sz w:val="24"/>
+          <w:lang w:val="en-ID"/>
+        </w:rPr>
+        <w:t xml:space="preserve"> </w:t>
+      </w:r>
+      <w:proofErr w:type="spellStart"/>
+      <w:r>
+        <w:rPr>
+          <w:rFonts w:ascii="Times New Roman" w:hAnsi="Times New Roman" w:cs="Times New Roman"/>
+          <w:sz w:val="24"/>
+          <w:lang w:val="en-ID"/>
+        </w:rPr>
+        <w:t>grafik</w:t>
+      </w:r>
+      <w:proofErr w:type="spellEnd"/>
+      <w:r>
+        <w:rPr>
+          <w:rFonts w:ascii="Times New Roman" w:hAnsi="Times New Roman" w:cs="Times New Roman"/>
+          <w:sz w:val="24"/>
+          <w:lang w:val="en-ID"/>
         </w:rPr>
         <w:t>.</w:t>
       </w:r>
@@ -2126,59 +4675,317 @@
           <w:numId w:val="4"/>
         </w:numPr>
         <w:spacing w:after="0" w:line="360" w:lineRule="auto"/>
-        <w:ind w:left="709" w:hanging="425"/>
-        <w:rPr>
-          <w:rFonts w:ascii="Times New Roman" w:hAnsi="Times New Roman" w:cs="Times New Roman"/>
-          <w:sz w:val="24"/>
-        </w:rPr>
-      </w:pPr>
-      <w:r>
-        <w:rPr>
-          <w:rFonts w:ascii="Times New Roman" w:hAnsi="Times New Roman" w:cs="Times New Roman"/>
-          <w:sz w:val="24"/>
-        </w:rPr>
-        <w:t>Informasi mengenai pelanggaran mahasiswa</w:t>
-      </w:r>
-    </w:p>
-    <w:p>
-      <w:pPr>
-        <w:pStyle w:val="ListParagraph"/>
-        <w:spacing w:after="0" w:line="360" w:lineRule="auto"/>
-        <w:ind w:left="284" w:firstLine="425"/>
-        <w:jc w:val="both"/>
-        <w:rPr>
-          <w:rFonts w:ascii="Times New Roman" w:hAnsi="Times New Roman" w:cs="Times New Roman"/>
-          <w:sz w:val="24"/>
-        </w:rPr>
-      </w:pPr>
-      <w:r>
-        <w:rPr>
-          <w:rFonts w:ascii="Times New Roman" w:hAnsi="Times New Roman" w:cs="Times New Roman"/>
-          <w:sz w:val="24"/>
-        </w:rPr>
-        <w:t xml:space="preserve">Informasi </w:t>
-      </w:r>
-      <w:r>
-        <w:rPr>
-          <w:rFonts w:ascii="Times New Roman" w:hAnsi="Times New Roman" w:cs="Times New Roman"/>
-          <w:sz w:val="24"/>
-        </w:rPr>
-        <w:t xml:space="preserve">ini berupa data tulisan secara detil maupun tampilan grafik berdasar dari akumulasi pelanggaran yang sudah dilakukan. Sistem juga diberi fitur dalam mengklasifikasi suatu pelanggaran sesuai peraturan yang telah </w:t>
-      </w:r>
-      <w:r>
-        <w:rPr>
-          <w:rFonts w:ascii="Times New Roman" w:hAnsi="Times New Roman" w:cs="Times New Roman"/>
-          <w:sz w:val="24"/>
-        </w:rPr>
-        <w:lastRenderedPageBreak/>
-        <w:t xml:space="preserve">ditentukan dalam rangka memberikan rekomendasi langkah yang pantas diambil oleh manajemen </w:t>
-      </w:r>
-      <w:r>
-        <w:rPr>
-          <w:rFonts w:ascii="Times New Roman" w:hAnsi="Times New Roman" w:cs="Times New Roman"/>
-          <w:sz w:val="24"/>
-        </w:rPr>
-        <w:t>terhadap mahasiswa yang melanggar.</w:t>
+        <w:rPr>
+          <w:rFonts w:ascii="Times New Roman" w:hAnsi="Times New Roman" w:cs="Times New Roman"/>
+          <w:sz w:val="24"/>
+          <w:lang w:val="en-ID"/>
+        </w:rPr>
+      </w:pPr>
+      <w:proofErr w:type="spellStart"/>
+      <w:r>
+        <w:rPr>
+          <w:rFonts w:ascii="Times New Roman" w:hAnsi="Times New Roman" w:cs="Times New Roman"/>
+          <w:sz w:val="24"/>
+          <w:lang w:val="en-ID"/>
+        </w:rPr>
+        <w:t>Informasi</w:t>
+      </w:r>
+      <w:proofErr w:type="spellEnd"/>
+      <w:r>
+        <w:rPr>
+          <w:rFonts w:ascii="Times New Roman" w:hAnsi="Times New Roman" w:cs="Times New Roman"/>
+          <w:sz w:val="24"/>
+          <w:lang w:val="en-ID"/>
+        </w:rPr>
+        <w:t xml:space="preserve"> </w:t>
+      </w:r>
+      <w:proofErr w:type="spellStart"/>
+      <w:r>
+        <w:rPr>
+          <w:rFonts w:ascii="Times New Roman" w:hAnsi="Times New Roman" w:cs="Times New Roman"/>
+          <w:sz w:val="24"/>
+          <w:lang w:val="en-ID"/>
+        </w:rPr>
+        <w:t>mengenai</w:t>
+      </w:r>
+      <w:proofErr w:type="spellEnd"/>
+      <w:r>
+        <w:rPr>
+          <w:rFonts w:ascii="Times New Roman" w:hAnsi="Times New Roman" w:cs="Times New Roman"/>
+          <w:sz w:val="24"/>
+          <w:lang w:val="en-ID"/>
+        </w:rPr>
+        <w:t xml:space="preserve"> </w:t>
+      </w:r>
+      <w:proofErr w:type="spellStart"/>
+      <w:r>
+        <w:rPr>
+          <w:rFonts w:ascii="Times New Roman" w:hAnsi="Times New Roman" w:cs="Times New Roman"/>
+          <w:sz w:val="24"/>
+          <w:lang w:val="en-ID"/>
+        </w:rPr>
+        <w:t>perbandingan</w:t>
+      </w:r>
+      <w:proofErr w:type="spellEnd"/>
+      <w:r>
+        <w:rPr>
+          <w:rFonts w:ascii="Times New Roman" w:hAnsi="Times New Roman" w:cs="Times New Roman"/>
+          <w:sz w:val="24"/>
+          <w:lang w:val="en-ID"/>
+        </w:rPr>
+        <w:t xml:space="preserve"> </w:t>
+      </w:r>
+      <w:proofErr w:type="spellStart"/>
+      <w:r>
+        <w:rPr>
+          <w:rFonts w:ascii="Times New Roman" w:hAnsi="Times New Roman" w:cs="Times New Roman"/>
+          <w:sz w:val="24"/>
+          <w:lang w:val="en-ID"/>
+        </w:rPr>
+        <w:t>nilai</w:t>
+      </w:r>
+      <w:proofErr w:type="spellEnd"/>
+      <w:r>
+        <w:rPr>
+          <w:rFonts w:ascii="Times New Roman" w:hAnsi="Times New Roman" w:cs="Times New Roman"/>
+          <w:sz w:val="24"/>
+          <w:lang w:val="en-ID"/>
+        </w:rPr>
+        <w:t xml:space="preserve"> </w:t>
+      </w:r>
+      <w:proofErr w:type="spellStart"/>
+      <w:r>
+        <w:rPr>
+          <w:rFonts w:ascii="Times New Roman" w:hAnsi="Times New Roman" w:cs="Times New Roman"/>
+          <w:sz w:val="24"/>
+          <w:lang w:val="en-ID"/>
+        </w:rPr>
+        <w:t>perolehan</w:t>
+      </w:r>
+      <w:proofErr w:type="spellEnd"/>
+      <w:r>
+        <w:rPr>
+          <w:rFonts w:ascii="Times New Roman" w:hAnsi="Times New Roman" w:cs="Times New Roman"/>
+          <w:sz w:val="24"/>
+          <w:lang w:val="en-ID"/>
+        </w:rPr>
+        <w:t xml:space="preserve"> </w:t>
+      </w:r>
+      <w:proofErr w:type="spellStart"/>
+      <w:r>
+        <w:rPr>
+          <w:rFonts w:ascii="Times New Roman" w:hAnsi="Times New Roman" w:cs="Times New Roman"/>
+          <w:sz w:val="24"/>
+          <w:lang w:val="en-ID"/>
+        </w:rPr>
+        <w:t>dalam</w:t>
+      </w:r>
+      <w:proofErr w:type="spellEnd"/>
+      <w:r>
+        <w:rPr>
+          <w:rFonts w:ascii="Times New Roman" w:hAnsi="Times New Roman" w:cs="Times New Roman"/>
+          <w:sz w:val="24"/>
+          <w:lang w:val="en-ID"/>
+        </w:rPr>
+        <w:t xml:space="preserve"> </w:t>
+      </w:r>
+      <w:proofErr w:type="spellStart"/>
+      <w:r>
+        <w:rPr>
+          <w:rFonts w:ascii="Times New Roman" w:hAnsi="Times New Roman" w:cs="Times New Roman"/>
+          <w:sz w:val="24"/>
+          <w:lang w:val="en-ID"/>
+        </w:rPr>
+        <w:t>bentuk</w:t>
+      </w:r>
+      <w:proofErr w:type="spellEnd"/>
+      <w:r>
+        <w:rPr>
+          <w:rFonts w:ascii="Times New Roman" w:hAnsi="Times New Roman" w:cs="Times New Roman"/>
+          <w:sz w:val="24"/>
+          <w:lang w:val="en-ID"/>
+        </w:rPr>
+        <w:t xml:space="preserve"> </w:t>
+      </w:r>
+      <w:proofErr w:type="spellStart"/>
+      <w:r>
+        <w:rPr>
+          <w:rFonts w:ascii="Times New Roman" w:hAnsi="Times New Roman" w:cs="Times New Roman"/>
+          <w:sz w:val="24"/>
+          <w:lang w:val="en-ID"/>
+        </w:rPr>
+        <w:t>grafik</w:t>
+      </w:r>
+      <w:proofErr w:type="spellEnd"/>
+      <w:r>
+        <w:rPr>
+          <w:rFonts w:ascii="Times New Roman" w:hAnsi="Times New Roman" w:cs="Times New Roman"/>
+          <w:sz w:val="24"/>
+          <w:lang w:val="en-ID"/>
+        </w:rPr>
+        <w:t xml:space="preserve"> </w:t>
+      </w:r>
+      <w:proofErr w:type="spellStart"/>
+      <w:r>
+        <w:rPr>
+          <w:rFonts w:ascii="Times New Roman" w:hAnsi="Times New Roman" w:cs="Times New Roman"/>
+          <w:sz w:val="24"/>
+          <w:lang w:val="en-ID"/>
+        </w:rPr>
+        <w:t>dan</w:t>
+      </w:r>
+      <w:proofErr w:type="spellEnd"/>
+      <w:r>
+        <w:rPr>
+          <w:rFonts w:ascii="Times New Roman" w:hAnsi="Times New Roman" w:cs="Times New Roman"/>
+          <w:sz w:val="24"/>
+          <w:lang w:val="en-ID"/>
+        </w:rPr>
+        <w:t xml:space="preserve"> </w:t>
+      </w:r>
+      <w:proofErr w:type="spellStart"/>
+      <w:r>
+        <w:rPr>
+          <w:rFonts w:ascii="Times New Roman" w:hAnsi="Times New Roman" w:cs="Times New Roman"/>
+          <w:sz w:val="24"/>
+          <w:lang w:val="en-ID"/>
+        </w:rPr>
+        <w:t>persentase</w:t>
+      </w:r>
+      <w:proofErr w:type="spellEnd"/>
+      <w:r>
+        <w:rPr>
+          <w:rFonts w:ascii="Times New Roman" w:hAnsi="Times New Roman" w:cs="Times New Roman"/>
+          <w:sz w:val="24"/>
+          <w:lang w:val="en-ID"/>
+        </w:rPr>
+        <w:t xml:space="preserve"> </w:t>
+      </w:r>
+      <w:proofErr w:type="spellStart"/>
+      <w:r>
+        <w:rPr>
+          <w:rFonts w:ascii="Times New Roman" w:hAnsi="Times New Roman" w:cs="Times New Roman"/>
+          <w:sz w:val="24"/>
+          <w:lang w:val="en-ID"/>
+        </w:rPr>
+        <w:t>antar</w:t>
+      </w:r>
+      <w:proofErr w:type="spellEnd"/>
+      <w:r>
+        <w:rPr>
+          <w:rFonts w:ascii="Times New Roman" w:hAnsi="Times New Roman" w:cs="Times New Roman"/>
+          <w:sz w:val="24"/>
+          <w:lang w:val="en-ID"/>
+        </w:rPr>
+        <w:t xml:space="preserve"> </w:t>
+      </w:r>
+      <w:proofErr w:type="spellStart"/>
+      <w:r>
+        <w:rPr>
+          <w:rFonts w:ascii="Times New Roman" w:hAnsi="Times New Roman" w:cs="Times New Roman"/>
+          <w:sz w:val="24"/>
+          <w:lang w:val="en-ID"/>
+        </w:rPr>
+        <w:t>periode</w:t>
+      </w:r>
+      <w:proofErr w:type="spellEnd"/>
+      <w:r>
+        <w:rPr>
+          <w:rFonts w:ascii="Times New Roman" w:hAnsi="Times New Roman" w:cs="Times New Roman"/>
+          <w:sz w:val="24"/>
+          <w:lang w:val="en-ID"/>
+        </w:rPr>
+        <w:t xml:space="preserve">, </w:t>
+      </w:r>
+      <w:proofErr w:type="spellStart"/>
+      <w:r>
+        <w:rPr>
+          <w:rFonts w:ascii="Times New Roman" w:hAnsi="Times New Roman" w:cs="Times New Roman"/>
+          <w:sz w:val="24"/>
+          <w:lang w:val="en-ID"/>
+        </w:rPr>
+        <w:t>antar</w:t>
+      </w:r>
+      <w:proofErr w:type="spellEnd"/>
+      <w:r>
+        <w:rPr>
+          <w:rFonts w:ascii="Times New Roman" w:hAnsi="Times New Roman" w:cs="Times New Roman"/>
+          <w:sz w:val="24"/>
+          <w:lang w:val="en-ID"/>
+        </w:rPr>
+        <w:t xml:space="preserve"> </w:t>
+      </w:r>
+      <w:proofErr w:type="spellStart"/>
+      <w:r>
+        <w:rPr>
+          <w:rFonts w:ascii="Times New Roman" w:hAnsi="Times New Roman" w:cs="Times New Roman"/>
+          <w:sz w:val="24"/>
+          <w:lang w:val="en-ID"/>
+        </w:rPr>
+        <w:t>pembina</w:t>
+      </w:r>
+      <w:proofErr w:type="spellEnd"/>
+      <w:r>
+        <w:rPr>
+          <w:rFonts w:ascii="Times New Roman" w:hAnsi="Times New Roman" w:cs="Times New Roman"/>
+          <w:sz w:val="24"/>
+          <w:lang w:val="en-ID"/>
+        </w:rPr>
+        <w:t xml:space="preserve"> </w:t>
+      </w:r>
+      <w:proofErr w:type="spellStart"/>
+      <w:r>
+        <w:rPr>
+          <w:rFonts w:ascii="Times New Roman" w:hAnsi="Times New Roman" w:cs="Times New Roman"/>
+          <w:sz w:val="24"/>
+          <w:lang w:val="en-ID"/>
+        </w:rPr>
+        <w:t>maupun</w:t>
+      </w:r>
+      <w:proofErr w:type="spellEnd"/>
+      <w:r>
+        <w:rPr>
+          <w:rFonts w:ascii="Times New Roman" w:hAnsi="Times New Roman" w:cs="Times New Roman"/>
+          <w:sz w:val="24"/>
+          <w:lang w:val="en-ID"/>
+        </w:rPr>
+        <w:t xml:space="preserve"> </w:t>
+      </w:r>
+      <w:proofErr w:type="spellStart"/>
+      <w:r>
+        <w:rPr>
+          <w:rFonts w:ascii="Times New Roman" w:hAnsi="Times New Roman" w:cs="Times New Roman"/>
+          <w:sz w:val="24"/>
+          <w:lang w:val="en-ID"/>
+        </w:rPr>
+        <w:t>antar</w:t>
+      </w:r>
+      <w:proofErr w:type="spellEnd"/>
+      <w:r>
+        <w:rPr>
+          <w:rFonts w:ascii="Times New Roman" w:hAnsi="Times New Roman" w:cs="Times New Roman"/>
+          <w:sz w:val="24"/>
+          <w:lang w:val="en-ID"/>
+        </w:rPr>
+        <w:t xml:space="preserve"> </w:t>
+      </w:r>
+      <w:proofErr w:type="spellStart"/>
+      <w:r>
+        <w:rPr>
+          <w:rFonts w:ascii="Times New Roman" w:hAnsi="Times New Roman" w:cs="Times New Roman"/>
+          <w:sz w:val="24"/>
+          <w:lang w:val="en-ID"/>
+        </w:rPr>
+        <w:t>mahasiswa</w:t>
+      </w:r>
+      <w:proofErr w:type="spellEnd"/>
+      <w:r>
+        <w:rPr>
+          <w:rFonts w:ascii="Times New Roman" w:hAnsi="Times New Roman" w:cs="Times New Roman"/>
+          <w:sz w:val="24"/>
+          <w:lang w:val="en-ID"/>
+        </w:rPr>
+        <w:t>.</w:t>
       </w:r>
     </w:p>
     <w:p>
@@ -2189,52 +4996,154 @@
           <w:numId w:val="4"/>
         </w:numPr>
         <w:spacing w:after="0" w:line="360" w:lineRule="auto"/>
-        <w:ind w:left="709" w:hanging="425"/>
-        <w:rPr>
-          <w:rFonts w:ascii="Times New Roman" w:hAnsi="Times New Roman" w:cs="Times New Roman"/>
-          <w:sz w:val="24"/>
-        </w:rPr>
-      </w:pPr>
-      <w:r>
-        <w:rPr>
-          <w:rFonts w:ascii="Times New Roman" w:hAnsi="Times New Roman" w:cs="Times New Roman"/>
-          <w:sz w:val="24"/>
-        </w:rPr>
-        <w:t>Informasi mengenai hafalan quran mahasiswa</w:t>
-      </w:r>
-    </w:p>
-    <w:p>
-      <w:pPr>
-        <w:pStyle w:val="ListParagraph"/>
-        <w:spacing w:after="0" w:line="360" w:lineRule="auto"/>
-        <w:ind w:left="284" w:firstLine="425"/>
-        <w:jc w:val="both"/>
-        <w:rPr>
-          <w:rFonts w:ascii="Times New Roman" w:hAnsi="Times New Roman" w:cs="Times New Roman"/>
-          <w:sz w:val="24"/>
-        </w:rPr>
-      </w:pPr>
-      <w:r>
-        <w:rPr>
-          <w:rFonts w:ascii="Times New Roman" w:hAnsi="Times New Roman" w:cs="Times New Roman"/>
-          <w:sz w:val="24"/>
-        </w:rPr>
-        <w:t>Informasi ini dapat berupa data tulisan secara detil maupun tampilan grafik persentase proses (</w:t>
+        <w:rPr>
+          <w:rFonts w:ascii="Times New Roman" w:hAnsi="Times New Roman" w:cs="Times New Roman"/>
+          <w:sz w:val="24"/>
+          <w:lang w:val="en-ID"/>
+        </w:rPr>
+      </w:pPr>
+      <w:proofErr w:type="spellStart"/>
+      <w:r>
+        <w:rPr>
+          <w:rFonts w:ascii="Times New Roman" w:hAnsi="Times New Roman" w:cs="Times New Roman"/>
+          <w:sz w:val="24"/>
+          <w:lang w:val="en-ID"/>
+        </w:rPr>
+        <w:t>Informasi</w:t>
+      </w:r>
+      <w:proofErr w:type="spellEnd"/>
+      <w:r>
+        <w:rPr>
+          <w:rFonts w:ascii="Times New Roman" w:hAnsi="Times New Roman" w:cs="Times New Roman"/>
+          <w:sz w:val="24"/>
+          <w:lang w:val="en-ID"/>
+        </w:rPr>
+        <w:t xml:space="preserve"> </w:t>
+      </w:r>
+      <w:proofErr w:type="spellStart"/>
+      <w:r>
+        <w:rPr>
+          <w:rFonts w:ascii="Times New Roman" w:hAnsi="Times New Roman" w:cs="Times New Roman"/>
+          <w:sz w:val="24"/>
+          <w:lang w:val="en-ID"/>
+        </w:rPr>
+        <w:t>mengenai</w:t>
+      </w:r>
+      <w:proofErr w:type="spellEnd"/>
+      <w:r>
+        <w:rPr>
+          <w:rFonts w:ascii="Times New Roman" w:hAnsi="Times New Roman" w:cs="Times New Roman"/>
+          <w:sz w:val="24"/>
+          <w:lang w:val="en-ID"/>
+        </w:rPr>
+        <w:t xml:space="preserve"> data </w:t>
       </w:r>
       <w:r>
         <w:rPr>
           <w:rFonts w:ascii="Times New Roman" w:hAnsi="Times New Roman" w:cs="Times New Roman"/>
           <w:i/>
           <w:sz w:val="24"/>
-        </w:rPr>
-        <w:t>progress chart</w:t>
-      </w:r>
-      <w:r>
-        <w:rPr>
-          <w:rFonts w:ascii="Times New Roman" w:hAnsi="Times New Roman" w:cs="Times New Roman"/>
-          <w:sz w:val="24"/>
-        </w:rPr>
-        <w:t>) yang telah dicapai oleh mahasiswa. Informasi ini dibutuhkan untuk memberikan gambaran sejauh mana progress hafalan mahasiswa berdasar target yang telah ditetapkan.</w:t>
+          <w:lang w:val="en-ID"/>
+        </w:rPr>
+        <w:t>tapping</w:t>
+      </w:r>
+      <w:r>
+        <w:rPr>
+          <w:rFonts w:ascii="Times New Roman" w:hAnsi="Times New Roman" w:cs="Times New Roman"/>
+          <w:sz w:val="24"/>
+          <w:lang w:val="en-ID"/>
+        </w:rPr>
+        <w:t xml:space="preserve"> </w:t>
+      </w:r>
+      <w:proofErr w:type="spellStart"/>
+      <w:r>
+        <w:rPr>
+          <w:rFonts w:ascii="Times New Roman" w:hAnsi="Times New Roman" w:cs="Times New Roman"/>
+          <w:sz w:val="24"/>
+          <w:lang w:val="en-ID"/>
+        </w:rPr>
+        <w:t>presensi</w:t>
+      </w:r>
+      <w:proofErr w:type="spellEnd"/>
+      <w:r>
+        <w:rPr>
+          <w:rFonts w:ascii="Times New Roman" w:hAnsi="Times New Roman" w:cs="Times New Roman"/>
+          <w:sz w:val="24"/>
+          <w:lang w:val="en-ID"/>
+        </w:rPr>
+        <w:t xml:space="preserve"> </w:t>
+      </w:r>
+      <w:proofErr w:type="spellStart"/>
+      <w:r>
+        <w:rPr>
+          <w:rFonts w:ascii="Times New Roman" w:hAnsi="Times New Roman" w:cs="Times New Roman"/>
+          <w:sz w:val="24"/>
+          <w:lang w:val="en-ID"/>
+        </w:rPr>
+        <w:t>mahasiswa</w:t>
+      </w:r>
+      <w:proofErr w:type="spellEnd"/>
+      <w:r>
+        <w:rPr>
+          <w:rFonts w:ascii="Times New Roman" w:hAnsi="Times New Roman" w:cs="Times New Roman"/>
+          <w:sz w:val="24"/>
+          <w:lang w:val="en-ID"/>
+        </w:rPr>
+        <w:t xml:space="preserve"> </w:t>
+      </w:r>
+      <w:proofErr w:type="spellStart"/>
+      <w:r>
+        <w:rPr>
+          <w:rFonts w:ascii="Times New Roman" w:hAnsi="Times New Roman" w:cs="Times New Roman"/>
+          <w:sz w:val="24"/>
+          <w:lang w:val="en-ID"/>
+        </w:rPr>
+        <w:t>dalam</w:t>
+      </w:r>
+      <w:proofErr w:type="spellEnd"/>
+      <w:r>
+        <w:rPr>
+          <w:rFonts w:ascii="Times New Roman" w:hAnsi="Times New Roman" w:cs="Times New Roman"/>
+          <w:sz w:val="24"/>
+          <w:lang w:val="en-ID"/>
+        </w:rPr>
+        <w:t xml:space="preserve"> </w:t>
+      </w:r>
+      <w:proofErr w:type="spellStart"/>
+      <w:r>
+        <w:rPr>
+          <w:rFonts w:ascii="Times New Roman" w:hAnsi="Times New Roman" w:cs="Times New Roman"/>
+          <w:sz w:val="24"/>
+          <w:lang w:val="en-ID"/>
+        </w:rPr>
+        <w:t>bentuk</w:t>
+      </w:r>
+      <w:proofErr w:type="spellEnd"/>
+      <w:r>
+        <w:rPr>
+          <w:rFonts w:ascii="Times New Roman" w:hAnsi="Times New Roman" w:cs="Times New Roman"/>
+          <w:sz w:val="24"/>
+          <w:lang w:val="en-ID"/>
+        </w:rPr>
+        <w:t xml:space="preserve"> </w:t>
+      </w:r>
+      <w:proofErr w:type="spellStart"/>
+      <w:r>
+        <w:rPr>
+          <w:rFonts w:ascii="Times New Roman" w:hAnsi="Times New Roman" w:cs="Times New Roman"/>
+          <w:sz w:val="24"/>
+          <w:lang w:val="en-ID"/>
+        </w:rPr>
+        <w:t>waktu</w:t>
+      </w:r>
+      <w:proofErr w:type="spellEnd"/>
+      <w:r>
+        <w:rPr>
+          <w:rFonts w:ascii="Times New Roman" w:hAnsi="Times New Roman" w:cs="Times New Roman"/>
+          <w:sz w:val="24"/>
+          <w:lang w:val="en-ID"/>
+        </w:rPr>
+        <w:t>.</w:t>
       </w:r>
     </w:p>
     <w:p>
@@ -2245,67 +5154,250 @@
           <w:numId w:val="4"/>
         </w:numPr>
         <w:spacing w:after="0" w:line="360" w:lineRule="auto"/>
-        <w:ind w:left="709" w:hanging="425"/>
-        <w:rPr>
-          <w:rFonts w:ascii="Times New Roman" w:hAnsi="Times New Roman" w:cs="Times New Roman"/>
-          <w:sz w:val="24"/>
-        </w:rPr>
-      </w:pPr>
-      <w:r>
-        <w:rPr>
-          <w:rFonts w:ascii="Times New Roman" w:hAnsi="Times New Roman" w:cs="Times New Roman"/>
-          <w:sz w:val="24"/>
-        </w:rPr>
-        <w:t>Rekap</w:t>
-      </w:r>
-      <w:r>
-        <w:rPr>
-          <w:rFonts w:ascii="Times New Roman" w:hAnsi="Times New Roman" w:cs="Times New Roman"/>
-          <w:sz w:val="24"/>
-        </w:rPr>
-        <w:t>itulasi Presensi P</w:t>
-      </w:r>
-      <w:r>
-        <w:rPr>
-          <w:rFonts w:ascii="Times New Roman" w:hAnsi="Times New Roman" w:cs="Times New Roman"/>
-          <w:sz w:val="24"/>
-        </w:rPr>
-        <w:t>embinaan</w:t>
-      </w:r>
-    </w:p>
-    <w:p>
-      <w:pPr>
-        <w:pStyle w:val="ListParagraph"/>
-        <w:spacing w:after="0" w:line="360" w:lineRule="auto"/>
-        <w:ind w:left="284" w:firstLine="425"/>
-        <w:jc w:val="both"/>
-        <w:rPr>
-          <w:rFonts w:ascii="Times New Roman" w:hAnsi="Times New Roman" w:cs="Times New Roman"/>
-          <w:sz w:val="24"/>
-        </w:rPr>
-      </w:pPr>
-      <w:r>
-        <w:rPr>
-          <w:rFonts w:ascii="Times New Roman" w:hAnsi="Times New Roman" w:cs="Times New Roman"/>
-          <w:sz w:val="24"/>
-        </w:rPr>
-        <w:t>Informasi akumulasi berdasar data presensi mahasiswa baik berupa data tulisan secara detil yang mengarah ke data presensi pembinaan maupun dalam bentuk grafik garis (</w:t>
-      </w:r>
+        <w:rPr>
+          <w:rFonts w:ascii="Times New Roman" w:hAnsi="Times New Roman" w:cs="Times New Roman"/>
+          <w:sz w:val="24"/>
+          <w:lang w:val="en-ID"/>
+        </w:rPr>
+      </w:pPr>
+      <w:proofErr w:type="spellStart"/>
+      <w:r>
+        <w:rPr>
+          <w:rFonts w:ascii="Times New Roman" w:hAnsi="Times New Roman" w:cs="Times New Roman"/>
+          <w:sz w:val="24"/>
+          <w:lang w:val="en-ID"/>
+        </w:rPr>
+        <w:t>Informasi</w:t>
+      </w:r>
+      <w:proofErr w:type="spellEnd"/>
+      <w:r>
+        <w:rPr>
+          <w:rFonts w:ascii="Times New Roman" w:hAnsi="Times New Roman" w:cs="Times New Roman"/>
+          <w:sz w:val="24"/>
+          <w:lang w:val="en-ID"/>
+        </w:rPr>
+        <w:t xml:space="preserve"> </w:t>
+      </w:r>
+      <w:proofErr w:type="spellStart"/>
+      <w:r>
+        <w:rPr>
+          <w:rFonts w:ascii="Times New Roman" w:hAnsi="Times New Roman" w:cs="Times New Roman"/>
+          <w:sz w:val="24"/>
+          <w:lang w:val="en-ID"/>
+        </w:rPr>
+        <w:t>mengenai</w:t>
+      </w:r>
+      <w:proofErr w:type="spellEnd"/>
+      <w:r>
+        <w:rPr>
+          <w:rFonts w:ascii="Times New Roman" w:hAnsi="Times New Roman" w:cs="Times New Roman"/>
+          <w:sz w:val="24"/>
+          <w:lang w:val="en-ID"/>
+        </w:rPr>
+        <w:t xml:space="preserve"> </w:t>
+      </w:r>
+      <w:proofErr w:type="spellStart"/>
+      <w:r>
+        <w:rPr>
+          <w:rFonts w:ascii="Times New Roman" w:hAnsi="Times New Roman" w:cs="Times New Roman"/>
+          <w:sz w:val="24"/>
+          <w:lang w:val="en-ID"/>
+        </w:rPr>
+        <w:t>dispensasi</w:t>
+      </w:r>
+      <w:proofErr w:type="spellEnd"/>
+      <w:r>
+        <w:rPr>
+          <w:rFonts w:ascii="Times New Roman" w:hAnsi="Times New Roman" w:cs="Times New Roman"/>
+          <w:sz w:val="24"/>
+          <w:lang w:val="en-ID"/>
+        </w:rPr>
+        <w:t xml:space="preserve"> </w:t>
+      </w:r>
+      <w:proofErr w:type="spellStart"/>
+      <w:r>
+        <w:rPr>
+          <w:rFonts w:ascii="Times New Roman" w:hAnsi="Times New Roman" w:cs="Times New Roman"/>
+          <w:sz w:val="24"/>
+          <w:lang w:val="en-ID"/>
+        </w:rPr>
+        <w:t>presensi</w:t>
+      </w:r>
+      <w:proofErr w:type="spellEnd"/>
+      <w:r>
+        <w:rPr>
+          <w:rFonts w:ascii="Times New Roman" w:hAnsi="Times New Roman" w:cs="Times New Roman"/>
+          <w:sz w:val="24"/>
+          <w:lang w:val="en-ID"/>
+        </w:rPr>
+        <w:t xml:space="preserve"> </w:t>
+      </w:r>
+      <w:proofErr w:type="spellStart"/>
+      <w:r>
+        <w:rPr>
+          <w:rFonts w:ascii="Times New Roman" w:hAnsi="Times New Roman" w:cs="Times New Roman"/>
+          <w:sz w:val="24"/>
+          <w:lang w:val="en-ID"/>
+        </w:rPr>
+        <w:t>atau</w:t>
+      </w:r>
+      <w:proofErr w:type="spellEnd"/>
+      <w:r>
+        <w:rPr>
+          <w:rFonts w:ascii="Times New Roman" w:hAnsi="Times New Roman" w:cs="Times New Roman"/>
+          <w:sz w:val="24"/>
+          <w:lang w:val="en-ID"/>
+        </w:rPr>
+        <w:t xml:space="preserve"> </w:t>
+      </w:r>
+      <w:proofErr w:type="spellStart"/>
       <w:r>
         <w:rPr>
           <w:rFonts w:ascii="Times New Roman" w:hAnsi="Times New Roman" w:cs="Times New Roman"/>
           <w:i/>
           <w:sz w:val="24"/>
-        </w:rPr>
-        <w:t>line chart</w:t>
-      </w:r>
-      <w:r>
-        <w:rPr>
-          <w:rFonts w:ascii="Times New Roman" w:hAnsi="Times New Roman" w:cs="Times New Roman"/>
-          <w:sz w:val="24"/>
-        </w:rPr>
-        <w:t>). Informasi ini dibutuhkan untuk memberikan gambaran hasil pencapaian akumulasi presensi mahasiswa dalam beberapa periode.</w:t>
-      </w:r>
+          <w:lang w:val="en-ID"/>
+        </w:rPr>
+        <w:t>udzur</w:t>
+      </w:r>
+      <w:proofErr w:type="spellEnd"/>
+      <w:r>
+        <w:rPr>
+          <w:rFonts w:ascii="Times New Roman" w:hAnsi="Times New Roman" w:cs="Times New Roman"/>
+          <w:i/>
+          <w:sz w:val="24"/>
+          <w:lang w:val="en-ID"/>
+        </w:rPr>
+        <w:t xml:space="preserve"> </w:t>
+      </w:r>
+      <w:proofErr w:type="spellStart"/>
+      <w:r>
+        <w:rPr>
+          <w:rFonts w:ascii="Times New Roman" w:hAnsi="Times New Roman" w:cs="Times New Roman"/>
+          <w:sz w:val="24"/>
+          <w:lang w:val="en-ID"/>
+        </w:rPr>
+        <w:t>mahasiswa</w:t>
+      </w:r>
+      <w:proofErr w:type="spellEnd"/>
+      <w:r>
+        <w:rPr>
+          <w:rFonts w:ascii="Times New Roman" w:hAnsi="Times New Roman" w:cs="Times New Roman"/>
+          <w:sz w:val="24"/>
+          <w:lang w:val="en-ID"/>
+        </w:rPr>
+        <w:t xml:space="preserve"> </w:t>
+      </w:r>
+      <w:proofErr w:type="spellStart"/>
+      <w:r>
+        <w:rPr>
+          <w:rFonts w:ascii="Times New Roman" w:hAnsi="Times New Roman" w:cs="Times New Roman"/>
+          <w:sz w:val="24"/>
+          <w:lang w:val="en-ID"/>
+        </w:rPr>
+        <w:t>dalam</w:t>
+      </w:r>
+      <w:proofErr w:type="spellEnd"/>
+      <w:r>
+        <w:rPr>
+          <w:rFonts w:ascii="Times New Roman" w:hAnsi="Times New Roman" w:cs="Times New Roman"/>
+          <w:sz w:val="24"/>
+          <w:lang w:val="en-ID"/>
+        </w:rPr>
+        <w:t xml:space="preserve"> </w:t>
+      </w:r>
+      <w:proofErr w:type="spellStart"/>
+      <w:r>
+        <w:rPr>
+          <w:rFonts w:ascii="Times New Roman" w:hAnsi="Times New Roman" w:cs="Times New Roman"/>
+          <w:sz w:val="24"/>
+          <w:lang w:val="en-ID"/>
+        </w:rPr>
+        <w:t>bentuk</w:t>
+      </w:r>
+      <w:proofErr w:type="spellEnd"/>
+      <w:r>
+        <w:rPr>
+          <w:rFonts w:ascii="Times New Roman" w:hAnsi="Times New Roman" w:cs="Times New Roman"/>
+          <w:sz w:val="24"/>
+          <w:lang w:val="en-ID"/>
+        </w:rPr>
+        <w:t xml:space="preserve"> </w:t>
+      </w:r>
+      <w:proofErr w:type="spellStart"/>
+      <w:r>
+        <w:rPr>
+          <w:rFonts w:ascii="Times New Roman" w:hAnsi="Times New Roman" w:cs="Times New Roman"/>
+          <w:sz w:val="24"/>
+          <w:lang w:val="en-ID"/>
+        </w:rPr>
+        <w:t>detil</w:t>
+      </w:r>
+      <w:proofErr w:type="spellEnd"/>
+      <w:r>
+        <w:rPr>
+          <w:rFonts w:ascii="Times New Roman" w:hAnsi="Times New Roman" w:cs="Times New Roman"/>
+          <w:sz w:val="24"/>
+          <w:lang w:val="en-ID"/>
+        </w:rPr>
+        <w:t xml:space="preserve"> </w:t>
+      </w:r>
+      <w:proofErr w:type="spellStart"/>
+      <w:r>
+        <w:rPr>
+          <w:rFonts w:ascii="Times New Roman" w:hAnsi="Times New Roman" w:cs="Times New Roman"/>
+          <w:sz w:val="24"/>
+          <w:lang w:val="en-ID"/>
+        </w:rPr>
+        <w:t>maupun</w:t>
+      </w:r>
+      <w:proofErr w:type="spellEnd"/>
+      <w:r>
+        <w:rPr>
+          <w:rFonts w:ascii="Times New Roman" w:hAnsi="Times New Roman" w:cs="Times New Roman"/>
+          <w:sz w:val="24"/>
+          <w:lang w:val="en-ID"/>
+        </w:rPr>
+        <w:t xml:space="preserve"> </w:t>
+      </w:r>
+      <w:proofErr w:type="spellStart"/>
+      <w:r>
+        <w:rPr>
+          <w:rFonts w:ascii="Times New Roman" w:hAnsi="Times New Roman" w:cs="Times New Roman"/>
+          <w:sz w:val="24"/>
+          <w:lang w:val="en-ID"/>
+        </w:rPr>
+        <w:t>bentuk</w:t>
+      </w:r>
+      <w:proofErr w:type="spellEnd"/>
+      <w:r>
+        <w:rPr>
+          <w:rFonts w:ascii="Times New Roman" w:hAnsi="Times New Roman" w:cs="Times New Roman"/>
+          <w:sz w:val="24"/>
+          <w:lang w:val="en-ID"/>
+        </w:rPr>
+        <w:t xml:space="preserve"> </w:t>
+      </w:r>
+      <w:proofErr w:type="spellStart"/>
+      <w:r>
+        <w:rPr>
+          <w:rFonts w:ascii="Times New Roman" w:hAnsi="Times New Roman" w:cs="Times New Roman"/>
+          <w:sz w:val="24"/>
+          <w:lang w:val="en-ID"/>
+        </w:rPr>
+        <w:t>akumulasi</w:t>
+      </w:r>
+      <w:proofErr w:type="spellEnd"/>
+      <w:r>
+        <w:rPr>
+          <w:rFonts w:ascii="Times New Roman" w:hAnsi="Times New Roman" w:cs="Times New Roman"/>
+          <w:sz w:val="24"/>
+          <w:lang w:val="en-ID"/>
+        </w:rPr>
+        <w:t>.</w:t>
+      </w:r>
+      <w:bookmarkStart w:id="0" w:name="_GoBack"/>
+      <w:bookmarkEnd w:id="0"/>
     </w:p>
     <w:p>
       <w:pPr>
@@ -2315,58 +5407,191 @@
           <w:numId w:val="4"/>
         </w:numPr>
         <w:spacing w:after="0" w:line="360" w:lineRule="auto"/>
-        <w:ind w:left="709" w:hanging="425"/>
-        <w:rPr>
-          <w:rFonts w:ascii="Times New Roman" w:hAnsi="Times New Roman" w:cs="Times New Roman"/>
-          <w:sz w:val="24"/>
-        </w:rPr>
-      </w:pPr>
-      <w:r>
-        <w:rPr>
-          <w:rFonts w:ascii="Times New Roman" w:hAnsi="Times New Roman" w:cs="Times New Roman"/>
-          <w:sz w:val="24"/>
-        </w:rPr>
-        <w:t>Laporan Pembinaan Bulanan</w:t>
-      </w:r>
+        <w:rPr>
+          <w:rFonts w:ascii="Times New Roman" w:hAnsi="Times New Roman" w:cs="Times New Roman"/>
+          <w:sz w:val="24"/>
+          <w:lang w:val="en-ID"/>
+        </w:rPr>
+      </w:pPr>
+      <w:proofErr w:type="spellStart"/>
+      <w:r>
+        <w:rPr>
+          <w:rFonts w:ascii="Times New Roman" w:hAnsi="Times New Roman" w:cs="Times New Roman"/>
+          <w:sz w:val="24"/>
+          <w:lang w:val="en-ID"/>
+        </w:rPr>
+        <w:t>Informasi</w:t>
+      </w:r>
+      <w:proofErr w:type="spellEnd"/>
+      <w:r>
+        <w:rPr>
+          <w:rFonts w:ascii="Times New Roman" w:hAnsi="Times New Roman" w:cs="Times New Roman"/>
+          <w:sz w:val="24"/>
+          <w:lang w:val="en-ID"/>
+        </w:rPr>
+        <w:t xml:space="preserve"> </w:t>
+      </w:r>
+      <w:proofErr w:type="spellStart"/>
+      <w:r>
+        <w:rPr>
+          <w:rFonts w:ascii="Times New Roman" w:hAnsi="Times New Roman" w:cs="Times New Roman"/>
+          <w:sz w:val="24"/>
+          <w:lang w:val="en-ID"/>
+        </w:rPr>
+        <w:t>mengenai</w:t>
+      </w:r>
+      <w:proofErr w:type="spellEnd"/>
+      <w:r>
+        <w:rPr>
+          <w:rFonts w:ascii="Times New Roman" w:hAnsi="Times New Roman" w:cs="Times New Roman"/>
+          <w:sz w:val="24"/>
+          <w:lang w:val="en-ID"/>
+        </w:rPr>
+        <w:t xml:space="preserve"> data </w:t>
+      </w:r>
+      <w:proofErr w:type="spellStart"/>
+      <w:r>
+        <w:rPr>
+          <w:rFonts w:ascii="Times New Roman" w:hAnsi="Times New Roman" w:cs="Times New Roman"/>
+          <w:sz w:val="24"/>
+          <w:lang w:val="en-ID"/>
+        </w:rPr>
+        <w:t>pelanggaran</w:t>
+      </w:r>
+      <w:proofErr w:type="spellEnd"/>
+      <w:r>
+        <w:rPr>
+          <w:rFonts w:ascii="Times New Roman" w:hAnsi="Times New Roman" w:cs="Times New Roman"/>
+          <w:sz w:val="24"/>
+          <w:lang w:val="en-ID"/>
+        </w:rPr>
+        <w:t xml:space="preserve"> </w:t>
+      </w:r>
+      <w:proofErr w:type="spellStart"/>
+      <w:r>
+        <w:rPr>
+          <w:rFonts w:ascii="Times New Roman" w:hAnsi="Times New Roman" w:cs="Times New Roman"/>
+          <w:sz w:val="24"/>
+          <w:lang w:val="en-ID"/>
+        </w:rPr>
+        <w:t>mahasiswa</w:t>
+      </w:r>
+      <w:proofErr w:type="spellEnd"/>
     </w:p>
     <w:p>
       <w:pPr>
         <w:pStyle w:val="ListParagraph"/>
-        <w:spacing w:after="0" w:line="360" w:lineRule="auto"/>
-        <w:ind w:left="284" w:firstLine="425"/>
-        <w:jc w:val="both"/>
-        <w:rPr>
-          <w:rFonts w:ascii="Times New Roman" w:hAnsi="Times New Roman" w:cs="Times New Roman"/>
-          <w:sz w:val="24"/>
-        </w:rPr>
-      </w:pPr>
-      <w:r>
-        <w:rPr>
-          <w:rFonts w:ascii="Times New Roman" w:hAnsi="Times New Roman" w:cs="Times New Roman"/>
-          <w:sz w:val="24"/>
-        </w:rPr>
-        <w:t>Laporan formal berupa hasil penggabungan informasi yang berasal dari rekapitulasi presensi pembinaan, informasi hafalan quran, data pelanggaran dan informasi deskriptif yang telah diinputkan Pembina Mahasiswa dalam periode satu bulan. Laporan juga dibutuhkan untuk menjadi personal report bagi mahasiswa dan pihak yang berkepentingan.</w:t>
-      </w:r>
-    </w:p>
-    <w:p>
-      <w:pPr>
-        <w:spacing w:after="0" w:line="360" w:lineRule="auto"/>
-        <w:jc w:val="both"/>
-        <w:rPr>
-          <w:rFonts w:ascii="Times New Roman" w:hAnsi="Times New Roman" w:cs="Times New Roman"/>
-          <w:sz w:val="24"/>
-        </w:rPr>
-      </w:pPr>
-    </w:p>
-    <w:p>
-      <w:pPr>
-        <w:spacing w:after="0" w:line="360" w:lineRule="auto"/>
-        <w:jc w:val="both"/>
-        <w:rPr>
-          <w:rFonts w:ascii="Times New Roman" w:hAnsi="Times New Roman" w:cs="Times New Roman"/>
-          <w:sz w:val="24"/>
-        </w:rPr>
-      </w:pPr>
+        <w:numPr>
+          <w:ilvl w:val="0"/>
+          <w:numId w:val="4"/>
+        </w:numPr>
+        <w:spacing w:after="0" w:line="360" w:lineRule="auto"/>
+        <w:rPr>
+          <w:rFonts w:ascii="Times New Roman" w:hAnsi="Times New Roman" w:cs="Times New Roman"/>
+          <w:sz w:val="24"/>
+          <w:lang w:val="en-ID"/>
+        </w:rPr>
+      </w:pPr>
+      <w:proofErr w:type="spellStart"/>
+      <w:r>
+        <w:rPr>
+          <w:rFonts w:ascii="Times New Roman" w:hAnsi="Times New Roman" w:cs="Times New Roman"/>
+          <w:sz w:val="24"/>
+          <w:lang w:val="en-ID"/>
+        </w:rPr>
+        <w:t>Informasi</w:t>
+      </w:r>
+      <w:proofErr w:type="spellEnd"/>
+      <w:r>
+        <w:rPr>
+          <w:rFonts w:ascii="Times New Roman" w:hAnsi="Times New Roman" w:cs="Times New Roman"/>
+          <w:sz w:val="24"/>
+          <w:lang w:val="en-ID"/>
+        </w:rPr>
+        <w:t xml:space="preserve"> </w:t>
+      </w:r>
+      <w:proofErr w:type="spellStart"/>
+      <w:r>
+        <w:rPr>
+          <w:rFonts w:ascii="Times New Roman" w:hAnsi="Times New Roman" w:cs="Times New Roman"/>
+          <w:sz w:val="24"/>
+          <w:lang w:val="en-ID"/>
+        </w:rPr>
+        <w:t>mengenai</w:t>
+      </w:r>
+      <w:proofErr w:type="spellEnd"/>
+      <w:r>
+        <w:rPr>
+          <w:rFonts w:ascii="Times New Roman" w:hAnsi="Times New Roman" w:cs="Times New Roman"/>
+          <w:sz w:val="24"/>
+          <w:lang w:val="en-ID"/>
+        </w:rPr>
+        <w:t xml:space="preserve"> </w:t>
+      </w:r>
+      <w:proofErr w:type="spellStart"/>
+      <w:r>
+        <w:rPr>
+          <w:rFonts w:ascii="Times New Roman" w:hAnsi="Times New Roman" w:cs="Times New Roman"/>
+          <w:sz w:val="24"/>
+          <w:lang w:val="en-ID"/>
+        </w:rPr>
+        <w:t>progres</w:t>
+      </w:r>
+      <w:proofErr w:type="spellEnd"/>
+      <w:r>
+        <w:rPr>
+          <w:rFonts w:ascii="Times New Roman" w:hAnsi="Times New Roman" w:cs="Times New Roman"/>
+          <w:sz w:val="24"/>
+          <w:lang w:val="en-ID"/>
+        </w:rPr>
+        <w:t xml:space="preserve"> </w:t>
+      </w:r>
+      <w:proofErr w:type="spellStart"/>
+      <w:r>
+        <w:rPr>
+          <w:rFonts w:ascii="Times New Roman" w:hAnsi="Times New Roman" w:cs="Times New Roman"/>
+          <w:sz w:val="24"/>
+          <w:lang w:val="en-ID"/>
+        </w:rPr>
+        <w:t>hafalan</w:t>
+      </w:r>
+      <w:proofErr w:type="spellEnd"/>
+      <w:r>
+        <w:rPr>
+          <w:rFonts w:ascii="Times New Roman" w:hAnsi="Times New Roman" w:cs="Times New Roman"/>
+          <w:sz w:val="24"/>
+          <w:lang w:val="en-ID"/>
+        </w:rPr>
+        <w:t xml:space="preserve"> </w:t>
+      </w:r>
+      <w:proofErr w:type="spellStart"/>
+      <w:r>
+        <w:rPr>
+          <w:rFonts w:ascii="Times New Roman" w:hAnsi="Times New Roman" w:cs="Times New Roman"/>
+          <w:sz w:val="24"/>
+          <w:lang w:val="en-ID"/>
+        </w:rPr>
+        <w:t>quran</w:t>
+      </w:r>
+      <w:proofErr w:type="spellEnd"/>
+      <w:r>
+        <w:rPr>
+          <w:rFonts w:ascii="Times New Roman" w:hAnsi="Times New Roman" w:cs="Times New Roman"/>
+          <w:sz w:val="24"/>
+          <w:lang w:val="en-ID"/>
+        </w:rPr>
+        <w:t xml:space="preserve"> </w:t>
+      </w:r>
+      <w:proofErr w:type="spellStart"/>
+      <w:r>
+        <w:rPr>
+          <w:rFonts w:ascii="Times New Roman" w:hAnsi="Times New Roman" w:cs="Times New Roman"/>
+          <w:sz w:val="24"/>
+          <w:lang w:val="en-ID"/>
+        </w:rPr>
+        <w:t>mahasiswa</w:t>
+      </w:r>
+      <w:proofErr w:type="spellEnd"/>
     </w:p>
     <w:p>
       <w:pPr>
@@ -3420,7 +6645,7 @@
 </file>
 
 <file path=word/endnotes.xml><?xml version="1.0" encoding="utf-8"?>
-<w:endnotes xmlns:wpc="http://schemas.microsoft.com/office/word/2010/wordprocessingCanvas" xmlns:mc="http://schemas.openxmlformats.org/markup-compatibility/2006" xmlns:o="urn:schemas-microsoft-com:office:office" xmlns:r="http://schemas.openxmlformats.org/officeDocument/2006/relationships" xmlns:m="http://schemas.openxmlformats.org/officeDocument/2006/math" xmlns:v="urn:schemas-microsoft-com:vml" xmlns:wp14="http://schemas.microsoft.com/office/word/2010/wordprocessingDrawing" xmlns:wp="http://schemas.openxmlformats.org/drawingml/2006/wordprocessingDrawing" xmlns:w10="urn:schemas-microsoft-com:office:word" xmlns:w="http://schemas.openxmlformats.org/wordprocessingml/2006/main" xmlns:w14="http://schemas.microsoft.com/office/word/2010/wordml" xmlns:w15="http://schemas.microsoft.com/office/word/2012/wordml" xmlns:wpg="http://schemas.microsoft.com/office/word/2010/wordprocessingGroup" xmlns:wpi="http://schemas.microsoft.com/office/word/2010/wordprocessingInk" xmlns:wne="http://schemas.microsoft.com/office/word/2006/wordml" xmlns:wps="http://schemas.microsoft.com/office/word/2010/wordprocessingShape" mc:Ignorable="w14 w15 wp14">
+<w:endnotes xmlns:wpc="http://schemas.microsoft.com/office/word/2010/wordprocessingCanvas" xmlns:cx="http://schemas.microsoft.com/office/drawing/2014/chartex" xmlns:mc="http://schemas.openxmlformats.org/markup-compatibility/2006" xmlns:o="urn:schemas-microsoft-com:office:office" xmlns:r="http://schemas.openxmlformats.org/officeDocument/2006/relationships" xmlns:m="http://schemas.openxmlformats.org/officeDocument/2006/math" xmlns:v="urn:schemas-microsoft-com:vml" xmlns:wp14="http://schemas.microsoft.com/office/word/2010/wordprocessingDrawing" xmlns:wp="http://schemas.openxmlformats.org/drawingml/2006/wordprocessingDrawing" xmlns:w10="urn:schemas-microsoft-com:office:word" xmlns:w="http://schemas.openxmlformats.org/wordprocessingml/2006/main" xmlns:w14="http://schemas.microsoft.com/office/word/2010/wordml" xmlns:w15="http://schemas.microsoft.com/office/word/2012/wordml" xmlns:w16se="http://schemas.microsoft.com/office/word/2015/wordml/symex" xmlns:wpg="http://schemas.microsoft.com/office/word/2010/wordprocessingGroup" xmlns:wpi="http://schemas.microsoft.com/office/word/2010/wordprocessingInk" xmlns:wne="http://schemas.microsoft.com/office/word/2006/wordml" xmlns:wps="http://schemas.microsoft.com/office/word/2010/wordprocessingShape" mc:Ignorable="w14 w15 w16se wp14">
   <w:endnote w:type="separator" w:id="-1">
     <w:p>
       <w:pPr>
@@ -3445,7 +6670,7 @@
 </file>
 
 <file path=word/footer1.xml><?xml version="1.0" encoding="utf-8"?>
-<w:ftr xmlns:wpc="http://schemas.microsoft.com/office/word/2010/wordprocessingCanvas" xmlns:mc="http://schemas.openxmlformats.org/markup-compatibility/2006" xmlns:o="urn:schemas-microsoft-com:office:office" xmlns:r="http://schemas.openxmlformats.org/officeDocument/2006/relationships" xmlns:m="http://schemas.openxmlformats.org/officeDocument/2006/math" xmlns:v="urn:schemas-microsoft-com:vml" xmlns:wp14="http://schemas.microsoft.com/office/word/2010/wordprocessingDrawing" xmlns:wp="http://schemas.openxmlformats.org/drawingml/2006/wordprocessingDrawing" xmlns:w10="urn:schemas-microsoft-com:office:word" xmlns:w="http://schemas.openxmlformats.org/wordprocessingml/2006/main" xmlns:w14="http://schemas.microsoft.com/office/word/2010/wordml" xmlns:w15="http://schemas.microsoft.com/office/word/2012/wordml" xmlns:wpg="http://schemas.microsoft.com/office/word/2010/wordprocessingGroup" xmlns:wpi="http://schemas.microsoft.com/office/word/2010/wordprocessingInk" xmlns:wne="http://schemas.microsoft.com/office/word/2006/wordml" xmlns:wps="http://schemas.microsoft.com/office/word/2010/wordprocessingShape" mc:Ignorable="w14 w15 wp14">
+<w:ftr xmlns:wpc="http://schemas.microsoft.com/office/word/2010/wordprocessingCanvas" xmlns:cx="http://schemas.microsoft.com/office/drawing/2014/chartex" xmlns:mc="http://schemas.openxmlformats.org/markup-compatibility/2006" xmlns:o="urn:schemas-microsoft-com:office:office" xmlns:r="http://schemas.openxmlformats.org/officeDocument/2006/relationships" xmlns:m="http://schemas.openxmlformats.org/officeDocument/2006/math" xmlns:v="urn:schemas-microsoft-com:vml" xmlns:wp14="http://schemas.microsoft.com/office/word/2010/wordprocessingDrawing" xmlns:wp="http://schemas.openxmlformats.org/drawingml/2006/wordprocessingDrawing" xmlns:w10="urn:schemas-microsoft-com:office:word" xmlns:w="http://schemas.openxmlformats.org/wordprocessingml/2006/main" xmlns:w14="http://schemas.microsoft.com/office/word/2010/wordml" xmlns:w15="http://schemas.microsoft.com/office/word/2012/wordml" xmlns:w16se="http://schemas.microsoft.com/office/word/2015/wordml/symex" xmlns:wpg="http://schemas.microsoft.com/office/word/2010/wordprocessingGroup" xmlns:wpi="http://schemas.microsoft.com/office/word/2010/wordprocessingInk" xmlns:wne="http://schemas.microsoft.com/office/word/2006/wordml" xmlns:wps="http://schemas.microsoft.com/office/word/2010/wordprocessingShape" mc:Ignorable="w14 w15 w16se wp14">
   <w:sdt>
     <w:sdtPr>
       <w:id w:val="-1552606004"/>
@@ -3478,7 +6703,7 @@
           <w:rPr>
             <w:noProof/>
           </w:rPr>
-          <w:t>18</w:t>
+          <w:t>27</w:t>
         </w:r>
         <w:r>
           <w:rPr>
@@ -3498,7 +6723,7 @@
 </file>
 
 <file path=word/footnotes.xml><?xml version="1.0" encoding="utf-8"?>
-<w:footnotes xmlns:wpc="http://schemas.microsoft.com/office/word/2010/wordprocessingCanvas" xmlns:mc="http://schemas.openxmlformats.org/markup-compatibility/2006" xmlns:o="urn:schemas-microsoft-com:office:office" xmlns:r="http://schemas.openxmlformats.org/officeDocument/2006/relationships" xmlns:m="http://schemas.openxmlformats.org/officeDocument/2006/math" xmlns:v="urn:schemas-microsoft-com:vml" xmlns:wp14="http://schemas.microsoft.com/office/word/2010/wordprocessingDrawing" xmlns:wp="http://schemas.openxmlformats.org/drawingml/2006/wordprocessingDrawing" xmlns:w10="urn:schemas-microsoft-com:office:word" xmlns:w="http://schemas.openxmlformats.org/wordprocessingml/2006/main" xmlns:w14="http://schemas.microsoft.com/office/word/2010/wordml" xmlns:w15="http://schemas.microsoft.com/office/word/2012/wordml" xmlns:wpg="http://schemas.microsoft.com/office/word/2010/wordprocessingGroup" xmlns:wpi="http://schemas.microsoft.com/office/word/2010/wordprocessingInk" xmlns:wne="http://schemas.microsoft.com/office/word/2006/wordml" xmlns:wps="http://schemas.microsoft.com/office/word/2010/wordprocessingShape" mc:Ignorable="w14 w15 wp14">
+<w:footnotes xmlns:wpc="http://schemas.microsoft.com/office/word/2010/wordprocessingCanvas" xmlns:cx="http://schemas.microsoft.com/office/drawing/2014/chartex" xmlns:mc="http://schemas.openxmlformats.org/markup-compatibility/2006" xmlns:o="urn:schemas-microsoft-com:office:office" xmlns:r="http://schemas.openxmlformats.org/officeDocument/2006/relationships" xmlns:m="http://schemas.openxmlformats.org/officeDocument/2006/math" xmlns:v="urn:schemas-microsoft-com:vml" xmlns:wp14="http://schemas.microsoft.com/office/word/2010/wordprocessingDrawing" xmlns:wp="http://schemas.openxmlformats.org/drawingml/2006/wordprocessingDrawing" xmlns:w10="urn:schemas-microsoft-com:office:word" xmlns:w="http://schemas.openxmlformats.org/wordprocessingml/2006/main" xmlns:w14="http://schemas.microsoft.com/office/word/2010/wordml" xmlns:w15="http://schemas.microsoft.com/office/word/2012/wordml" xmlns:w16se="http://schemas.microsoft.com/office/word/2015/wordml/symex" xmlns:wpg="http://schemas.microsoft.com/office/word/2010/wordprocessingGroup" xmlns:wpi="http://schemas.microsoft.com/office/word/2010/wordprocessingInk" xmlns:wne="http://schemas.microsoft.com/office/word/2006/wordml" xmlns:wps="http://schemas.microsoft.com/office/word/2010/wordprocessingShape" mc:Ignorable="w14 w15 w16se wp14">
   <w:footnote w:type="separator" w:id="-1">
     <w:p>
       <w:pPr>
@@ -3523,8 +6748,8 @@
 </file>
 
 <file path=word/numbering.xml><?xml version="1.0" encoding="utf-8"?>
-<w:numbering xmlns:wpc="http://schemas.microsoft.com/office/word/2010/wordprocessingCanvas" xmlns:mc="http://schemas.openxmlformats.org/markup-compatibility/2006" xmlns:o="urn:schemas-microsoft-com:office:office" xmlns:r="http://schemas.openxmlformats.org/officeDocument/2006/relationships" xmlns:m="http://schemas.openxmlformats.org/officeDocument/2006/math" xmlns:v="urn:schemas-microsoft-com:vml" xmlns:wp14="http://schemas.microsoft.com/office/word/2010/wordprocessingDrawing" xmlns:wp="http://schemas.openxmlformats.org/drawingml/2006/wordprocessingDrawing" xmlns:w10="urn:schemas-microsoft-com:office:word" xmlns:w="http://schemas.openxmlformats.org/wordprocessingml/2006/main" xmlns:w14="http://schemas.microsoft.com/office/word/2010/wordml" xmlns:w15="http://schemas.microsoft.com/office/word/2012/wordml" xmlns:wpg="http://schemas.microsoft.com/office/word/2010/wordprocessingGroup" xmlns:wpi="http://schemas.microsoft.com/office/word/2010/wordprocessingInk" xmlns:wne="http://schemas.microsoft.com/office/word/2006/wordml" xmlns:wps="http://schemas.microsoft.com/office/word/2010/wordprocessingShape" mc:Ignorable="w14 w15 wp14">
-  <w:abstractNum w:abstractNumId="0">
+<w:numbering xmlns:wpc="http://schemas.microsoft.com/office/word/2010/wordprocessingCanvas" xmlns:cx="http://schemas.microsoft.com/office/drawing/2014/chartex" xmlns:mc="http://schemas.openxmlformats.org/markup-compatibility/2006" xmlns:o="urn:schemas-microsoft-com:office:office" xmlns:r="http://schemas.openxmlformats.org/officeDocument/2006/relationships" xmlns:m="http://schemas.openxmlformats.org/officeDocument/2006/math" xmlns:v="urn:schemas-microsoft-com:vml" xmlns:wp14="http://schemas.microsoft.com/office/word/2010/wordprocessingDrawing" xmlns:wp="http://schemas.openxmlformats.org/drawingml/2006/wordprocessingDrawing" xmlns:w10="urn:schemas-microsoft-com:office:word" xmlns:w="http://schemas.openxmlformats.org/wordprocessingml/2006/main" xmlns:w14="http://schemas.microsoft.com/office/word/2010/wordml" xmlns:w15="http://schemas.microsoft.com/office/word/2012/wordml" xmlns:w16se="http://schemas.microsoft.com/office/word/2015/wordml/symex" xmlns:wpg="http://schemas.microsoft.com/office/word/2010/wordprocessingGroup" xmlns:wpi="http://schemas.microsoft.com/office/word/2010/wordprocessingInk" xmlns:wne="http://schemas.microsoft.com/office/word/2006/wordml" xmlns:wps="http://schemas.microsoft.com/office/word/2010/wordprocessingShape" mc:Ignorable="w14 w15 w16se wp14">
+  <w:abstractNum w:abstractNumId="0" w15:restartNumberingAfterBreak="0">
     <w:nsid w:val="028551E4"/>
     <w:multiLevelType w:val="hybridMultilevel"/>
     <w:tmpl w:val="FCF01DDC"/>
@@ -3613,7 +6838,7 @@
       </w:pPr>
     </w:lvl>
   </w:abstractNum>
-  <w:abstractNum w:abstractNumId="1">
+  <w:abstractNum w:abstractNumId="1" w15:restartNumberingAfterBreak="0">
     <w:nsid w:val="3FB67A62"/>
     <w:multiLevelType w:val="hybridMultilevel"/>
     <w:tmpl w:val="F2D0C93A"/>
@@ -3702,7 +6927,7 @@
       </w:pPr>
     </w:lvl>
   </w:abstractNum>
-  <w:abstractNum w:abstractNumId="2">
+  <w:abstractNum w:abstractNumId="2" w15:restartNumberingAfterBreak="0">
     <w:nsid w:val="57813C26"/>
     <w:multiLevelType w:val="hybridMultilevel"/>
     <w:tmpl w:val="88CA2D0E"/>
@@ -3788,7 +7013,7 @@
       </w:pPr>
     </w:lvl>
   </w:abstractNum>
-  <w:abstractNum w:abstractNumId="3">
+  <w:abstractNum w:abstractNumId="3" w15:restartNumberingAfterBreak="0">
     <w:nsid w:val="6B0F6DF2"/>
     <w:multiLevelType w:val="hybridMultilevel"/>
     <w:tmpl w:val="49606410"/>
@@ -3893,7 +7118,7 @@
 </file>
 
 <file path=word/styles.xml><?xml version="1.0" encoding="utf-8"?>
-<w:styles xmlns:mc="http://schemas.openxmlformats.org/markup-compatibility/2006" xmlns:r="http://schemas.openxmlformats.org/officeDocument/2006/relationships" xmlns:w="http://schemas.openxmlformats.org/wordprocessingml/2006/main" xmlns:w14="http://schemas.microsoft.com/office/word/2010/wordml" xmlns:w15="http://schemas.microsoft.com/office/word/2012/wordml" mc:Ignorable="w14 w15">
+<w:styles xmlns:mc="http://schemas.openxmlformats.org/markup-compatibility/2006" xmlns:r="http://schemas.openxmlformats.org/officeDocument/2006/relationships" xmlns:w="http://schemas.openxmlformats.org/wordprocessingml/2006/main" xmlns:w14="http://schemas.microsoft.com/office/word/2010/wordml" xmlns:w15="http://schemas.microsoft.com/office/word/2012/wordml" xmlns:w16se="http://schemas.microsoft.com/office/word/2015/wordml/symex" mc:Ignorable="w14 w15 w16se">
   <w:docDefaults>
     <w:rPrDefault>
       <w:rPr>
@@ -4333,7 +7558,6 @@
       <w:spacing w:after="0" w:line="240" w:lineRule="auto"/>
     </w:pPr>
     <w:tblPr>
-      <w:tblInd w:w="0" w:type="dxa"/>
       <w:tblBorders>
         <w:top w:val="single" w:sz="4" w:space="0" w:color="auto"/>
         <w:left w:val="single" w:sz="4" w:space="0" w:color="auto"/>
@@ -4342,12 +7566,6 @@
         <w:insideH w:val="single" w:sz="4" w:space="0" w:color="auto"/>
         <w:insideV w:val="single" w:sz="4" w:space="0" w:color="auto"/>
       </w:tblBorders>
-      <w:tblCellMar>
-        <w:top w:w="0" w:type="dxa"/>
-        <w:left w:w="108" w:type="dxa"/>
-        <w:bottom w:w="0" w:type="dxa"/>
-        <w:right w:w="108" w:type="dxa"/>
-      </w:tblCellMar>
     </w:tblPr>
   </w:style>
   <w:style w:type="paragraph" w:styleId="Header">

</xml_diff>

<commit_message>
update analisis sistem yang diusulkan visio
</commit_message>
<xml_diff>
--- a/BAB 4/v2 matrikulasi.docx
+++ b/BAB 4/v2 matrikulasi.docx
@@ -2417,6 +2417,7 @@
                 <w:rFonts w:ascii="Times New Roman" w:hAnsi="Times New Roman" w:cs="Times New Roman"/>
                 <w:sz w:val="24"/>
               </w:rPr>
+              <w:lastRenderedPageBreak/>
               <w:t>2</w:t>
             </w:r>
           </w:p>
@@ -2483,15 +2484,7 @@
                 <w:rFonts w:ascii="Times New Roman" w:hAnsi="Times New Roman" w:cs="Times New Roman"/>
                 <w:sz w:val="24"/>
               </w:rPr>
-              <w:t xml:space="preserve">menampilkan informasi </w:t>
-            </w:r>
-            <w:r>
-              <w:rPr>
-                <w:rFonts w:ascii="Times New Roman" w:hAnsi="Times New Roman" w:cs="Times New Roman"/>
-                <w:sz w:val="24"/>
-              </w:rPr>
-              <w:lastRenderedPageBreak/>
-              <w:t>&amp; rekapitulasi monitoring serta mencetak laporan dari seluruh kegiatan, meng-</w:t>
+              <w:t>menampilkan informasi &amp; rekapitulasi monitoring serta mencetak laporan dari seluruh kegiatan, meng-</w:t>
             </w:r>
             <w:r>
               <w:rPr>
@@ -2561,7 +2554,6 @@
                 <w:rFonts w:ascii="Times New Roman" w:hAnsi="Times New Roman" w:cs="Times New Roman"/>
                 <w:sz w:val="24"/>
               </w:rPr>
-              <w:lastRenderedPageBreak/>
               <w:t>3</w:t>
             </w:r>
           </w:p>
@@ -2975,7 +2967,6 @@
           <w:b/>
           <w:sz w:val="24"/>
         </w:rPr>
-        <w:lastRenderedPageBreak/>
         <w:tab/>
       </w:r>
       <w:r>
@@ -4294,7 +4285,6 @@
           <w:b/>
           <w:sz w:val="24"/>
         </w:rPr>
-        <w:lastRenderedPageBreak/>
         <w:t>4.1.4</w:t>
       </w:r>
       <w:r>
@@ -5396,8 +5386,6 @@
         </w:rPr>
         <w:t>.</w:t>
       </w:r>
-      <w:bookmarkStart w:id="0" w:name="_GoBack"/>
-      <w:bookmarkEnd w:id="0"/>
     </w:p>
     <w:p>
       <w:pPr>
@@ -5737,7 +5725,7 @@
             <v:path o:extrusionok="f" gradientshapeok="t" o:connecttype="rect"/>
             <o:lock v:ext="edit" aspectratio="t"/>
           </v:shapetype>
-          <v:shape id="_x0000_i1025" type="#_x0000_t75" style="width:381.75pt;height:424.5pt">
+          <v:shape id="_x0000_i1025" type="#_x0000_t75" style="width:381.55pt;height:424.65pt">
             <v:imagedata r:id="rId7" o:title="Proses Absensi Finger Print Mahasiswa v3"/>
           </v:shape>
         </w:pict>
@@ -5857,21 +5845,88 @@
           <w:rFonts w:ascii="Times New Roman" w:hAnsi="Times New Roman" w:cs="Times New Roman"/>
           <w:sz w:val="24"/>
         </w:rPr>
-        <w:t>pencatatan absensi kegiatan mahasiswa dengan menulisnya secara manual pada form absen atau sejenisnya.</w:t>
-      </w:r>
-      <w:r>
-        <w:rPr>
-          <w:rFonts w:ascii="Times New Roman" w:hAnsi="Times New Roman" w:cs="Times New Roman"/>
-          <w:sz w:val="24"/>
-        </w:rPr>
-        <w:t xml:space="preserve"> Proses pencatatan seperti </w:t>
-      </w:r>
-      <w:r>
-        <w:rPr>
-          <w:rFonts w:ascii="Times New Roman" w:hAnsi="Times New Roman" w:cs="Times New Roman"/>
-          <w:sz w:val="24"/>
-        </w:rPr>
-        <w:t xml:space="preserve">ini </w:t>
+        <w:t>pencatatan absensi kegiatan mahasiswa dengan menulis</w:t>
+      </w:r>
+      <w:proofErr w:type="spellStart"/>
+      <w:r>
+        <w:rPr>
+          <w:rFonts w:ascii="Times New Roman" w:hAnsi="Times New Roman" w:cs="Times New Roman"/>
+          <w:sz w:val="24"/>
+          <w:lang w:val="en-ID"/>
+        </w:rPr>
+        <w:t>kan</w:t>
+      </w:r>
+      <w:proofErr w:type="spellEnd"/>
+      <w:r>
+        <w:rPr>
+          <w:rFonts w:ascii="Times New Roman" w:hAnsi="Times New Roman" w:cs="Times New Roman"/>
+          <w:sz w:val="24"/>
+        </w:rPr>
+        <w:t xml:space="preserve">nya secara manual pada </w:t>
+      </w:r>
+      <w:r>
+        <w:rPr>
+          <w:rFonts w:ascii="Times New Roman" w:hAnsi="Times New Roman" w:cs="Times New Roman"/>
+          <w:i/>
+          <w:sz w:val="24"/>
+        </w:rPr>
+        <w:t>form</w:t>
+      </w:r>
+      <w:r>
+        <w:rPr>
+          <w:rFonts w:ascii="Times New Roman" w:hAnsi="Times New Roman" w:cs="Times New Roman"/>
+          <w:sz w:val="24"/>
+        </w:rPr>
+        <w:t xml:space="preserve"> absen</w:t>
+      </w:r>
+      <w:proofErr w:type="spellStart"/>
+      <w:r>
+        <w:rPr>
+          <w:rFonts w:ascii="Times New Roman" w:hAnsi="Times New Roman" w:cs="Times New Roman"/>
+          <w:sz w:val="24"/>
+          <w:lang w:val="en-ID"/>
+        </w:rPr>
+        <w:t>si</w:t>
+      </w:r>
+      <w:proofErr w:type="spellEnd"/>
+      <w:r>
+        <w:rPr>
+          <w:rFonts w:ascii="Times New Roman" w:hAnsi="Times New Roman" w:cs="Times New Roman"/>
+          <w:sz w:val="24"/>
+        </w:rPr>
+        <w:t>.</w:t>
+      </w:r>
+      <w:r>
+        <w:rPr>
+          <w:rFonts w:ascii="Times New Roman" w:hAnsi="Times New Roman" w:cs="Times New Roman"/>
+          <w:sz w:val="24"/>
+        </w:rPr>
+        <w:t xml:space="preserve"> Proses pencatatan </w:t>
+      </w:r>
+      <w:proofErr w:type="spellStart"/>
+      <w:r>
+        <w:rPr>
+          <w:rFonts w:ascii="Times New Roman" w:hAnsi="Times New Roman" w:cs="Times New Roman"/>
+          <w:sz w:val="24"/>
+          <w:lang w:val="en-ID"/>
+        </w:rPr>
+        <w:t>absensi</w:t>
+      </w:r>
+      <w:proofErr w:type="spellEnd"/>
+      <w:r>
+        <w:rPr>
+          <w:rFonts w:ascii="Times New Roman" w:hAnsi="Times New Roman" w:cs="Times New Roman"/>
+          <w:sz w:val="24"/>
+          <w:lang w:val="en-ID"/>
+        </w:rPr>
+        <w:t xml:space="preserve"> manual</w:t>
+      </w:r>
+      <w:r>
+        <w:rPr>
+          <w:rFonts w:ascii="Times New Roman" w:hAnsi="Times New Roman" w:cs="Times New Roman"/>
+          <w:sz w:val="24"/>
+        </w:rPr>
+        <w:t xml:space="preserve"> </w:t>
       </w:r>
       <w:r>
         <w:rPr>
@@ -5893,7 +5948,15 @@
           <w:sz w:val="24"/>
         </w:rPr>
         <w:lastRenderedPageBreak/>
-        <w:t xml:space="preserve">dengan pembina masing-masing. Pada kondisi tersebut </w:t>
+        <w:t xml:space="preserve">dengan pembina masing-masing. </w:t>
+      </w:r>
+      <w:bookmarkStart w:id="0" w:name="_GoBack"/>
+      <w:r>
+        <w:rPr>
+          <w:rFonts w:ascii="Times New Roman" w:hAnsi="Times New Roman" w:cs="Times New Roman"/>
+          <w:sz w:val="24"/>
+        </w:rPr>
+        <w:t xml:space="preserve">Pada kondisi tersebut </w:t>
       </w:r>
       <w:r>
         <w:rPr>
@@ -5916,6 +5979,7 @@
         </w:rPr>
         <w:t xml:space="preserve"> yang terbatas.</w:t>
       </w:r>
+      <w:bookmarkEnd w:id="0"/>
       <w:r>
         <w:rPr>
           <w:rFonts w:ascii="Times New Roman" w:hAnsi="Times New Roman" w:cs="Times New Roman"/>
@@ -5940,7 +6004,7 @@
           <w:sz w:val="24"/>
         </w:rPr>
         <w:pict>
-          <v:shape id="_x0000_i1026" type="#_x0000_t75" style="width:295.5pt;height:408.75pt">
+          <v:shape id="_x0000_i1026" type="#_x0000_t75" style="width:295.8pt;height:409.05pt">
             <v:imagedata r:id="rId8" o:title="Proses Absensi Manual Mahasiswa v2"/>
           </v:shape>
         </w:pict>
@@ -6498,7 +6562,7 @@
           <w:sz w:val="24"/>
         </w:rPr>
         <w:pict>
-          <v:shape id="_x0000_i1027" type="#_x0000_t75" style="width:343.5pt;height:484.5pt">
+          <v:shape id="_x0000_i1027" type="#_x0000_t75" style="width:343.5pt;height:484.75pt">
             <v:imagedata r:id="rId10" o:title="Proses Ujian TahsinTahfidz Mahasiswa v1"/>
           </v:shape>
         </w:pict>
@@ -6598,7 +6662,7 @@
           <w:sz w:val="24"/>
         </w:rPr>
         <w:pict>
-          <v:shape id="_x0000_i1028" type="#_x0000_t75" style="width:400.5pt;height:510pt">
+          <v:shape id="_x0000_i1028" type="#_x0000_t75" style="width:400.35pt;height:509.5pt">
             <v:imagedata r:id="rId11" o:title="Proses Pencatatan Pelanggaran Mahasiswa v2"/>
           </v:shape>
         </w:pict>

</xml_diff>

<commit_message>
update DFD level 1
</commit_message>
<xml_diff>
--- a/BAB 4/v2 matrikulasi.docx
+++ b/BAB 4/v2 matrikulasi.docx
@@ -9117,7 +9117,7 @@
           <w:sz w:val="24"/>
           <w:lang w:val="en-ID"/>
         </w:rPr>
-        <w:object w:dxaOrig="15991" w:dyaOrig="10231">
+        <w:object w:dxaOrig="15990" w:dyaOrig="10230">
           <v:shapetype id="_x0000_t75" coordsize="21600,21600" o:spt="75" o:preferrelative="t" path="m@4@5l@4@11@9@11@9@5xe" filled="f" stroked="f">
             <v:stroke joinstyle="miter"/>
             <v:formulas>
@@ -9137,7 +9137,7 @@
             <v:path o:extrusionok="f" gradientshapeok="t" o:connecttype="rect"/>
             <o:lock v:ext="edit" aspectratio="t"/>
           </v:shapetype>
-          <v:shape id="_x0000_i1038" type="#_x0000_t75" style="width:606pt;height:387.75pt" o:ole="">
+          <v:shape id="_x0000_i1038" type="#_x0000_t75" style="width:606.05pt;height:387.55pt" o:ole="">
             <v:imagedata r:id="rId8" o:title=""/>
           </v:shape>
           <o:OLEObject Type="Link" ProgID="Visio.Drawing.15" ShapeID="_x0000_i1038" DrawAspect="Content" r:id="rId9" UpdateMode="Always">
@@ -9222,7 +9222,7 @@
           <w:lang w:val="en-ID"/>
         </w:rPr>
         <w:object w:dxaOrig="15780" w:dyaOrig="9465">
-          <v:shape id="_x0000_i1040" type="#_x0000_t75" style="width:624pt;height:374.25pt" o:ole="">
+          <v:shape id="_x0000_i1040" type="#_x0000_t75" style="width:624.2pt;height:374.4pt" o:ole="">
             <v:imagedata r:id="rId11" o:title=""/>
           </v:shape>
           <o:OLEObject Type="Link" ProgID="Visio.Drawing.15" ShapeID="_x0000_i1040" DrawAspect="Content" r:id="rId12" UpdateMode="Always">
@@ -9331,7 +9331,7 @@
           <w:lang w:val="en-ID"/>
         </w:rPr>
         <w:object w:dxaOrig="11251" w:dyaOrig="8761">
-          <v:shape id="_x0000_i1027" type="#_x0000_t75" style="width:489pt;height:381pt" o:ole="">
+          <v:shape id="_x0000_i1027" type="#_x0000_t75" style="width:488.95pt;height:381.3pt" o:ole="">
             <v:imagedata r:id="rId13" o:title=""/>
           </v:shape>
         </w:object>
@@ -9441,8 +9441,8 @@
           <w:sz w:val="24"/>
           <w:lang w:val="en-ID"/>
         </w:rPr>
-        <w:object w:dxaOrig="11251" w:dyaOrig="8761">
-          <v:shape id="_x0000_i1043" type="#_x0000_t75" style="width:483pt;height:376.5pt" o:ole="">
+        <w:object w:dxaOrig="11250" w:dyaOrig="8760">
+          <v:shape id="_x0000_i1043" type="#_x0000_t75" style="width:483.35pt;height:376.3pt" o:ole="">
             <v:imagedata r:id="rId14" o:title=""/>
           </v:shape>
           <o:OLEObject Type="Link" ProgID="Visio.Drawing.15" ShapeID="_x0000_i1043" DrawAspect="Content" r:id="rId15" UpdateMode="Always">
@@ -9568,7 +9568,7 @@
           <w:lang w:val="en-ID"/>
         </w:rPr>
         <w:object w:dxaOrig="13200" w:dyaOrig="12150">
-          <v:shape id="_x0000_i1045" type="#_x0000_t75" style="width:398.25pt;height:366pt" o:ole="">
+          <v:shape id="_x0000_i1045" type="#_x0000_t75" style="width:398.2pt;height:365.65pt" o:ole="">
             <v:imagedata r:id="rId17" o:title=""/>
           </v:shape>
           <o:OLEObject Type="Link" ProgID="Visio.Drawing.15" ShapeID="_x0000_i1045" DrawAspect="Content" r:id="rId18" UpdateMode="Always">
@@ -10485,10 +10485,10 @@
           <w:sz w:val="24"/>
         </w:rPr>
         <w:object w:dxaOrig="22036" w:dyaOrig="14805">
-          <v:shape id="_x0000_i1030" type="#_x0000_t75" style="width:690pt;height:463.5pt" o:ole="">
+          <v:shape id="_x0000_i1030" type="#_x0000_t75" style="width:689.95pt;height:463.3pt" o:ole="">
             <v:imagedata r:id="rId21" o:title=""/>
           </v:shape>
-          <o:OLEObject Type="Embed" ProgID="Visio.Drawing.15" ShapeID="_x0000_i1030" DrawAspect="Content" ObjectID="_1607101471" r:id="rId22"/>
+          <o:OLEObject Type="Embed" ProgID="Visio.Drawing.15" ShapeID="_x0000_i1030" DrawAspect="Content" ObjectID="_1607104686" r:id="rId22"/>
         </w:object>
       </w:r>
     </w:p>
@@ -10644,10 +10644,10 @@
           <w:lang w:val="en-ID"/>
         </w:rPr>
         <w:object w:dxaOrig="22051" w:dyaOrig="13095">
-          <v:shape id="_x0000_i1031" type="#_x0000_t75" style="width:714.75pt;height:424.5pt" o:ole="">
+          <v:shape id="_x0000_i1031" type="#_x0000_t75" style="width:714.35pt;height:424.5pt" o:ole="">
             <v:imagedata r:id="rId24" o:title=""/>
           </v:shape>
-          <o:OLEObject Type="Embed" ProgID="Visio.Drawing.15" ShapeID="_x0000_i1031" DrawAspect="Content" ObjectID="_1607101472" r:id="rId25"/>
+          <o:OLEObject Type="Embed" ProgID="Visio.Drawing.15" ShapeID="_x0000_i1031" DrawAspect="Content" ObjectID="_1607104687" r:id="rId25"/>
         </w:object>
       </w:r>
     </w:p>
@@ -10787,10 +10787,10 @@
           <w:lang w:val="en-ID"/>
         </w:rPr>
         <w:object w:dxaOrig="19215" w:dyaOrig="11971">
-          <v:shape id="_x0000_i1032" type="#_x0000_t75" style="width:713.25pt;height:444pt" o:ole="">
+          <v:shape id="_x0000_i1032" type="#_x0000_t75" style="width:713.1pt;height:443.9pt" o:ole="">
             <v:imagedata r:id="rId27" o:title=""/>
           </v:shape>
-          <o:OLEObject Type="Embed" ProgID="Visio.Drawing.15" ShapeID="_x0000_i1032" DrawAspect="Content" ObjectID="_1607101473" r:id="rId28"/>
+          <o:OLEObject Type="Embed" ProgID="Visio.Drawing.15" ShapeID="_x0000_i1032" DrawAspect="Content" ObjectID="_1607104688" r:id="rId28"/>
         </w:object>
       </w:r>
     </w:p>
@@ -10949,8 +10949,8 @@
           <w:sz w:val="24"/>
           <w:lang w:val="en-ID"/>
         </w:rPr>
-        <w:object w:dxaOrig="19066" w:dyaOrig="10531">
-          <v:shape id="_x0000_i1050" type="#_x0000_t75" style="width:696pt;height:384.75pt" o:ole="">
+        <w:object w:dxaOrig="19065" w:dyaOrig="10530">
+          <v:shape id="_x0000_i1050" type="#_x0000_t75" style="width:695.6pt;height:385.05pt" o:ole="">
             <v:imagedata r:id="rId30" o:title=""/>
           </v:shape>
           <o:OLEObject Type="Link" ProgID="Visio.Drawing.15" ShapeID="_x0000_i1050" DrawAspect="Content" r:id="rId31" UpdateMode="Always">
@@ -11090,10 +11090,10 @@
       </w:pPr>
       <w:r>
         <w:object w:dxaOrig="19081" w:dyaOrig="12541">
-          <v:shape id="_x0000_i1034" type="#_x0000_t75" style="width:667.5pt;height:436.5pt" o:ole="">
+          <v:shape id="_x0000_i1034" type="#_x0000_t75" style="width:668.05pt;height:436.4pt" o:ole="">
             <v:imagedata r:id="rId33" o:title=""/>
           </v:shape>
-          <o:OLEObject Type="Embed" ProgID="Visio.Drawing.15" ShapeID="_x0000_i1034" DrawAspect="Content" ObjectID="_1607101474" r:id="rId34"/>
+          <o:OLEObject Type="Embed" ProgID="Visio.Drawing.15" ShapeID="_x0000_i1034" DrawAspect="Content" ObjectID="_1607104689" r:id="rId34"/>
         </w:object>
       </w:r>
     </w:p>
@@ -11441,7 +11441,18 @@
           <w:noProof/>
           <w:sz w:val="24"/>
         </w:rPr>
-        <w:t>Diagram Konteks dari sistem yang dikembangkan ditunjukkan pada Gambar 4.3.</w:t>
+        <w:t>Diagram Konteks dari sistem yang dikembangkan ditunjukkan pad</w:t>
+      </w:r>
+      <w:bookmarkStart w:id="0" w:name="_GoBack"/>
+      <w:bookmarkEnd w:id="0"/>
+      <w:r>
+        <w:rPr>
+          <w:rFonts w:asciiTheme="majorBidi" w:hAnsiTheme="majorBidi" w:cstheme="majorBidi"/>
+          <w:bCs/>
+          <w:noProof/>
+          <w:sz w:val="24"/>
+        </w:rPr>
+        <w:t>a Gambar 4.3.</w:t>
       </w:r>
     </w:p>
     <w:p>
@@ -11502,10 +11513,10 @@
           <w:sz w:val="24"/>
         </w:rPr>
         <w:object w:dxaOrig="10966" w:dyaOrig="6390">
-          <v:shape id="_x0000_i1052" type="#_x0000_t75" style="width:639pt;height:372.75pt" o:ole="">
+          <v:shape id="_x0000_i1035" type="#_x0000_t75" style="width:638.6pt;height:373.15pt" o:ole="">
             <v:imagedata r:id="rId36" o:title=""/>
           </v:shape>
-          <o:OLEObject Type="Embed" ProgID="Visio.Drawing.15" ShapeID="_x0000_i1052" DrawAspect="Content" ObjectID="_1607101475" r:id="rId37"/>
+          <o:OLEObject Type="Embed" ProgID="Visio.Drawing.15" ShapeID="_x0000_i1035" DrawAspect="Content" ObjectID="_1607104690" r:id="rId37"/>
         </w:object>
       </w:r>
     </w:p>
@@ -11572,8 +11583,6 @@
         </w:rPr>
         <w:t>Level 1</w:t>
       </w:r>
-      <w:bookmarkStart w:id="0" w:name="_GoBack"/>
-      <w:bookmarkEnd w:id="0"/>
     </w:p>
     <w:p>
       <w:pPr>
@@ -11803,10 +11812,10 @@
           <w:sz w:val="24"/>
         </w:rPr>
         <w:object w:dxaOrig="16426" w:dyaOrig="21450">
-          <v:shape id="_x0000_i1036" type="#_x0000_t75" style="width:821.25pt;height:1072.5pt" o:ole="">
+          <v:shape id="_x0000_i1036" type="#_x0000_t75" style="width:821.45pt;height:1072.5pt" o:ole="">
             <v:imagedata r:id="rId38" o:title=""/>
           </v:shape>
-          <o:OLEObject Type="Embed" ProgID="Visio.Drawing.15" ShapeID="_x0000_i1036" DrawAspect="Content" ObjectID="_1607101476" r:id="rId39"/>
+          <o:OLEObject Type="Embed" ProgID="Visio.Drawing.15" ShapeID="_x0000_i1036" DrawAspect="Content" ObjectID="_1607104691" r:id="rId39"/>
         </w:object>
       </w:r>
     </w:p>

</xml_diff>

<commit_message>
update struktur tabel v2
</commit_message>
<xml_diff>
--- a/BAB 4/v2 matrikulasi.docx
+++ b/BAB 4/v2 matrikulasi.docx
@@ -1692,6 +1692,8 @@
               </w:rPr>
               <w:t xml:space="preserve"> yang diberikan otoritas untuk </w:t>
             </w:r>
+            <w:bookmarkStart w:id="0" w:name="_GoBack"/>
+            <w:bookmarkEnd w:id="0"/>
             <w:proofErr w:type="spellStart"/>
             <w:r>
               <w:rPr>
@@ -10488,7 +10490,7 @@
           <v:shape id="_x0000_i1030" type="#_x0000_t75" style="width:689.95pt;height:463.3pt" o:ole="">
             <v:imagedata r:id="rId21" o:title=""/>
           </v:shape>
-          <o:OLEObject Type="Embed" ProgID="Visio.Drawing.15" ShapeID="_x0000_i1030" DrawAspect="Content" ObjectID="_1607104686" r:id="rId22"/>
+          <o:OLEObject Type="Embed" ProgID="Visio.Drawing.15" ShapeID="_x0000_i1030" DrawAspect="Content" ObjectID="_1608899782" r:id="rId22"/>
         </w:object>
       </w:r>
     </w:p>
@@ -10647,7 +10649,7 @@
           <v:shape id="_x0000_i1031" type="#_x0000_t75" style="width:714.35pt;height:424.5pt" o:ole="">
             <v:imagedata r:id="rId24" o:title=""/>
           </v:shape>
-          <o:OLEObject Type="Embed" ProgID="Visio.Drawing.15" ShapeID="_x0000_i1031" DrawAspect="Content" ObjectID="_1607104687" r:id="rId25"/>
+          <o:OLEObject Type="Embed" ProgID="Visio.Drawing.15" ShapeID="_x0000_i1031" DrawAspect="Content" ObjectID="_1608899783" r:id="rId25"/>
         </w:object>
       </w:r>
     </w:p>
@@ -10790,7 +10792,7 @@
           <v:shape id="_x0000_i1032" type="#_x0000_t75" style="width:713.1pt;height:443.9pt" o:ole="">
             <v:imagedata r:id="rId27" o:title=""/>
           </v:shape>
-          <o:OLEObject Type="Embed" ProgID="Visio.Drawing.15" ShapeID="_x0000_i1032" DrawAspect="Content" ObjectID="_1607104688" r:id="rId28"/>
+          <o:OLEObject Type="Embed" ProgID="Visio.Drawing.15" ShapeID="_x0000_i1032" DrawAspect="Content" ObjectID="_1608899784" r:id="rId28"/>
         </w:object>
       </w:r>
     </w:p>
@@ -11093,7 +11095,7 @@
           <v:shape id="_x0000_i1034" type="#_x0000_t75" style="width:668.05pt;height:436.4pt" o:ole="">
             <v:imagedata r:id="rId33" o:title=""/>
           </v:shape>
-          <o:OLEObject Type="Embed" ProgID="Visio.Drawing.15" ShapeID="_x0000_i1034" DrawAspect="Content" ObjectID="_1607104689" r:id="rId34"/>
+          <o:OLEObject Type="Embed" ProgID="Visio.Drawing.15" ShapeID="_x0000_i1034" DrawAspect="Content" ObjectID="_1608899785" r:id="rId34"/>
         </w:object>
       </w:r>
     </w:p>
@@ -11441,18 +11443,7 @@
           <w:noProof/>
           <w:sz w:val="24"/>
         </w:rPr>
-        <w:t>Diagram Konteks dari sistem yang dikembangkan ditunjukkan pad</w:t>
-      </w:r>
-      <w:bookmarkStart w:id="0" w:name="_GoBack"/>
-      <w:bookmarkEnd w:id="0"/>
-      <w:r>
-        <w:rPr>
-          <w:rFonts w:asciiTheme="majorBidi" w:hAnsiTheme="majorBidi" w:cstheme="majorBidi"/>
-          <w:bCs/>
-          <w:noProof/>
-          <w:sz w:val="24"/>
-        </w:rPr>
-        <w:t>a Gambar 4.3.</w:t>
+        <w:t>Diagram Konteks dari sistem yang dikembangkan ditunjukkan pada Gambar 4.3.</w:t>
       </w:r>
     </w:p>
     <w:p>
@@ -11516,7 +11507,7 @@
           <v:shape id="_x0000_i1035" type="#_x0000_t75" style="width:638.6pt;height:373.15pt" o:ole="">
             <v:imagedata r:id="rId36" o:title=""/>
           </v:shape>
-          <o:OLEObject Type="Embed" ProgID="Visio.Drawing.15" ShapeID="_x0000_i1035" DrawAspect="Content" ObjectID="_1607104690" r:id="rId37"/>
+          <o:OLEObject Type="Embed" ProgID="Visio.Drawing.15" ShapeID="_x0000_i1035" DrawAspect="Content" ObjectID="_1608899786" r:id="rId37"/>
         </w:object>
       </w:r>
     </w:p>
@@ -11815,7 +11806,7 @@
           <v:shape id="_x0000_i1036" type="#_x0000_t75" style="width:821.45pt;height:1072.5pt" o:ole="">
             <v:imagedata r:id="rId38" o:title=""/>
           </v:shape>
-          <o:OLEObject Type="Embed" ProgID="Visio.Drawing.15" ShapeID="_x0000_i1036" DrawAspect="Content" ObjectID="_1607104691" r:id="rId39"/>
+          <o:OLEObject Type="Embed" ProgID="Visio.Drawing.15" ShapeID="_x0000_i1036" DrawAspect="Content" ObjectID="_1608899787" r:id="rId39"/>
         </w:object>
       </w:r>
     </w:p>
@@ -11945,7 +11936,7 @@
           <w:rPr>
             <w:noProof/>
           </w:rPr>
-          <w:t>22</w:t>
+          <w:t>18</w:t>
         </w:r>
         <w:r>
           <w:rPr>

</xml_diff>

<commit_message>
update analisis masukan sistem
</commit_message>
<xml_diff>
--- a/BAB 4/v2 matrikulasi.docx
+++ b/BAB 4/v2 matrikulasi.docx
@@ -396,7 +396,7 @@
           <w:rFonts w:ascii="Times New Roman" w:hAnsi="Times New Roman" w:cs="Times New Roman"/>
           <w:sz w:val="24"/>
         </w:rPr>
-        <w:t xml:space="preserve">sesuai dengan kebijakan rumus perhitungan nilai </w:t>
+        <w:t xml:space="preserve">sesuai dengan rumus perhitungan nilai </w:t>
       </w:r>
       <w:r>
         <w:rPr>
@@ -598,15 +598,7 @@
           <w:sz w:val="24"/>
         </w:rPr>
         <w:tab/>
-        <w:t xml:space="preserve">Analisis Kebutuhan </w:t>
-      </w:r>
-      <w:r>
-        <w:rPr>
-          <w:rFonts w:ascii="Times New Roman" w:hAnsi="Times New Roman" w:cs="Times New Roman"/>
-          <w:b/>
-          <w:sz w:val="24"/>
-        </w:rPr>
-        <w:t>Non-Fungsional</w:t>
+        <w:t>Analisis Kebutuhan Non-Fungsional</w:t>
       </w:r>
     </w:p>
     <w:p>
@@ -629,14 +621,7 @@
           <w:rFonts w:ascii="Times New Roman" w:hAnsi="Times New Roman" w:cs="Times New Roman"/>
           <w:sz w:val="24"/>
         </w:rPr>
-        <w:t>pengembangan sistem informasi pengelolaan matrikulasi</w:t>
-      </w:r>
-      <w:r>
-        <w:rPr>
-          <w:rFonts w:ascii="Times New Roman" w:hAnsi="Times New Roman" w:cs="Times New Roman"/>
-          <w:sz w:val="24"/>
-        </w:rPr>
-        <w:t xml:space="preserve"> ini meliput </w:t>
+        <w:t xml:space="preserve">pengembangan sistem informasi pengelolaan matrikulasi ini meliput </w:t>
       </w:r>
       <w:r>
         <w:rPr>
@@ -933,14 +918,7 @@
                 <w:rFonts w:ascii="Times New Roman" w:hAnsi="Times New Roman" w:cs="Times New Roman"/>
                 <w:sz w:val="24"/>
               </w:rPr>
-              <w:t xml:space="preserve">Merupakan </w:t>
-            </w:r>
-            <w:r>
-              <w:rPr>
-                <w:rFonts w:ascii="Times New Roman" w:hAnsi="Times New Roman" w:cs="Times New Roman"/>
-                <w:sz w:val="24"/>
-              </w:rPr>
-              <w:t>aktor</w:t>
+              <w:t>Merupakan aktor</w:t>
             </w:r>
             <w:r>
               <w:rPr>
@@ -955,7 +933,7 @@
                 <w:rFonts w:ascii="Times New Roman" w:hAnsi="Times New Roman" w:cs="Times New Roman"/>
                 <w:sz w:val="24"/>
               </w:rPr>
-              <w:t xml:space="preserve">yang diberikan otoritas </w:t>
+              <w:t>yang mempunyai akses untuk melihat data presensi</w:t>
             </w:r>
             <w:r>
               <w:rPr>
@@ -963,22 +941,28 @@
                 <w:sz w:val="24"/>
                 <w:lang w:val="en-ID"/>
               </w:rPr>
-              <w:t>untuk melihat keseluruhan infor</w:t>
+              <w:t xml:space="preserve"> </w:t>
             </w:r>
             <w:r>
               <w:rPr>
                 <w:rFonts w:ascii="Times New Roman" w:hAnsi="Times New Roman" w:cs="Times New Roman"/>
                 <w:sz w:val="24"/>
-                <w:lang w:val="en-ID"/>
-              </w:rPr>
-              <w:t xml:space="preserve">masi mengenai </w:t>
+              </w:rPr>
+              <w:t>semua modul program pembinaan mahasiswa</w:t>
             </w:r>
             <w:r>
               <w:rPr>
                 <w:rFonts w:ascii="Times New Roman" w:hAnsi="Times New Roman" w:cs="Times New Roman"/>
                 <w:sz w:val="24"/>
               </w:rPr>
-              <w:t>data kegiatan pada program</w:t>
+              <w:t xml:space="preserve">  dan memiliki</w:t>
+            </w:r>
+            <w:r>
+              <w:rPr>
+                <w:rFonts w:ascii="Times New Roman" w:hAnsi="Times New Roman" w:cs="Times New Roman"/>
+                <w:sz w:val="24"/>
+              </w:rPr>
+              <w:t xml:space="preserve"> akses untuk mencetak semua jenis laporan</w:t>
             </w:r>
           </w:p>
         </w:tc>
@@ -1068,7 +1052,21 @@
                 <w:rFonts w:ascii="Times New Roman" w:hAnsi="Times New Roman" w:cs="Times New Roman"/>
                 <w:sz w:val="24"/>
               </w:rPr>
-              <w:t xml:space="preserve">yang diberikan otoritas untuk </w:t>
+              <w:t>yang diberikan otoritas penuh pada modul administratif meliputi menambah, merubah dan menghapus. Aktor ini juga diberikan otoritas untuk</w:t>
+            </w:r>
+            <w:r>
+              <w:rPr>
+                <w:rFonts w:ascii="Times New Roman" w:hAnsi="Times New Roman" w:cs="Times New Roman"/>
+                <w:sz w:val="24"/>
+              </w:rPr>
+              <w:t xml:space="preserve"> </w:t>
+            </w:r>
+            <w:r>
+              <w:rPr>
+                <w:rFonts w:ascii="Times New Roman" w:hAnsi="Times New Roman" w:cs="Times New Roman"/>
+                <w:sz w:val="24"/>
+              </w:rPr>
+              <w:t xml:space="preserve"> </w:t>
             </w:r>
             <w:r>
               <w:rPr>
@@ -1109,128 +1107,36 @@
                 <w:rFonts w:ascii="Times New Roman" w:hAnsi="Times New Roman" w:cs="Times New Roman"/>
                 <w:sz w:val="24"/>
               </w:rPr>
-              <w:t xml:space="preserve">mahasiswa yang berasal dari </w:t>
+              <w:t xml:space="preserve">mahasiswa yang berasal </w:t>
             </w:r>
             <w:r>
               <w:rPr>
                 <w:rFonts w:ascii="Times New Roman" w:hAnsi="Times New Roman" w:cs="Times New Roman"/>
                 <w:sz w:val="24"/>
-                <w:lang w:val="en-ID"/>
-              </w:rPr>
-              <w:t xml:space="preserve">kegiatan pembinaan </w:t>
+              </w:rPr>
+              <w:t>dari</w:t>
             </w:r>
             <w:r>
               <w:rPr>
                 <w:rFonts w:ascii="Times New Roman" w:hAnsi="Times New Roman" w:cs="Times New Roman"/>
                 <w:sz w:val="24"/>
-                <w:lang w:val="en-ID"/>
-              </w:rPr>
-              <w:t>mahasiswa,</w:t>
-            </w:r>
-            <w:bookmarkStart w:id="0" w:name="_GoBack"/>
-            <w:bookmarkEnd w:id="0"/>
-          </w:p>
-        </w:tc>
-      </w:tr>
-      <w:tr>
-        <w:tc>
-          <w:tcPr>
-            <w:tcW w:w="704" w:type="dxa"/>
-          </w:tcPr>
-          <w:p>
-            <w:pPr>
-              <w:spacing w:line="360" w:lineRule="auto"/>
-              <w:jc w:val="center"/>
-              <w:rPr>
-                <w:rFonts w:ascii="Times New Roman" w:hAnsi="Times New Roman" w:cs="Times New Roman"/>
-                <w:sz w:val="24"/>
-              </w:rPr>
-            </w:pPr>
-            <w:r>
-              <w:rPr>
-                <w:rFonts w:ascii="Times New Roman" w:hAnsi="Times New Roman" w:cs="Times New Roman"/>
-                <w:sz w:val="24"/>
-              </w:rPr>
-              <w:t>3</w:t>
-            </w:r>
-          </w:p>
-        </w:tc>
-        <w:tc>
-          <w:tcPr>
-            <w:tcW w:w="3119" w:type="dxa"/>
-          </w:tcPr>
-          <w:p>
-            <w:pPr>
-              <w:spacing w:line="360" w:lineRule="auto"/>
-              <w:rPr>
-                <w:rFonts w:ascii="Times New Roman" w:hAnsi="Times New Roman" w:cs="Times New Roman"/>
-                <w:sz w:val="24"/>
-              </w:rPr>
-            </w:pPr>
-            <w:r>
-              <w:rPr>
-                <w:rFonts w:ascii="Times New Roman" w:hAnsi="Times New Roman" w:cs="Times New Roman"/>
-                <w:sz w:val="24"/>
-              </w:rPr>
-              <w:t>Mahasiswa</w:t>
-            </w:r>
-          </w:p>
-        </w:tc>
-        <w:tc>
-          <w:tcPr>
-            <w:tcW w:w="4104" w:type="dxa"/>
-          </w:tcPr>
-          <w:p>
-            <w:pPr>
-              <w:spacing w:line="360" w:lineRule="auto"/>
-              <w:jc w:val="both"/>
-              <w:rPr>
-                <w:rFonts w:ascii="Times New Roman" w:hAnsi="Times New Roman" w:cs="Times New Roman"/>
-                <w:sz w:val="24"/>
-              </w:rPr>
-            </w:pPr>
-            <w:r>
-              <w:rPr>
-                <w:rFonts w:ascii="Times New Roman" w:hAnsi="Times New Roman" w:cs="Times New Roman"/>
-                <w:sz w:val="24"/>
-              </w:rPr>
-              <w:t xml:space="preserve">Merupakan </w:t>
+              </w:rPr>
+              <w:t xml:space="preserve"> mesin </w:t>
             </w:r>
             <w:r>
               <w:rPr>
                 <w:rFonts w:ascii="Times New Roman" w:hAnsi="Times New Roman" w:cs="Times New Roman"/>
-                <w:sz w:val="24"/>
-              </w:rPr>
-              <w:t>aktor</w:t>
+                <w:i/>
+                <w:sz w:val="24"/>
+              </w:rPr>
+              <w:t>fingerprint</w:t>
             </w:r>
             <w:r>
               <w:rPr>
                 <w:rFonts w:ascii="Times New Roman" w:hAnsi="Times New Roman" w:cs="Times New Roman"/>
-                <w:i/>
-                <w:sz w:val="24"/>
-              </w:rPr>
-              <w:t xml:space="preserve"> </w:t>
-            </w:r>
-            <w:r>
-              <w:rPr>
-                <w:rFonts w:ascii="Times New Roman" w:hAnsi="Times New Roman" w:cs="Times New Roman"/>
-                <w:sz w:val="24"/>
-              </w:rPr>
-              <w:t xml:space="preserve">yang </w:t>
-            </w:r>
-            <w:r>
-              <w:rPr>
-                <w:rFonts w:ascii="Times New Roman" w:hAnsi="Times New Roman" w:cs="Times New Roman"/>
-                <w:sz w:val="24"/>
-              </w:rPr>
-              <w:t>mempunyai akses untuk melihat semua data presensi kegiatan</w:t>
-            </w:r>
-            <w:r>
-              <w:rPr>
-                <w:rFonts w:ascii="Times New Roman" w:hAnsi="Times New Roman" w:cs="Times New Roman"/>
-                <w:sz w:val="24"/>
-              </w:rPr>
-              <w:t xml:space="preserve"> mahasiswa. Aktor ini juga memiliki akses untuk menambah data pengajuan udzur dan data pengajuan presensi manual.</w:t>
+                <w:sz w:val="24"/>
+              </w:rPr>
+              <w:t>.</w:t>
             </w:r>
           </w:p>
         </w:tc>
@@ -1254,6 +1160,166 @@
                 <w:rFonts w:ascii="Times New Roman" w:hAnsi="Times New Roman" w:cs="Times New Roman"/>
                 <w:sz w:val="24"/>
               </w:rPr>
+              <w:t>3</w:t>
+            </w:r>
+          </w:p>
+        </w:tc>
+        <w:tc>
+          <w:tcPr>
+            <w:tcW w:w="3119" w:type="dxa"/>
+          </w:tcPr>
+          <w:p>
+            <w:pPr>
+              <w:spacing w:line="360" w:lineRule="auto"/>
+              <w:rPr>
+                <w:rFonts w:ascii="Times New Roman" w:hAnsi="Times New Roman" w:cs="Times New Roman"/>
+                <w:sz w:val="24"/>
+              </w:rPr>
+            </w:pPr>
+            <w:r>
+              <w:rPr>
+                <w:rFonts w:ascii="Times New Roman" w:hAnsi="Times New Roman" w:cs="Times New Roman"/>
+                <w:sz w:val="24"/>
+              </w:rPr>
+              <w:t>Mahasiswa</w:t>
+            </w:r>
+          </w:p>
+        </w:tc>
+        <w:tc>
+          <w:tcPr>
+            <w:tcW w:w="4104" w:type="dxa"/>
+          </w:tcPr>
+          <w:p>
+            <w:pPr>
+              <w:spacing w:line="360" w:lineRule="auto"/>
+              <w:jc w:val="both"/>
+              <w:rPr>
+                <w:rFonts w:ascii="Times New Roman" w:hAnsi="Times New Roman" w:cs="Times New Roman"/>
+                <w:sz w:val="24"/>
+              </w:rPr>
+            </w:pPr>
+            <w:r>
+              <w:rPr>
+                <w:rFonts w:ascii="Times New Roman" w:hAnsi="Times New Roman" w:cs="Times New Roman"/>
+                <w:sz w:val="24"/>
+              </w:rPr>
+              <w:t xml:space="preserve">Merupakan </w:t>
+            </w:r>
+            <w:r>
+              <w:rPr>
+                <w:rFonts w:ascii="Times New Roman" w:hAnsi="Times New Roman" w:cs="Times New Roman"/>
+                <w:sz w:val="24"/>
+              </w:rPr>
+              <w:t>aktor</w:t>
+            </w:r>
+            <w:r>
+              <w:rPr>
+                <w:rFonts w:ascii="Times New Roman" w:hAnsi="Times New Roman" w:cs="Times New Roman"/>
+                <w:i/>
+                <w:sz w:val="24"/>
+              </w:rPr>
+              <w:t xml:space="preserve"> </w:t>
+            </w:r>
+            <w:r>
+              <w:rPr>
+                <w:rFonts w:ascii="Times New Roman" w:hAnsi="Times New Roman" w:cs="Times New Roman"/>
+                <w:sz w:val="24"/>
+              </w:rPr>
+              <w:t xml:space="preserve">yang </w:t>
+            </w:r>
+            <w:r>
+              <w:rPr>
+                <w:rFonts w:ascii="Times New Roman" w:hAnsi="Times New Roman" w:cs="Times New Roman"/>
+                <w:sz w:val="24"/>
+              </w:rPr>
+              <w:t>mempunyai akses untuk</w:t>
+            </w:r>
+            <w:r>
+              <w:rPr>
+                <w:rFonts w:ascii="Times New Roman" w:hAnsi="Times New Roman" w:cs="Times New Roman"/>
+                <w:sz w:val="24"/>
+              </w:rPr>
+              <w:t xml:space="preserve"> melihat</w:t>
+            </w:r>
+            <w:r>
+              <w:rPr>
+                <w:rFonts w:ascii="Times New Roman" w:hAnsi="Times New Roman" w:cs="Times New Roman"/>
+                <w:sz w:val="24"/>
+              </w:rPr>
+              <w:t xml:space="preserve"> </w:t>
+            </w:r>
+            <w:r>
+              <w:rPr>
+                <w:rFonts w:ascii="Times New Roman" w:hAnsi="Times New Roman" w:cs="Times New Roman"/>
+                <w:sz w:val="24"/>
+              </w:rPr>
+              <w:t>data presensi</w:t>
+            </w:r>
+            <w:r>
+              <w:rPr>
+                <w:rFonts w:ascii="Times New Roman" w:hAnsi="Times New Roman" w:cs="Times New Roman"/>
+                <w:sz w:val="24"/>
+                <w:lang w:val="en-ID"/>
+              </w:rPr>
+              <w:t xml:space="preserve"> </w:t>
+            </w:r>
+            <w:r>
+              <w:rPr>
+                <w:rFonts w:ascii="Times New Roman" w:hAnsi="Times New Roman" w:cs="Times New Roman"/>
+                <w:sz w:val="24"/>
+              </w:rPr>
+              <w:t xml:space="preserve">semua </w:t>
+            </w:r>
+            <w:r>
+              <w:rPr>
+                <w:rFonts w:ascii="Times New Roman" w:hAnsi="Times New Roman" w:cs="Times New Roman"/>
+                <w:sz w:val="24"/>
+              </w:rPr>
+              <w:t xml:space="preserve">modul program pembinaan </w:t>
+            </w:r>
+            <w:r>
+              <w:rPr>
+                <w:rFonts w:ascii="Times New Roman" w:hAnsi="Times New Roman" w:cs="Times New Roman"/>
+                <w:sz w:val="24"/>
+              </w:rPr>
+              <w:t>mahasiswa</w:t>
+            </w:r>
+            <w:r>
+              <w:rPr>
+                <w:rFonts w:ascii="Times New Roman" w:hAnsi="Times New Roman" w:cs="Times New Roman"/>
+                <w:sz w:val="24"/>
+              </w:rPr>
+              <w:t xml:space="preserve"> bersangkutan</w:t>
+            </w:r>
+            <w:r>
+              <w:rPr>
+                <w:rFonts w:ascii="Times New Roman" w:hAnsi="Times New Roman" w:cs="Times New Roman"/>
+                <w:sz w:val="24"/>
+              </w:rPr>
+              <w:t>. Aktor ini juga memiliki akses untuk menambah data pengajuan udzur dan data pengajuan presensi manual.</w:t>
+            </w:r>
+          </w:p>
+        </w:tc>
+      </w:tr>
+      <w:tr>
+        <w:tc>
+          <w:tcPr>
+            <w:tcW w:w="704" w:type="dxa"/>
+          </w:tcPr>
+          <w:p>
+            <w:pPr>
+              <w:spacing w:line="360" w:lineRule="auto"/>
+              <w:jc w:val="center"/>
+              <w:rPr>
+                <w:rFonts w:ascii="Times New Roman" w:hAnsi="Times New Roman" w:cs="Times New Roman"/>
+                <w:sz w:val="24"/>
+              </w:rPr>
+            </w:pPr>
+            <w:r>
+              <w:rPr>
+                <w:rFonts w:ascii="Times New Roman" w:hAnsi="Times New Roman" w:cs="Times New Roman"/>
+                <w:sz w:val="24"/>
+              </w:rPr>
               <w:t>4</w:t>
             </w:r>
           </w:p>
@@ -1297,7 +1363,7 @@
                 <w:rFonts w:ascii="Times New Roman" w:hAnsi="Times New Roman" w:cs="Times New Roman"/>
                 <w:sz w:val="24"/>
               </w:rPr>
-              <w:t xml:space="preserve">Merupakan </w:t>
+              <w:t>Merupakan aktor</w:t>
             </w:r>
             <w:r>
               <w:rPr>
@@ -1305,14 +1371,86 @@
                 <w:i/>
                 <w:sz w:val="24"/>
               </w:rPr>
-              <w:t>User</w:t>
+              <w:t xml:space="preserve"> </w:t>
             </w:r>
             <w:r>
               <w:rPr>
                 <w:rFonts w:ascii="Times New Roman" w:hAnsi="Times New Roman" w:cs="Times New Roman"/>
                 <w:sz w:val="24"/>
               </w:rPr>
-              <w:t xml:space="preserve"> yang diberika</w:t>
+              <w:t>yang mempunyai akses untuk</w:t>
+            </w:r>
+            <w:r>
+              <w:rPr>
+                <w:rFonts w:ascii="Times New Roman" w:hAnsi="Times New Roman" w:cs="Times New Roman"/>
+                <w:sz w:val="24"/>
+              </w:rPr>
+              <w:t xml:space="preserve"> melihat</w:t>
+            </w:r>
+            <w:r>
+              <w:rPr>
+                <w:rFonts w:ascii="Times New Roman" w:hAnsi="Times New Roman" w:cs="Times New Roman"/>
+                <w:sz w:val="24"/>
+              </w:rPr>
+              <w:t xml:space="preserve"> data presensi</w:t>
+            </w:r>
+            <w:r>
+              <w:rPr>
+                <w:rFonts w:ascii="Times New Roman" w:hAnsi="Times New Roman" w:cs="Times New Roman"/>
+                <w:sz w:val="24"/>
+                <w:lang w:val="en-ID"/>
+              </w:rPr>
+              <w:t xml:space="preserve"> </w:t>
+            </w:r>
+            <w:r>
+              <w:rPr>
+                <w:rFonts w:ascii="Times New Roman" w:hAnsi="Times New Roman" w:cs="Times New Roman"/>
+                <w:sz w:val="24"/>
+              </w:rPr>
+              <w:t xml:space="preserve">semua </w:t>
+            </w:r>
+            <w:r>
+              <w:rPr>
+                <w:rFonts w:ascii="Times New Roman" w:hAnsi="Times New Roman" w:cs="Times New Roman"/>
+                <w:sz w:val="24"/>
+              </w:rPr>
+              <w:lastRenderedPageBreak/>
+              <w:t>modul</w:t>
+            </w:r>
+            <w:r>
+              <w:rPr>
+                <w:rFonts w:ascii="Times New Roman" w:hAnsi="Times New Roman" w:cs="Times New Roman"/>
+                <w:sz w:val="24"/>
+              </w:rPr>
+              <w:t xml:space="preserve"> </w:t>
+            </w:r>
+            <w:r>
+              <w:rPr>
+                <w:rFonts w:ascii="Times New Roman" w:hAnsi="Times New Roman" w:cs="Times New Roman"/>
+                <w:sz w:val="24"/>
+              </w:rPr>
+              <w:t xml:space="preserve">program pembinaan </w:t>
+            </w:r>
+            <w:r>
+              <w:rPr>
+                <w:rFonts w:ascii="Times New Roman" w:hAnsi="Times New Roman" w:cs="Times New Roman"/>
+                <w:sz w:val="24"/>
+              </w:rPr>
+              <w:t>mahasiswa</w:t>
+            </w:r>
+            <w:r>
+              <w:rPr>
+                <w:rFonts w:ascii="Times New Roman" w:hAnsi="Times New Roman" w:cs="Times New Roman"/>
+                <w:sz w:val="24"/>
+              </w:rPr>
+              <w:t xml:space="preserve"> binaan. Aktor ini juga </w:t>
+            </w:r>
+            <w:r>
+              <w:rPr>
+                <w:rFonts w:ascii="Times New Roman" w:hAnsi="Times New Roman" w:cs="Times New Roman"/>
+                <w:sz w:val="24"/>
+              </w:rPr>
+              <w:t>yang diberika</w:t>
             </w:r>
             <w:r>
               <w:rPr>
@@ -1341,7 +1479,35 @@
                 <w:rFonts w:ascii="Times New Roman" w:hAnsi="Times New Roman" w:cs="Times New Roman"/>
                 <w:sz w:val="24"/>
               </w:rPr>
-              <w:t xml:space="preserve">permintaan udzur </w:t>
+              <w:t xml:space="preserve">data </w:t>
+            </w:r>
+            <w:r>
+              <w:rPr>
+                <w:rFonts w:ascii="Times New Roman" w:hAnsi="Times New Roman" w:cs="Times New Roman"/>
+                <w:sz w:val="24"/>
+              </w:rPr>
+              <w:t xml:space="preserve">pengajuan </w:t>
+            </w:r>
+            <w:r>
+              <w:rPr>
+                <w:rFonts w:ascii="Times New Roman" w:hAnsi="Times New Roman" w:cs="Times New Roman"/>
+                <w:sz w:val="24"/>
+              </w:rPr>
+              <w:t xml:space="preserve">udzur </w:t>
+            </w:r>
+            <w:r>
+              <w:rPr>
+                <w:rFonts w:ascii="Times New Roman" w:hAnsi="Times New Roman" w:cs="Times New Roman"/>
+                <w:sz w:val="24"/>
+              </w:rPr>
+              <w:t xml:space="preserve">dan presensi manual yang diajukan oleh mahasiswa binaan serta dapat </w:t>
+            </w:r>
+            <w:r>
+              <w:rPr>
+                <w:rFonts w:ascii="Times New Roman" w:hAnsi="Times New Roman" w:cs="Times New Roman"/>
+                <w:sz w:val="24"/>
+              </w:rPr>
+              <w:t xml:space="preserve">menginput data presensi ta’lim pembina dan </w:t>
             </w:r>
             <w:r>
               <w:rPr>
@@ -1354,31 +1520,8 @@
               <w:rPr>
                 <w:rFonts w:ascii="Times New Roman" w:hAnsi="Times New Roman" w:cs="Times New Roman"/>
                 <w:sz w:val="24"/>
-                <w:lang w:val="en-ID"/>
-              </w:rPr>
-              <w:t xml:space="preserve">atas absensi pada suatu kegiatan </w:t>
-            </w:r>
-            <w:r>
-              <w:rPr>
-                <w:rFonts w:ascii="Times New Roman" w:hAnsi="Times New Roman" w:cs="Times New Roman"/>
-                <w:sz w:val="24"/>
-              </w:rPr>
-              <w:t xml:space="preserve">mahasiswa binaan, </w:t>
-            </w:r>
-            <w:r>
-              <w:rPr>
-                <w:rFonts w:ascii="Times New Roman" w:hAnsi="Times New Roman" w:cs="Times New Roman"/>
-                <w:sz w:val="24"/>
-                <w:lang w:val="en-ID"/>
-              </w:rPr>
-              <w:t>menginput data hafalan quran mahasiswa</w:t>
-            </w:r>
-            <w:r>
-              <w:rPr>
-                <w:rFonts w:ascii="Times New Roman" w:hAnsi="Times New Roman" w:cs="Times New Roman"/>
-                <w:sz w:val="24"/>
-              </w:rPr>
-              <w:t xml:space="preserve"> dan menginput presensi ta’lim serta tahsin/tahfidz</w:t>
+              </w:rPr>
+              <w:t>data presensi tahsin/tahfidz.</w:t>
             </w:r>
           </w:p>
         </w:tc>
@@ -1419,7 +1562,6 @@
           <w:b/>
           <w:sz w:val="24"/>
         </w:rPr>
-        <w:lastRenderedPageBreak/>
         <w:t>4.1.3</w:t>
       </w:r>
       <w:r>
@@ -1465,133 +1607,78 @@
           <w:numId w:val="2"/>
         </w:numPr>
         <w:spacing w:after="0" w:line="360" w:lineRule="auto"/>
-        <w:ind w:left="426" w:firstLine="0"/>
+        <w:ind w:left="851" w:hanging="425"/>
+        <w:rPr>
+          <w:rFonts w:ascii="Times New Roman" w:hAnsi="Times New Roman" w:cs="Times New Roman"/>
+          <w:sz w:val="24"/>
+        </w:rPr>
+      </w:pPr>
+      <w:r>
         <w:rPr>
           <w:rFonts w:ascii="Times New Roman" w:hAnsi="Times New Roman" w:cs="Times New Roman"/>
           <w:i/>
           <w:sz w:val="24"/>
         </w:rPr>
-      </w:pPr>
+        <w:t xml:space="preserve">User </w:t>
+      </w:r>
+    </w:p>
+    <w:p>
+      <w:pPr>
+        <w:pStyle w:val="ListParagraph"/>
+        <w:spacing w:after="0" w:line="360" w:lineRule="auto"/>
+        <w:ind w:left="426" w:firstLine="425"/>
+        <w:jc w:val="both"/>
+        <w:rPr>
+          <w:rFonts w:ascii="Times New Roman" w:hAnsi="Times New Roman" w:cs="Times New Roman"/>
+          <w:noProof/>
+          <w:sz w:val="24"/>
+        </w:rPr>
+      </w:pPr>
+      <w:r>
+        <w:rPr>
+          <w:rFonts w:ascii="Times New Roman" w:hAnsi="Times New Roman" w:cs="Times New Roman"/>
+          <w:sz w:val="24"/>
+        </w:rPr>
+        <w:t xml:space="preserve">Terdiri dari Pimpinan, Admin Matrikulasi, Mahasiswa dan Pembina Mahasiswa. </w:t>
+      </w:r>
       <w:r>
         <w:rPr>
           <w:rFonts w:ascii="Times New Roman" w:hAnsi="Times New Roman" w:cs="Times New Roman"/>
           <w:i/>
           <w:sz w:val="24"/>
         </w:rPr>
-        <w:t>User</w:t>
-      </w:r>
-    </w:p>
-    <w:p>
-      <w:pPr>
-        <w:pStyle w:val="ListParagraph"/>
-        <w:spacing w:after="0" w:line="360" w:lineRule="auto"/>
-        <w:ind w:left="426" w:firstLine="294"/>
-        <w:jc w:val="both"/>
-        <w:rPr>
-          <w:rFonts w:ascii="Times New Roman" w:hAnsi="Times New Roman" w:cs="Times New Roman"/>
-          <w:sz w:val="24"/>
-        </w:rPr>
-      </w:pPr>
-      <w:r>
-        <w:rPr>
-          <w:rFonts w:ascii="Times New Roman" w:hAnsi="Times New Roman" w:cs="Times New Roman"/>
-          <w:sz w:val="24"/>
-        </w:rPr>
-        <w:t>Dalam s</w:t>
-      </w:r>
-      <w:r>
-        <w:rPr>
-          <w:rFonts w:ascii="Times New Roman" w:hAnsi="Times New Roman" w:cs="Times New Roman"/>
-          <w:sz w:val="24"/>
-        </w:rPr>
-        <w:t>istem ini dibutuhkan beberapa aktor/</w:t>
-      </w:r>
-      <w:r>
-        <w:rPr>
-          <w:rFonts w:ascii="Times New Roman" w:hAnsi="Times New Roman" w:cs="Times New Roman"/>
-          <w:i/>
-          <w:sz w:val="24"/>
-        </w:rPr>
-        <w:t xml:space="preserve">user </w:t>
-      </w:r>
-      <w:r>
-        <w:rPr>
-          <w:rFonts w:ascii="Times New Roman" w:hAnsi="Times New Roman" w:cs="Times New Roman"/>
-          <w:sz w:val="24"/>
-        </w:rPr>
-        <w:t>terdiri dari Ketua Matrikulas</w:t>
-      </w:r>
-      <w:r>
-        <w:rPr>
-          <w:rFonts w:ascii="Times New Roman" w:hAnsi="Times New Roman" w:cs="Times New Roman"/>
-          <w:sz w:val="24"/>
-        </w:rPr>
-        <w:t xml:space="preserve">i, Admin Matrikulasi/Pembinaan, </w:t>
-      </w:r>
-      <w:r>
-        <w:rPr>
-          <w:rFonts w:ascii="Times New Roman" w:hAnsi="Times New Roman" w:cs="Times New Roman"/>
-          <w:sz w:val="24"/>
-        </w:rPr>
-        <w:t>Mahasiswa, Pembina Mahasiswa, Orang Tua Mahasiswa</w:t>
-      </w:r>
-      <w:r>
-        <w:rPr>
-          <w:rFonts w:ascii="Times New Roman" w:hAnsi="Times New Roman" w:cs="Times New Roman"/>
-          <w:sz w:val="24"/>
-        </w:rPr>
-        <w:t xml:space="preserve"> </w:t>
-      </w:r>
-      <w:r>
-        <w:rPr>
-          <w:rFonts w:ascii="Times New Roman" w:hAnsi="Times New Roman" w:cs="Times New Roman"/>
-          <w:sz w:val="24"/>
-        </w:rPr>
-        <w:t>yang dapat berperan mengatur masukan dan keluaran ya</w:t>
-      </w:r>
-      <w:r>
-        <w:rPr>
-          <w:rFonts w:ascii="Times New Roman" w:hAnsi="Times New Roman" w:cs="Times New Roman"/>
-          <w:sz w:val="24"/>
-        </w:rPr>
-        <w:t>ng akan diproses kedalam sistem s</w:t>
-      </w:r>
-      <w:r>
-        <w:rPr>
-          <w:rFonts w:ascii="Times New Roman" w:hAnsi="Times New Roman" w:cs="Times New Roman"/>
-          <w:sz w:val="24"/>
-        </w:rPr>
-        <w:t xml:space="preserve">ehinga </w:t>
-      </w:r>
-      <w:r>
-        <w:rPr>
-          <w:rFonts w:ascii="Times New Roman" w:hAnsi="Times New Roman" w:cs="Times New Roman"/>
-          <w:sz w:val="24"/>
-        </w:rPr>
-        <w:t xml:space="preserve">beberapa </w:t>
-      </w:r>
-      <w:r>
-        <w:rPr>
-          <w:rFonts w:ascii="Times New Roman" w:hAnsi="Times New Roman" w:cs="Times New Roman"/>
-          <w:i/>
-          <w:sz w:val="24"/>
-        </w:rPr>
-        <w:t>user</w:t>
-      </w:r>
-      <w:r>
-        <w:rPr>
-          <w:rFonts w:ascii="Times New Roman" w:hAnsi="Times New Roman" w:cs="Times New Roman"/>
-          <w:i/>
-          <w:sz w:val="24"/>
-        </w:rPr>
-        <w:t xml:space="preserve"> </w:t>
-      </w:r>
-      <w:r>
-        <w:rPr>
-          <w:rFonts w:ascii="Times New Roman" w:hAnsi="Times New Roman" w:cs="Times New Roman"/>
-          <w:sz w:val="24"/>
-        </w:rPr>
-        <w:t>ini dapat melakukan tugas dengan perannya masing-masing.</w:t>
+        <w:t xml:space="preserve">User </w:t>
+      </w:r>
+      <w:r>
+        <w:rPr>
+          <w:rFonts w:ascii="Times New Roman" w:hAnsi="Times New Roman" w:cs="Times New Roman"/>
+          <w:sz w:val="24"/>
+        </w:rPr>
+        <w:t xml:space="preserve">ini </w:t>
+      </w:r>
+      <w:r>
+        <w:rPr>
+          <w:rFonts w:ascii="Times New Roman" w:hAnsi="Times New Roman" w:cs="Times New Roman"/>
+          <w:noProof/>
+          <w:sz w:val="24"/>
+        </w:rPr>
+        <w:t>ber</w:t>
+      </w:r>
+      <w:r>
+        <w:rPr>
+          <w:rFonts w:ascii="Times New Roman" w:hAnsi="Times New Roman" w:cs="Times New Roman"/>
+          <w:noProof/>
+          <w:sz w:val="24"/>
+        </w:rPr>
+        <w:t>peran mengatur masukan dan kelu</w:t>
+      </w:r>
+      <w:r>
+        <w:rPr>
+          <w:rFonts w:ascii="Times New Roman" w:hAnsi="Times New Roman" w:cs="Times New Roman"/>
+          <w:noProof/>
+          <w:sz w:val="24"/>
+        </w:rPr>
+        <w:t>aran yang akan di proses ke dalam sistem. Sehingga user ini bisa melakukan tugasnya masing-masing.</w:t>
       </w:r>
     </w:p>
     <w:p>
@@ -1602,45 +1689,42 @@
           <w:numId w:val="2"/>
         </w:numPr>
         <w:spacing w:after="0" w:line="360" w:lineRule="auto"/>
-        <w:ind w:left="709" w:hanging="283"/>
+        <w:ind w:left="851" w:hanging="425"/>
         <w:jc w:val="both"/>
         <w:rPr>
           <w:rFonts w:ascii="Times New Roman" w:hAnsi="Times New Roman" w:cs="Times New Roman"/>
-          <w:sz w:val="24"/>
-        </w:rPr>
-      </w:pPr>
-      <w:r>
-        <w:rPr>
-          <w:rFonts w:ascii="Times New Roman" w:hAnsi="Times New Roman" w:cs="Times New Roman"/>
-          <w:sz w:val="24"/>
-        </w:rPr>
-        <w:t>Data Mahasiswa</w:t>
+          <w:noProof/>
+          <w:sz w:val="24"/>
+        </w:rPr>
+      </w:pPr>
+      <w:r>
+        <w:rPr>
+          <w:rFonts w:ascii="Times New Roman" w:hAnsi="Times New Roman" w:cs="Times New Roman"/>
+          <w:noProof/>
+          <w:sz w:val="24"/>
+        </w:rPr>
+        <w:t>Data semester</w:t>
       </w:r>
     </w:p>
     <w:p>
       <w:pPr>
         <w:pStyle w:val="ListParagraph"/>
         <w:spacing w:after="0" w:line="360" w:lineRule="auto"/>
-        <w:ind w:left="426" w:firstLine="283"/>
+        <w:ind w:left="851"/>
         <w:jc w:val="both"/>
         <w:rPr>
           <w:rFonts w:ascii="Times New Roman" w:hAnsi="Times New Roman" w:cs="Times New Roman"/>
-          <w:sz w:val="24"/>
-        </w:rPr>
-      </w:pPr>
-      <w:r>
-        <w:rPr>
-          <w:rFonts w:ascii="Times New Roman" w:hAnsi="Times New Roman" w:cs="Times New Roman"/>
-          <w:sz w:val="24"/>
-        </w:rPr>
-        <w:t xml:space="preserve">Sistem ini membutuhkan data mahasiswa sebagai aktor yang paling banyak mendapat perhatian pada </w:t>
-      </w:r>
-      <w:r>
-        <w:rPr>
-          <w:rFonts w:ascii="Times New Roman" w:hAnsi="Times New Roman" w:cs="Times New Roman"/>
-          <w:sz w:val="24"/>
-        </w:rPr>
-        <w:t>sistem monitoring ini.</w:t>
+          <w:noProof/>
+          <w:sz w:val="24"/>
+        </w:rPr>
+      </w:pPr>
+      <w:r>
+        <w:rPr>
+          <w:rFonts w:ascii="Times New Roman" w:hAnsi="Times New Roman" w:cs="Times New Roman"/>
+          <w:noProof/>
+          <w:sz w:val="24"/>
+        </w:rPr>
+        <w:t>Data semester digunakan untuk mengidentifikasi jumlah pekan beserta rentang waktu dalam semester tersebut.</w:t>
       </w:r>
     </w:p>
     <w:p>
@@ -1651,70 +1735,58 @@
           <w:numId w:val="2"/>
         </w:numPr>
         <w:spacing w:after="0" w:line="360" w:lineRule="auto"/>
-        <w:ind w:left="709" w:hanging="283"/>
+        <w:ind w:left="851" w:hanging="425"/>
         <w:jc w:val="both"/>
         <w:rPr>
           <w:rFonts w:ascii="Times New Roman" w:hAnsi="Times New Roman" w:cs="Times New Roman"/>
-          <w:sz w:val="24"/>
-        </w:rPr>
-      </w:pPr>
-      <w:r>
-        <w:rPr>
-          <w:rFonts w:ascii="Times New Roman" w:hAnsi="Times New Roman" w:cs="Times New Roman"/>
-          <w:sz w:val="24"/>
-        </w:rPr>
-        <w:t xml:space="preserve">Data </w:t>
-      </w:r>
-      <w:r>
-        <w:rPr>
-          <w:rFonts w:ascii="Times New Roman" w:hAnsi="Times New Roman" w:cs="Times New Roman"/>
-          <w:sz w:val="24"/>
-          <w:lang w:val="en-ID"/>
-        </w:rPr>
-        <w:t>Pembina Mahasiswa</w:t>
+          <w:noProof/>
+          <w:sz w:val="24"/>
+        </w:rPr>
+      </w:pPr>
+      <w:r>
+        <w:rPr>
+          <w:rFonts w:ascii="Times New Roman" w:hAnsi="Times New Roman" w:cs="Times New Roman"/>
+          <w:noProof/>
+          <w:sz w:val="24"/>
+        </w:rPr>
+        <w:t>Data jadwal kepulangan</w:t>
       </w:r>
     </w:p>
     <w:p>
       <w:pPr>
         <w:pStyle w:val="ListParagraph"/>
         <w:spacing w:after="0" w:line="360" w:lineRule="auto"/>
-        <w:ind w:left="426" w:firstLine="283"/>
+        <w:ind w:left="851"/>
         <w:jc w:val="both"/>
         <w:rPr>
           <w:rFonts w:ascii="Times New Roman" w:hAnsi="Times New Roman" w:cs="Times New Roman"/>
-          <w:sz w:val="24"/>
-          <w:lang w:val="en-ID"/>
-        </w:rPr>
-      </w:pPr>
-      <w:r>
-        <w:rPr>
-          <w:rFonts w:ascii="Times New Roman" w:hAnsi="Times New Roman" w:cs="Times New Roman"/>
-          <w:sz w:val="24"/>
-        </w:rPr>
-        <w:t xml:space="preserve">Sistem ini membutuhkan data </w:t>
-      </w:r>
-      <w:r>
-        <w:rPr>
-          <w:rFonts w:ascii="Times New Roman" w:hAnsi="Times New Roman" w:cs="Times New Roman"/>
-          <w:sz w:val="24"/>
-          <w:lang w:val="en-ID"/>
-        </w:rPr>
-        <w:t xml:space="preserve">pembina </w:t>
-      </w:r>
-      <w:r>
-        <w:rPr>
-          <w:rFonts w:ascii="Times New Roman" w:hAnsi="Times New Roman" w:cs="Times New Roman"/>
-          <w:sz w:val="24"/>
-        </w:rPr>
-        <w:t xml:space="preserve">mahasiswa sebagai aktor </w:t>
-      </w:r>
-      <w:r>
-        <w:rPr>
-          <w:rFonts w:ascii="Times New Roman" w:hAnsi="Times New Roman" w:cs="Times New Roman"/>
-          <w:sz w:val="24"/>
-          <w:lang w:val="en-ID"/>
-        </w:rPr>
-        <w:t>yang membina beberapa mahasiswa</w:t>
+          <w:noProof/>
+          <w:sz w:val="24"/>
+        </w:rPr>
+      </w:pPr>
+      <w:r>
+        <w:rPr>
+          <w:rFonts w:ascii="Times New Roman" w:hAnsi="Times New Roman" w:cs="Times New Roman"/>
+          <w:noProof/>
+          <w:sz w:val="24"/>
+        </w:rPr>
+        <w:t>Data jadwal kepulangan digunakan untuk mengidentifikasi jumlah dispensasi yang di peroleh mahasiswa terjadwal pulang</w:t>
+      </w:r>
+      <w:r>
+        <w:rPr>
+          <w:rFonts w:ascii="Times New Roman" w:hAnsi="Times New Roman" w:cs="Times New Roman"/>
+          <w:noProof/>
+          <w:sz w:val="24"/>
+        </w:rPr>
+        <w:t xml:space="preserve"> pada pekan tersebut</w:t>
+      </w:r>
+      <w:r>
+        <w:rPr>
+          <w:rFonts w:ascii="Times New Roman" w:hAnsi="Times New Roman" w:cs="Times New Roman"/>
+          <w:noProof/>
+          <w:sz w:val="24"/>
+        </w:rPr>
+        <w:t xml:space="preserve"> berdasar waktu shalat.</w:t>
       </w:r>
     </w:p>
     <w:p>
@@ -1725,41 +1797,27 @@
           <w:numId w:val="2"/>
         </w:numPr>
         <w:spacing w:after="0" w:line="360" w:lineRule="auto"/>
-        <w:ind w:left="709" w:hanging="283"/>
+        <w:ind w:left="851" w:hanging="425"/>
         <w:jc w:val="both"/>
         <w:rPr>
           <w:rFonts w:ascii="Times New Roman" w:hAnsi="Times New Roman" w:cs="Times New Roman"/>
-          <w:sz w:val="24"/>
-        </w:rPr>
-      </w:pPr>
-      <w:r>
-        <w:rPr>
-          <w:rFonts w:ascii="Times New Roman" w:hAnsi="Times New Roman" w:cs="Times New Roman"/>
-          <w:sz w:val="24"/>
-        </w:rPr>
-        <w:t xml:space="preserve">Data </w:t>
-      </w:r>
-      <w:r>
-        <w:rPr>
-          <w:rFonts w:ascii="Times New Roman" w:hAnsi="Times New Roman" w:cs="Times New Roman"/>
-          <w:sz w:val="24"/>
-          <w:lang w:val="en-ID"/>
-        </w:rPr>
-        <w:t xml:space="preserve">Orang Tua </w:t>
-      </w:r>
-      <w:r>
-        <w:rPr>
-          <w:rFonts w:ascii="Times New Roman" w:hAnsi="Times New Roman" w:cs="Times New Roman"/>
-          <w:sz w:val="24"/>
-        </w:rPr>
-        <w:t>Mahasiswa</w:t>
+          <w:i/>
+          <w:sz w:val="24"/>
+        </w:rPr>
+      </w:pPr>
+      <w:r>
+        <w:rPr>
+          <w:rFonts w:ascii="Times New Roman" w:hAnsi="Times New Roman" w:cs="Times New Roman"/>
+          <w:sz w:val="24"/>
+        </w:rPr>
+        <w:t>Data presensi shalat</w:t>
       </w:r>
     </w:p>
     <w:p>
       <w:pPr>
         <w:pStyle w:val="ListParagraph"/>
         <w:spacing w:after="0" w:line="360" w:lineRule="auto"/>
-        <w:ind w:left="426" w:firstLine="283"/>
+        <w:ind w:left="851"/>
         <w:jc w:val="both"/>
         <w:rPr>
           <w:rFonts w:ascii="Times New Roman" w:hAnsi="Times New Roman" w:cs="Times New Roman"/>
@@ -1771,22 +1829,74 @@
           <w:rFonts w:ascii="Times New Roman" w:hAnsi="Times New Roman" w:cs="Times New Roman"/>
           <w:sz w:val="24"/>
         </w:rPr>
-        <w:t>Sistem ini tentu membutuhkan data</w:t>
-      </w:r>
-      <w:r>
-        <w:rPr>
-          <w:rFonts w:ascii="Times New Roman" w:hAnsi="Times New Roman" w:cs="Times New Roman"/>
-          <w:sz w:val="24"/>
-          <w:lang w:val="en-ID"/>
-        </w:rPr>
-        <w:t xml:space="preserve"> orang tua</w:t>
-      </w:r>
-      <w:r>
-        <w:rPr>
-          <w:rFonts w:ascii="Times New Roman" w:hAnsi="Times New Roman" w:cs="Times New Roman"/>
-          <w:sz w:val="24"/>
-        </w:rPr>
-        <w:t xml:space="preserve"> mahasiswa sebagai aktor yang dapat </w:t>
+        <w:t xml:space="preserve">Data presensi shalat diperoleh dari </w:t>
+      </w:r>
+      <w:r>
+        <w:rPr>
+          <w:rFonts w:ascii="Times New Roman" w:hAnsi="Times New Roman" w:cs="Times New Roman"/>
+          <w:i/>
+          <w:sz w:val="24"/>
+        </w:rPr>
+        <w:t xml:space="preserve">database </w:t>
+      </w:r>
+      <w:r>
+        <w:rPr>
+          <w:rFonts w:ascii="Times New Roman" w:hAnsi="Times New Roman" w:cs="Times New Roman"/>
+          <w:sz w:val="24"/>
+        </w:rPr>
+        <w:t xml:space="preserve">mesin </w:t>
+      </w:r>
+      <w:r>
+        <w:rPr>
+          <w:rFonts w:ascii="Times New Roman" w:hAnsi="Times New Roman" w:cs="Times New Roman"/>
+          <w:i/>
+          <w:sz w:val="24"/>
+        </w:rPr>
+        <w:t>fingerprint</w:t>
+      </w:r>
+      <w:r>
+        <w:rPr>
+          <w:rFonts w:ascii="Times New Roman" w:hAnsi="Times New Roman" w:cs="Times New Roman"/>
+          <w:sz w:val="24"/>
+        </w:rPr>
+        <w:t xml:space="preserve">. </w:t>
+      </w:r>
+      <w:r>
+        <w:rPr>
+          <w:rFonts w:ascii="Times New Roman" w:hAnsi="Times New Roman" w:cs="Times New Roman"/>
+          <w:i/>
+          <w:sz w:val="24"/>
+        </w:rPr>
+        <w:t xml:space="preserve">Database </w:t>
+      </w:r>
+      <w:r>
+        <w:rPr>
+          <w:rFonts w:ascii="Times New Roman" w:hAnsi="Times New Roman" w:cs="Times New Roman"/>
+          <w:sz w:val="24"/>
+        </w:rPr>
+        <w:t>tersebut di-</w:t>
+      </w:r>
+      <w:r>
+        <w:rPr>
+          <w:rFonts w:ascii="Times New Roman" w:hAnsi="Times New Roman" w:cs="Times New Roman"/>
+          <w:i/>
+          <w:sz w:val="24"/>
+        </w:rPr>
+        <w:t xml:space="preserve">import </w:t>
+      </w:r>
+      <w:r>
+        <w:rPr>
+          <w:rFonts w:ascii="Times New Roman" w:hAnsi="Times New Roman" w:cs="Times New Roman"/>
+          <w:sz w:val="24"/>
+        </w:rPr>
+        <w:t>kedalam sistem</w:t>
+      </w:r>
+      <w:r>
+        <w:rPr>
+          <w:rFonts w:ascii="Times New Roman" w:hAnsi="Times New Roman" w:cs="Times New Roman"/>
+          <w:sz w:val="24"/>
+        </w:rPr>
+        <w:t xml:space="preserve"> secara berkali (sepekan sekali) sesuai jadwal penerbitan nilai.</w:t>
       </w:r>
     </w:p>
     <w:p>
@@ -1797,7 +1907,7 @@
           <w:numId w:val="2"/>
         </w:numPr>
         <w:spacing w:after="0" w:line="360" w:lineRule="auto"/>
-        <w:ind w:left="709" w:hanging="283"/>
+        <w:ind w:left="851" w:hanging="425"/>
         <w:jc w:val="both"/>
         <w:rPr>
           <w:rFonts w:ascii="Times New Roman" w:hAnsi="Times New Roman" w:cs="Times New Roman"/>
@@ -1809,7 +1919,41 @@
           <w:rFonts w:ascii="Times New Roman" w:hAnsi="Times New Roman" w:cs="Times New Roman"/>
           <w:sz w:val="24"/>
         </w:rPr>
-        <w:t>Data Presensi</w:t>
+        <w:t xml:space="preserve">Data </w:t>
+      </w:r>
+      <w:r>
+        <w:rPr>
+          <w:rFonts w:ascii="Times New Roman" w:hAnsi="Times New Roman" w:cs="Times New Roman"/>
+          <w:sz w:val="24"/>
+        </w:rPr>
+        <w:t xml:space="preserve">pengajuan </w:t>
+      </w:r>
+      <w:r>
+        <w:rPr>
+          <w:rFonts w:ascii="Times New Roman" w:hAnsi="Times New Roman" w:cs="Times New Roman"/>
+          <w:sz w:val="24"/>
+        </w:rPr>
+        <w:t>udzur shalat</w:t>
+      </w:r>
+    </w:p>
+    <w:p>
+      <w:pPr>
+        <w:pStyle w:val="ListParagraph"/>
+        <w:spacing w:after="0" w:line="360" w:lineRule="auto"/>
+        <w:ind w:left="851"/>
+        <w:jc w:val="both"/>
+        <w:rPr>
+          <w:rFonts w:ascii="Times New Roman" w:hAnsi="Times New Roman" w:cs="Times New Roman"/>
+          <w:sz w:val="24"/>
+        </w:rPr>
+      </w:pPr>
+      <w:r>
+        <w:rPr>
+          <w:rFonts w:ascii="Times New Roman" w:hAnsi="Times New Roman" w:cs="Times New Roman"/>
+          <w:sz w:val="24"/>
+        </w:rPr>
+        <w:lastRenderedPageBreak/>
+        <w:t>Data pengajuan udzur shalat dibutuhkan untuk mahasiswa yang sedang dalam kondisi</w:t>
       </w:r>
       <w:r>
         <w:rPr>
@@ -1821,88 +1965,36 @@
       <w:r>
         <w:rPr>
           <w:rFonts w:ascii="Times New Roman" w:hAnsi="Times New Roman" w:cs="Times New Roman"/>
-          <w:sz w:val="24"/>
-          <w:lang w:val="en-ID"/>
-        </w:rPr>
-        <w:t>Shalat</w:t>
-      </w:r>
-    </w:p>
-    <w:p>
-      <w:pPr>
-        <w:pStyle w:val="ListParagraph"/>
-        <w:spacing w:after="0" w:line="360" w:lineRule="auto"/>
-        <w:ind w:left="426" w:firstLine="283"/>
-        <w:jc w:val="both"/>
-        <w:rPr>
-          <w:rFonts w:ascii="Times New Roman" w:hAnsi="Times New Roman" w:cs="Times New Roman"/>
           <w:i/>
           <w:sz w:val="24"/>
-          <w:lang w:val="en-ID"/>
-        </w:rPr>
-      </w:pPr>
-      <w:r>
-        <w:rPr>
-          <w:rFonts w:ascii="Times New Roman" w:hAnsi="Times New Roman" w:cs="Times New Roman"/>
-          <w:sz w:val="24"/>
-        </w:rPr>
-        <w:t>S</w:t>
-      </w:r>
-      <w:r>
-        <w:rPr>
-          <w:rFonts w:ascii="Times New Roman" w:hAnsi="Times New Roman" w:cs="Times New Roman"/>
-          <w:sz w:val="24"/>
-        </w:rPr>
-        <w:t xml:space="preserve">istem </w:t>
-      </w:r>
-      <w:r>
-        <w:rPr>
-          <w:rFonts w:ascii="Times New Roman" w:hAnsi="Times New Roman" w:cs="Times New Roman"/>
-          <w:sz w:val="24"/>
-        </w:rPr>
-        <w:t xml:space="preserve">ini </w:t>
-      </w:r>
-      <w:r>
-        <w:rPr>
-          <w:rFonts w:ascii="Times New Roman" w:hAnsi="Times New Roman" w:cs="Times New Roman"/>
-          <w:sz w:val="24"/>
-        </w:rPr>
-        <w:t xml:space="preserve">membutuhkan </w:t>
-      </w:r>
-      <w:r>
-        <w:rPr>
-          <w:rFonts w:ascii="Times New Roman" w:hAnsi="Times New Roman" w:cs="Times New Roman"/>
-          <w:sz w:val="24"/>
-          <w:lang w:val="en-ID"/>
-        </w:rPr>
-        <w:t>data</w:t>
-      </w:r>
-      <w:r>
-        <w:rPr>
-          <w:rFonts w:ascii="Times New Roman" w:hAnsi="Times New Roman" w:cs="Times New Roman"/>
-          <w:sz w:val="24"/>
-        </w:rPr>
-        <w:t xml:space="preserve"> presensi </w:t>
-      </w:r>
-      <w:r>
-        <w:rPr>
-          <w:rFonts w:ascii="Times New Roman" w:hAnsi="Times New Roman" w:cs="Times New Roman"/>
-          <w:sz w:val="24"/>
-          <w:lang w:val="en-ID"/>
-        </w:rPr>
-        <w:t xml:space="preserve">shalat </w:t>
-      </w:r>
-      <w:r>
-        <w:rPr>
-          <w:rFonts w:ascii="Times New Roman" w:hAnsi="Times New Roman" w:cs="Times New Roman"/>
-          <w:sz w:val="24"/>
-        </w:rPr>
-        <w:t>mahasiswa</w:t>
-      </w:r>
-      <w:r>
-        <w:rPr>
-          <w:rFonts w:ascii="Times New Roman" w:hAnsi="Times New Roman" w:cs="Times New Roman"/>
-          <w:sz w:val="24"/>
-          <w:lang w:val="en-ID"/>
+        </w:rPr>
+        <w:t>haid</w:t>
+      </w:r>
+      <w:r>
+        <w:rPr>
+          <w:rFonts w:ascii="Times New Roman" w:hAnsi="Times New Roman" w:cs="Times New Roman"/>
+          <w:sz w:val="24"/>
+        </w:rPr>
+        <w:t>,</w:t>
+      </w:r>
+      <w:r>
+        <w:rPr>
+          <w:rFonts w:ascii="Times New Roman" w:hAnsi="Times New Roman" w:cs="Times New Roman"/>
+          <w:sz w:val="24"/>
+        </w:rPr>
+        <w:t xml:space="preserve"> tidak bisa melakukan shalat di Masjid</w:t>
+      </w:r>
+      <w:r>
+        <w:rPr>
+          <w:rFonts w:ascii="Times New Roman" w:hAnsi="Times New Roman" w:cs="Times New Roman"/>
+          <w:sz w:val="24"/>
+        </w:rPr>
+        <w:t xml:space="preserve"> dan</w:t>
+      </w:r>
+      <w:r>
+        <w:rPr>
+          <w:rFonts w:ascii="Times New Roman" w:hAnsi="Times New Roman" w:cs="Times New Roman"/>
+          <w:sz w:val="24"/>
         </w:rPr>
         <w:t xml:space="preserve"> </w:t>
       </w:r>
@@ -1910,18 +2002,59 @@
         <w:rPr>
           <w:rFonts w:ascii="Times New Roman" w:hAnsi="Times New Roman" w:cs="Times New Roman"/>
           <w:sz w:val="24"/>
-          <w:lang w:val="en-ID"/>
-        </w:rPr>
-        <w:t xml:space="preserve">dari database mesin </w:t>
+        </w:rPr>
+        <w:t>terkendala saat</w:t>
+      </w:r>
+      <w:r>
+        <w:rPr>
+          <w:rFonts w:ascii="Times New Roman" w:hAnsi="Times New Roman" w:cs="Times New Roman"/>
+          <w:sz w:val="24"/>
+        </w:rPr>
+        <w:t xml:space="preserve"> melakukan</w:t>
+      </w:r>
+      <w:r>
+        <w:rPr>
+          <w:rFonts w:ascii="Times New Roman" w:hAnsi="Times New Roman" w:cs="Times New Roman"/>
+          <w:sz w:val="24"/>
+        </w:rPr>
+        <w:t xml:space="preserve"> </w:t>
       </w:r>
       <w:r>
         <w:rPr>
           <w:rFonts w:ascii="Times New Roman" w:hAnsi="Times New Roman" w:cs="Times New Roman"/>
           <w:i/>
           <w:sz w:val="24"/>
-          <w:lang w:val="en-ID"/>
-        </w:rPr>
-        <w:t>fingerprint</w:t>
+        </w:rPr>
+        <w:t xml:space="preserve">tapping </w:t>
+      </w:r>
+      <w:r>
+        <w:rPr>
+          <w:rFonts w:ascii="Times New Roman" w:hAnsi="Times New Roman" w:cs="Times New Roman"/>
+          <w:sz w:val="24"/>
+        </w:rPr>
+        <w:t xml:space="preserve">mesin </w:t>
+      </w:r>
+      <w:r>
+        <w:rPr>
+          <w:rFonts w:ascii="Times New Roman" w:hAnsi="Times New Roman" w:cs="Times New Roman"/>
+          <w:i/>
+          <w:sz w:val="24"/>
+        </w:rPr>
+        <w:t xml:space="preserve">fingerprint </w:t>
+      </w:r>
+      <w:r>
+        <w:rPr>
+          <w:rFonts w:ascii="Times New Roman" w:hAnsi="Times New Roman" w:cs="Times New Roman"/>
+          <w:sz w:val="24"/>
+        </w:rPr>
+        <w:t>untuk mengisi presensi shalat</w:t>
+      </w:r>
+      <w:r>
+        <w:rPr>
+          <w:rFonts w:ascii="Times New Roman" w:hAnsi="Times New Roman" w:cs="Times New Roman"/>
+          <w:sz w:val="24"/>
+        </w:rPr>
+        <w:t>.</w:t>
       </w:r>
     </w:p>
     <w:p>
@@ -1932,7 +2065,7 @@
           <w:numId w:val="2"/>
         </w:numPr>
         <w:spacing w:after="0" w:line="360" w:lineRule="auto"/>
-        <w:ind w:left="709" w:hanging="283"/>
+        <w:ind w:left="851" w:hanging="425"/>
         <w:jc w:val="both"/>
         <w:rPr>
           <w:rFonts w:ascii="Times New Roman" w:hAnsi="Times New Roman" w:cs="Times New Roman"/>
@@ -1944,100 +2077,33 @@
           <w:rFonts w:ascii="Times New Roman" w:hAnsi="Times New Roman" w:cs="Times New Roman"/>
           <w:sz w:val="24"/>
         </w:rPr>
-        <w:t xml:space="preserve">Data Presensi </w:t>
-      </w:r>
-      <w:r>
-        <w:rPr>
-          <w:rFonts w:ascii="Times New Roman" w:hAnsi="Times New Roman" w:cs="Times New Roman"/>
-          <w:sz w:val="24"/>
-          <w:lang w:val="en-ID"/>
-        </w:rPr>
-        <w:t>Manual Shalat</w:t>
+        <w:t>Data persetujuan pengajuan udzur shalat</w:t>
       </w:r>
     </w:p>
     <w:p>
       <w:pPr>
         <w:pStyle w:val="ListParagraph"/>
         <w:spacing w:after="0" w:line="360" w:lineRule="auto"/>
-        <w:ind w:left="426" w:firstLine="283"/>
+        <w:ind w:left="851"/>
         <w:jc w:val="both"/>
         <w:rPr>
           <w:rFonts w:ascii="Times New Roman" w:hAnsi="Times New Roman" w:cs="Times New Roman"/>
-          <w:i/>
-          <w:sz w:val="24"/>
-          <w:lang w:val="en-ID"/>
-        </w:rPr>
-      </w:pPr>
-      <w:r>
-        <w:rPr>
-          <w:rFonts w:ascii="Times New Roman" w:hAnsi="Times New Roman" w:cs="Times New Roman"/>
-          <w:sz w:val="24"/>
-        </w:rPr>
-        <w:t xml:space="preserve">Sistem ini membutuhkan </w:t>
-      </w:r>
-      <w:r>
-        <w:rPr>
-          <w:rFonts w:ascii="Times New Roman" w:hAnsi="Times New Roman" w:cs="Times New Roman"/>
-          <w:sz w:val="24"/>
-          <w:lang w:val="en-ID"/>
-        </w:rPr>
-        <w:t>data</w:t>
-      </w:r>
-      <w:r>
-        <w:rPr>
-          <w:rFonts w:ascii="Times New Roman" w:hAnsi="Times New Roman" w:cs="Times New Roman"/>
-          <w:sz w:val="24"/>
-        </w:rPr>
-        <w:t xml:space="preserve"> presensi </w:t>
-      </w:r>
-      <w:r>
-        <w:rPr>
-          <w:rFonts w:ascii="Times New Roman" w:hAnsi="Times New Roman" w:cs="Times New Roman"/>
-          <w:sz w:val="24"/>
-          <w:lang w:val="en-ID"/>
-        </w:rPr>
-        <w:t xml:space="preserve">manual shalat </w:t>
-      </w:r>
-      <w:r>
-        <w:rPr>
-          <w:rFonts w:ascii="Times New Roman" w:hAnsi="Times New Roman" w:cs="Times New Roman"/>
-          <w:sz w:val="24"/>
-        </w:rPr>
-        <w:t>mahasiswa</w:t>
-      </w:r>
-      <w:r>
-        <w:rPr>
-          <w:rFonts w:ascii="Times New Roman" w:hAnsi="Times New Roman" w:cs="Times New Roman"/>
-          <w:sz w:val="24"/>
-          <w:lang w:val="en-ID"/>
-        </w:rPr>
-        <w:t xml:space="preserve"> sebagai pengganti data presensi shalat saat mahasiswa tidak melakukan </w:t>
-      </w:r>
-      <w:r>
-        <w:rPr>
-          <w:rFonts w:ascii="Times New Roman" w:hAnsi="Times New Roman" w:cs="Times New Roman"/>
-          <w:i/>
-          <w:sz w:val="24"/>
-          <w:lang w:val="en-ID"/>
-        </w:rPr>
-        <w:t>tapping</w:t>
-      </w:r>
-      <w:r>
-        <w:rPr>
-          <w:rFonts w:ascii="Times New Roman" w:hAnsi="Times New Roman" w:cs="Times New Roman"/>
-          <w:sz w:val="24"/>
-          <w:lang w:val="en-ID"/>
-        </w:rPr>
-        <w:t xml:space="preserve"> mesin </w:t>
-      </w:r>
-      <w:r>
-        <w:rPr>
-          <w:rFonts w:ascii="Times New Roman" w:hAnsi="Times New Roman" w:cs="Times New Roman"/>
-          <w:i/>
-          <w:sz w:val="24"/>
-          <w:lang w:val="en-ID"/>
-        </w:rPr>
-        <w:t>fingerprint</w:t>
+          <w:sz w:val="24"/>
+        </w:rPr>
+      </w:pPr>
+      <w:r>
+        <w:rPr>
+          <w:rFonts w:ascii="Times New Roman" w:hAnsi="Times New Roman" w:cs="Times New Roman"/>
+          <w:sz w:val="24"/>
+        </w:rPr>
+        <w:t>Data persetujuan pengajuan udzur shalat</w:t>
+      </w:r>
+      <w:r>
+        <w:rPr>
+          <w:rFonts w:ascii="Times New Roman" w:hAnsi="Times New Roman" w:cs="Times New Roman"/>
+          <w:sz w:val="24"/>
+        </w:rPr>
+        <w:t xml:space="preserve"> digunakan untuk menyetujui/tidak data pengajuan udzur shalat.</w:t>
       </w:r>
     </w:p>
     <w:p>
@@ -2048,7 +2114,7 @@
           <w:numId w:val="2"/>
         </w:numPr>
         <w:spacing w:after="0" w:line="360" w:lineRule="auto"/>
-        <w:ind w:left="709" w:hanging="283"/>
+        <w:ind w:left="851" w:hanging="425"/>
         <w:jc w:val="both"/>
         <w:rPr>
           <w:rFonts w:ascii="Times New Roman" w:hAnsi="Times New Roman" w:cs="Times New Roman"/>
@@ -2060,74 +2126,40 @@
           <w:rFonts w:ascii="Times New Roman" w:hAnsi="Times New Roman" w:cs="Times New Roman"/>
           <w:sz w:val="24"/>
         </w:rPr>
-        <w:t xml:space="preserve">Data </w:t>
-      </w:r>
-      <w:r>
-        <w:rPr>
-          <w:rFonts w:ascii="Times New Roman" w:hAnsi="Times New Roman" w:cs="Times New Roman"/>
-          <w:sz w:val="24"/>
-          <w:lang w:val="en-ID"/>
-        </w:rPr>
-        <w:t>Udzur Shalat</w:t>
+        <w:t>Data ta’lim rutin</w:t>
       </w:r>
     </w:p>
     <w:p>
       <w:pPr>
         <w:pStyle w:val="ListParagraph"/>
         <w:spacing w:after="0" w:line="360" w:lineRule="auto"/>
-        <w:ind w:left="426" w:firstLine="283"/>
+        <w:ind w:left="851"/>
         <w:jc w:val="both"/>
         <w:rPr>
           <w:rFonts w:ascii="Times New Roman" w:hAnsi="Times New Roman" w:cs="Times New Roman"/>
-          <w:i/>
-          <w:sz w:val="24"/>
-          <w:lang w:val="en-ID"/>
-        </w:rPr>
-      </w:pPr>
-      <w:r>
-        <w:rPr>
-          <w:rFonts w:ascii="Times New Roman" w:hAnsi="Times New Roman" w:cs="Times New Roman"/>
-          <w:sz w:val="24"/>
-        </w:rPr>
-        <w:t xml:space="preserve">Sistem ini membutuhkan </w:t>
-      </w:r>
-      <w:r>
-        <w:rPr>
-          <w:rFonts w:ascii="Times New Roman" w:hAnsi="Times New Roman" w:cs="Times New Roman"/>
-          <w:sz w:val="24"/>
-          <w:lang w:val="en-ID"/>
-        </w:rPr>
-        <w:t>data</w:t>
-      </w:r>
-      <w:r>
-        <w:rPr>
-          <w:rFonts w:ascii="Times New Roman" w:hAnsi="Times New Roman" w:cs="Times New Roman"/>
-          <w:sz w:val="24"/>
-        </w:rPr>
-        <w:t xml:space="preserve"> </w:t>
-      </w:r>
-      <w:r>
-        <w:rPr>
-          <w:rFonts w:ascii="Times New Roman" w:hAnsi="Times New Roman" w:cs="Times New Roman"/>
-          <w:sz w:val="24"/>
-          <w:lang w:val="en-ID"/>
-        </w:rPr>
-        <w:t>udzur</w:t>
-      </w:r>
-      <w:r>
-        <w:rPr>
-          <w:rFonts w:ascii="Times New Roman" w:hAnsi="Times New Roman" w:cs="Times New Roman"/>
-          <w:sz w:val="24"/>
-        </w:rPr>
-        <w:t xml:space="preserve"> </w:t>
-      </w:r>
-      <w:r>
-        <w:rPr>
-          <w:rFonts w:ascii="Times New Roman" w:hAnsi="Times New Roman" w:cs="Times New Roman"/>
-          <w:sz w:val="24"/>
-          <w:lang w:val="en-ID"/>
-        </w:rPr>
-        <w:t>shalat untuk menjadi nilai pengurang target awal jumlah shalat saat mahasiswa memiliki halangan sesuai peraturan</w:t>
+          <w:sz w:val="24"/>
+        </w:rPr>
+      </w:pPr>
+      <w:r>
+        <w:rPr>
+          <w:rFonts w:ascii="Times New Roman" w:hAnsi="Times New Roman" w:cs="Times New Roman"/>
+          <w:sz w:val="24"/>
+        </w:rPr>
+        <w:t>Data ta’lim rutin adalah data mengenai ta’lim rutin yang telah diadakan meliputi jenis ta’lim rutin, pengisi ta’lim rutin</w:t>
+      </w:r>
+      <w:r>
+        <w:rPr>
+          <w:rFonts w:ascii="Times New Roman" w:hAnsi="Times New Roman" w:cs="Times New Roman"/>
+          <w:sz w:val="24"/>
+        </w:rPr>
+        <w:t>, keterangan</w:t>
+      </w:r>
+      <w:r>
+        <w:rPr>
+          <w:rFonts w:ascii="Times New Roman" w:hAnsi="Times New Roman" w:cs="Times New Roman"/>
+          <w:sz w:val="24"/>
+        </w:rPr>
+        <w:t xml:space="preserve"> dan waktu pelaksanaan ta’lim rutin.</w:t>
       </w:r>
     </w:p>
     <w:p>
@@ -2138,89 +2170,90 @@
           <w:numId w:val="2"/>
         </w:numPr>
         <w:spacing w:after="0" w:line="360" w:lineRule="auto"/>
-        <w:ind w:left="709" w:hanging="283"/>
+        <w:ind w:left="851" w:hanging="425"/>
         <w:jc w:val="both"/>
         <w:rPr>
           <w:rFonts w:ascii="Times New Roman" w:hAnsi="Times New Roman" w:cs="Times New Roman"/>
           <w:sz w:val="24"/>
-          <w:lang w:val="en-ID"/>
-        </w:rPr>
-      </w:pPr>
-      <w:r>
-        <w:rPr>
-          <w:rFonts w:ascii="Times New Roman" w:hAnsi="Times New Roman" w:cs="Times New Roman"/>
-          <w:sz w:val="24"/>
-          <w:lang w:val="en-ID"/>
-        </w:rPr>
-        <w:t>Data Presensi Ta’lim</w:t>
+        </w:rPr>
+      </w:pPr>
+      <w:r>
+        <w:rPr>
+          <w:rFonts w:ascii="Times New Roman" w:hAnsi="Times New Roman" w:cs="Times New Roman"/>
+          <w:sz w:val="24"/>
+        </w:rPr>
+        <w:t>Data presensi ta’lim rutin</w:t>
       </w:r>
     </w:p>
     <w:p>
       <w:pPr>
         <w:pStyle w:val="ListParagraph"/>
         <w:spacing w:after="0" w:line="360" w:lineRule="auto"/>
-        <w:ind w:left="426" w:firstLine="283"/>
+        <w:ind w:left="851"/>
         <w:jc w:val="both"/>
         <w:rPr>
           <w:rFonts w:ascii="Times New Roman" w:hAnsi="Times New Roman" w:cs="Times New Roman"/>
+          <w:sz w:val="24"/>
+        </w:rPr>
+      </w:pPr>
+      <w:r>
+        <w:rPr>
+          <w:rFonts w:ascii="Times New Roman" w:hAnsi="Times New Roman" w:cs="Times New Roman"/>
+          <w:sz w:val="24"/>
+        </w:rPr>
+        <w:t>Data presensi ta’lim rutin adalah data mengenai daftar kehadiran mahasiswa pada ta’lim rutin yang telah diadakan. Data ini diperoleh dari d</w:t>
+      </w:r>
+      <w:r>
+        <w:rPr>
+          <w:rFonts w:ascii="Times New Roman" w:hAnsi="Times New Roman" w:cs="Times New Roman"/>
           <w:i/>
           <w:sz w:val="24"/>
-          <w:lang w:val="en-ID"/>
-        </w:rPr>
-      </w:pPr>
-      <w:r>
-        <w:rPr>
-          <w:rFonts w:ascii="Times New Roman" w:hAnsi="Times New Roman" w:cs="Times New Roman"/>
-          <w:sz w:val="24"/>
-        </w:rPr>
-        <w:t xml:space="preserve">Sistem ini membutuhkan </w:t>
-      </w:r>
-      <w:r>
-        <w:rPr>
-          <w:rFonts w:ascii="Times New Roman" w:hAnsi="Times New Roman" w:cs="Times New Roman"/>
-          <w:sz w:val="24"/>
-          <w:lang w:val="en-ID"/>
-        </w:rPr>
-        <w:t>data</w:t>
-      </w:r>
-      <w:r>
-        <w:rPr>
-          <w:rFonts w:ascii="Times New Roman" w:hAnsi="Times New Roman" w:cs="Times New Roman"/>
-          <w:sz w:val="24"/>
-        </w:rPr>
-        <w:t xml:space="preserve"> presensi </w:t>
-      </w:r>
-      <w:r>
-        <w:rPr>
-          <w:rFonts w:ascii="Times New Roman" w:hAnsi="Times New Roman" w:cs="Times New Roman"/>
-          <w:sz w:val="24"/>
-          <w:lang w:val="en-ID"/>
-        </w:rPr>
-        <w:t xml:space="preserve">ta’lim </w:t>
-      </w:r>
-      <w:r>
-        <w:rPr>
-          <w:rFonts w:ascii="Times New Roman" w:hAnsi="Times New Roman" w:cs="Times New Roman"/>
-          <w:sz w:val="24"/>
-        </w:rPr>
-        <w:t>mahasiswa</w:t>
-      </w:r>
-      <w:r>
-        <w:rPr>
-          <w:rFonts w:ascii="Times New Roman" w:hAnsi="Times New Roman" w:cs="Times New Roman"/>
-          <w:sz w:val="24"/>
-          <w:lang w:val="en-ID"/>
-        </w:rPr>
-        <w:t xml:space="preserve"> dari database mesin </w:t>
+        </w:rPr>
+        <w:t xml:space="preserve">atabase </w:t>
+      </w:r>
+      <w:r>
+        <w:rPr>
+          <w:rFonts w:ascii="Times New Roman" w:hAnsi="Times New Roman" w:cs="Times New Roman"/>
+          <w:sz w:val="24"/>
+        </w:rPr>
+        <w:t xml:space="preserve">mesin </w:t>
       </w:r>
       <w:r>
         <w:rPr>
           <w:rFonts w:ascii="Times New Roman" w:hAnsi="Times New Roman" w:cs="Times New Roman"/>
           <w:i/>
           <w:sz w:val="24"/>
-          <w:lang w:val="en-ID"/>
-        </w:rPr>
-        <w:t>fingerprint</w:t>
+        </w:rPr>
+        <w:t xml:space="preserve">fingerprint </w:t>
+      </w:r>
+      <w:r>
+        <w:rPr>
+          <w:rFonts w:ascii="Times New Roman" w:hAnsi="Times New Roman" w:cs="Times New Roman"/>
+          <w:sz w:val="24"/>
+        </w:rPr>
+        <w:t>dan di-</w:t>
+      </w:r>
+      <w:r>
+        <w:rPr>
+          <w:rFonts w:ascii="Times New Roman" w:hAnsi="Times New Roman" w:cs="Times New Roman"/>
+          <w:i/>
+          <w:sz w:val="24"/>
+        </w:rPr>
+        <w:t xml:space="preserve">import </w:t>
+      </w:r>
+      <w:r>
+        <w:rPr>
+          <w:rFonts w:ascii="Times New Roman" w:hAnsi="Times New Roman" w:cs="Times New Roman"/>
+          <w:sz w:val="24"/>
+        </w:rPr>
+        <w:t>kedalam sistem secara berkali (sepekan sekali) sesuai jadwal penerbitan nilai.</w:t>
+      </w:r>
+      <w:r>
+        <w:rPr>
+          <w:rFonts w:ascii="Times New Roman" w:hAnsi="Times New Roman" w:cs="Times New Roman"/>
+          <w:sz w:val="24"/>
+        </w:rPr>
+        <w:t xml:space="preserve"> </w:t>
       </w:r>
     </w:p>
     <w:p>
@@ -2231,80 +2264,139 @@
           <w:numId w:val="2"/>
         </w:numPr>
         <w:spacing w:after="0" w:line="360" w:lineRule="auto"/>
-        <w:ind w:left="709" w:hanging="283"/>
+        <w:ind w:left="851" w:hanging="425"/>
         <w:jc w:val="both"/>
         <w:rPr>
           <w:rFonts w:ascii="Times New Roman" w:hAnsi="Times New Roman" w:cs="Times New Roman"/>
           <w:sz w:val="24"/>
-          <w:lang w:val="en-ID"/>
-        </w:rPr>
-      </w:pPr>
-      <w:r>
-        <w:rPr>
-          <w:rFonts w:ascii="Times New Roman" w:hAnsi="Times New Roman" w:cs="Times New Roman"/>
-          <w:sz w:val="24"/>
-          <w:lang w:val="en-ID"/>
-        </w:rPr>
-        <w:t>Data Presensi Ta’lim Manual</w:t>
+        </w:rPr>
+      </w:pPr>
+      <w:r>
+        <w:rPr>
+          <w:rFonts w:ascii="Times New Roman" w:hAnsi="Times New Roman" w:cs="Times New Roman"/>
+          <w:sz w:val="24"/>
+        </w:rPr>
+        <w:t xml:space="preserve">Data </w:t>
+      </w:r>
+      <w:r>
+        <w:rPr>
+          <w:rFonts w:ascii="Times New Roman" w:hAnsi="Times New Roman" w:cs="Times New Roman"/>
+          <w:sz w:val="24"/>
+        </w:rPr>
+        <w:t xml:space="preserve">pengajuan </w:t>
+      </w:r>
+      <w:r>
+        <w:rPr>
+          <w:rFonts w:ascii="Times New Roman" w:hAnsi="Times New Roman" w:cs="Times New Roman"/>
+          <w:sz w:val="24"/>
+        </w:rPr>
+        <w:t>udzur ta’lim rutin</w:t>
       </w:r>
     </w:p>
     <w:p>
       <w:pPr>
         <w:pStyle w:val="ListParagraph"/>
         <w:spacing w:after="0" w:line="360" w:lineRule="auto"/>
-        <w:ind w:left="426" w:firstLine="283"/>
+        <w:ind w:left="851"/>
         <w:jc w:val="both"/>
         <w:rPr>
           <w:rFonts w:ascii="Times New Roman" w:hAnsi="Times New Roman" w:cs="Times New Roman"/>
           <w:sz w:val="24"/>
-          <w:lang w:val="en-ID"/>
-        </w:rPr>
-      </w:pPr>
-      <w:r>
-        <w:rPr>
-          <w:rFonts w:ascii="Times New Roman" w:hAnsi="Times New Roman" w:cs="Times New Roman"/>
-          <w:sz w:val="24"/>
-        </w:rPr>
-        <w:lastRenderedPageBreak/>
-        <w:t xml:space="preserve">Sistem ini membutuhkan </w:t>
-      </w:r>
-      <w:r>
-        <w:rPr>
-          <w:rFonts w:ascii="Times New Roman" w:hAnsi="Times New Roman" w:cs="Times New Roman"/>
-          <w:sz w:val="24"/>
-          <w:lang w:val="en-ID"/>
-        </w:rPr>
-        <w:t>data</w:t>
-      </w:r>
-      <w:r>
-        <w:rPr>
-          <w:rFonts w:ascii="Times New Roman" w:hAnsi="Times New Roman" w:cs="Times New Roman"/>
-          <w:sz w:val="24"/>
-        </w:rPr>
-        <w:t xml:space="preserve"> presensi </w:t>
-      </w:r>
-      <w:r>
-        <w:rPr>
-          <w:rFonts w:ascii="Times New Roman" w:hAnsi="Times New Roman" w:cs="Times New Roman"/>
-          <w:sz w:val="24"/>
-          <w:lang w:val="en-ID"/>
-        </w:rPr>
-        <w:t xml:space="preserve">manual ta’lim </w:t>
-      </w:r>
-      <w:r>
-        <w:rPr>
-          <w:rFonts w:ascii="Times New Roman" w:hAnsi="Times New Roman" w:cs="Times New Roman"/>
-          <w:sz w:val="24"/>
-        </w:rPr>
-        <w:t>mahasiswa</w:t>
-      </w:r>
-      <w:r>
-        <w:rPr>
-          <w:rFonts w:ascii="Times New Roman" w:hAnsi="Times New Roman" w:cs="Times New Roman"/>
-          <w:sz w:val="24"/>
-          <w:lang w:val="en-ID"/>
-        </w:rPr>
-        <w:t xml:space="preserve"> sebagai pengganti data presensi shalat saat mahasiswa mengikuti kegiatan ta’lim dengan pembina</w:t>
+        </w:rPr>
+      </w:pPr>
+      <w:r>
+        <w:rPr>
+          <w:rFonts w:ascii="Times New Roman" w:hAnsi="Times New Roman" w:cs="Times New Roman"/>
+          <w:sz w:val="24"/>
+        </w:rPr>
+        <w:t>Data pengajuan udzur ta’lim rutin</w:t>
+      </w:r>
+      <w:r>
+        <w:rPr>
+          <w:rFonts w:ascii="Times New Roman" w:hAnsi="Times New Roman" w:cs="Times New Roman"/>
+          <w:sz w:val="24"/>
+        </w:rPr>
+        <w:t xml:space="preserve"> </w:t>
+      </w:r>
+      <w:r>
+        <w:rPr>
+          <w:rFonts w:ascii="Times New Roman" w:hAnsi="Times New Roman" w:cs="Times New Roman"/>
+          <w:sz w:val="24"/>
+        </w:rPr>
+        <w:t xml:space="preserve">dibutuhkan untuk mahasiswa yang sedang dalam kondisi </w:t>
+      </w:r>
+      <w:r>
+        <w:rPr>
+          <w:rFonts w:ascii="Times New Roman" w:hAnsi="Times New Roman" w:cs="Times New Roman"/>
+          <w:sz w:val="24"/>
+        </w:rPr>
+        <w:t>sakit</w:t>
+      </w:r>
+      <w:r>
+        <w:rPr>
+          <w:rFonts w:ascii="Times New Roman" w:hAnsi="Times New Roman" w:cs="Times New Roman"/>
+          <w:sz w:val="24"/>
+        </w:rPr>
+        <w:t xml:space="preserve">, </w:t>
+      </w:r>
+      <w:r>
+        <w:rPr>
+          <w:rFonts w:ascii="Times New Roman" w:hAnsi="Times New Roman" w:cs="Times New Roman"/>
+          <w:i/>
+          <w:sz w:val="24"/>
+        </w:rPr>
+        <w:t>udzur syar’i</w:t>
+      </w:r>
+      <w:r>
+        <w:rPr>
+          <w:rFonts w:ascii="Times New Roman" w:hAnsi="Times New Roman" w:cs="Times New Roman"/>
+          <w:sz w:val="24"/>
+        </w:rPr>
+        <w:t xml:space="preserve"> dan terkendala saat melakukan </w:t>
+      </w:r>
+      <w:r>
+        <w:rPr>
+          <w:rFonts w:ascii="Times New Roman" w:hAnsi="Times New Roman" w:cs="Times New Roman"/>
+          <w:i/>
+          <w:sz w:val="24"/>
+        </w:rPr>
+        <w:t xml:space="preserve">tapping </w:t>
+      </w:r>
+      <w:r>
+        <w:rPr>
+          <w:rFonts w:ascii="Times New Roman" w:hAnsi="Times New Roman" w:cs="Times New Roman"/>
+          <w:sz w:val="24"/>
+        </w:rPr>
+        <w:t xml:space="preserve">mesin </w:t>
+      </w:r>
+      <w:r>
+        <w:rPr>
+          <w:rFonts w:ascii="Times New Roman" w:hAnsi="Times New Roman" w:cs="Times New Roman"/>
+          <w:i/>
+          <w:sz w:val="24"/>
+        </w:rPr>
+        <w:t xml:space="preserve">fingerprint </w:t>
+      </w:r>
+      <w:r>
+        <w:rPr>
+          <w:rFonts w:ascii="Times New Roman" w:hAnsi="Times New Roman" w:cs="Times New Roman"/>
+          <w:sz w:val="24"/>
+        </w:rPr>
+        <w:t xml:space="preserve">untuk mengisi presensi </w:t>
+      </w:r>
+      <w:r>
+        <w:rPr>
+          <w:rFonts w:ascii="Times New Roman" w:hAnsi="Times New Roman" w:cs="Times New Roman"/>
+          <w:sz w:val="24"/>
+        </w:rPr>
+        <w:t>ta’lim rutin</w:t>
+      </w:r>
+      <w:r>
+        <w:rPr>
+          <w:rFonts w:ascii="Times New Roman" w:hAnsi="Times New Roman" w:cs="Times New Roman"/>
+          <w:sz w:val="24"/>
+        </w:rPr>
+        <w:t>.</w:t>
       </w:r>
     </w:p>
     <w:p>
@@ -2320,44 +2412,33 @@
         <w:rPr>
           <w:rFonts w:ascii="Times New Roman" w:hAnsi="Times New Roman" w:cs="Times New Roman"/>
           <w:sz w:val="24"/>
-          <w:lang w:val="en-ID"/>
-        </w:rPr>
-      </w:pPr>
-      <w:r>
-        <w:rPr>
-          <w:rFonts w:ascii="Times New Roman" w:hAnsi="Times New Roman" w:cs="Times New Roman"/>
-          <w:sz w:val="24"/>
-          <w:lang w:val="en-ID"/>
-        </w:rPr>
-        <w:t xml:space="preserve">Data Udzur Ta’lim </w:t>
+        </w:rPr>
+      </w:pPr>
+      <w:r>
+        <w:rPr>
+          <w:rFonts w:ascii="Times New Roman" w:hAnsi="Times New Roman" w:cs="Times New Roman"/>
+          <w:sz w:val="24"/>
+        </w:rPr>
+        <w:t>Data persetujuan pengajuan udzur ta’lim rutin</w:t>
       </w:r>
     </w:p>
     <w:p>
       <w:pPr>
         <w:pStyle w:val="ListParagraph"/>
         <w:spacing w:after="0" w:line="360" w:lineRule="auto"/>
-        <w:ind w:left="426" w:firstLine="283"/>
+        <w:ind w:left="851"/>
         <w:jc w:val="both"/>
         <w:rPr>
           <w:rFonts w:ascii="Times New Roman" w:hAnsi="Times New Roman" w:cs="Times New Roman"/>
           <w:sz w:val="24"/>
-          <w:lang w:val="en-ID"/>
-        </w:rPr>
-      </w:pPr>
-      <w:r>
-        <w:rPr>
-          <w:rFonts w:ascii="Times New Roman" w:hAnsi="Times New Roman" w:cs="Times New Roman"/>
-          <w:sz w:val="24"/>
-        </w:rPr>
-        <w:t xml:space="preserve">Sistem ini membutuhkan </w:t>
-      </w:r>
-      <w:r>
-        <w:rPr>
-          <w:rFonts w:ascii="Times New Roman" w:hAnsi="Times New Roman" w:cs="Times New Roman"/>
-          <w:sz w:val="24"/>
-          <w:lang w:val="en-ID"/>
-        </w:rPr>
-        <w:t>data</w:t>
+        </w:rPr>
+      </w:pPr>
+      <w:r>
+        <w:rPr>
+          <w:rFonts w:ascii="Times New Roman" w:hAnsi="Times New Roman" w:cs="Times New Roman"/>
+          <w:sz w:val="24"/>
+        </w:rPr>
+        <w:t>Data persetujuan pengajuan udzur ta’lim rutin</w:t>
       </w:r>
       <w:r>
         <w:rPr>
@@ -2370,24 +2451,15 @@
         <w:rPr>
           <w:rFonts w:ascii="Times New Roman" w:hAnsi="Times New Roman" w:cs="Times New Roman"/>
           <w:sz w:val="24"/>
-          <w:lang w:val="en-ID"/>
-        </w:rPr>
-        <w:t>udzur</w:t>
-      </w:r>
-      <w:r>
-        <w:rPr>
-          <w:rFonts w:ascii="Times New Roman" w:hAnsi="Times New Roman" w:cs="Times New Roman"/>
-          <w:sz w:val="24"/>
-        </w:rPr>
-        <w:t xml:space="preserve"> </w:t>
-      </w:r>
-      <w:r>
-        <w:rPr>
-          <w:rFonts w:ascii="Times New Roman" w:hAnsi="Times New Roman" w:cs="Times New Roman"/>
-          <w:sz w:val="24"/>
-          <w:lang w:val="en-ID"/>
-        </w:rPr>
-        <w:t>ta’lim untuk menjadi nilai pengurang target awal jumlah ta’lim saat mahasiswa memiliki halangan atau udzur sesuai peraturan</w:t>
+        </w:rPr>
+        <w:t>digunakan untuk menyetujui/tidak data pengajuan udzur</w:t>
+      </w:r>
+      <w:r>
+        <w:rPr>
+          <w:rFonts w:ascii="Times New Roman" w:hAnsi="Times New Roman" w:cs="Times New Roman"/>
+          <w:sz w:val="24"/>
+        </w:rPr>
+        <w:t xml:space="preserve"> ta’lim rutin</w:t>
       </w:r>
     </w:p>
     <w:p>
@@ -2403,23 +2475,21 @@
         <w:rPr>
           <w:rFonts w:ascii="Times New Roman" w:hAnsi="Times New Roman" w:cs="Times New Roman"/>
           <w:sz w:val="24"/>
-          <w:lang w:val="en-ID"/>
-        </w:rPr>
-      </w:pPr>
-      <w:r>
-        <w:rPr>
-          <w:rFonts w:ascii="Times New Roman" w:hAnsi="Times New Roman" w:cs="Times New Roman"/>
-          <w:sz w:val="24"/>
-          <w:lang w:val="en-ID"/>
-        </w:rPr>
-        <w:t>Data Presensi Tahsin/Tahfidz</w:t>
+        </w:rPr>
+      </w:pPr>
+      <w:r>
+        <w:rPr>
+          <w:rFonts w:ascii="Times New Roman" w:hAnsi="Times New Roman" w:cs="Times New Roman"/>
+          <w:sz w:val="24"/>
+        </w:rPr>
+        <w:t>Data ta’lim pembina</w:t>
       </w:r>
     </w:p>
     <w:p>
       <w:pPr>
         <w:pStyle w:val="ListParagraph"/>
         <w:spacing w:after="0" w:line="360" w:lineRule="auto"/>
-        <w:ind w:left="426" w:firstLine="283"/>
+        <w:ind w:left="851"/>
         <w:jc w:val="both"/>
         <w:rPr>
           <w:rFonts w:ascii="Times New Roman" w:hAnsi="Times New Roman" w:cs="Times New Roman"/>
@@ -2431,37 +2501,49 @@
           <w:rFonts w:ascii="Times New Roman" w:hAnsi="Times New Roman" w:cs="Times New Roman"/>
           <w:sz w:val="24"/>
         </w:rPr>
-        <w:t xml:space="preserve">Sistem ini membutuhkan </w:t>
-      </w:r>
-      <w:r>
-        <w:rPr>
-          <w:rFonts w:ascii="Times New Roman" w:hAnsi="Times New Roman" w:cs="Times New Roman"/>
-          <w:sz w:val="24"/>
-          <w:lang w:val="en-ID"/>
-        </w:rPr>
-        <w:t>data</w:t>
-      </w:r>
-      <w:r>
-        <w:rPr>
-          <w:rFonts w:ascii="Times New Roman" w:hAnsi="Times New Roman" w:cs="Times New Roman"/>
-          <w:sz w:val="24"/>
-        </w:rPr>
-        <w:t xml:space="preserve"> presensi </w:t>
-      </w:r>
-      <w:r>
-        <w:rPr>
-          <w:rFonts w:ascii="Times New Roman" w:hAnsi="Times New Roman" w:cs="Times New Roman"/>
-          <w:sz w:val="24"/>
-          <w:lang w:val="en-ID"/>
-        </w:rPr>
-        <w:t xml:space="preserve">tahsin/tahfidz </w:t>
-      </w:r>
-      <w:r>
-        <w:rPr>
-          <w:rFonts w:ascii="Times New Roman" w:hAnsi="Times New Roman" w:cs="Times New Roman"/>
-          <w:sz w:val="24"/>
-        </w:rPr>
-        <w:t>mahasiswa</w:t>
+        <w:t xml:space="preserve">Data ta’lim </w:t>
+      </w:r>
+      <w:r>
+        <w:rPr>
+          <w:rFonts w:ascii="Times New Roman" w:hAnsi="Times New Roman" w:cs="Times New Roman"/>
+          <w:sz w:val="24"/>
+        </w:rPr>
+        <w:t>pembina</w:t>
+      </w:r>
+      <w:r>
+        <w:rPr>
+          <w:rFonts w:ascii="Times New Roman" w:hAnsi="Times New Roman" w:cs="Times New Roman"/>
+          <w:sz w:val="24"/>
+        </w:rPr>
+        <w:t xml:space="preserve"> adalah data mengenai ta’lim pembina yang telah diadakan meliputi </w:t>
+      </w:r>
+      <w:r>
+        <w:rPr>
+          <w:rFonts w:ascii="Times New Roman" w:hAnsi="Times New Roman" w:cs="Times New Roman"/>
+          <w:sz w:val="24"/>
+        </w:rPr>
+        <w:t>pembina sebagai pengisi ta’lim, keterangan</w:t>
+      </w:r>
+      <w:r>
+        <w:rPr>
+          <w:rFonts w:ascii="Times New Roman" w:hAnsi="Times New Roman" w:cs="Times New Roman"/>
+          <w:sz w:val="24"/>
+        </w:rPr>
+        <w:t xml:space="preserve"> dan waktu pelaksanaan ta’lim </w:t>
+      </w:r>
+      <w:r>
+        <w:rPr>
+          <w:rFonts w:ascii="Times New Roman" w:hAnsi="Times New Roman" w:cs="Times New Roman"/>
+          <w:sz w:val="24"/>
+        </w:rPr>
+        <w:t>pembina</w:t>
+      </w:r>
+      <w:r>
+        <w:rPr>
+          <w:rFonts w:ascii="Times New Roman" w:hAnsi="Times New Roman" w:cs="Times New Roman"/>
+          <w:sz w:val="24"/>
+        </w:rPr>
+        <w:t>.</w:t>
       </w:r>
     </w:p>
     <w:p>
@@ -2477,52 +2559,33 @@
         <w:rPr>
           <w:rFonts w:ascii="Times New Roman" w:hAnsi="Times New Roman" w:cs="Times New Roman"/>
           <w:sz w:val="24"/>
-          <w:lang w:val="en-ID"/>
-        </w:rPr>
-      </w:pPr>
-      <w:r>
-        <w:rPr>
-          <w:rFonts w:ascii="Times New Roman" w:hAnsi="Times New Roman" w:cs="Times New Roman"/>
-          <w:sz w:val="24"/>
-          <w:lang w:val="en-ID"/>
-        </w:rPr>
-        <w:t xml:space="preserve">Data Udzur </w:t>
-      </w:r>
-      <w:r>
-        <w:rPr>
-          <w:rFonts w:ascii="Times New Roman" w:hAnsi="Times New Roman" w:cs="Times New Roman"/>
-          <w:sz w:val="24"/>
-          <w:lang w:val="en-ID"/>
-        </w:rPr>
-        <w:t>Tahsin/Tahfidz</w:t>
+        </w:rPr>
+      </w:pPr>
+      <w:r>
+        <w:rPr>
+          <w:rFonts w:ascii="Times New Roman" w:hAnsi="Times New Roman" w:cs="Times New Roman"/>
+          <w:sz w:val="24"/>
+        </w:rPr>
+        <w:t>Data presensi ta’lim pembina</w:t>
       </w:r>
     </w:p>
     <w:p>
       <w:pPr>
         <w:pStyle w:val="ListParagraph"/>
         <w:spacing w:after="0" w:line="360" w:lineRule="auto"/>
-        <w:ind w:left="426" w:firstLine="283"/>
+        <w:ind w:left="851"/>
         <w:jc w:val="both"/>
         <w:rPr>
           <w:rFonts w:ascii="Times New Roman" w:hAnsi="Times New Roman" w:cs="Times New Roman"/>
           <w:sz w:val="24"/>
-          <w:lang w:val="en-ID"/>
-        </w:rPr>
-      </w:pPr>
-      <w:r>
-        <w:rPr>
-          <w:rFonts w:ascii="Times New Roman" w:hAnsi="Times New Roman" w:cs="Times New Roman"/>
-          <w:sz w:val="24"/>
-        </w:rPr>
-        <w:t xml:space="preserve">Sistem ini membutuhkan </w:t>
-      </w:r>
-      <w:r>
-        <w:rPr>
-          <w:rFonts w:ascii="Times New Roman" w:hAnsi="Times New Roman" w:cs="Times New Roman"/>
-          <w:sz w:val="24"/>
-          <w:lang w:val="en-ID"/>
-        </w:rPr>
-        <w:t>data</w:t>
+        </w:rPr>
+      </w:pPr>
+      <w:r>
+        <w:rPr>
+          <w:rFonts w:ascii="Times New Roman" w:hAnsi="Times New Roman" w:cs="Times New Roman"/>
+          <w:sz w:val="24"/>
+        </w:rPr>
+        <w:t>Data presensi ta’lim pembina</w:t>
       </w:r>
       <w:r>
         <w:rPr>
@@ -2535,25 +2598,49 @@
         <w:rPr>
           <w:rFonts w:ascii="Times New Roman" w:hAnsi="Times New Roman" w:cs="Times New Roman"/>
           <w:sz w:val="24"/>
-          <w:lang w:val="en-ID"/>
-        </w:rPr>
-        <w:t>udzur</w:t>
-      </w:r>
-      <w:r>
-        <w:rPr>
-          <w:rFonts w:ascii="Times New Roman" w:hAnsi="Times New Roman" w:cs="Times New Roman"/>
-          <w:sz w:val="24"/>
-        </w:rPr>
-        <w:t xml:space="preserve"> </w:t>
-      </w:r>
-      <w:r>
-        <w:rPr>
-          <w:rFonts w:ascii="Times New Roman" w:hAnsi="Times New Roman" w:cs="Times New Roman"/>
-          <w:sz w:val="24"/>
-          <w:lang w:val="en-ID"/>
-        </w:rPr>
-        <w:t>tahsin’tahfidz untuk menjadi nilai pengurang target awal jumlah tahsin’tahfidz saat mahasiswa memiliki halangan atau udzur sesuai peraturan</w:t>
-      </w:r>
+        </w:rPr>
+        <w:t xml:space="preserve">adalah data mengenai daftar kehadiran mahasiswa pada ta’lim </w:t>
+      </w:r>
+      <w:r>
+        <w:rPr>
+          <w:rFonts w:ascii="Times New Roman" w:hAnsi="Times New Roman" w:cs="Times New Roman"/>
+          <w:sz w:val="24"/>
+        </w:rPr>
+        <w:t>pembina</w:t>
+      </w:r>
+      <w:r>
+        <w:rPr>
+          <w:rFonts w:ascii="Times New Roman" w:hAnsi="Times New Roman" w:cs="Times New Roman"/>
+          <w:sz w:val="24"/>
+        </w:rPr>
+        <w:t xml:space="preserve"> yang telah diadakan. Data ini </w:t>
+      </w:r>
+      <w:r>
+        <w:rPr>
+          <w:rFonts w:ascii="Times New Roman" w:hAnsi="Times New Roman" w:cs="Times New Roman"/>
+          <w:sz w:val="24"/>
+        </w:rPr>
+        <w:t>di-input secara manual kedalam sistem sebagai bentuk absensi kehadiran</w:t>
+      </w:r>
+      <w:r>
+        <w:rPr>
+          <w:rFonts w:ascii="Times New Roman" w:hAnsi="Times New Roman" w:cs="Times New Roman"/>
+          <w:sz w:val="24"/>
+        </w:rPr>
+        <w:t>.</w:t>
+      </w:r>
+    </w:p>
+    <w:p>
+      <w:pPr>
+        <w:pStyle w:val="ListParagraph"/>
+        <w:spacing w:after="0" w:line="360" w:lineRule="auto"/>
+        <w:ind w:left="851"/>
+        <w:jc w:val="both"/>
+        <w:rPr>
+          <w:rFonts w:ascii="Times New Roman" w:hAnsi="Times New Roman" w:cs="Times New Roman"/>
+          <w:sz w:val="24"/>
+        </w:rPr>
+      </w:pPr>
     </w:p>
     <w:p>
       <w:pPr>
@@ -2568,53 +2655,107 @@
         <w:rPr>
           <w:rFonts w:ascii="Times New Roman" w:hAnsi="Times New Roman" w:cs="Times New Roman"/>
           <w:sz w:val="24"/>
-          <w:lang w:val="en-ID"/>
-        </w:rPr>
-      </w:pPr>
-      <w:r>
-        <w:rPr>
-          <w:rFonts w:ascii="Times New Roman" w:hAnsi="Times New Roman" w:cs="Times New Roman"/>
-          <w:sz w:val="24"/>
-          <w:lang w:val="en-ID"/>
-        </w:rPr>
-        <w:t>Data Jadwal Kepulangan Mahasiswa</w:t>
+        </w:rPr>
+      </w:pPr>
+      <w:r>
+        <w:rPr>
+          <w:rFonts w:ascii="Times New Roman" w:hAnsi="Times New Roman" w:cs="Times New Roman"/>
+          <w:sz w:val="24"/>
+        </w:rPr>
+        <w:lastRenderedPageBreak/>
+        <w:t xml:space="preserve">Data </w:t>
+      </w:r>
+      <w:r>
+        <w:rPr>
+          <w:rFonts w:ascii="Times New Roman" w:hAnsi="Times New Roman" w:cs="Times New Roman"/>
+          <w:sz w:val="24"/>
+        </w:rPr>
+        <w:t xml:space="preserve">pengajuan </w:t>
+      </w:r>
+      <w:r>
+        <w:rPr>
+          <w:rFonts w:ascii="Times New Roman" w:hAnsi="Times New Roman" w:cs="Times New Roman"/>
+          <w:sz w:val="24"/>
+        </w:rPr>
+        <w:t>udzur ta’lim pembina</w:t>
       </w:r>
     </w:p>
     <w:p>
       <w:pPr>
         <w:pStyle w:val="ListParagraph"/>
         <w:spacing w:after="0" w:line="360" w:lineRule="auto"/>
-        <w:ind w:left="426" w:firstLine="283"/>
+        <w:ind w:left="851"/>
         <w:jc w:val="both"/>
         <w:rPr>
           <w:rFonts w:ascii="Times New Roman" w:hAnsi="Times New Roman" w:cs="Times New Roman"/>
           <w:sz w:val="24"/>
-          <w:lang w:val="en-ID"/>
-        </w:rPr>
-      </w:pPr>
-      <w:r>
-        <w:rPr>
-          <w:rFonts w:ascii="Times New Roman" w:hAnsi="Times New Roman" w:cs="Times New Roman"/>
-          <w:sz w:val="24"/>
-          <w:lang w:val="en-ID"/>
-        </w:rPr>
-        <w:t xml:space="preserve">Data ini akan menjadi pengurang nilai pembagi </w:t>
-      </w:r>
-      <w:r>
-        <w:rPr>
-          <w:rFonts w:ascii="Times New Roman" w:hAnsi="Times New Roman" w:cs="Times New Roman"/>
-          <w:sz w:val="24"/>
-          <w:lang w:val="en-ID"/>
-        </w:rPr>
-        <w:t xml:space="preserve">(saat system melakukan kalkulasi nilai) </w:t>
-      </w:r>
-      <w:r>
-        <w:rPr>
-          <w:rFonts w:ascii="Times New Roman" w:hAnsi="Times New Roman" w:cs="Times New Roman"/>
-          <w:sz w:val="24"/>
-          <w:lang w:val="en-ID"/>
-        </w:rPr>
-        <w:t>berdasar jumlah waktu shalat pada rentan waktu jadwal kepulangan.</w:t>
+        </w:rPr>
+      </w:pPr>
+      <w:r>
+        <w:rPr>
+          <w:rFonts w:ascii="Times New Roman" w:hAnsi="Times New Roman" w:cs="Times New Roman"/>
+          <w:sz w:val="24"/>
+        </w:rPr>
+        <w:t>Data pengajuan udzur ta’lim pembina</w:t>
+      </w:r>
+      <w:r>
+        <w:rPr>
+          <w:rFonts w:ascii="Times New Roman" w:hAnsi="Times New Roman" w:cs="Times New Roman"/>
+          <w:sz w:val="24"/>
+        </w:rPr>
+        <w:t xml:space="preserve"> </w:t>
+      </w:r>
+      <w:r>
+        <w:rPr>
+          <w:rFonts w:ascii="Times New Roman" w:hAnsi="Times New Roman" w:cs="Times New Roman"/>
+          <w:sz w:val="24"/>
+        </w:rPr>
+        <w:t>dibutuhkan untuk mahasiswa yang sedang dalam kondisi sakit</w:t>
+      </w:r>
+      <w:r>
+        <w:rPr>
+          <w:rFonts w:ascii="Times New Roman" w:hAnsi="Times New Roman" w:cs="Times New Roman"/>
+          <w:sz w:val="24"/>
+        </w:rPr>
+        <w:t xml:space="preserve"> dan</w:t>
+      </w:r>
+      <w:r>
+        <w:rPr>
+          <w:rFonts w:ascii="Times New Roman" w:hAnsi="Times New Roman" w:cs="Times New Roman"/>
+          <w:sz w:val="24"/>
+        </w:rPr>
+        <w:t xml:space="preserve"> </w:t>
+      </w:r>
+      <w:r>
+        <w:rPr>
+          <w:rFonts w:ascii="Times New Roman" w:hAnsi="Times New Roman" w:cs="Times New Roman"/>
+          <w:i/>
+          <w:sz w:val="24"/>
+        </w:rPr>
+        <w:t>udzur syar’i</w:t>
+      </w:r>
+      <w:r>
+        <w:rPr>
+          <w:rFonts w:ascii="Times New Roman" w:hAnsi="Times New Roman" w:cs="Times New Roman"/>
+          <w:i/>
+          <w:sz w:val="24"/>
+        </w:rPr>
+        <w:t xml:space="preserve"> </w:t>
+      </w:r>
+      <w:r>
+        <w:rPr>
+          <w:rFonts w:ascii="Times New Roman" w:hAnsi="Times New Roman" w:cs="Times New Roman"/>
+          <w:sz w:val="24"/>
+        </w:rPr>
+        <w:t>sehingga tidak bisa menghadiri kegiatan ta’lim pembina yang telah diadakan</w:t>
+      </w:r>
+      <w:r>
+        <w:rPr>
+          <w:rFonts w:ascii="Times New Roman" w:hAnsi="Times New Roman" w:cs="Times New Roman"/>
+          <w:i/>
+          <w:sz w:val="24"/>
+        </w:rPr>
+        <w:t>.</w:t>
       </w:r>
     </w:p>
     <w:p>
@@ -2637,22 +2778,14 @@
           <w:rFonts w:ascii="Times New Roman" w:hAnsi="Times New Roman" w:cs="Times New Roman"/>
           <w:sz w:val="24"/>
         </w:rPr>
-        <w:t xml:space="preserve">Data </w:t>
-      </w:r>
-      <w:r>
-        <w:rPr>
-          <w:rFonts w:ascii="Times New Roman" w:hAnsi="Times New Roman" w:cs="Times New Roman"/>
-          <w:sz w:val="24"/>
-          <w:lang w:val="en-ID"/>
-        </w:rPr>
-        <w:t>Udzur</w:t>
+        <w:t>Data persetujuan pengajuan udzur ta’lim pembina</w:t>
       </w:r>
     </w:p>
     <w:p>
       <w:pPr>
         <w:pStyle w:val="ListParagraph"/>
         <w:spacing w:after="0" w:line="360" w:lineRule="auto"/>
-        <w:ind w:left="426" w:firstLine="283"/>
+        <w:ind w:left="851"/>
         <w:jc w:val="both"/>
         <w:rPr>
           <w:rFonts w:ascii="Times New Roman" w:hAnsi="Times New Roman" w:cs="Times New Roman"/>
@@ -2663,41 +2796,29 @@
         <w:rPr>
           <w:rFonts w:ascii="Times New Roman" w:hAnsi="Times New Roman" w:cs="Times New Roman"/>
           <w:sz w:val="24"/>
-          <w:lang w:val="en-ID"/>
-        </w:rPr>
-        <w:t xml:space="preserve">Data </w:t>
-      </w:r>
-      <w:r>
-        <w:rPr>
-          <w:rFonts w:ascii="Times New Roman" w:hAnsi="Times New Roman" w:cs="Times New Roman"/>
-          <w:sz w:val="24"/>
-          <w:lang w:val="en-ID"/>
-        </w:rPr>
-        <w:t>udzur juga m</w:t>
-      </w:r>
-      <w:r>
-        <w:rPr>
-          <w:rFonts w:ascii="Times New Roman" w:hAnsi="Times New Roman" w:cs="Times New Roman"/>
-          <w:sz w:val="24"/>
-          <w:lang w:val="en-ID"/>
-        </w:rPr>
-        <w:t>enjadi pengurang nilai pembagi atau dispensasi</w:t>
-      </w:r>
-      <w:r>
-        <w:rPr>
-          <w:rFonts w:ascii="Times New Roman" w:hAnsi="Times New Roman" w:cs="Times New Roman"/>
-          <w:sz w:val="24"/>
-          <w:lang w:val="en-ID"/>
-        </w:rPr>
-        <w:t xml:space="preserve"> bagi mahasiswa </w:t>
-      </w:r>
-      <w:r>
-        <w:rPr>
-          <w:rFonts w:ascii="Times New Roman" w:hAnsi="Times New Roman" w:cs="Times New Roman"/>
-          <w:sz w:val="24"/>
-          <w:lang w:val="en-ID"/>
-        </w:rPr>
-        <w:t>agar jumlah absen tidak mengurangi nilai.</w:t>
+        </w:rPr>
+        <w:t>Data persetujuan pengajuan udzur ta’lim pembina</w:t>
+      </w:r>
+      <w:r>
+        <w:rPr>
+          <w:rFonts w:ascii="Times New Roman" w:hAnsi="Times New Roman" w:cs="Times New Roman"/>
+          <w:sz w:val="24"/>
+        </w:rPr>
+        <w:t xml:space="preserve"> </w:t>
+      </w:r>
+      <w:r>
+        <w:rPr>
+          <w:rFonts w:ascii="Times New Roman" w:hAnsi="Times New Roman" w:cs="Times New Roman"/>
+          <w:sz w:val="24"/>
+        </w:rPr>
+        <w:t>digunakan untuk menyetujui/tidak data pengajuan udzur ta’lim pembina</w:t>
+      </w:r>
+      <w:r>
+        <w:rPr>
+          <w:rFonts w:ascii="Times New Roman" w:hAnsi="Times New Roman" w:cs="Times New Roman"/>
+          <w:sz w:val="24"/>
+        </w:rPr>
+        <w:t>.</w:t>
       </w:r>
     </w:p>
     <w:p>
@@ -2719,16 +2840,15 @@
         <w:rPr>
           <w:rFonts w:ascii="Times New Roman" w:hAnsi="Times New Roman" w:cs="Times New Roman"/>
           <w:sz w:val="24"/>
-          <w:lang w:val="en-ID"/>
-        </w:rPr>
-        <w:t>Data Hafalan Quran Mahasiswa</w:t>
+        </w:rPr>
+        <w:t>Data tahsin/tahfidz</w:t>
       </w:r>
     </w:p>
     <w:p>
       <w:pPr>
         <w:pStyle w:val="ListParagraph"/>
         <w:spacing w:after="0" w:line="360" w:lineRule="auto"/>
-        <w:ind w:left="426" w:firstLine="283"/>
+        <w:ind w:left="851"/>
         <w:jc w:val="both"/>
         <w:rPr>
           <w:rFonts w:ascii="Times New Roman" w:hAnsi="Times New Roman" w:cs="Times New Roman"/>
@@ -2739,45 +2859,36 @@
         <w:rPr>
           <w:rFonts w:ascii="Times New Roman" w:hAnsi="Times New Roman" w:cs="Times New Roman"/>
           <w:sz w:val="24"/>
-          <w:lang w:val="en-ID"/>
-        </w:rPr>
-        <w:t xml:space="preserve">Data hafalan quran </w:t>
-      </w:r>
-      <w:r>
-        <w:rPr>
-          <w:rFonts w:ascii="Times New Roman" w:hAnsi="Times New Roman" w:cs="Times New Roman"/>
-          <w:sz w:val="24"/>
-        </w:rPr>
-        <w:t xml:space="preserve">dibutuhkan untuk </w:t>
-      </w:r>
-      <w:r>
-        <w:rPr>
-          <w:rFonts w:ascii="Times New Roman" w:hAnsi="Times New Roman" w:cs="Times New Roman"/>
-          <w:sz w:val="24"/>
-          <w:lang w:val="en-ID"/>
-        </w:rPr>
-        <w:t>menjadi input</w:t>
-      </w:r>
-      <w:r>
-        <w:rPr>
-          <w:rFonts w:ascii="Times New Roman" w:hAnsi="Times New Roman" w:cs="Times New Roman"/>
-          <w:sz w:val="24"/>
-        </w:rPr>
-        <w:t xml:space="preserve"> dalam pemenuhan target pencapaian hafalan</w:t>
-      </w:r>
-      <w:r>
-        <w:rPr>
-          <w:rFonts w:ascii="Times New Roman" w:hAnsi="Times New Roman" w:cs="Times New Roman"/>
-          <w:sz w:val="24"/>
-        </w:rPr>
-        <w:t xml:space="preserve"> </w:t>
-      </w:r>
-      <w:r>
-        <w:rPr>
-          <w:rFonts w:ascii="Times New Roman" w:hAnsi="Times New Roman" w:cs="Times New Roman"/>
-          <w:sz w:val="24"/>
-        </w:rPr>
-        <w:t>yang telah ditentukan.</w:t>
+        </w:rPr>
+        <w:t xml:space="preserve">Data tahsin/tahfidz adalah data mengenai </w:t>
+      </w:r>
+      <w:r>
+        <w:rPr>
+          <w:rFonts w:ascii="Times New Roman" w:hAnsi="Times New Roman" w:cs="Times New Roman"/>
+          <w:sz w:val="24"/>
+        </w:rPr>
+        <w:t xml:space="preserve">kegiatan </w:t>
+      </w:r>
+      <w:r>
+        <w:rPr>
+          <w:rFonts w:ascii="Times New Roman" w:hAnsi="Times New Roman" w:cs="Times New Roman"/>
+          <w:sz w:val="24"/>
+        </w:rPr>
+        <w:t xml:space="preserve">tahsin/tahfidz yang telah diadakan meliputi pembina sebagai </w:t>
+      </w:r>
+      <w:r>
+        <w:rPr>
+          <w:rFonts w:ascii="Times New Roman" w:hAnsi="Times New Roman" w:cs="Times New Roman"/>
+          <w:sz w:val="24"/>
+        </w:rPr>
+        <w:t xml:space="preserve">pemimpin </w:t>
+      </w:r>
+      <w:r>
+        <w:rPr>
+          <w:rFonts w:ascii="Times New Roman" w:hAnsi="Times New Roman" w:cs="Times New Roman"/>
+          <w:sz w:val="24"/>
+        </w:rPr>
+        <w:t>tahsin/tahfidz, keterangan dan waktu pelaksanaan tahsin/tahfidz.</w:t>
       </w:r>
     </w:p>
     <w:p>
@@ -2800,22 +2911,14 @@
           <w:rFonts w:ascii="Times New Roman" w:hAnsi="Times New Roman" w:cs="Times New Roman"/>
           <w:sz w:val="24"/>
         </w:rPr>
-        <w:t>D</w:t>
-      </w:r>
-      <w:r>
-        <w:rPr>
-          <w:rFonts w:ascii="Times New Roman" w:hAnsi="Times New Roman" w:cs="Times New Roman"/>
-          <w:sz w:val="24"/>
-          <w:lang w:val="en-ID"/>
-        </w:rPr>
-        <w:t>ata Periode</w:t>
+        <w:t>Data presensi tahsin/tahfidz</w:t>
       </w:r>
     </w:p>
     <w:p>
       <w:pPr>
         <w:pStyle w:val="ListParagraph"/>
         <w:spacing w:after="0" w:line="360" w:lineRule="auto"/>
-        <w:ind w:left="426" w:firstLine="283"/>
+        <w:ind w:left="851"/>
         <w:jc w:val="both"/>
         <w:rPr>
           <w:rFonts w:ascii="Times New Roman" w:hAnsi="Times New Roman" w:cs="Times New Roman"/>
@@ -2826,9 +2929,22 @@
         <w:rPr>
           <w:rFonts w:ascii="Times New Roman" w:hAnsi="Times New Roman" w:cs="Times New Roman"/>
           <w:sz w:val="24"/>
-          <w:lang w:val="en-ID"/>
-        </w:rPr>
-        <w:t>Data periode ini dibutuhkan untuk menentukan rentang waktu suatu periode penilaian.</w:t>
+        </w:rPr>
+        <w:t xml:space="preserve">Data presensi tahsin/tahfidz adalah data mengenai daftar kehadiran mahasiswa pada </w:t>
+      </w:r>
+      <w:r>
+        <w:rPr>
+          <w:rFonts w:ascii="Times New Roman" w:hAnsi="Times New Roman" w:cs="Times New Roman"/>
+          <w:sz w:val="24"/>
+        </w:rPr>
+        <w:t xml:space="preserve">kegiatan </w:t>
+      </w:r>
+      <w:r>
+        <w:rPr>
+          <w:rFonts w:ascii="Times New Roman" w:hAnsi="Times New Roman" w:cs="Times New Roman"/>
+          <w:sz w:val="24"/>
+        </w:rPr>
+        <w:t>tahsin/tahfidz yang telah diadakan. Data ini di-input secara manual kedalam sistem sebagai bentuk absensi kehadiran.</w:t>
       </w:r>
     </w:p>
     <w:p>
@@ -2851,51 +2967,149 @@
           <w:rFonts w:ascii="Times New Roman" w:hAnsi="Times New Roman" w:cs="Times New Roman"/>
           <w:sz w:val="24"/>
         </w:rPr>
-        <w:t>Data Pelanggaran Mahasiswa</w:t>
+        <w:t xml:space="preserve">Data </w:t>
+      </w:r>
+      <w:r>
+        <w:rPr>
+          <w:rFonts w:ascii="Times New Roman" w:hAnsi="Times New Roman" w:cs="Times New Roman"/>
+          <w:sz w:val="24"/>
+        </w:rPr>
+        <w:t xml:space="preserve">pengajuan </w:t>
+      </w:r>
+      <w:r>
+        <w:rPr>
+          <w:rFonts w:ascii="Times New Roman" w:hAnsi="Times New Roman" w:cs="Times New Roman"/>
+          <w:sz w:val="24"/>
+        </w:rPr>
+        <w:t>udzur tahsin/tahfidz</w:t>
       </w:r>
     </w:p>
     <w:p>
       <w:pPr>
         <w:pStyle w:val="ListParagraph"/>
         <w:spacing w:after="0" w:line="360" w:lineRule="auto"/>
-        <w:ind w:left="426" w:firstLine="283"/>
+        <w:ind w:left="851"/>
         <w:jc w:val="both"/>
         <w:rPr>
           <w:rFonts w:ascii="Times New Roman" w:hAnsi="Times New Roman" w:cs="Times New Roman"/>
           <w:sz w:val="24"/>
-          <w:lang w:val="en-ID"/>
-        </w:rPr>
-      </w:pPr>
-      <w:r>
-        <w:rPr>
-          <w:rFonts w:ascii="Times New Roman" w:hAnsi="Times New Roman" w:cs="Times New Roman"/>
-          <w:sz w:val="24"/>
-        </w:rPr>
-        <w:t xml:space="preserve">Sebagai data yang akan </w:t>
-      </w:r>
-      <w:r>
-        <w:rPr>
-          <w:rFonts w:ascii="Times New Roman" w:hAnsi="Times New Roman" w:cs="Times New Roman"/>
-          <w:sz w:val="24"/>
-          <w:lang w:val="en-ID"/>
-        </w:rPr>
-        <w:t>menjadi nilai p</w:t>
-      </w:r>
-      <w:r>
-        <w:rPr>
-          <w:rFonts w:ascii="Times New Roman" w:hAnsi="Times New Roman" w:cs="Times New Roman"/>
-          <w:sz w:val="24"/>
-          <w:lang w:val="en-ID"/>
-        </w:rPr>
-        <w:t>engurang sesuai bobot sanksi</w:t>
-      </w:r>
-      <w:r>
-        <w:rPr>
-          <w:rFonts w:ascii="Times New Roman" w:hAnsi="Times New Roman" w:cs="Times New Roman"/>
-          <w:sz w:val="24"/>
-          <w:lang w:val="en-ID"/>
-        </w:rPr>
-        <w:t xml:space="preserve"> berdasar peraturan yang telah ditetapkan</w:t>
+        </w:rPr>
+      </w:pPr>
+      <w:r>
+        <w:rPr>
+          <w:rFonts w:ascii="Times New Roman" w:hAnsi="Times New Roman" w:cs="Times New Roman"/>
+          <w:sz w:val="24"/>
+        </w:rPr>
+        <w:t xml:space="preserve">Data pengajuan udzur tahsin/tahfidz dibutuhkan untuk mahasiswa yang sedang dalam kondisi sakit dan </w:t>
+      </w:r>
+      <w:r>
+        <w:rPr>
+          <w:rFonts w:ascii="Times New Roman" w:hAnsi="Times New Roman" w:cs="Times New Roman"/>
+          <w:i/>
+          <w:sz w:val="24"/>
+        </w:rPr>
+        <w:t>udzur syar’i</w:t>
+      </w:r>
+      <w:r>
+        <w:rPr>
+          <w:rFonts w:ascii="Times New Roman" w:hAnsi="Times New Roman" w:cs="Times New Roman"/>
+          <w:i/>
+          <w:sz w:val="24"/>
+        </w:rPr>
+        <w:t xml:space="preserve"> </w:t>
+      </w:r>
+      <w:r>
+        <w:rPr>
+          <w:rFonts w:ascii="Times New Roman" w:hAnsi="Times New Roman" w:cs="Times New Roman"/>
+          <w:sz w:val="24"/>
+        </w:rPr>
+        <w:t xml:space="preserve">sehingga tidak bisa menghadiri kegiatan </w:t>
+      </w:r>
+      <w:r>
+        <w:rPr>
+          <w:rFonts w:ascii="Times New Roman" w:hAnsi="Times New Roman" w:cs="Times New Roman"/>
+          <w:sz w:val="24"/>
+        </w:rPr>
+        <w:t>tahsin/tahfidz</w:t>
+      </w:r>
+      <w:r>
+        <w:rPr>
+          <w:rFonts w:ascii="Times New Roman" w:hAnsi="Times New Roman" w:cs="Times New Roman"/>
+          <w:sz w:val="24"/>
+        </w:rPr>
+        <w:t xml:space="preserve"> yang telah diadakan</w:t>
+      </w:r>
+      <w:r>
+        <w:rPr>
+          <w:rFonts w:ascii="Times New Roman" w:hAnsi="Times New Roman" w:cs="Times New Roman"/>
+          <w:i/>
+          <w:sz w:val="24"/>
+        </w:rPr>
+        <w:t>.</w:t>
+      </w:r>
+    </w:p>
+    <w:p>
+      <w:pPr>
+        <w:pStyle w:val="ListParagraph"/>
+        <w:numPr>
+          <w:ilvl w:val="0"/>
+          <w:numId w:val="2"/>
+        </w:numPr>
+        <w:spacing w:after="0" w:line="360" w:lineRule="auto"/>
+        <w:ind w:left="851" w:hanging="425"/>
+        <w:jc w:val="both"/>
+        <w:rPr>
+          <w:rFonts w:ascii="Times New Roman" w:hAnsi="Times New Roman" w:cs="Times New Roman"/>
+          <w:sz w:val="24"/>
+        </w:rPr>
+      </w:pPr>
+      <w:r>
+        <w:rPr>
+          <w:rFonts w:ascii="Times New Roman" w:hAnsi="Times New Roman" w:cs="Times New Roman"/>
+          <w:sz w:val="24"/>
+        </w:rPr>
+        <w:t>Data</w:t>
+      </w:r>
+      <w:r>
+        <w:rPr>
+          <w:rFonts w:ascii="Times New Roman" w:hAnsi="Times New Roman" w:cs="Times New Roman"/>
+          <w:sz w:val="24"/>
+        </w:rPr>
+        <w:t xml:space="preserve"> persetujuan</w:t>
+      </w:r>
+      <w:r>
+        <w:rPr>
+          <w:rFonts w:ascii="Times New Roman" w:hAnsi="Times New Roman" w:cs="Times New Roman"/>
+          <w:sz w:val="24"/>
+        </w:rPr>
+        <w:t xml:space="preserve"> pengajuan udzur tahsin/tahfidz</w:t>
+      </w:r>
+    </w:p>
+    <w:p>
+      <w:pPr>
+        <w:pStyle w:val="ListParagraph"/>
+        <w:spacing w:after="0" w:line="360" w:lineRule="auto"/>
+        <w:ind w:left="851"/>
+        <w:jc w:val="both"/>
+        <w:rPr>
+          <w:rFonts w:ascii="Times New Roman" w:hAnsi="Times New Roman" w:cs="Times New Roman"/>
+          <w:sz w:val="24"/>
+          <w:lang w:val="en-ID"/>
+        </w:rPr>
+      </w:pPr>
+      <w:r>
+        <w:rPr>
+          <w:rFonts w:ascii="Times New Roman" w:hAnsi="Times New Roman" w:cs="Times New Roman"/>
+          <w:sz w:val="24"/>
+        </w:rPr>
+        <w:t>Data persetujuan pengajuan udzur tahsin/tahfidz digunakan untuk menyetujui/tidak data pengajuan udzur tahsin/tahfidz</w:t>
+      </w:r>
+      <w:r>
+        <w:rPr>
+          <w:rFonts w:ascii="Times New Roman" w:hAnsi="Times New Roman" w:cs="Times New Roman"/>
+          <w:sz w:val="24"/>
+        </w:rPr>
+        <w:t>.</w:t>
       </w:r>
     </w:p>
     <w:p>
@@ -2953,7 +3167,6 @@
           <w:rFonts w:ascii="Times New Roman" w:hAnsi="Times New Roman" w:cs="Times New Roman"/>
           <w:sz w:val="24"/>
         </w:rPr>
-        <w:lastRenderedPageBreak/>
         <w:tab/>
         <w:t>Analisis keluaran s</w:t>
       </w:r>
@@ -2990,16 +3203,22 @@
         <w:rPr>
           <w:rFonts w:ascii="Times New Roman" w:hAnsi="Times New Roman" w:cs="Times New Roman"/>
           <w:sz w:val="24"/>
-          <w:lang w:val="en-ID"/>
-        </w:rPr>
-      </w:pPr>
-      <w:r>
-        <w:rPr>
-          <w:rFonts w:ascii="Times New Roman" w:hAnsi="Times New Roman" w:cs="Times New Roman"/>
-          <w:sz w:val="24"/>
-          <w:lang w:val="en-ID"/>
-        </w:rPr>
-        <w:t>Informasi mengenai nilai mahasiswa meliputi kriteria shalat wajib, ta’lim dan tahsin/tahfidz dalam bentuk tabel data serta grafik.</w:t>
+        </w:rPr>
+      </w:pPr>
+      <w:r>
+        <w:rPr>
+          <w:rFonts w:ascii="Times New Roman" w:hAnsi="Times New Roman" w:cs="Times New Roman"/>
+          <w:sz w:val="24"/>
+          <w:lang w:val="en-ID"/>
+        </w:rPr>
+        <w:t>I</w:t>
+      </w:r>
+      <w:r>
+        <w:rPr>
+          <w:rFonts w:ascii="Times New Roman" w:hAnsi="Times New Roman" w:cs="Times New Roman"/>
+          <w:sz w:val="24"/>
+        </w:rPr>
+        <w:t>nformasi dan laporan mengenai nilai presensi shalat mahasiswa</w:t>
       </w:r>
     </w:p>
     <w:p>
@@ -3013,41 +3232,28 @@
         <w:rPr>
           <w:rFonts w:ascii="Times New Roman" w:hAnsi="Times New Roman" w:cs="Times New Roman"/>
           <w:sz w:val="24"/>
-          <w:lang w:val="en-ID"/>
-        </w:rPr>
-      </w:pPr>
-      <w:r>
-        <w:rPr>
-          <w:rFonts w:ascii="Times New Roman" w:hAnsi="Times New Roman" w:cs="Times New Roman"/>
-          <w:sz w:val="24"/>
-          <w:lang w:val="en-ID"/>
-        </w:rPr>
-        <w:t xml:space="preserve">Informasi mengenai data </w:t>
-      </w:r>
-      <w:r>
-        <w:rPr>
-          <w:rFonts w:ascii="Times New Roman" w:hAnsi="Times New Roman" w:cs="Times New Roman"/>
-          <w:i/>
-          <w:sz w:val="24"/>
-          <w:lang w:val="en-ID"/>
-        </w:rPr>
-        <w:t>tapping</w:t>
-      </w:r>
-      <w:r>
-        <w:rPr>
-          <w:rFonts w:ascii="Times New Roman" w:hAnsi="Times New Roman" w:cs="Times New Roman"/>
-          <w:sz w:val="24"/>
-          <w:lang w:val="en-ID"/>
-        </w:rPr>
-        <w:t xml:space="preserve"> presensi mahasiswa dalam bentuk waktu</w:t>
-      </w:r>
-      <w:r>
-        <w:rPr>
-          <w:rFonts w:ascii="Times New Roman" w:hAnsi="Times New Roman" w:cs="Times New Roman"/>
-          <w:sz w:val="24"/>
-          <w:lang w:val="en-ID"/>
-        </w:rPr>
-        <w:t>.</w:t>
+        </w:rPr>
+      </w:pPr>
+      <w:r>
+        <w:rPr>
+          <w:rFonts w:ascii="Times New Roman" w:hAnsi="Times New Roman" w:cs="Times New Roman"/>
+          <w:sz w:val="24"/>
+        </w:rPr>
+        <w:t xml:space="preserve">Informasi </w:t>
+      </w:r>
+      <w:r>
+        <w:rPr>
+          <w:rFonts w:ascii="Times New Roman" w:hAnsi="Times New Roman" w:cs="Times New Roman"/>
+          <w:sz w:val="24"/>
+        </w:rPr>
+        <w:t xml:space="preserve">dan laporan </w:t>
+      </w:r>
+      <w:r>
+        <w:rPr>
+          <w:rFonts w:ascii="Times New Roman" w:hAnsi="Times New Roman" w:cs="Times New Roman"/>
+          <w:sz w:val="24"/>
+        </w:rPr>
+        <w:t>mengenai nilai presensi ta’lim mahasiswa</w:t>
       </w:r>
     </w:p>
     <w:p>
@@ -3061,42 +3267,28 @@
         <w:rPr>
           <w:rFonts w:ascii="Times New Roman" w:hAnsi="Times New Roman" w:cs="Times New Roman"/>
           <w:sz w:val="24"/>
-          <w:lang w:val="en-ID"/>
-        </w:rPr>
-      </w:pPr>
-      <w:r>
-        <w:rPr>
-          <w:rFonts w:ascii="Times New Roman" w:hAnsi="Times New Roman" w:cs="Times New Roman"/>
-          <w:sz w:val="24"/>
-          <w:lang w:val="en-ID"/>
-        </w:rPr>
-        <w:t xml:space="preserve">Informasi mengenai dispensasi presensi atau </w:t>
-      </w:r>
-      <w:r>
-        <w:rPr>
-          <w:rFonts w:ascii="Times New Roman" w:hAnsi="Times New Roman" w:cs="Times New Roman"/>
-          <w:i/>
-          <w:sz w:val="24"/>
-          <w:lang w:val="en-ID"/>
-        </w:rPr>
-        <w:t>udzur</w:t>
-      </w:r>
-      <w:r>
-        <w:rPr>
-          <w:rFonts w:ascii="Times New Roman" w:hAnsi="Times New Roman" w:cs="Times New Roman"/>
-          <w:i/>
-          <w:sz w:val="24"/>
-          <w:lang w:val="en-ID"/>
-        </w:rPr>
-        <w:t xml:space="preserve"> </w:t>
-      </w:r>
-      <w:r>
-        <w:rPr>
-          <w:rFonts w:ascii="Times New Roman" w:hAnsi="Times New Roman" w:cs="Times New Roman"/>
-          <w:sz w:val="24"/>
-          <w:lang w:val="en-ID"/>
-        </w:rPr>
-        <w:t>mahasiswa dalam bentuk detil maupun bentuk akumulasi.</w:t>
+        </w:rPr>
+      </w:pPr>
+      <w:r>
+        <w:rPr>
+          <w:rFonts w:ascii="Times New Roman" w:hAnsi="Times New Roman" w:cs="Times New Roman"/>
+          <w:sz w:val="24"/>
+        </w:rPr>
+        <w:t xml:space="preserve">Informasi </w:t>
+      </w:r>
+      <w:r>
+        <w:rPr>
+          <w:rFonts w:ascii="Times New Roman" w:hAnsi="Times New Roman" w:cs="Times New Roman"/>
+          <w:sz w:val="24"/>
+        </w:rPr>
+        <w:t xml:space="preserve">dan laporan </w:t>
+      </w:r>
+      <w:r>
+        <w:rPr>
+          <w:rFonts w:ascii="Times New Roman" w:hAnsi="Times New Roman" w:cs="Times New Roman"/>
+          <w:sz w:val="24"/>
+        </w:rPr>
+        <w:t>mengenai nilai presensi tahsin/tahfidz mahasiswa</w:t>
       </w:r>
     </w:p>
     <w:p>
@@ -3110,45 +3302,21 @@
         <w:rPr>
           <w:rFonts w:ascii="Times New Roman" w:hAnsi="Times New Roman" w:cs="Times New Roman"/>
           <w:sz w:val="24"/>
-          <w:lang w:val="en-ID"/>
-        </w:rPr>
-      </w:pPr>
-      <w:r>
-        <w:rPr>
-          <w:rFonts w:ascii="Times New Roman" w:hAnsi="Times New Roman" w:cs="Times New Roman"/>
-          <w:sz w:val="24"/>
-          <w:lang w:val="en-ID"/>
-        </w:rPr>
-        <w:t>Informasi mengenai data pelanggaran mahasiswa</w:t>
+        </w:rPr>
+      </w:pPr>
+      <w:r>
+        <w:rPr>
+          <w:rFonts w:ascii="Times New Roman" w:hAnsi="Times New Roman" w:cs="Times New Roman"/>
+          <w:sz w:val="24"/>
+        </w:rPr>
+        <w:t>Informasi dan laporan mengenai nilai keseluruhan program pembinaan mahasiswa</w:t>
       </w:r>
     </w:p>
     <w:p>
       <w:pPr>
         <w:pStyle w:val="ListParagraph"/>
-        <w:numPr>
-          <w:ilvl w:val="0"/>
-          <w:numId w:val="4"/>
-        </w:numPr>
-        <w:spacing w:after="0" w:line="360" w:lineRule="auto"/>
-        <w:rPr>
-          <w:rFonts w:ascii="Times New Roman" w:hAnsi="Times New Roman" w:cs="Times New Roman"/>
-          <w:sz w:val="24"/>
-          <w:lang w:val="en-ID"/>
-        </w:rPr>
-      </w:pPr>
-      <w:r>
-        <w:rPr>
-          <w:rFonts w:ascii="Times New Roman" w:hAnsi="Times New Roman" w:cs="Times New Roman"/>
-          <w:sz w:val="24"/>
-          <w:lang w:val="en-ID"/>
-        </w:rPr>
-        <w:t>Informasi mengenai progres hafalan quran mahasiswa</w:t>
-      </w:r>
-    </w:p>
-    <w:p>
-      <w:pPr>
-        <w:spacing w:after="0" w:line="360" w:lineRule="auto"/>
-        <w:jc w:val="both"/>
+        <w:spacing w:after="0" w:line="360" w:lineRule="auto"/>
+        <w:ind w:left="644"/>
         <w:rPr>
           <w:rFonts w:ascii="Times New Roman" w:hAnsi="Times New Roman" w:cs="Times New Roman"/>
           <w:sz w:val="24"/>
@@ -3172,6 +3340,7 @@
           <w:b/>
           <w:sz w:val="24"/>
         </w:rPr>
+        <w:lastRenderedPageBreak/>
         <w:t>4.1.5</w:t>
       </w:r>
       <w:r>
@@ -3413,6 +3582,8 @@
           <w:docGrid w:linePitch="360"/>
         </w:sectPr>
       </w:pPr>
+      <w:bookmarkStart w:id="0" w:name="_GoBack"/>
+      <w:bookmarkEnd w:id="0"/>
     </w:p>
     <w:p>
       <w:pPr>
@@ -3430,7 +3601,7 @@
           <w:sz w:val="24"/>
           <w:lang w:val="en-ID"/>
         </w:rPr>
-        <w:object w:dxaOrig="15991" w:dyaOrig="10231">
+        <w:object w:dxaOrig="15990" w:dyaOrig="10230">
           <v:shapetype id="_x0000_t75" coordsize="21600,21600" o:spt="75" o:preferrelative="t" path="m@4@5l@4@11@9@11@9@5xe" filled="f" stroked="f">
             <v:stroke joinstyle="miter"/>
             <v:formulas>
@@ -3668,7 +3839,7 @@
           <w:sz w:val="24"/>
           <w:lang w:val="en-ID"/>
         </w:rPr>
-        <w:object w:dxaOrig="11251" w:dyaOrig="8761">
+        <w:object w:dxaOrig="11250" w:dyaOrig="8760">
           <v:shape id="_x0000_i1043" type="#_x0000_t75" style="width:483pt;height:376.5pt" o:ole="">
             <v:imagedata r:id="rId14" o:title=""/>
           </v:shape>
@@ -3947,7 +4118,7 @@
           <v:shape id="_x0000_i1030" type="#_x0000_t75" style="width:690pt;height:463.5pt" o:ole="">
             <v:imagedata r:id="rId21" o:title=""/>
           </v:shape>
-          <o:OLEObject Type="Embed" ProgID="Visio.Drawing.15" ShapeID="_x0000_i1030" DrawAspect="Content" ObjectID="_1609426595" r:id="rId22"/>
+          <o:OLEObject Type="Embed" ProgID="Visio.Drawing.15" ShapeID="_x0000_i1030" DrawAspect="Content" ObjectID="_1609439671" r:id="rId22"/>
         </w:object>
       </w:r>
     </w:p>
@@ -4035,7 +4206,7 @@
           <v:shape id="_x0000_i1031" type="#_x0000_t75" style="width:714.75pt;height:424.5pt" o:ole="">
             <v:imagedata r:id="rId24" o:title=""/>
           </v:shape>
-          <o:OLEObject Type="Embed" ProgID="Visio.Drawing.15" ShapeID="_x0000_i1031" DrawAspect="Content" ObjectID="_1609426596" r:id="rId25"/>
+          <o:OLEObject Type="Embed" ProgID="Visio.Drawing.15" ShapeID="_x0000_i1031" DrawAspect="Content" ObjectID="_1609439672" r:id="rId25"/>
         </w:object>
       </w:r>
     </w:p>
@@ -4107,7 +4278,7 @@
           <v:shape id="_x0000_i1032" type="#_x0000_t75" style="width:713.25pt;height:444pt" o:ole="">
             <v:imagedata r:id="rId27" o:title=""/>
           </v:shape>
-          <o:OLEObject Type="Embed" ProgID="Visio.Drawing.15" ShapeID="_x0000_i1032" DrawAspect="Content" ObjectID="_1609426597" r:id="rId28"/>
+          <o:OLEObject Type="Embed" ProgID="Visio.Drawing.15" ShapeID="_x0000_i1032" DrawAspect="Content" ObjectID="_1609439673" r:id="rId28"/>
         </w:object>
       </w:r>
     </w:p>
@@ -4166,7 +4337,7 @@
           <w:sz w:val="24"/>
           <w:lang w:val="en-ID"/>
         </w:rPr>
-        <w:object w:dxaOrig="19066" w:dyaOrig="10531">
+        <w:object w:dxaOrig="19065" w:dyaOrig="10530">
           <v:shape id="_x0000_i1050" type="#_x0000_t75" style="width:696pt;height:384.75pt" o:ole="">
             <v:imagedata r:id="rId30" o:title=""/>
           </v:shape>
@@ -4230,7 +4401,7 @@
           <v:shape id="_x0000_i1034" type="#_x0000_t75" style="width:667.5pt;height:436.5pt" o:ole="">
             <v:imagedata r:id="rId33" o:title=""/>
           </v:shape>
-          <o:OLEObject Type="Embed" ProgID="Visio.Drawing.15" ShapeID="_x0000_i1034" DrawAspect="Content" ObjectID="_1609426598" r:id="rId34"/>
+          <o:OLEObject Type="Embed" ProgID="Visio.Drawing.15" ShapeID="_x0000_i1034" DrawAspect="Content" ObjectID="_1609439674" r:id="rId34"/>
         </w:object>
       </w:r>
     </w:p>
@@ -4571,7 +4742,7 @@
           <v:shape id="_x0000_i1035" type="#_x0000_t75" style="width:639pt;height:373.5pt" o:ole="">
             <v:imagedata r:id="rId36" o:title=""/>
           </v:shape>
-          <o:OLEObject Type="Embed" ProgID="Visio.Drawing.15" ShapeID="_x0000_i1035" DrawAspect="Content" ObjectID="_1609426599" r:id="rId37"/>
+          <o:OLEObject Type="Embed" ProgID="Visio.Drawing.15" ShapeID="_x0000_i1035" DrawAspect="Content" ObjectID="_1609439675" r:id="rId37"/>
         </w:object>
       </w:r>
     </w:p>
@@ -4742,7 +4913,7 @@
           <v:shape id="_x0000_i1036" type="#_x0000_t75" style="width:821.25pt;height:1072.5pt" o:ole="">
             <v:imagedata r:id="rId38" o:title=""/>
           </v:shape>
-          <o:OLEObject Type="Embed" ProgID="Visio.Drawing.15" ShapeID="_x0000_i1036" DrawAspect="Content" ObjectID="_1609426600" r:id="rId39"/>
+          <o:OLEObject Type="Embed" ProgID="Visio.Drawing.15" ShapeID="_x0000_i1036" DrawAspect="Content" ObjectID="_1609439676" r:id="rId39"/>
         </w:object>
       </w:r>
     </w:p>
@@ -4872,7 +5043,7 @@
           <w:rPr>
             <w:noProof/>
           </w:rPr>
-          <w:t>22</w:t>
+          <w:t>23</w:t>
         </w:r>
         <w:r>
           <w:rPr>
@@ -5503,7 +5674,7 @@
         <w:i w:val="0"/>
       </w:rPr>
     </w:lvl>
-    <w:lvl w:ilvl="1" w:tplc="04210019" w:tentative="1">
+    <w:lvl w:ilvl="1" w:tplc="04210019">
       <w:start w:val="1"/>
       <w:numFmt w:val="lowerLetter"/>
       <w:lvlText w:val="%2."/>

</xml_diff>

<commit_message>
update Sistem yang diusulkan
</commit_message>
<xml_diff>
--- a/BAB 4/v2 matrikulasi.docx
+++ b/BAB 4/v2 matrikulasi.docx
@@ -2571,14 +2571,7 @@
           <w:rFonts w:ascii="Times New Roman" w:hAnsi="Times New Roman" w:cs="Times New Roman"/>
           <w:sz w:val="24"/>
         </w:rPr>
-        <w:t>nformasi nilai presensi shalat mahasiswa</w:t>
-      </w:r>
-      <w:r>
-        <w:rPr>
-          <w:rFonts w:ascii="Times New Roman" w:hAnsi="Times New Roman" w:cs="Times New Roman"/>
-          <w:sz w:val="24"/>
-        </w:rPr>
-        <w:t xml:space="preserve"> binaan</w:t>
+        <w:t>nformasi nilai presensi shalat mahasiswa binaan</w:t>
       </w:r>
     </w:p>
     <w:p>
@@ -2620,14 +2613,7 @@
           <w:rFonts w:ascii="Times New Roman" w:hAnsi="Times New Roman" w:cs="Times New Roman"/>
           <w:sz w:val="24"/>
         </w:rPr>
-        <w:t>Informasi nilai presensi ta’lim mahasiswa</w:t>
-      </w:r>
-      <w:r>
-        <w:rPr>
-          <w:rFonts w:ascii="Times New Roman" w:hAnsi="Times New Roman" w:cs="Times New Roman"/>
-          <w:sz w:val="24"/>
-        </w:rPr>
-        <w:t xml:space="preserve"> binaan</w:t>
+        <w:t>Informasi nilai presensi ta’lim mahasiswa binaan</w:t>
       </w:r>
     </w:p>
     <w:p>
@@ -2669,14 +2655,7 @@
           <w:rFonts w:ascii="Times New Roman" w:hAnsi="Times New Roman" w:cs="Times New Roman"/>
           <w:sz w:val="24"/>
         </w:rPr>
-        <w:t>Informasi nilai presensi tahsin/tahfidz mahasiswa</w:t>
-      </w:r>
-      <w:r>
-        <w:rPr>
-          <w:rFonts w:ascii="Times New Roman" w:hAnsi="Times New Roman" w:cs="Times New Roman"/>
-          <w:sz w:val="24"/>
-        </w:rPr>
-        <w:t xml:space="preserve"> binaan</w:t>
+        <w:t>Informasi nilai presensi tahsin/tahfidz mahasiswa binaan</w:t>
       </w:r>
     </w:p>
     <w:p>
@@ -2732,28 +2711,7 @@
           <w:rFonts w:ascii="Times New Roman" w:hAnsi="Times New Roman" w:cs="Times New Roman"/>
           <w:sz w:val="24"/>
         </w:rPr>
-        <w:t xml:space="preserve">Informasi nilai </w:t>
-      </w:r>
-      <w:r>
-        <w:rPr>
-          <w:rFonts w:ascii="Times New Roman" w:hAnsi="Times New Roman" w:cs="Times New Roman"/>
-          <w:sz w:val="24"/>
-        </w:rPr>
-        <w:t>total</w:t>
-      </w:r>
-      <w:r>
-        <w:rPr>
-          <w:rFonts w:ascii="Times New Roman" w:hAnsi="Times New Roman" w:cs="Times New Roman"/>
-          <w:sz w:val="24"/>
-        </w:rPr>
-        <w:t xml:space="preserve"> mahasiswa</w:t>
-      </w:r>
-      <w:r>
-        <w:rPr>
-          <w:rFonts w:ascii="Times New Roman" w:hAnsi="Times New Roman" w:cs="Times New Roman"/>
-          <w:sz w:val="24"/>
-        </w:rPr>
-        <w:t xml:space="preserve"> binaan</w:t>
+        <w:t>Informasi nilai total mahasiswa binaan</w:t>
       </w:r>
     </w:p>
     <w:p>
@@ -2843,9 +2801,7 @@
         <w:ind w:firstLine="709"/>
         <w:jc w:val="both"/>
         <w:rPr>
-          <w:rFonts w:ascii="Times New Roman" w:hAnsi="Times New Roman" w:cs="Times New Roman"/>
-          <w:sz w:val="24"/>
-          <w:lang w:val="en-ID"/>
+          <w:rStyle w:val="fontstyle01"/>
         </w:rPr>
       </w:pPr>
       <w:r>
@@ -2878,14 +2834,67 @@
         <w:rPr>
           <w:rStyle w:val="fontstyle01"/>
         </w:rPr>
-        <w:t>dapat diberikan solusi untuk sistem yang akan diusulkan. Adapun gambaran</w:t>
+        <w:t xml:space="preserve">dapat diberikan solusi untuk sistem yang akan diusulkan. </w:t>
+      </w:r>
+    </w:p>
+    <w:p>
+      <w:pPr>
+        <w:spacing w:after="0" w:line="360" w:lineRule="auto"/>
+        <w:jc w:val="both"/>
+        <w:rPr>
+          <w:rStyle w:val="fontstyle01"/>
+        </w:rPr>
+      </w:pPr>
+    </w:p>
+    <w:p>
+      <w:pPr>
+        <w:spacing w:after="0" w:line="360" w:lineRule="auto"/>
+        <w:ind w:left="709" w:hanging="709"/>
+        <w:jc w:val="both"/>
+        <w:rPr>
+          <w:rStyle w:val="fontstyle01"/>
+          <w:b/>
+        </w:rPr>
+      </w:pPr>
+      <w:r>
+        <w:rPr>
+          <w:rStyle w:val="fontstyle01"/>
+          <w:b/>
+        </w:rPr>
+        <w:t>4.1.5.1</w:t>
+      </w:r>
+      <w:r>
+        <w:rPr>
+          <w:rStyle w:val="fontstyle01"/>
+          <w:b/>
+        </w:rPr>
+        <w:tab/>
+        <w:t>Analisis Sistem Yang Sedang Berjalan Pada Kegiatan Shalat</w:t>
+      </w:r>
+    </w:p>
+    <w:p>
+      <w:pPr>
+        <w:spacing w:after="0" w:line="360" w:lineRule="auto"/>
+        <w:ind w:firstLine="709"/>
+        <w:jc w:val="both"/>
+        <w:rPr>
+          <w:rFonts w:ascii="Times New Roman" w:hAnsi="Times New Roman" w:cs="Times New Roman"/>
+          <w:sz w:val="24"/>
+          <w:lang w:val="en-ID"/>
+        </w:rPr>
+      </w:pPr>
+      <w:r>
+        <w:rPr>
+          <w:rStyle w:val="fontstyle01"/>
+        </w:rPr>
+        <w:t>Adapun gambaran</w:t>
       </w:r>
       <w:r>
         <w:rPr>
           <w:rFonts w:ascii="TimesNewRomanPSMT" w:hAnsi="TimesNewRomanPSMT"/>
           <w:color w:val="000000"/>
         </w:rPr>
-        <w:br/>
+        <w:t xml:space="preserve"> </w:t>
       </w:r>
       <w:r>
         <w:rPr>
@@ -2898,6 +2907,12 @@
           <w:rStyle w:val="fontstyle01"/>
         </w:rPr>
         <w:t>sistem yang sedang berjalan pada kegiatan shalat ditunjukan pada Gambar 4.1</w:t>
+      </w:r>
+      <w:r>
+        <w:rPr>
+          <w:rStyle w:val="fontstyle01"/>
+        </w:rPr>
+        <w:t>.</w:t>
       </w:r>
     </w:p>
     <w:p>
@@ -2934,7 +2949,7 @@
     <w:p>
       <w:pPr>
         <w:spacing w:after="0" w:line="360" w:lineRule="auto"/>
-        <w:jc w:val="both"/>
+        <w:jc w:val="center"/>
         <w:rPr>
           <w:rFonts w:ascii="Times New Roman" w:hAnsi="Times New Roman" w:cs="Times New Roman"/>
           <w:sz w:val="24"/>
@@ -2947,7 +2962,7 @@
           <w:sz w:val="24"/>
           <w:lang w:val="en-ID"/>
         </w:rPr>
-        <w:object w:dxaOrig="15990" w:dyaOrig="10230">
+        <w:object w:dxaOrig="11730" w:dyaOrig="9735">
           <v:shapetype id="_x0000_t75" coordsize="21600,21600" o:spt="75" o:preferrelative="t" path="m@4@5l@4@11@9@11@9@5xe" filled="f" stroked="f">
             <v:stroke joinstyle="miter"/>
             <v:formulas>
@@ -2967,10 +2982,174 @@
             <v:path o:extrusionok="f" gradientshapeok="t" o:connecttype="rect"/>
             <o:lock v:ext="edit" aspectratio="t"/>
           </v:shapetype>
-          <v:shape id="_x0000_i1045" type="#_x0000_t75" style="width:606pt;height:387.75pt" o:ole="">
+          <v:shape id="_x0000_i1071" type="#_x0000_t75" style="width:519pt;height:429.75pt" o:ole="">
             <v:imagedata r:id="rId8" o:title=""/>
           </v:shape>
-          <o:OLEObject Type="Link" ProgID="Visio.Drawing.15" ShapeID="_x0000_i1045" DrawAspect="Content" r:id="rId9" UpdateMode="Always">
+          <o:OLEObject Type="Link" ProgID="Visio.Drawing.15" ShapeID="_x0000_i1071" DrawAspect="Content" r:id="rId9" UpdateMode="Always">
+            <o:LinkType>EnhancedMetaFile</o:LinkType>
+            <o:LockedField>false</o:LockedField>
+            <o:FieldCodes>\* MERGEFORMAT</o:FieldCodes>
+          </o:OLEObject>
+        </w:object>
+      </w:r>
+    </w:p>
+    <w:p>
+      <w:pPr>
+        <w:spacing w:after="0" w:line="360" w:lineRule="auto"/>
+        <w:jc w:val="center"/>
+        <w:rPr>
+          <w:rFonts w:ascii="Times New Roman" w:hAnsi="Times New Roman" w:cs="Times New Roman"/>
+          <w:b/>
+          <w:sz w:val="24"/>
+          <w:lang w:val="en-ID"/>
+        </w:rPr>
+      </w:pPr>
+      <w:r>
+        <w:rPr>
+          <w:rFonts w:ascii="Times New Roman" w:hAnsi="Times New Roman" w:cs="Times New Roman"/>
+          <w:b/>
+          <w:sz w:val="24"/>
+        </w:rPr>
+        <w:t xml:space="preserve">Gambar 4.1 Analisis Proses Bisnis Yang Berjalan Pada </w:t>
+      </w:r>
+      <w:r>
+        <w:rPr>
+          <w:rFonts w:ascii="Times New Roman" w:hAnsi="Times New Roman" w:cs="Times New Roman"/>
+          <w:b/>
+          <w:sz w:val="24"/>
+          <w:lang w:val="en-ID"/>
+        </w:rPr>
+        <w:t>Kegiatan Shalat</w:t>
+      </w:r>
+    </w:p>
+    <w:p>
+      <w:pPr>
+        <w:spacing w:after="0" w:line="360" w:lineRule="auto"/>
+        <w:jc w:val="center"/>
+        <w:rPr>
+          <w:rFonts w:ascii="Times New Roman" w:hAnsi="Times New Roman" w:cs="Times New Roman"/>
+          <w:sz w:val="24"/>
+          <w:lang w:val="en-ID"/>
+        </w:rPr>
+        <w:sectPr>
+          <w:footerReference w:type="default" r:id="rId10"/>
+          <w:pgSz w:w="16838" w:h="11906" w:orient="landscape"/>
+          <w:pgMar w:top="993" w:right="2268" w:bottom="1701" w:left="2268" w:header="709" w:footer="709" w:gutter="0"/>
+          <w:pgNumType w:start="22"/>
+          <w:cols w:space="708"/>
+          <w:docGrid w:linePitch="360"/>
+        </w:sectPr>
+      </w:pPr>
+    </w:p>
+    <w:p>
+      <w:pPr>
+        <w:spacing w:after="0" w:line="360" w:lineRule="auto"/>
+        <w:ind w:left="709" w:hanging="709"/>
+        <w:jc w:val="both"/>
+        <w:rPr>
+          <w:rStyle w:val="fontstyle01"/>
+          <w:b/>
+        </w:rPr>
+      </w:pPr>
+      <w:r>
+        <w:rPr>
+          <w:rStyle w:val="fontstyle01"/>
+          <w:b/>
+        </w:rPr>
+        <w:lastRenderedPageBreak/>
+        <w:t>4.1.5.2</w:t>
+      </w:r>
+      <w:r>
+        <w:rPr>
+          <w:rStyle w:val="fontstyle01"/>
+          <w:b/>
+        </w:rPr>
+        <w:tab/>
+        <w:t xml:space="preserve">Analisis Sistem Yang Sedang Berjalan Pada Kegiatan </w:t>
+      </w:r>
+      <w:r>
+        <w:rPr>
+          <w:rStyle w:val="fontstyle01"/>
+          <w:b/>
+        </w:rPr>
+        <w:t>Ta’lim</w:t>
+      </w:r>
+    </w:p>
+    <w:p>
+      <w:pPr>
+        <w:spacing w:after="0" w:line="360" w:lineRule="auto"/>
+        <w:ind w:firstLine="709"/>
+        <w:jc w:val="both"/>
+        <w:rPr>
+          <w:rFonts w:ascii="Times New Roman" w:hAnsi="Times New Roman" w:cs="Times New Roman"/>
+          <w:sz w:val="24"/>
+          <w:lang w:val="en-ID"/>
+        </w:rPr>
+      </w:pPr>
+      <w:r>
+        <w:rPr>
+          <w:rStyle w:val="fontstyle01"/>
+        </w:rPr>
+        <w:t>Adapun gambaran</w:t>
+      </w:r>
+      <w:r>
+        <w:rPr>
+          <w:rFonts w:ascii="TimesNewRomanPSMT" w:hAnsi="TimesNewRomanPSMT"/>
+          <w:color w:val="000000"/>
+        </w:rPr>
+        <w:t xml:space="preserve"> </w:t>
+      </w:r>
+      <w:r>
+        <w:rPr>
+          <w:rStyle w:val="fontstyle21"/>
+        </w:rPr>
+        <w:t xml:space="preserve">flowchart </w:t>
+      </w:r>
+      <w:r>
+        <w:rPr>
+          <w:rStyle w:val="fontstyle01"/>
+        </w:rPr>
+        <w:t xml:space="preserve">sistem yang sedang berjalan pada kegiatan </w:t>
+      </w:r>
+      <w:r>
+        <w:rPr>
+          <w:rStyle w:val="fontstyle01"/>
+        </w:rPr>
+        <w:t>ta’lim ditunjukan pada Gambar 4.2.</w:t>
+      </w:r>
+    </w:p>
+    <w:p>
+      <w:pPr>
+        <w:spacing w:after="0" w:line="360" w:lineRule="auto"/>
+        <w:jc w:val="both"/>
+        <w:rPr>
+          <w:rFonts w:ascii="Times New Roman" w:hAnsi="Times New Roman" w:cs="Times New Roman"/>
+          <w:sz w:val="24"/>
+          <w:lang w:val="en-ID"/>
+        </w:rPr>
+      </w:pPr>
+    </w:p>
+    <w:p>
+      <w:pPr>
+        <w:spacing w:after="0" w:line="360" w:lineRule="auto"/>
+        <w:jc w:val="both"/>
+        <w:rPr>
+          <w:rFonts w:ascii="Times New Roman" w:hAnsi="Times New Roman" w:cs="Times New Roman"/>
+          <w:sz w:val="24"/>
+          <w:lang w:val="en-ID"/>
+        </w:rPr>
+      </w:pPr>
+      <w:r>
+        <w:rPr>
+          <w:rFonts w:ascii="Times New Roman" w:hAnsi="Times New Roman" w:cs="Times New Roman"/>
+          <w:sz w:val="24"/>
+          <w:lang w:val="en-ID"/>
+        </w:rPr>
+        <w:object w:dxaOrig="9841" w:dyaOrig="8550">
+          <v:shape id="_x0000_i1072" type="#_x0000_t75" style="width:423pt;height:367.5pt" o:ole="">
+            <v:imagedata r:id="rId11" o:title=""/>
+          </v:shape>
+          <o:OLEObject Type="Link" ProgID="Visio.Drawing.15" ShapeID="_x0000_i1072" DrawAspect="Content" r:id="rId12" UpdateMode="Always">
             <o:LinkType>EnhancedMetaFile</o:LinkType>
             <o:LockedField>false</o:LockedField>
           </o:OLEObject>
@@ -2987,71 +3166,8 @@
           <w:lang w:val="en-ID"/>
         </w:rPr>
         <w:sectPr>
-          <w:footerReference w:type="default" r:id="rId10"/>
-          <w:pgSz w:w="16838" w:h="11906" w:orient="landscape"/>
-          <w:pgMar w:top="1560" w:right="2268" w:bottom="1701" w:left="2268" w:header="709" w:footer="709" w:gutter="0"/>
-          <w:pgNumType w:start="22"/>
-          <w:cols w:space="708"/>
-          <w:docGrid w:linePitch="360"/>
-        </w:sectPr>
-      </w:pPr>
-      <w:r>
-        <w:rPr>
-          <w:rFonts w:ascii="Times New Roman" w:hAnsi="Times New Roman" w:cs="Times New Roman"/>
-          <w:b/>
-          <w:sz w:val="24"/>
-        </w:rPr>
-        <w:t xml:space="preserve">Gambar 4.1 Analisis Proses Bisnis Yang Berjalan Pada </w:t>
-      </w:r>
-      <w:r>
-        <w:rPr>
-          <w:rFonts w:ascii="Times New Roman" w:hAnsi="Times New Roman" w:cs="Times New Roman"/>
-          <w:b/>
-          <w:sz w:val="24"/>
-          <w:lang w:val="en-ID"/>
-        </w:rPr>
-        <w:t>Kegiatan Shalat</w:t>
-      </w:r>
-    </w:p>
-    <w:p>
-      <w:pPr>
-        <w:spacing w:after="0" w:line="360" w:lineRule="auto"/>
-        <w:jc w:val="both"/>
-        <w:rPr>
-          <w:rFonts w:ascii="Times New Roman" w:hAnsi="Times New Roman" w:cs="Times New Roman"/>
-          <w:sz w:val="24"/>
-          <w:lang w:val="en-ID"/>
-        </w:rPr>
-      </w:pPr>
-      <w:r>
-        <w:rPr>
-          <w:rFonts w:ascii="Times New Roman" w:hAnsi="Times New Roman" w:cs="Times New Roman"/>
-          <w:sz w:val="24"/>
-          <w:lang w:val="en-ID"/>
-        </w:rPr>
-        <w:object w:dxaOrig="15780" w:dyaOrig="9465">
-          <v:shape id="_x0000_i1047" type="#_x0000_t75" style="width:623.7pt;height:374.05pt" o:ole="">
-            <v:imagedata r:id="rId11" o:title=""/>
-          </v:shape>
-          <o:OLEObject Type="Link" ProgID="Visio.Drawing.15" ShapeID="_x0000_i1047" DrawAspect="Content" r:id="rId12" UpdateMode="Always">
-            <o:LinkType>EnhancedMetaFile</o:LinkType>
-            <o:LockedField>false</o:LockedField>
-          </o:OLEObject>
-        </w:object>
-      </w:r>
-    </w:p>
-    <w:p>
-      <w:pPr>
-        <w:spacing w:after="0" w:line="360" w:lineRule="auto"/>
-        <w:jc w:val="center"/>
-        <w:rPr>
-          <w:rFonts w:ascii="Times New Roman" w:hAnsi="Times New Roman" w:cs="Times New Roman"/>
-          <w:sz w:val="24"/>
-          <w:lang w:val="en-ID"/>
-        </w:rPr>
-        <w:sectPr>
-          <w:pgSz w:w="16838" w:h="11906" w:orient="landscape"/>
-          <w:pgMar w:top="1560" w:right="2268" w:bottom="1701" w:left="2268" w:header="709" w:footer="709" w:gutter="0"/>
+          <w:pgSz w:w="11906" w:h="16838"/>
+          <w:pgMar w:top="2268" w:right="1701" w:bottom="1701" w:left="2268" w:header="709" w:footer="709" w:gutter="0"/>
           <w:pgNumType w:start="23"/>
           <w:cols w:space="708"/>
           <w:docGrid w:linePitch="360"/>
@@ -3078,6 +3194,88 @@
     <w:p>
       <w:pPr>
         <w:spacing w:after="0" w:line="360" w:lineRule="auto"/>
+        <w:ind w:left="709" w:hanging="709"/>
+        <w:jc w:val="both"/>
+        <w:rPr>
+          <w:rStyle w:val="fontstyle01"/>
+          <w:b/>
+        </w:rPr>
+      </w:pPr>
+      <w:r>
+        <w:rPr>
+          <w:rStyle w:val="fontstyle01"/>
+          <w:b/>
+        </w:rPr>
+        <w:lastRenderedPageBreak/>
+        <w:t>4.1.5.3</w:t>
+      </w:r>
+      <w:r>
+        <w:rPr>
+          <w:rStyle w:val="fontstyle01"/>
+          <w:b/>
+        </w:rPr>
+        <w:tab/>
+        <w:t xml:space="preserve">Analisis Sistem Yang Sedang Berjalan Pada Kegiatan </w:t>
+      </w:r>
+      <w:r>
+        <w:rPr>
+          <w:rStyle w:val="fontstyle01"/>
+          <w:b/>
+        </w:rPr>
+        <w:t>Tahsin/Tahfidz</w:t>
+      </w:r>
+    </w:p>
+    <w:p>
+      <w:pPr>
+        <w:spacing w:after="0" w:line="360" w:lineRule="auto"/>
+        <w:ind w:firstLine="709"/>
+        <w:jc w:val="both"/>
+        <w:rPr>
+          <w:rFonts w:ascii="Times New Roman" w:hAnsi="Times New Roman" w:cs="Times New Roman"/>
+          <w:sz w:val="24"/>
+          <w:lang w:val="en-ID"/>
+        </w:rPr>
+      </w:pPr>
+      <w:r>
+        <w:rPr>
+          <w:rStyle w:val="fontstyle01"/>
+        </w:rPr>
+        <w:t>Adapun gambaran</w:t>
+      </w:r>
+      <w:r>
+        <w:rPr>
+          <w:rFonts w:ascii="TimesNewRomanPSMT" w:hAnsi="TimesNewRomanPSMT"/>
+          <w:color w:val="000000"/>
+        </w:rPr>
+        <w:t xml:space="preserve"> </w:t>
+      </w:r>
+      <w:r>
+        <w:rPr>
+          <w:rStyle w:val="fontstyle21"/>
+        </w:rPr>
+        <w:t xml:space="preserve">flowchart </w:t>
+      </w:r>
+      <w:r>
+        <w:rPr>
+          <w:rStyle w:val="fontstyle01"/>
+        </w:rPr>
+        <w:t>sistem yang sedang berjalan pada kegiatan s</w:t>
+      </w:r>
+      <w:r>
+        <w:rPr>
+          <w:rStyle w:val="fontstyle01"/>
+        </w:rPr>
+        <w:t>halat ditunjukan pada Gambar 4.3</w:t>
+      </w:r>
+    </w:p>
+    <w:p>
+      <w:pPr>
+        <w:spacing w:after="0" w:line="360" w:lineRule="auto"/>
+      </w:pPr>
+    </w:p>
+    <w:p>
+      <w:pPr>
+        <w:spacing w:after="0" w:line="360" w:lineRule="auto"/>
         <w:jc w:val="center"/>
         <w:rPr>
           <w:rFonts w:ascii="Times New Roman" w:hAnsi="Times New Roman" w:cs="Times New Roman"/>
@@ -3086,78 +3284,51 @@
         </w:rPr>
       </w:pPr>
       <w:r>
-        <w:rPr>
-          <w:rFonts w:ascii="Times New Roman" w:hAnsi="Times New Roman" w:cs="Times New Roman"/>
-          <w:sz w:val="24"/>
-          <w:lang w:val="en-ID"/>
-        </w:rPr>
-        <w:lastRenderedPageBreak/>
-        <w:fldChar w:fldCharType="begin"/>
-      </w:r>
-      <w:r>
-        <w:rPr>
-          <w:rFonts w:ascii="Times New Roman" w:hAnsi="Times New Roman" w:cs="Times New Roman"/>
-          <w:sz w:val="24"/>
-          <w:lang w:val="en-ID"/>
-        </w:rPr>
-        <w:instrText xml:space="preserve"> LINK Visio.Drawing.15 "D:\\KULIAH\\SMT 8\\MY_SKRIPSI\\BAB 4\\Analisis Sistem yang sedang berjalan\\[VISIO] Analisis Sistem yang sedang berjalan.vsdx\\Drawing\\~Tahsin\\Tahfidz" "" \a \p \* MERGEFORMAT </w:instrText>
-      </w:r>
-      <w:r>
-        <w:rPr>
-          <w:rFonts w:ascii="Times New Roman" w:hAnsi="Times New Roman" w:cs="Times New Roman"/>
-          <w:sz w:val="24"/>
-          <w:lang w:val="en-ID"/>
-        </w:rPr>
-        <w:fldChar w:fldCharType="separate"/>
-      </w:r>
-      <w:r>
-        <w:rPr>
-          <w:rFonts w:ascii="Times New Roman" w:hAnsi="Times New Roman" w:cs="Times New Roman"/>
-          <w:sz w:val="24"/>
-          <w:lang w:val="en-ID"/>
-        </w:rPr>
-        <w:object w:dxaOrig="11251" w:dyaOrig="8761">
-          <v:shape id="_x0000_i1027" type="#_x0000_t75" style="width:489.05pt;height:381.5pt" o:ole="">
+        <w:object w:dxaOrig="9256" w:dyaOrig="8550">
+          <v:shape id="_x0000_i1074" type="#_x0000_t75" style="width:426.75pt;height:394.5pt" o:ole="">
             <v:imagedata r:id="rId13" o:title=""/>
           </v:shape>
+          <o:OLEObject Type="Embed" ProgID="Visio.Drawing.15" ShapeID="_x0000_i1074" DrawAspect="Content" ObjectID="_1609567590" r:id="rId14"/>
         </w:object>
       </w:r>
-      <w:r>
+    </w:p>
+    <w:p>
+      <w:pPr>
+        <w:spacing w:after="0" w:line="360" w:lineRule="auto"/>
+        <w:jc w:val="center"/>
         <w:rPr>
           <w:rFonts w:ascii="Times New Roman" w:hAnsi="Times New Roman" w:cs="Times New Roman"/>
           <w:sz w:val="24"/>
           <w:lang w:val="en-ID"/>
         </w:rPr>
-        <w:fldChar w:fldCharType="end"/>
-      </w:r>
-    </w:p>
-    <w:p>
-      <w:pPr>
-        <w:spacing w:after="0" w:line="360" w:lineRule="auto"/>
-        <w:jc w:val="center"/>
-        <w:rPr>
-          <w:rFonts w:ascii="Times New Roman" w:hAnsi="Times New Roman" w:cs="Times New Roman"/>
+      </w:pPr>
+      <w:r>
+        <w:rPr>
+          <w:rFonts w:ascii="Times New Roman" w:hAnsi="Times New Roman" w:cs="Times New Roman"/>
+          <w:b/>
+          <w:sz w:val="24"/>
+        </w:rPr>
+        <w:t xml:space="preserve">Gambar 4.3 Analisis Proses Bisnis Yang Berjalan Pada </w:t>
+      </w:r>
+      <w:r>
+        <w:rPr>
+          <w:rFonts w:ascii="Times New Roman" w:hAnsi="Times New Roman" w:cs="Times New Roman"/>
+          <w:b/>
           <w:sz w:val="24"/>
           <w:lang w:val="en-ID"/>
         </w:rPr>
-      </w:pPr>
-      <w:r>
-        <w:rPr>
-          <w:rFonts w:ascii="Times New Roman" w:hAnsi="Times New Roman" w:cs="Times New Roman"/>
-          <w:b/>
-          <w:sz w:val="24"/>
-        </w:rPr>
-        <w:t xml:space="preserve">Gambar 4.3 Analisis Proses Bisnis Yang Berjalan Pada </w:t>
-      </w:r>
-      <w:r>
-        <w:rPr>
-          <w:rFonts w:ascii="Times New Roman" w:hAnsi="Times New Roman" w:cs="Times New Roman"/>
-          <w:b/>
+        <w:t>Kegiatan Tahsin/Tahfidz</w:t>
+      </w:r>
+    </w:p>
+    <w:p>
+      <w:pPr>
+        <w:spacing w:after="0" w:line="360" w:lineRule="auto"/>
+        <w:rPr>
+          <w:rFonts w:ascii="Times New Roman" w:hAnsi="Times New Roman" w:cs="Times New Roman"/>
           <w:sz w:val="24"/>
           <w:lang w:val="en-ID"/>
         </w:rPr>
-        <w:t>Kegiatan Tahsin/Tahfidz</w:t>
-      </w:r>
+      </w:pPr>
     </w:p>
     <w:p>
       <w:pPr>
@@ -3167,20 +3338,10 @@
           <w:sz w:val="24"/>
           <w:lang w:val="en-ID"/>
         </w:rPr>
-      </w:pPr>
-    </w:p>
-    <w:p>
-      <w:pPr>
-        <w:spacing w:after="0" w:line="360" w:lineRule="auto"/>
-        <w:rPr>
-          <w:rFonts w:ascii="Times New Roman" w:hAnsi="Times New Roman" w:cs="Times New Roman"/>
-          <w:sz w:val="24"/>
-          <w:lang w:val="en-ID"/>
-        </w:rPr>
         <w:sectPr>
-          <w:footerReference w:type="default" r:id="rId14"/>
-          <w:pgSz w:w="16838" w:h="11906" w:orient="landscape"/>
-          <w:pgMar w:top="1560" w:right="2268" w:bottom="1701" w:left="2268" w:header="709" w:footer="709" w:gutter="0"/>
+          <w:footerReference w:type="default" r:id="rId15"/>
+          <w:pgSz w:w="11906" w:h="16838"/>
+          <w:pgMar w:top="2268" w:right="1701" w:bottom="1701" w:left="2268" w:header="709" w:footer="709" w:gutter="0"/>
           <w:pgNumType w:start="24"/>
           <w:cols w:space="708"/>
           <w:docGrid w:linePitch="360"/>
@@ -3246,49 +3407,122 @@
     <w:p>
       <w:pPr>
         <w:spacing w:after="0" w:line="360" w:lineRule="auto"/>
+        <w:ind w:firstLine="709"/>
         <w:jc w:val="both"/>
         <w:rPr>
+          <w:rStyle w:val="fontstyle01"/>
+        </w:rPr>
+      </w:pPr>
+      <w:r>
+        <w:rPr>
+          <w:rStyle w:val="fontstyle01"/>
+        </w:rPr>
+        <w:t>Analisa sistem yang diusulkan dilakukan untuk mengetahui gambaran</w:t>
+      </w:r>
+      <w:r>
+        <w:rPr>
+          <w:rFonts w:ascii="TimesNewRomanPSMT" w:hAnsi="TimesNewRomanPSMT"/>
+          <w:color w:val="000000"/>
+        </w:rPr>
+        <w:br/>
+      </w:r>
+      <w:r>
+        <w:rPr>
+          <w:rStyle w:val="fontstyle01"/>
+        </w:rPr>
+        <w:t>mengenai sistem baru yang merupakan solusi atau pengembangan sistem dari</w:t>
+      </w:r>
+      <w:r>
+        <w:rPr>
+          <w:rFonts w:ascii="TimesNewRomanPSMT" w:hAnsi="TimesNewRomanPSMT"/>
+          <w:color w:val="000000"/>
+        </w:rPr>
+        <w:br/>
+      </w:r>
+      <w:r>
+        <w:rPr>
+          <w:rStyle w:val="fontstyle01"/>
+        </w:rPr>
+        <w:t xml:space="preserve">sistem </w:t>
+      </w:r>
+      <w:r>
+        <w:rPr>
+          <w:rStyle w:val="fontstyle01"/>
+        </w:rPr>
+        <w:t>sebelumnya</w:t>
+      </w:r>
+      <w:r>
+        <w:rPr>
+          <w:rStyle w:val="fontstyle01"/>
+        </w:rPr>
+        <w:t>. Tahap ini berfungsi agar pada tahap perancangan sistem dapat</w:t>
+      </w:r>
+      <w:r>
+        <w:rPr>
+          <w:rFonts w:ascii="TimesNewRomanPSMT" w:hAnsi="TimesNewRomanPSMT"/>
+          <w:color w:val="000000"/>
+        </w:rPr>
+        <w:br/>
+      </w:r>
+      <w:r>
+        <w:rPr>
+          <w:rStyle w:val="fontstyle01"/>
+        </w:rPr>
+        <w:t>menghasilkan sebuah sistem yang terfokus dan terarah pada fungsi-fungsi dan</w:t>
+      </w:r>
+      <w:r>
+        <w:rPr>
+          <w:rFonts w:ascii="TimesNewRomanPSMT" w:hAnsi="TimesNewRomanPSMT"/>
+          <w:color w:val="000000"/>
+        </w:rPr>
+        <w:br/>
+      </w:r>
+      <w:r>
+        <w:rPr>
+          <w:rStyle w:val="fontstyle01"/>
+        </w:rPr>
+        <w:t xml:space="preserve">kebutuhan utama sistem. </w:t>
+      </w:r>
+    </w:p>
+    <w:p>
+      <w:pPr>
+        <w:spacing w:after="0" w:line="360" w:lineRule="auto"/>
+        <w:jc w:val="both"/>
+        <w:rPr>
+          <w:rStyle w:val="fontstyle01"/>
+        </w:rPr>
+      </w:pPr>
+    </w:p>
+    <w:p>
+      <w:pPr>
+        <w:spacing w:after="0" w:line="360" w:lineRule="auto"/>
+        <w:ind w:left="709" w:hanging="709"/>
+        <w:jc w:val="both"/>
+        <w:rPr>
+          <w:rStyle w:val="fontstyle01"/>
+          <w:b/>
+        </w:rPr>
+      </w:pPr>
+      <w:r>
+        <w:rPr>
+          <w:rStyle w:val="fontstyle01"/>
+          <w:b/>
+        </w:rPr>
+        <w:t>4.1.6.1 Analisis Sistem Yang Diusulkan Pada Kegiatan Shalat</w:t>
+      </w:r>
+    </w:p>
+    <w:p>
+      <w:pPr>
+        <w:spacing w:after="0" w:line="360" w:lineRule="auto"/>
+        <w:ind w:firstLine="709"/>
+        <w:jc w:val="both"/>
+        <w:rPr>
           <w:rFonts w:ascii="Times New Roman" w:hAnsi="Times New Roman" w:cs="Times New Roman"/>
           <w:i/>
           <w:sz w:val="24"/>
         </w:rPr>
-      </w:pPr>
-      <w:r>
-        <w:rPr>
-          <w:rFonts w:ascii="Times New Roman" w:hAnsi="Times New Roman" w:cs="Times New Roman"/>
-          <w:sz w:val="24"/>
-          <w:lang w:val="en-ID"/>
-        </w:rPr>
-        <w:tab/>
-      </w:r>
-      <w:r>
-        <w:rPr>
-          <w:rFonts w:ascii="Times New Roman" w:hAnsi="Times New Roman" w:cs="Times New Roman"/>
-          <w:sz w:val="24"/>
-          <w:lang w:val="en-ID"/>
-        </w:rPr>
-        <w:t>Berdasarkan analisis sistem yang sedang berjalan, maka dilakukan penyesuaian dan perbaikan dengan mengusulkan proses bisnis baru. Proses bisnis yang diusulkan ini memiliki database sebagai proses penyimpanan data, dan sistem juga mampu menyimpan, mengolah, dan memberikan informasi data, baik data</w:t>
-      </w:r>
-      <w:r>
-        <w:rPr>
-          <w:rFonts w:ascii="Times New Roman" w:hAnsi="Times New Roman" w:cs="Times New Roman"/>
-          <w:sz w:val="24"/>
-          <w:lang w:val="en-ID"/>
-        </w:rPr>
-        <w:t xml:space="preserve"> presensi shalat, data presensi ta’lim, data presensi tahsin/tahfidz, </w:t>
-      </w:r>
-    </w:p>
-    <w:p>
-      <w:pPr>
-        <w:spacing w:after="0" w:line="360" w:lineRule="auto"/>
-        <w:ind w:left="709" w:hanging="709"/>
-        <w:rPr>
-          <w:rFonts w:ascii="Times New Roman" w:hAnsi="Times New Roman" w:cs="Times New Roman"/>
-          <w:b/>
-          <w:sz w:val="24"/>
-        </w:rPr>
         <w:sectPr>
-          <w:footerReference w:type="default" r:id="rId15"/>
+          <w:footerReference w:type="default" r:id="rId16"/>
           <w:pgSz w:w="11906" w:h="16838"/>
           <w:pgMar w:top="2268" w:right="1701" w:bottom="1701" w:left="2268" w:header="709" w:footer="709" w:gutter="0"/>
           <w:pgNumType w:start="27"/>
@@ -3296,6 +3530,43 @@
           <w:docGrid w:linePitch="360"/>
         </w:sectPr>
       </w:pPr>
+      <w:r>
+        <w:rPr>
+          <w:rStyle w:val="fontstyle01"/>
+        </w:rPr>
+        <w:t>Analisa sistem yang diusulkan</w:t>
+      </w:r>
+      <w:r>
+        <w:rPr>
+          <w:rStyle w:val="fontstyle01"/>
+        </w:rPr>
+        <w:t xml:space="preserve"> pada kegiatan shalat</w:t>
+      </w:r>
+      <w:r>
+        <w:rPr>
+          <w:rStyle w:val="fontstyle01"/>
+        </w:rPr>
+        <w:t xml:space="preserve"> digambarkan dalam</w:t>
+      </w:r>
+      <w:r>
+        <w:rPr>
+          <w:rFonts w:ascii="TimesNewRomanPSMT" w:hAnsi="TimesNewRomanPSMT"/>
+          <w:color w:val="000000"/>
+        </w:rPr>
+        <w:br/>
+      </w:r>
+      <w:r>
+        <w:rPr>
+          <w:rStyle w:val="fontstyle21"/>
+        </w:rPr>
+        <w:t xml:space="preserve">flowchart </w:t>
+      </w:r>
+      <w:r>
+        <w:rPr>
+          <w:rStyle w:val="fontstyle01"/>
+        </w:rPr>
+        <w:t>pada Gambar 4.4</w:t>
+      </w:r>
     </w:p>
     <w:p>
       <w:pPr>
@@ -3309,10 +3580,10 @@
       </w:pPr>
       <w:r>
         <w:object w:dxaOrig="15811" w:dyaOrig="9735">
-          <v:shape id="_x0000_i1049" type="#_x0000_t75" style="width:729.35pt;height:448.85pt" o:ole="">
-            <v:imagedata r:id="rId16" o:title=""/>
+          <v:shape id="_x0000_i1080" type="#_x0000_t75" style="width:729.75pt;height:448.5pt" o:ole="">
+            <v:imagedata r:id="rId17" o:title=""/>
           </v:shape>
-          <o:OLEObject Type="Embed" ProgID="Visio.Drawing.15" ShapeID="_x0000_i1049" DrawAspect="Content" ObjectID="_1609558216" r:id="rId17"/>
+          <o:OLEObject Type="Embed" ProgID="Visio.Drawing.15" ShapeID="_x0000_i1080" DrawAspect="Content" ObjectID="_1609567591" r:id="rId18"/>
         </w:object>
       </w:r>
     </w:p>
@@ -3326,8 +3597,62 @@
           <w:sz w:val="24"/>
           <w:lang w:val="en-ID"/>
         </w:rPr>
+      </w:pPr>
+      <w:r>
+        <w:rPr>
+          <w:rFonts w:ascii="Times New Roman" w:hAnsi="Times New Roman" w:cs="Times New Roman"/>
+          <w:b/>
+          <w:sz w:val="24"/>
+        </w:rPr>
+        <w:t>Gamb</w:t>
+      </w:r>
+      <w:r>
+        <w:rPr>
+          <w:rFonts w:ascii="Times New Roman" w:hAnsi="Times New Roman" w:cs="Times New Roman"/>
+          <w:b/>
+          <w:sz w:val="24"/>
+        </w:rPr>
+        <w:t>ar 4.</w:t>
+      </w:r>
+      <w:r>
+        <w:rPr>
+          <w:rFonts w:ascii="Times New Roman" w:hAnsi="Times New Roman" w:cs="Times New Roman"/>
+          <w:b/>
+          <w:sz w:val="24"/>
+          <w:lang w:val="en-ID"/>
+        </w:rPr>
+        <w:t>4</w:t>
+      </w:r>
+      <w:r>
+        <w:rPr>
+          <w:rFonts w:ascii="Times New Roman" w:hAnsi="Times New Roman" w:cs="Times New Roman"/>
+          <w:b/>
+          <w:sz w:val="24"/>
+        </w:rPr>
+        <w:t xml:space="preserve"> Analisis Proses Bisnis Yang</w:t>
+      </w:r>
+      <w:r>
+        <w:rPr>
+          <w:rFonts w:ascii="Times New Roman" w:hAnsi="Times New Roman" w:cs="Times New Roman"/>
+          <w:b/>
+          <w:sz w:val="24"/>
+          <w:lang w:val="en-ID"/>
+        </w:rPr>
+        <w:t xml:space="preserve"> Diusulkan Pada Kegiatan Shalat</w:t>
+      </w:r>
+    </w:p>
+    <w:p>
+      <w:pPr>
+        <w:spacing w:after="0" w:line="360" w:lineRule="auto"/>
+        <w:jc w:val="center"/>
+        <w:rPr>
+          <w:rFonts w:ascii="Times New Roman" w:hAnsi="Times New Roman" w:cs="Times New Roman"/>
+          <w:b/>
+          <w:sz w:val="24"/>
+          <w:lang w:val="en-ID"/>
+        </w:rPr>
         <w:sectPr>
-          <w:footerReference w:type="default" r:id="rId18"/>
+          <w:footerReference w:type="default" r:id="rId19"/>
           <w:pgSz w:w="16838" w:h="11906" w:orient="landscape"/>
           <w:pgMar w:top="1134" w:right="1387" w:bottom="426" w:left="1134" w:header="709" w:footer="709" w:gutter="0"/>
           <w:pgNumType w:start="28"/>
@@ -3335,81 +3660,135 @@
           <w:docGrid w:linePitch="360"/>
         </w:sectPr>
       </w:pPr>
-      <w:r>
-        <w:rPr>
-          <w:rFonts w:ascii="Times New Roman" w:hAnsi="Times New Roman" w:cs="Times New Roman"/>
-          <w:b/>
-          <w:sz w:val="24"/>
-        </w:rPr>
-        <w:t>Gamb</w:t>
-      </w:r>
-      <w:r>
-        <w:rPr>
-          <w:rFonts w:ascii="Times New Roman" w:hAnsi="Times New Roman" w:cs="Times New Roman"/>
-          <w:b/>
-          <w:sz w:val="24"/>
-        </w:rPr>
-        <w:t>ar 4.</w:t>
-      </w:r>
-      <w:r>
+    </w:p>
+    <w:p>
+      <w:pPr>
+        <w:spacing w:after="0" w:line="360" w:lineRule="auto"/>
+        <w:ind w:left="709" w:hanging="709"/>
+        <w:jc w:val="both"/>
+        <w:rPr>
+          <w:rStyle w:val="fontstyle01"/>
+          <w:b/>
+        </w:rPr>
+      </w:pPr>
+      <w:r>
+        <w:rPr>
+          <w:rStyle w:val="fontstyle01"/>
+          <w:b/>
+        </w:rPr>
+        <w:lastRenderedPageBreak/>
+        <w:t>4.1.6.2</w:t>
+      </w:r>
+      <w:r>
+        <w:rPr>
+          <w:rStyle w:val="fontstyle01"/>
+          <w:b/>
+        </w:rPr>
+        <w:t xml:space="preserve"> Analisis Sistem Yang Diusulkan Pada Kegiatan </w:t>
+      </w:r>
+      <w:r>
+        <w:rPr>
+          <w:rStyle w:val="fontstyle01"/>
+          <w:b/>
+        </w:rPr>
+        <w:t>Ta’lim</w:t>
+      </w:r>
+    </w:p>
+    <w:p>
+      <w:pPr>
+        <w:spacing w:after="0" w:line="360" w:lineRule="auto"/>
+        <w:ind w:firstLine="709"/>
+        <w:jc w:val="both"/>
+        <w:rPr>
+          <w:rFonts w:ascii="Times New Roman" w:hAnsi="Times New Roman" w:cs="Times New Roman"/>
+          <w:i/>
+          <w:sz w:val="24"/>
+        </w:rPr>
+        <w:sectPr>
+          <w:footerReference w:type="default" r:id="rId20"/>
+          <w:pgSz w:w="11906" w:h="16838"/>
+          <w:pgMar w:top="2268" w:right="1701" w:bottom="1701" w:left="2268" w:header="709" w:footer="709" w:gutter="0"/>
+          <w:pgNumType w:start="27"/>
+          <w:cols w:space="708"/>
+          <w:docGrid w:linePitch="360"/>
+        </w:sectPr>
+      </w:pPr>
+      <w:r>
+        <w:rPr>
+          <w:rStyle w:val="fontstyle01"/>
+        </w:rPr>
+        <w:t xml:space="preserve">Analisa sistem yang diusulkan pada kegiatan </w:t>
+      </w:r>
+      <w:r>
+        <w:rPr>
+          <w:rStyle w:val="fontstyle01"/>
+        </w:rPr>
+        <w:t>ta’lim</w:t>
+      </w:r>
+      <w:r>
+        <w:rPr>
+          <w:rStyle w:val="fontstyle01"/>
+        </w:rPr>
+        <w:t xml:space="preserve"> digambarkan dalam</w:t>
+      </w:r>
+      <w:r>
+        <w:rPr>
+          <w:rFonts w:ascii="TimesNewRomanPSMT" w:hAnsi="TimesNewRomanPSMT"/>
+          <w:color w:val="000000"/>
+        </w:rPr>
+        <w:br/>
+      </w:r>
+      <w:r>
+        <w:rPr>
+          <w:rStyle w:val="fontstyle21"/>
+        </w:rPr>
+        <w:t xml:space="preserve">flowchart </w:t>
+      </w:r>
+      <w:r>
+        <w:rPr>
+          <w:rStyle w:val="fontstyle01"/>
+        </w:rPr>
+        <w:t>pada Gambar 4.</w:t>
+      </w:r>
+      <w:r>
+        <w:rPr>
+          <w:rStyle w:val="fontstyle01"/>
+        </w:rPr>
+        <w:t>5</w:t>
+      </w:r>
+    </w:p>
+    <w:p>
+      <w:pPr>
+        <w:spacing w:after="0" w:line="360" w:lineRule="auto"/>
+        <w:jc w:val="center"/>
         <w:rPr>
           <w:rFonts w:ascii="Times New Roman" w:hAnsi="Times New Roman" w:cs="Times New Roman"/>
           <w:b/>
           <w:sz w:val="24"/>
           <w:lang w:val="en-ID"/>
         </w:rPr>
-        <w:t>6</w:t>
-      </w:r>
-      <w:r>
-        <w:rPr>
-          <w:rFonts w:ascii="Times New Roman" w:hAnsi="Times New Roman" w:cs="Times New Roman"/>
-          <w:b/>
-          <w:sz w:val="24"/>
-        </w:rPr>
-        <w:t xml:space="preserve"> Analisis Proses Bisnis Yang</w:t>
-      </w:r>
-      <w:r>
+      </w:pPr>
+      <w:r>
+        <w:object w:dxaOrig="13531" w:dyaOrig="9735">
+          <v:shape id="_x0000_i1126" type="#_x0000_t75" style="width:659.25pt;height:474.75pt" o:ole="">
+            <v:imagedata r:id="rId21" o:title=""/>
+          </v:shape>
+          <o:OLEObject Type="Embed" ProgID="Visio.Drawing.15" ShapeID="_x0000_i1126" DrawAspect="Content" ObjectID="_1609567592" r:id="rId22"/>
+        </w:object>
+      </w:r>
+    </w:p>
+    <w:p>
+      <w:pPr>
+        <w:spacing w:after="0" w:line="360" w:lineRule="auto"/>
+        <w:jc w:val="center"/>
         <w:rPr>
           <w:rFonts w:ascii="Times New Roman" w:hAnsi="Times New Roman" w:cs="Times New Roman"/>
           <w:b/>
           <w:sz w:val="24"/>
           <w:lang w:val="en-ID"/>
         </w:rPr>
-        <w:t xml:space="preserve"> Diusulkan Pada Kegiatan Shalat</w:t>
-      </w:r>
-    </w:p>
-    <w:p>
-      <w:pPr>
-        <w:spacing w:after="0" w:line="360" w:lineRule="auto"/>
-        <w:jc w:val="center"/>
-        <w:rPr>
-          <w:rFonts w:ascii="Times New Roman" w:hAnsi="Times New Roman" w:cs="Times New Roman"/>
-          <w:b/>
-          <w:sz w:val="24"/>
-          <w:lang w:val="en-ID"/>
-        </w:rPr>
-      </w:pPr>
-      <w:r>
-        <w:object w:dxaOrig="13531" w:dyaOrig="9735">
-          <v:shape id="_x0000_i1053" type="#_x0000_t75" style="width:659.2pt;height:475pt" o:ole="">
-            <v:imagedata r:id="rId19" o:title=""/>
-          </v:shape>
-          <o:OLEObject Type="Embed" ProgID="Visio.Drawing.15" ShapeID="_x0000_i1053" DrawAspect="Content" ObjectID="_1609558217" r:id="rId20"/>
-        </w:object>
-      </w:r>
-    </w:p>
-    <w:p>
-      <w:pPr>
-        <w:spacing w:after="0" w:line="360" w:lineRule="auto"/>
-        <w:jc w:val="center"/>
-        <w:rPr>
-          <w:rFonts w:ascii="Times New Roman" w:hAnsi="Times New Roman" w:cs="Times New Roman"/>
-          <w:b/>
-          <w:sz w:val="24"/>
-          <w:lang w:val="en-ID"/>
-        </w:rPr>
         <w:sectPr>
-          <w:footerReference w:type="default" r:id="rId21"/>
+          <w:footerReference w:type="default" r:id="rId23"/>
           <w:pgSz w:w="16838" w:h="11906" w:orient="landscape"/>
           <w:pgMar w:top="568" w:right="1387" w:bottom="426" w:left="1134" w:header="709" w:footer="709" w:gutter="0"/>
           <w:pgNumType w:start="29"/>
@@ -3423,7 +3802,15 @@
           <w:b/>
           <w:sz w:val="24"/>
         </w:rPr>
-        <w:t>Gambar 4.7 Analisis Proses Bisnis Yang</w:t>
+        <w:t>Gambar 4.5</w:t>
+      </w:r>
+      <w:r>
+        <w:rPr>
+          <w:rFonts w:ascii="Times New Roman" w:hAnsi="Times New Roman" w:cs="Times New Roman"/>
+          <w:b/>
+          <w:sz w:val="24"/>
+        </w:rPr>
+        <w:t xml:space="preserve"> Analisis Proses Bisnis Yang</w:t>
       </w:r>
       <w:r>
         <w:rPr>
@@ -3432,16 +3819,120 @@
           <w:sz w:val="24"/>
           <w:lang w:val="en-ID"/>
         </w:rPr>
-        <w:t xml:space="preserve"> Diusulkan Pada Kegiatan Ta’lim</w:t>
-      </w:r>
-      <w:r>
+        <w:t xml:space="preserve"> Diusulkan Pada Kegiatan Ta’li</w:t>
+      </w:r>
+    </w:p>
+    <w:p>
+      <w:pPr>
+        <w:tabs>
+          <w:tab w:val="left" w:pos="1276"/>
+        </w:tabs>
+        <w:ind w:left="851" w:hanging="851"/>
+        <w:rPr>
+          <w:rFonts w:ascii="Times New Roman" w:hAnsi="Times New Roman" w:cs="Times New Roman"/>
+          <w:b/>
+          <w:sz w:val="24"/>
+        </w:rPr>
+      </w:pPr>
+      <w:r>
+        <w:rPr>
+          <w:rFonts w:ascii="Times New Roman" w:hAnsi="Times New Roman" w:cs="Times New Roman"/>
+          <w:b/>
+          <w:sz w:val="24"/>
+        </w:rPr>
+        <w:lastRenderedPageBreak/>
+        <w:t xml:space="preserve">4.1.6.3  </w:t>
+      </w:r>
+      <w:r>
+        <w:rPr>
+          <w:rFonts w:ascii="Times New Roman" w:hAnsi="Times New Roman" w:cs="Times New Roman"/>
+          <w:b/>
+          <w:sz w:val="24"/>
+        </w:rPr>
+        <w:tab/>
+        <w:t>Analisis Sistem Yang Diusulkan Pada Kegiatan Tahsin/Tahfidz</w:t>
+      </w:r>
+    </w:p>
+    <w:p>
+      <w:pPr>
+        <w:tabs>
+          <w:tab w:val="left" w:pos="1276"/>
+        </w:tabs>
+        <w:ind w:firstLine="851"/>
+        <w:rPr>
+          <w:rFonts w:ascii="Times New Roman" w:hAnsi="Times New Roman" w:cs="Times New Roman"/>
+          <w:sz w:val="24"/>
+        </w:rPr>
+      </w:pPr>
+      <w:r>
+        <w:rPr>
+          <w:rFonts w:ascii="Times New Roman" w:hAnsi="Times New Roman" w:cs="Times New Roman"/>
+          <w:sz w:val="24"/>
+        </w:rPr>
+        <w:t xml:space="preserve">Analisa sistem yang diusulkan pada pada kegiatan ta’lim digambarkan dalam </w:t>
+      </w:r>
+      <w:r>
+        <w:rPr>
+          <w:rFonts w:ascii="Times New Roman" w:hAnsi="Times New Roman" w:cs="Times New Roman"/>
+          <w:i/>
+          <w:sz w:val="24"/>
+        </w:rPr>
+        <w:t xml:space="preserve">flowchart </w:t>
+      </w:r>
+      <w:r>
+        <w:rPr>
+          <w:rFonts w:ascii="Times New Roman" w:hAnsi="Times New Roman" w:cs="Times New Roman"/>
+          <w:sz w:val="24"/>
+        </w:rPr>
+        <w:t>pada Gambar 4.6.</w:t>
+      </w:r>
+    </w:p>
+    <w:p>
+      <w:pPr>
+        <w:tabs>
+          <w:tab w:val="left" w:pos="1276"/>
+        </w:tabs>
+        <w:ind w:left="851" w:hanging="851"/>
+        <w:rPr>
+          <w:rFonts w:ascii="Times New Roman" w:hAnsi="Times New Roman" w:cs="Times New Roman"/>
+          <w:b/>
+          <w:sz w:val="24"/>
+        </w:rPr>
+        <w:sectPr>
+          <w:pgSz w:w="11906" w:h="16838"/>
+          <w:pgMar w:top="2268" w:right="1701" w:bottom="1701" w:left="2268" w:header="709" w:footer="709" w:gutter="0"/>
+          <w:pgNumType w:start="29"/>
+          <w:cols w:space="708"/>
+          <w:docGrid w:linePitch="360"/>
+        </w:sectPr>
+      </w:pPr>
+      <w:r>
+        <w:rPr>
+          <w:rFonts w:ascii="Times New Roman" w:hAnsi="Times New Roman" w:cs="Times New Roman"/>
+          <w:b/>
+          <w:sz w:val="24"/>
+        </w:rPr>
+        <w:tab/>
+      </w:r>
+    </w:p>
+    <w:p>
+      <w:pPr>
+        <w:spacing w:after="0" w:line="360" w:lineRule="auto"/>
+        <w:jc w:val="center"/>
         <w:rPr>
           <w:rFonts w:ascii="Times New Roman" w:hAnsi="Times New Roman" w:cs="Times New Roman"/>
           <w:b/>
           <w:sz w:val="24"/>
           <w:lang w:val="en-ID"/>
         </w:rPr>
-        <w:t xml:space="preserve"> </w:t>
+      </w:pPr>
+      <w:r>
+        <w:object w:dxaOrig="13470" w:dyaOrig="9735">
+          <v:shape id="_x0000_i1127" type="#_x0000_t75" style="width:649.5pt;height:470.25pt" o:ole="">
+            <v:imagedata r:id="rId24" o:title=""/>
+          </v:shape>
+          <o:OLEObject Type="Embed" ProgID="Visio.Drawing.15" ShapeID="_x0000_i1127" DrawAspect="Content" ObjectID="_1609567593" r:id="rId25"/>
+        </w:object>
       </w:r>
     </w:p>
     <w:p>
@@ -3452,29 +3943,9 @@
           <w:rFonts w:ascii="Times New Roman" w:hAnsi="Times New Roman" w:cs="Times New Roman"/>
           <w:b/>
           <w:sz w:val="24"/>
-          <w:lang w:val="en-ID"/>
-        </w:rPr>
-      </w:pPr>
-      <w:r>
-        <w:object w:dxaOrig="13470" w:dyaOrig="9735">
-          <v:shape id="_x0000_i1065" type="#_x0000_t75" style="width:648.95pt;height:470.35pt" o:ole="">
-            <v:imagedata r:id="rId22" o:title=""/>
-          </v:shape>
-          <o:OLEObject Type="Embed" ProgID="Visio.Drawing.15" ShapeID="_x0000_i1065" DrawAspect="Content" ObjectID="_1609558218" r:id="rId23"/>
-        </w:object>
-      </w:r>
-    </w:p>
-    <w:p>
-      <w:pPr>
-        <w:spacing w:after="0" w:line="360" w:lineRule="auto"/>
-        <w:jc w:val="center"/>
-        <w:rPr>
-          <w:rFonts w:ascii="Times New Roman" w:hAnsi="Times New Roman" w:cs="Times New Roman"/>
-          <w:b/>
-          <w:sz w:val="24"/>
         </w:rPr>
         <w:sectPr>
-          <w:footerReference w:type="default" r:id="rId24"/>
+          <w:footerReference w:type="default" r:id="rId26"/>
           <w:pgSz w:w="16838" w:h="11906" w:orient="landscape"/>
           <w:pgMar w:top="709" w:right="1387" w:bottom="142" w:left="1134" w:header="709" w:footer="709" w:gutter="0"/>
           <w:pgNumType w:start="30"/>
@@ -3488,7 +3959,15 @@
           <w:b/>
           <w:sz w:val="24"/>
         </w:rPr>
-        <w:t>Gambar 4.8 Analisis Proses Bisnis Yang</w:t>
+        <w:t>Gambar 4.6</w:t>
+      </w:r>
+      <w:r>
+        <w:rPr>
+          <w:rFonts w:ascii="Times New Roman" w:hAnsi="Times New Roman" w:cs="Times New Roman"/>
+          <w:b/>
+          <w:sz w:val="24"/>
+        </w:rPr>
+        <w:t xml:space="preserve"> Analisis Proses Bisnis Yang</w:t>
       </w:r>
       <w:r>
         <w:rPr>
@@ -3527,7 +4006,7 @@
           <w:lang w:val="en-ID"/>
         </w:rPr>
         <w:sectPr>
-          <w:footerReference w:type="default" r:id="rId25"/>
+          <w:footerReference w:type="default" r:id="rId27"/>
           <w:pgSz w:w="16838" w:h="11906" w:orient="landscape"/>
           <w:pgMar w:top="1134" w:right="1387" w:bottom="426" w:left="1134" w:header="709" w:footer="709" w:gutter="0"/>
           <w:pgNumType w:start="31"/>
@@ -3535,6 +4014,8 @@
           <w:docGrid w:linePitch="360"/>
         </w:sectPr>
       </w:pPr>
+      <w:bookmarkStart w:id="0" w:name="_GoBack"/>
+      <w:bookmarkEnd w:id="0"/>
     </w:p>
     <w:p>
       <w:pPr>
@@ -3546,7 +4027,7 @@
           <w:lang w:val="en-ID"/>
         </w:rPr>
         <w:sectPr>
-          <w:footerReference w:type="default" r:id="rId26"/>
+          <w:footerReference w:type="default" r:id="rId28"/>
           <w:pgSz w:w="16838" w:h="11906" w:orient="landscape"/>
           <w:pgMar w:top="1134" w:right="1389" w:bottom="425" w:left="1134" w:header="709" w:footer="709" w:gutter="0"/>
           <w:pgNumType w:start="32"/>
@@ -3581,8 +4062,6 @@
         <w:lastRenderedPageBreak/>
         <w:t>System and Software Design</w:t>
       </w:r>
-      <w:bookmarkStart w:id="0" w:name="_GoBack"/>
-      <w:bookmarkEnd w:id="0"/>
     </w:p>
     <w:p>
       <w:pPr>
@@ -3898,10 +4377,10 @@
       </w:pPr>
       <w:r>
         <w:object w:dxaOrig="9001" w:dyaOrig="5866">
-          <v:shape id="_x0000_i1031" type="#_x0000_t75" style="width:552.6pt;height:5in" o:ole="">
-            <v:imagedata r:id="rId27" o:title=""/>
+          <v:shape id="_x0000_i1128" type="#_x0000_t75" style="width:552.75pt;height:5in" o:ole="">
+            <v:imagedata r:id="rId29" o:title=""/>
           </v:shape>
-          <o:OLEObject Type="Embed" ProgID="Visio.Drawing.15" ShapeID="_x0000_i1031" DrawAspect="Content" ObjectID="_1609558219" r:id="rId28"/>
+          <o:OLEObject Type="Embed" ProgID="Visio.Drawing.15" ShapeID="_x0000_i1128" DrawAspect="Content" ObjectID="_1609567594" r:id="rId30"/>
         </w:object>
       </w:r>
     </w:p>
@@ -4066,10 +4545,10 @@
       </w:pPr>
       <w:r>
         <w:object w:dxaOrig="13516" w:dyaOrig="16575">
-          <v:shape id="_x0000_i1032" type="#_x0000_t75" style="width:760.2pt;height:931.3pt" o:ole="">
-            <v:imagedata r:id="rId29" o:title=""/>
+          <v:shape id="_x0000_i1129" type="#_x0000_t75" style="width:760.5pt;height:931.5pt" o:ole="">
+            <v:imagedata r:id="rId31" o:title=""/>
           </v:shape>
-          <o:OLEObject Type="Embed" ProgID="Visio.Drawing.15" ShapeID="_x0000_i1032" DrawAspect="Content" ObjectID="_1609558220" r:id="rId30"/>
+          <o:OLEObject Type="Embed" ProgID="Visio.Drawing.15" ShapeID="_x0000_i1129" DrawAspect="Content" ObjectID="_1609567595" r:id="rId32"/>
         </w:object>
       </w:r>
     </w:p>
@@ -4269,10 +4748,10 @@
       </w:pPr>
       <w:r>
         <w:object w:dxaOrig="6750" w:dyaOrig="5505">
-          <v:shape id="_x0000_i1033" type="#_x0000_t75" style="width:374.05pt;height:304.85pt" o:ole="">
-            <v:imagedata r:id="rId31" o:title=""/>
+          <v:shape id="_x0000_i1130" type="#_x0000_t75" style="width:374.25pt;height:305.25pt" o:ole="">
+            <v:imagedata r:id="rId33" o:title=""/>
           </v:shape>
-          <o:OLEObject Type="Embed" ProgID="Visio.Drawing.15" ShapeID="_x0000_i1033" DrawAspect="Content" ObjectID="_1609558221" r:id="rId32"/>
+          <o:OLEObject Type="Embed" ProgID="Visio.Drawing.15" ShapeID="_x0000_i1130" DrawAspect="Content" ObjectID="_1609567596" r:id="rId34"/>
         </w:object>
       </w:r>
     </w:p>
@@ -4559,10 +5038,10 @@
       </w:pPr>
       <w:r>
         <w:object w:dxaOrig="6481" w:dyaOrig="7006">
-          <v:shape id="_x0000_i1034" type="#_x0000_t75" style="width:324.45pt;height:350.65pt" o:ole="">
-            <v:imagedata r:id="rId33" o:title=""/>
+          <v:shape id="_x0000_i1131" type="#_x0000_t75" style="width:324pt;height:351pt" o:ole="">
+            <v:imagedata r:id="rId35" o:title=""/>
           </v:shape>
-          <o:OLEObject Type="Embed" ProgID="Visio.Drawing.15" ShapeID="_x0000_i1034" DrawAspect="Content" ObjectID="_1609558222" r:id="rId34"/>
+          <o:OLEObject Type="Embed" ProgID="Visio.Drawing.15" ShapeID="_x0000_i1131" DrawAspect="Content" ObjectID="_1609567597" r:id="rId36"/>
         </w:object>
       </w:r>
     </w:p>
@@ -4769,10 +5248,10 @@
       </w:pPr>
       <w:r>
         <w:object w:dxaOrig="6511" w:dyaOrig="2010">
-          <v:shape id="_x0000_i1035" type="#_x0000_t75" style="width:325.4pt;height:100.05pt" o:ole="">
-            <v:imagedata r:id="rId35" o:title=""/>
+          <v:shape id="_x0000_i1132" type="#_x0000_t75" style="width:325.5pt;height:99.75pt" o:ole="">
+            <v:imagedata r:id="rId37" o:title=""/>
           </v:shape>
-          <o:OLEObject Type="Embed" ProgID="Visio.Drawing.15" ShapeID="_x0000_i1035" DrawAspect="Content" ObjectID="_1609558223" r:id="rId36"/>
+          <o:OLEObject Type="Embed" ProgID="Visio.Drawing.15" ShapeID="_x0000_i1132" DrawAspect="Content" ObjectID="_1609567598" r:id="rId38"/>
         </w:object>
       </w:r>
     </w:p>
@@ -4976,10 +5455,10 @@
       </w:pPr>
       <w:r>
         <w:object w:dxaOrig="5596" w:dyaOrig="3120">
-          <v:shape id="_x0000_i1036" type="#_x0000_t75" style="width:343.15pt;height:191.7pt" o:ole="">
-            <v:imagedata r:id="rId37" o:title=""/>
+          <v:shape id="_x0000_i1133" type="#_x0000_t75" style="width:342.75pt;height:192pt" o:ole="">
+            <v:imagedata r:id="rId39" o:title=""/>
           </v:shape>
-          <o:OLEObject Type="Embed" ProgID="Visio.Drawing.15" ShapeID="_x0000_i1036" DrawAspect="Content" ObjectID="_1609558224" r:id="rId38"/>
+          <o:OLEObject Type="Embed" ProgID="Visio.Drawing.15" ShapeID="_x0000_i1133" DrawAspect="Content" ObjectID="_1609567599" r:id="rId40"/>
         </w:object>
       </w:r>
     </w:p>
@@ -5169,10 +5648,10 @@
       </w:pPr>
       <w:r>
         <w:object w:dxaOrig="6691" w:dyaOrig="2010">
-          <v:shape id="_x0000_i1037" type="#_x0000_t75" style="width:404.9pt;height:121.55pt" o:ole="">
-            <v:imagedata r:id="rId39" o:title=""/>
+          <v:shape id="_x0000_i1134" type="#_x0000_t75" style="width:405pt;height:121.5pt" o:ole="">
+            <v:imagedata r:id="rId41" o:title=""/>
           </v:shape>
-          <o:OLEObject Type="Embed" ProgID="Visio.Drawing.15" ShapeID="_x0000_i1037" DrawAspect="Content" ObjectID="_1609558225" r:id="rId40"/>
+          <o:OLEObject Type="Embed" ProgID="Visio.Drawing.15" ShapeID="_x0000_i1134" DrawAspect="Content" ObjectID="_1609567600" r:id="rId42"/>
         </w:object>
       </w:r>
     </w:p>
@@ -5361,10 +5840,10 @@
       </w:pPr>
       <w:r>
         <w:object w:dxaOrig="6435" w:dyaOrig="3120">
-          <v:shape id="_x0000_i1038" type="#_x0000_t75" style="width:376.85pt;height:183.25pt" o:ole="">
-            <v:imagedata r:id="rId41" o:title=""/>
+          <v:shape id="_x0000_i1135" type="#_x0000_t75" style="width:376.5pt;height:183pt" o:ole="">
+            <v:imagedata r:id="rId43" o:title=""/>
           </v:shape>
-          <o:OLEObject Type="Embed" ProgID="Visio.Drawing.15" ShapeID="_x0000_i1038" DrawAspect="Content" ObjectID="_1609558226" r:id="rId42"/>
+          <o:OLEObject Type="Embed" ProgID="Visio.Drawing.15" ShapeID="_x0000_i1135" DrawAspect="Content" ObjectID="_1609567601" r:id="rId44"/>
         </w:object>
       </w:r>
     </w:p>
@@ -5555,10 +6034,10 @@
       </w:pPr>
       <w:r>
         <w:object w:dxaOrig="6901" w:dyaOrig="4651">
-          <v:shape id="_x0000_i1039" type="#_x0000_t75" style="width:331.95pt;height:223.5pt" o:ole="">
-            <v:imagedata r:id="rId43" o:title=""/>
+          <v:shape id="_x0000_i1136" type="#_x0000_t75" style="width:332.25pt;height:223.5pt" o:ole="">
+            <v:imagedata r:id="rId45" o:title=""/>
           </v:shape>
-          <o:OLEObject Type="Embed" ProgID="Visio.Drawing.15" ShapeID="_x0000_i1039" DrawAspect="Content" ObjectID="_1609558227" r:id="rId44"/>
+          <o:OLEObject Type="Embed" ProgID="Visio.Drawing.15" ShapeID="_x0000_i1136" DrawAspect="Content" ObjectID="_1609567602" r:id="rId46"/>
         </w:object>
       </w:r>
     </w:p>
@@ -5791,10 +6270,10 @@
       </w:pPr>
       <w:r>
         <w:object w:dxaOrig="6376" w:dyaOrig="4291">
-          <v:shape id="_x0000_i1040" type="#_x0000_t75" style="width:361.85pt;height:244.05pt" o:ole="">
-            <v:imagedata r:id="rId45" o:title=""/>
+          <v:shape id="_x0000_i1137" type="#_x0000_t75" style="width:361.5pt;height:243.75pt" o:ole="">
+            <v:imagedata r:id="rId47" o:title=""/>
           </v:shape>
-          <o:OLEObject Type="Embed" ProgID="Visio.Drawing.15" ShapeID="_x0000_i1040" DrawAspect="Content" ObjectID="_1609558228" r:id="rId46"/>
+          <o:OLEObject Type="Embed" ProgID="Visio.Drawing.15" ShapeID="_x0000_i1137" DrawAspect="Content" ObjectID="_1609567603" r:id="rId48"/>
         </w:object>
       </w:r>
     </w:p>
@@ -5975,10 +6454,10 @@
       </w:pPr>
       <w:r>
         <w:object w:dxaOrig="7576" w:dyaOrig="5910">
-          <v:shape id="_x0000_i1041" type="#_x0000_t75" style="width:404.9pt;height:316.05pt" o:ole="">
-            <v:imagedata r:id="rId47" o:title=""/>
+          <v:shape id="_x0000_i1138" type="#_x0000_t75" style="width:405pt;height:316.5pt" o:ole="">
+            <v:imagedata r:id="rId49" o:title=""/>
           </v:shape>
-          <o:OLEObject Type="Embed" ProgID="Visio.Drawing.15" ShapeID="_x0000_i1041" DrawAspect="Content" ObjectID="_1609558229" r:id="rId48"/>
+          <o:OLEObject Type="Embed" ProgID="Visio.Drawing.15" ShapeID="_x0000_i1138" DrawAspect="Content" ObjectID="_1609567604" r:id="rId50"/>
         </w:object>
       </w:r>
     </w:p>
@@ -6151,10 +6630,10 @@
       </w:pPr>
       <w:r>
         <w:object w:dxaOrig="6270" w:dyaOrig="5161">
-          <v:shape id="_x0000_i1042" type="#_x0000_t75" style="width:380.55pt;height:312.3pt" o:ole="">
-            <v:imagedata r:id="rId49" o:title=""/>
+          <v:shape id="_x0000_i1139" type="#_x0000_t75" style="width:380.25pt;height:312pt" o:ole="">
+            <v:imagedata r:id="rId51" o:title=""/>
           </v:shape>
-          <o:OLEObject Type="Embed" ProgID="Visio.Drawing.15" ShapeID="_x0000_i1042" DrawAspect="Content" ObjectID="_1609558230" r:id="rId50"/>
+          <o:OLEObject Type="Embed" ProgID="Visio.Drawing.15" ShapeID="_x0000_i1139" DrawAspect="Content" ObjectID="_1609567605" r:id="rId52"/>
         </w:object>
       </w:r>
     </w:p>
@@ -6327,10 +6806,10 @@
       </w:pPr>
       <w:r>
         <w:object w:dxaOrig="7576" w:dyaOrig="5881">
-          <v:shape id="_x0000_i1043" type="#_x0000_t75" style="width:412.35pt;height:319.8pt" o:ole="">
-            <v:imagedata r:id="rId51" o:title=""/>
+          <v:shape id="_x0000_i1140" type="#_x0000_t75" style="width:412.5pt;height:320.25pt" o:ole="">
+            <v:imagedata r:id="rId53" o:title=""/>
           </v:shape>
-          <o:OLEObject Type="Embed" ProgID="Visio.Drawing.15" ShapeID="_x0000_i1043" DrawAspect="Content" ObjectID="_1609558231" r:id="rId52"/>
+          <o:OLEObject Type="Embed" ProgID="Visio.Drawing.15" ShapeID="_x0000_i1140" DrawAspect="Content" ObjectID="_1609567606" r:id="rId54"/>
         </w:object>
       </w:r>
     </w:p>
@@ -6441,11 +6920,64 @@
 </w:ftr>
 </file>
 
+<file path=word/footer10.xml><?xml version="1.0" encoding="utf-8"?>
+<w:ftr xmlns:wpc="http://schemas.microsoft.com/office/word/2010/wordprocessingCanvas" xmlns:cx="http://schemas.microsoft.com/office/drawing/2014/chartex" xmlns:mc="http://schemas.openxmlformats.org/markup-compatibility/2006" xmlns:o="urn:schemas-microsoft-com:office:office" xmlns:r="http://schemas.openxmlformats.org/officeDocument/2006/relationships" xmlns:m="http://schemas.openxmlformats.org/officeDocument/2006/math" xmlns:v="urn:schemas-microsoft-com:vml" xmlns:wp14="http://schemas.microsoft.com/office/word/2010/wordprocessingDrawing" xmlns:wp="http://schemas.openxmlformats.org/drawingml/2006/wordprocessingDrawing" xmlns:w10="urn:schemas-microsoft-com:office:word" xmlns:w="http://schemas.openxmlformats.org/wordprocessingml/2006/main" xmlns:w14="http://schemas.microsoft.com/office/word/2010/wordml" xmlns:w15="http://schemas.microsoft.com/office/word/2012/wordml" xmlns:w16se="http://schemas.microsoft.com/office/word/2015/wordml/symex" xmlns:wpg="http://schemas.microsoft.com/office/word/2010/wordprocessingGroup" xmlns:wpi="http://schemas.microsoft.com/office/word/2010/wordprocessingInk" xmlns:wne="http://schemas.microsoft.com/office/word/2006/wordml" xmlns:wps="http://schemas.microsoft.com/office/word/2010/wordprocessingShape" mc:Ignorable="w14 w15 w16se wp14">
+  <w:sdt>
+    <w:sdtPr>
+      <w:id w:val="-332615808"/>
+      <w:docPartObj>
+        <w:docPartGallery w:val="Page Numbers (Bottom of Page)"/>
+        <w:docPartUnique/>
+      </w:docPartObj>
+    </w:sdtPr>
+    <w:sdtEndPr>
+      <w:rPr>
+        <w:noProof/>
+      </w:rPr>
+    </w:sdtEndPr>
+    <w:sdtContent>
+      <w:p>
+        <w:pPr>
+          <w:pStyle w:val="Footer"/>
+          <w:jc w:val="right"/>
+        </w:pPr>
+        <w:r>
+          <w:fldChar w:fldCharType="begin"/>
+        </w:r>
+        <w:r>
+          <w:instrText xml:space="preserve"> PAGE   \* MERGEFORMAT </w:instrText>
+        </w:r>
+        <w:r>
+          <w:fldChar w:fldCharType="separate"/>
+        </w:r>
+        <w:r>
+          <w:rPr>
+            <w:noProof/>
+          </w:rPr>
+          <w:t>32</w:t>
+        </w:r>
+        <w:r>
+          <w:rPr>
+            <w:noProof/>
+          </w:rPr>
+          <w:fldChar w:fldCharType="end"/>
+        </w:r>
+      </w:p>
+    </w:sdtContent>
+  </w:sdt>
+  <w:p>
+    <w:pPr>
+      <w:pStyle w:val="Footer"/>
+    </w:pPr>
+  </w:p>
+</w:ftr>
+</file>
+
 <file path=word/footer2.xml><?xml version="1.0" encoding="utf-8"?>
 <w:ftr xmlns:wpc="http://schemas.microsoft.com/office/word/2010/wordprocessingCanvas" xmlns:cx="http://schemas.microsoft.com/office/drawing/2014/chartex" xmlns:mc="http://schemas.openxmlformats.org/markup-compatibility/2006" xmlns:o="urn:schemas-microsoft-com:office:office" xmlns:r="http://schemas.openxmlformats.org/officeDocument/2006/relationships" xmlns:m="http://schemas.openxmlformats.org/officeDocument/2006/math" xmlns:v="urn:schemas-microsoft-com:vml" xmlns:wp14="http://schemas.microsoft.com/office/word/2010/wordprocessingDrawing" xmlns:wp="http://schemas.openxmlformats.org/drawingml/2006/wordprocessingDrawing" xmlns:w10="urn:schemas-microsoft-com:office:word" xmlns:w="http://schemas.openxmlformats.org/wordprocessingml/2006/main" xmlns:w14="http://schemas.microsoft.com/office/word/2010/wordml" xmlns:w15="http://schemas.microsoft.com/office/word/2012/wordml" xmlns:w16se="http://schemas.microsoft.com/office/word/2015/wordml/symex" xmlns:wpg="http://schemas.microsoft.com/office/word/2010/wordprocessingGroup" xmlns:wpi="http://schemas.microsoft.com/office/word/2010/wordprocessingInk" xmlns:wne="http://schemas.microsoft.com/office/word/2006/wordml" xmlns:wps="http://schemas.microsoft.com/office/word/2010/wordprocessingShape" mc:Ignorable="w14 w15 w16se wp14">
   <w:sdt>
     <w:sdtPr>
-      <w:id w:val="1430469527"/>
+      <w:id w:val="762499154"/>
       <w:docPartObj>
         <w:docPartGallery w:val="Page Numbers (Bottom of Page)"/>
         <w:docPartUnique/>
@@ -6604,7 +7136,7 @@
 <w:ftr xmlns:wpc="http://schemas.microsoft.com/office/word/2010/wordprocessingCanvas" xmlns:cx="http://schemas.microsoft.com/office/drawing/2014/chartex" xmlns:mc="http://schemas.openxmlformats.org/markup-compatibility/2006" xmlns:o="urn:schemas-microsoft-com:office:office" xmlns:r="http://schemas.openxmlformats.org/officeDocument/2006/relationships" xmlns:m="http://schemas.openxmlformats.org/officeDocument/2006/math" xmlns:v="urn:schemas-microsoft-com:vml" xmlns:wp14="http://schemas.microsoft.com/office/word/2010/wordprocessingDrawing" xmlns:wp="http://schemas.openxmlformats.org/drawingml/2006/wordprocessingDrawing" xmlns:w10="urn:schemas-microsoft-com:office:word" xmlns:w="http://schemas.openxmlformats.org/wordprocessingml/2006/main" xmlns:w14="http://schemas.microsoft.com/office/word/2010/wordml" xmlns:w15="http://schemas.microsoft.com/office/word/2012/wordml" xmlns:w16se="http://schemas.microsoft.com/office/word/2015/wordml/symex" xmlns:wpg="http://schemas.microsoft.com/office/word/2010/wordprocessingGroup" xmlns:wpi="http://schemas.microsoft.com/office/word/2010/wordprocessingInk" xmlns:wne="http://schemas.microsoft.com/office/word/2006/wordml" xmlns:wps="http://schemas.microsoft.com/office/word/2010/wordprocessingShape" mc:Ignorable="w14 w15 w16se wp14">
   <w:sdt>
     <w:sdtPr>
-      <w:id w:val="172151756"/>
+      <w:id w:val="1096752064"/>
       <w:docPartObj>
         <w:docPartGallery w:val="Page Numbers (Bottom of Page)"/>
         <w:docPartUnique/>
@@ -6657,6 +7189,59 @@
 <w:ftr xmlns:wpc="http://schemas.microsoft.com/office/word/2010/wordprocessingCanvas" xmlns:cx="http://schemas.microsoft.com/office/drawing/2014/chartex" xmlns:mc="http://schemas.openxmlformats.org/markup-compatibility/2006" xmlns:o="urn:schemas-microsoft-com:office:office" xmlns:r="http://schemas.openxmlformats.org/officeDocument/2006/relationships" xmlns:m="http://schemas.openxmlformats.org/officeDocument/2006/math" xmlns:v="urn:schemas-microsoft-com:vml" xmlns:wp14="http://schemas.microsoft.com/office/word/2010/wordprocessingDrawing" xmlns:wp="http://schemas.openxmlformats.org/drawingml/2006/wordprocessingDrawing" xmlns:w10="urn:schemas-microsoft-com:office:word" xmlns:w="http://schemas.openxmlformats.org/wordprocessingml/2006/main" xmlns:w14="http://schemas.microsoft.com/office/word/2010/wordml" xmlns:w15="http://schemas.microsoft.com/office/word/2012/wordml" xmlns:w16se="http://schemas.microsoft.com/office/word/2015/wordml/symex" xmlns:wpg="http://schemas.microsoft.com/office/word/2010/wordprocessingGroup" xmlns:wpi="http://schemas.microsoft.com/office/word/2010/wordprocessingInk" xmlns:wne="http://schemas.microsoft.com/office/word/2006/wordml" xmlns:wps="http://schemas.microsoft.com/office/word/2010/wordprocessingShape" mc:Ignorable="w14 w15 w16se wp14">
   <w:sdt>
     <w:sdtPr>
+      <w:id w:val="-2044283701"/>
+      <w:docPartObj>
+        <w:docPartGallery w:val="Page Numbers (Bottom of Page)"/>
+        <w:docPartUnique/>
+      </w:docPartObj>
+    </w:sdtPr>
+    <w:sdtEndPr>
+      <w:rPr>
+        <w:noProof/>
+      </w:rPr>
+    </w:sdtEndPr>
+    <w:sdtContent>
+      <w:p>
+        <w:pPr>
+          <w:pStyle w:val="Footer"/>
+          <w:jc w:val="right"/>
+        </w:pPr>
+        <w:r>
+          <w:fldChar w:fldCharType="begin"/>
+        </w:r>
+        <w:r>
+          <w:instrText xml:space="preserve"> PAGE   \* MERGEFORMAT </w:instrText>
+        </w:r>
+        <w:r>
+          <w:fldChar w:fldCharType="separate"/>
+        </w:r>
+        <w:r>
+          <w:rPr>
+            <w:noProof/>
+          </w:rPr>
+          <w:t>27</w:t>
+        </w:r>
+        <w:r>
+          <w:rPr>
+            <w:noProof/>
+          </w:rPr>
+          <w:fldChar w:fldCharType="end"/>
+        </w:r>
+      </w:p>
+    </w:sdtContent>
+  </w:sdt>
+  <w:p>
+    <w:pPr>
+      <w:pStyle w:val="Footer"/>
+    </w:pPr>
+  </w:p>
+</w:ftr>
+</file>
+
+<file path=word/footer7.xml><?xml version="1.0" encoding="utf-8"?>
+<w:ftr xmlns:wpc="http://schemas.microsoft.com/office/word/2010/wordprocessingCanvas" xmlns:cx="http://schemas.microsoft.com/office/drawing/2014/chartex" xmlns:mc="http://schemas.openxmlformats.org/markup-compatibility/2006" xmlns:o="urn:schemas-microsoft-com:office:office" xmlns:r="http://schemas.openxmlformats.org/officeDocument/2006/relationships" xmlns:m="http://schemas.openxmlformats.org/officeDocument/2006/math" xmlns:v="urn:schemas-microsoft-com:vml" xmlns:wp14="http://schemas.microsoft.com/office/word/2010/wordprocessingDrawing" xmlns:wp="http://schemas.openxmlformats.org/drawingml/2006/wordprocessingDrawing" xmlns:w10="urn:schemas-microsoft-com:office:word" xmlns:w="http://schemas.openxmlformats.org/wordprocessingml/2006/main" xmlns:w14="http://schemas.microsoft.com/office/word/2010/wordml" xmlns:w15="http://schemas.microsoft.com/office/word/2012/wordml" xmlns:w16se="http://schemas.microsoft.com/office/word/2015/wordml/symex" xmlns:wpg="http://schemas.microsoft.com/office/word/2010/wordprocessingGroup" xmlns:wpi="http://schemas.microsoft.com/office/word/2010/wordprocessingInk" xmlns:wne="http://schemas.microsoft.com/office/word/2006/wordml" xmlns:wps="http://schemas.microsoft.com/office/word/2010/wordprocessingShape" mc:Ignorable="w14 w15 w16se wp14">
+  <w:sdt>
+    <w:sdtPr>
       <w:id w:val="-1742786042"/>
       <w:docPartObj>
         <w:docPartGallery w:val="Page Numbers (Bottom of Page)"/>
@@ -6706,7 +7291,7 @@
 </w:ftr>
 </file>
 
-<file path=word/footer7.xml><?xml version="1.0" encoding="utf-8"?>
+<file path=word/footer8.xml><?xml version="1.0" encoding="utf-8"?>
 <w:ftr xmlns:wpc="http://schemas.microsoft.com/office/word/2010/wordprocessingCanvas" xmlns:cx="http://schemas.microsoft.com/office/drawing/2014/chartex" xmlns:mc="http://schemas.openxmlformats.org/markup-compatibility/2006" xmlns:o="urn:schemas-microsoft-com:office:office" xmlns:r="http://schemas.openxmlformats.org/officeDocument/2006/relationships" xmlns:m="http://schemas.openxmlformats.org/officeDocument/2006/math" xmlns:v="urn:schemas-microsoft-com:vml" xmlns:wp14="http://schemas.microsoft.com/office/word/2010/wordprocessingDrawing" xmlns:wp="http://schemas.openxmlformats.org/drawingml/2006/wordprocessingDrawing" xmlns:w10="urn:schemas-microsoft-com:office:word" xmlns:w="http://schemas.openxmlformats.org/wordprocessingml/2006/main" xmlns:w14="http://schemas.microsoft.com/office/word/2010/wordml" xmlns:w15="http://schemas.microsoft.com/office/word/2012/wordml" xmlns:w16se="http://schemas.microsoft.com/office/word/2015/wordml/symex" xmlns:wpg="http://schemas.microsoft.com/office/word/2010/wordprocessingGroup" xmlns:wpi="http://schemas.microsoft.com/office/word/2010/wordprocessingInk" xmlns:wne="http://schemas.microsoft.com/office/word/2006/wordml" xmlns:wps="http://schemas.microsoft.com/office/word/2010/wordprocessingShape" mc:Ignorable="w14 w15 w16se wp14">
   <w:sdt>
     <w:sdtPr>
@@ -6759,7 +7344,7 @@
 </w:ftr>
 </file>
 
-<file path=word/footer8.xml><?xml version="1.0" encoding="utf-8"?>
+<file path=word/footer9.xml><?xml version="1.0" encoding="utf-8"?>
 <w:ftr xmlns:wpc="http://schemas.microsoft.com/office/word/2010/wordprocessingCanvas" xmlns:cx="http://schemas.microsoft.com/office/drawing/2014/chartex" xmlns:mc="http://schemas.openxmlformats.org/markup-compatibility/2006" xmlns:o="urn:schemas-microsoft-com:office:office" xmlns:r="http://schemas.openxmlformats.org/officeDocument/2006/relationships" xmlns:m="http://schemas.openxmlformats.org/officeDocument/2006/math" xmlns:v="urn:schemas-microsoft-com:vml" xmlns:wp14="http://schemas.microsoft.com/office/word/2010/wordprocessingDrawing" xmlns:wp="http://schemas.openxmlformats.org/drawingml/2006/wordprocessingDrawing" xmlns:w10="urn:schemas-microsoft-com:office:word" xmlns:w="http://schemas.openxmlformats.org/wordprocessingml/2006/main" xmlns:w14="http://schemas.microsoft.com/office/word/2010/wordml" xmlns:w15="http://schemas.microsoft.com/office/word/2012/wordml" xmlns:w16se="http://schemas.microsoft.com/office/word/2015/wordml/symex" xmlns:wpg="http://schemas.microsoft.com/office/word/2010/wordprocessingGroup" xmlns:wpi="http://schemas.microsoft.com/office/word/2010/wordprocessingInk" xmlns:wne="http://schemas.microsoft.com/office/word/2006/wordml" xmlns:wps="http://schemas.microsoft.com/office/word/2010/wordprocessingShape" mc:Ignorable="w14 w15 w16se wp14">
   <w:sdt>
     <w:sdtPr>
@@ -6794,59 +7379,6 @@
             <w:noProof/>
           </w:rPr>
           <w:t>31</w:t>
-        </w:r>
-        <w:r>
-          <w:rPr>
-            <w:noProof/>
-          </w:rPr>
-          <w:fldChar w:fldCharType="end"/>
-        </w:r>
-      </w:p>
-    </w:sdtContent>
-  </w:sdt>
-  <w:p>
-    <w:pPr>
-      <w:pStyle w:val="Footer"/>
-    </w:pPr>
-  </w:p>
-</w:ftr>
-</file>
-
-<file path=word/footer9.xml><?xml version="1.0" encoding="utf-8"?>
-<w:ftr xmlns:wpc="http://schemas.microsoft.com/office/word/2010/wordprocessingCanvas" xmlns:cx="http://schemas.microsoft.com/office/drawing/2014/chartex" xmlns:mc="http://schemas.openxmlformats.org/markup-compatibility/2006" xmlns:o="urn:schemas-microsoft-com:office:office" xmlns:r="http://schemas.openxmlformats.org/officeDocument/2006/relationships" xmlns:m="http://schemas.openxmlformats.org/officeDocument/2006/math" xmlns:v="urn:schemas-microsoft-com:vml" xmlns:wp14="http://schemas.microsoft.com/office/word/2010/wordprocessingDrawing" xmlns:wp="http://schemas.openxmlformats.org/drawingml/2006/wordprocessingDrawing" xmlns:w10="urn:schemas-microsoft-com:office:word" xmlns:w="http://schemas.openxmlformats.org/wordprocessingml/2006/main" xmlns:w14="http://schemas.microsoft.com/office/word/2010/wordml" xmlns:w15="http://schemas.microsoft.com/office/word/2012/wordml" xmlns:w16se="http://schemas.microsoft.com/office/word/2015/wordml/symex" xmlns:wpg="http://schemas.microsoft.com/office/word/2010/wordprocessingGroup" xmlns:wpi="http://schemas.microsoft.com/office/word/2010/wordprocessingInk" xmlns:wne="http://schemas.microsoft.com/office/word/2006/wordml" xmlns:wps="http://schemas.microsoft.com/office/word/2010/wordprocessingShape" mc:Ignorable="w14 w15 w16se wp14">
-  <w:sdt>
-    <w:sdtPr>
-      <w:id w:val="-332615808"/>
-      <w:docPartObj>
-        <w:docPartGallery w:val="Page Numbers (Bottom of Page)"/>
-        <w:docPartUnique/>
-      </w:docPartObj>
-    </w:sdtPr>
-    <w:sdtEndPr>
-      <w:rPr>
-        <w:noProof/>
-      </w:rPr>
-    </w:sdtEndPr>
-    <w:sdtContent>
-      <w:p>
-        <w:pPr>
-          <w:pStyle w:val="Footer"/>
-          <w:jc w:val="right"/>
-        </w:pPr>
-        <w:r>
-          <w:fldChar w:fldCharType="begin"/>
-        </w:r>
-        <w:r>
-          <w:instrText xml:space="preserve"> PAGE   \* MERGEFORMAT </w:instrText>
-        </w:r>
-        <w:r>
-          <w:fldChar w:fldCharType="separate"/>
-        </w:r>
-        <w:r>
-          <w:rPr>
-            <w:noProof/>
-          </w:rPr>
-          <w:t>32</w:t>
         </w:r>
         <w:r>
           <w:rPr>

</xml_diff>